<commit_message>
Documento de especificação S.C.M - Versão 0.2
Adição de apendice - DFD
</commit_message>
<xml_diff>
--- a/Documento de especificação (Medias).docx
+++ b/Documento de especificação (Medias).docx
@@ -73,14 +73,14 @@
     <w:tbl>
       <w:tblPr>
         <w:tblStyle w:val="Tabelacomgrade"/>
-        <w:tblW w:w="0" w:type="auto"/>
+        <w:tblW w:w="8642" w:type="dxa"/>
         <w:tblLook w:val="04A0" w:firstRow="1" w:lastRow="0" w:firstColumn="1" w:lastColumn="0" w:noHBand="0" w:noVBand="1"/>
       </w:tblPr>
       <w:tblGrid>
         <w:gridCol w:w="2123"/>
-        <w:gridCol w:w="2123"/>
-        <w:gridCol w:w="2124"/>
-        <w:gridCol w:w="2124"/>
+        <w:gridCol w:w="896"/>
+        <w:gridCol w:w="2363"/>
+        <w:gridCol w:w="3260"/>
       </w:tblGrid>
       <w:tr>
         <w:tc>
@@ -107,7 +107,7 @@
         </w:tc>
         <w:tc>
           <w:tcPr>
-            <w:tcW w:w="2123" w:type="dxa"/>
+            <w:tcW w:w="896" w:type="dxa"/>
           </w:tcPr>
           <w:p>
             <w:pPr>
@@ -129,7 +129,7 @@
         </w:tc>
         <w:tc>
           <w:tcPr>
-            <w:tcW w:w="2124" w:type="dxa"/>
+            <w:tcW w:w="2363" w:type="dxa"/>
           </w:tcPr>
           <w:p>
             <w:pPr>
@@ -151,7 +151,7 @@
         </w:tc>
         <w:tc>
           <w:tcPr>
-            <w:tcW w:w="2124" w:type="dxa"/>
+            <w:tcW w:w="3260" w:type="dxa"/>
           </w:tcPr>
           <w:p>
             <w:pPr>
@@ -172,6 +172,112 @@
           </w:p>
         </w:tc>
       </w:tr>
+      <w:tr>
+        <w:tc>
+          <w:tcPr>
+            <w:tcW w:w="2123" w:type="dxa"/>
+          </w:tcPr>
+          <w:p>
+            <w:pPr>
+              <w:rPr>
+                <w:rFonts w:ascii="Times New Roman" w:hAnsi="Times New Roman" w:cs="Times New Roman"/>
+                <w:sz w:val="24"/>
+                <w:szCs w:val="24"/>
+              </w:rPr>
+            </w:pPr>
+            <w:r>
+              <w:rPr>
+                <w:rFonts w:ascii="Times New Roman" w:hAnsi="Times New Roman" w:cs="Times New Roman"/>
+                <w:sz w:val="24"/>
+                <w:szCs w:val="24"/>
+              </w:rPr>
+              <w:t>04/05/2016</w:t>
+            </w:r>
+          </w:p>
+        </w:tc>
+        <w:tc>
+          <w:tcPr>
+            <w:tcW w:w="896" w:type="dxa"/>
+          </w:tcPr>
+          <w:p>
+            <w:pPr>
+              <w:rPr>
+                <w:rFonts w:ascii="Times New Roman" w:hAnsi="Times New Roman" w:cs="Times New Roman"/>
+                <w:sz w:val="24"/>
+                <w:szCs w:val="24"/>
+              </w:rPr>
+            </w:pPr>
+            <w:r>
+              <w:rPr>
+                <w:rFonts w:ascii="Times New Roman" w:hAnsi="Times New Roman" w:cs="Times New Roman"/>
+                <w:sz w:val="24"/>
+                <w:szCs w:val="24"/>
+              </w:rPr>
+              <w:t>0.2</w:t>
+            </w:r>
+          </w:p>
+        </w:tc>
+        <w:tc>
+          <w:tcPr>
+            <w:tcW w:w="2363" w:type="dxa"/>
+          </w:tcPr>
+          <w:p>
+            <w:pPr>
+              <w:rPr>
+                <w:rFonts w:ascii="Times New Roman" w:hAnsi="Times New Roman" w:cs="Times New Roman"/>
+                <w:sz w:val="24"/>
+                <w:szCs w:val="24"/>
+              </w:rPr>
+            </w:pPr>
+            <w:r>
+              <w:rPr>
+                <w:rFonts w:ascii="Times New Roman" w:hAnsi="Times New Roman" w:cs="Times New Roman"/>
+                <w:sz w:val="24"/>
+                <w:szCs w:val="24"/>
+              </w:rPr>
+              <w:t>Lorena Zambaldi</w:t>
+            </w:r>
+          </w:p>
+        </w:tc>
+        <w:tc>
+          <w:tcPr>
+            <w:tcW w:w="3260" w:type="dxa"/>
+          </w:tcPr>
+          <w:p>
+            <w:pPr>
+              <w:rPr>
+                <w:rFonts w:ascii="Times New Roman" w:hAnsi="Times New Roman" w:cs="Times New Roman"/>
+                <w:sz w:val="24"/>
+                <w:szCs w:val="24"/>
+              </w:rPr>
+            </w:pPr>
+            <w:r>
+              <w:rPr>
+                <w:rFonts w:ascii="Times New Roman" w:hAnsi="Times New Roman" w:cs="Times New Roman"/>
+                <w:sz w:val="24"/>
+                <w:szCs w:val="24"/>
+              </w:rPr>
+              <w:t xml:space="preserve">Anexo de </w:t>
+            </w:r>
+            <w:r>
+              <w:rPr>
+                <w:rFonts w:ascii="Times New Roman" w:hAnsi="Times New Roman" w:cs="Times New Roman"/>
+                <w:sz w:val="24"/>
+                <w:szCs w:val="24"/>
+              </w:rPr>
+              <w:t>apêndices</w:t>
+            </w:r>
+            <w:r>
+              <w:rPr>
+                <w:rFonts w:ascii="Times New Roman" w:hAnsi="Times New Roman" w:cs="Times New Roman"/>
+                <w:sz w:val="24"/>
+                <w:szCs w:val="24"/>
+              </w:rPr>
+              <w:t xml:space="preserve"> - DFD</w:t>
+            </w:r>
+          </w:p>
+        </w:tc>
+      </w:tr>
     </w:tbl>
     <w:p>
       <w:pPr>
@@ -255,25 +361,7 @@
           <w:sz w:val="24"/>
           <w:szCs w:val="24"/>
         </w:rPr>
-        <w:t xml:space="preserve">Este documento se aplica ao Sistema de Cálculo de Médias, que tem como por objetivo calcular medias geométricas e aritméticas dado 2 notas pelo usuário. Diante disso o usuário escolhe qual tipo de media deseja calcular, a média aritmética apresenta </w:t>
-      </w:r>
-      <w:proofErr w:type="spellStart"/>
-      <w:r>
-        <w:rPr>
-          <w:rFonts w:ascii="Times New Roman" w:hAnsi="Times New Roman" w:cs="Times New Roman"/>
-          <w:sz w:val="24"/>
-          <w:szCs w:val="24"/>
-        </w:rPr>
-        <w:t>calculo</w:t>
-      </w:r>
-      <w:proofErr w:type="spellEnd"/>
-      <w:r>
-        <w:rPr>
-          <w:rFonts w:ascii="Times New Roman" w:hAnsi="Times New Roman" w:cs="Times New Roman"/>
-          <w:sz w:val="24"/>
-          <w:szCs w:val="24"/>
-        </w:rPr>
-        <w:t xml:space="preserve"> simples, o sistema soma os número inseridos e divide pelo quantidade de números somado, já na média geométrica o sistema multiplica os números inserido e extrai a raiz com índice igual a quantidade de números utilizados na multiplicação. Após o cálculo o sistema deve informar de acordo com a média obtida se o aluno foi aprovado ou reprovado, o aluno é aprovado se a média for maior ou igual a 6 e reprovado se a média é menor que 6. Se o aluno recebe o status de reprovação o sistema mostrará que ele está de exame. </w:t>
+        <w:t xml:space="preserve">Este documento se aplica ao Sistema de Cálculo de Médias, que tem como por objetivo calcular medias geométricas e aritméticas dado 2 notas pelo usuário. Diante disso o usuário escolhe qual tipo de media deseja calcular, a média aritmética apresenta calculo simples, o sistema soma os número inseridos e divide pelo quantidade de números somado, já na média geométrica o sistema multiplica os números inserido e extrai a raiz com índice igual a quantidade de números utilizados na multiplicação. Após o cálculo o sistema deve informar de acordo com a média obtida se o aluno foi aprovado ou reprovado, o aluno é aprovado se a média for maior ou igual a 6 e reprovado se a média é menor que 6. Se o aluno recebe o status de reprovação o sistema mostrará que ele está de exame. </w:t>
       </w:r>
     </w:p>
     <w:p>
@@ -527,8 +615,6 @@
         </w:rPr>
         <w:t>O usuário deve escolher apenas um tipo de média.</w:t>
       </w:r>
-      <w:bookmarkStart w:id="0" w:name="_GoBack"/>
-      <w:bookmarkEnd w:id="0"/>
     </w:p>
     <w:p>
       <w:pPr>
@@ -755,31 +841,7 @@
           <w:sz w:val="24"/>
           <w:szCs w:val="24"/>
         </w:rPr>
-        <w:t>Escolha do tipo de</w:t>
-      </w:r>
-      <w:r>
-        <w:rPr>
-          <w:rFonts w:ascii="Times New Roman" w:hAnsi="Times New Roman" w:cs="Times New Roman"/>
-          <w:sz w:val="24"/>
-          <w:szCs w:val="24"/>
-        </w:rPr>
-        <w:t xml:space="preserve"> Media</w:t>
-      </w:r>
-      <w:r>
-        <w:rPr>
-          <w:rFonts w:ascii="Times New Roman" w:hAnsi="Times New Roman" w:cs="Times New Roman"/>
-          <w:sz w:val="24"/>
-          <w:szCs w:val="24"/>
-        </w:rPr>
-        <w:t xml:space="preserve"> - </w:t>
-      </w:r>
-      <w:r>
-        <w:rPr>
-          <w:rFonts w:ascii="Times New Roman" w:hAnsi="Times New Roman" w:cs="Times New Roman"/>
-          <w:sz w:val="24"/>
-          <w:szCs w:val="24"/>
-        </w:rPr>
-        <w:t xml:space="preserve">O </w:t>
+        <w:t xml:space="preserve">Escolha do tipo de Media - O </w:t>
       </w:r>
       <w:r>
         <w:rPr>
@@ -1134,6 +1196,104 @@
         </w:rPr>
         <w:t>Modelos</w:t>
       </w:r>
+    </w:p>
+    <w:p>
+      <w:pPr>
+        <w:pStyle w:val="PargrafodaLista"/>
+        <w:ind w:left="780"/>
+        <w:jc w:val="both"/>
+        <w:rPr>
+          <w:rFonts w:ascii="Times New Roman" w:hAnsi="Times New Roman" w:cs="Times New Roman"/>
+          <w:sz w:val="28"/>
+          <w:szCs w:val="28"/>
+        </w:rPr>
+      </w:pPr>
+      <w:r>
+        <w:rPr>
+          <w:rFonts w:ascii="Times New Roman" w:hAnsi="Times New Roman" w:cs="Times New Roman"/>
+          <w:sz w:val="28"/>
+          <w:szCs w:val="28"/>
+        </w:rPr>
+        <w:tab/>
+        <w:t xml:space="preserve">Diagrama de caso de uso </w:t>
+      </w:r>
+    </w:p>
+    <w:p>
+      <w:pPr>
+        <w:pStyle w:val="PargrafodaLista"/>
+        <w:ind w:left="780"/>
+        <w:jc w:val="both"/>
+        <w:rPr>
+          <w:rFonts w:ascii="Times New Roman" w:hAnsi="Times New Roman" w:cs="Times New Roman"/>
+          <w:sz w:val="28"/>
+          <w:szCs w:val="28"/>
+        </w:rPr>
+      </w:pPr>
+      <w:r>
+        <w:rPr>
+          <w:rFonts w:ascii="Times New Roman" w:hAnsi="Times New Roman" w:cs="Times New Roman"/>
+          <w:noProof/>
+          <w:sz w:val="28"/>
+          <w:szCs w:val="28"/>
+          <w:lang w:eastAsia="pt-BR"/>
+        </w:rPr>
+        <w:lastRenderedPageBreak/>
+        <w:drawing>
+          <wp:inline distT="0" distB="0" distL="0" distR="0">
+            <wp:extent cx="7235190" cy="3359150"/>
+            <wp:effectExtent l="0" t="5080" r="0" b="0"/>
+            <wp:docPr id="1" name="Imagem 1"/>
+            <wp:cNvGraphicFramePr>
+              <a:graphicFrameLocks xmlns:a="http://schemas.openxmlformats.org/drawingml/2006/main" noChangeAspect="1"/>
+            </wp:cNvGraphicFramePr>
+            <a:graphic xmlns:a="http://schemas.openxmlformats.org/drawingml/2006/main">
+              <a:graphicData uri="http://schemas.openxmlformats.org/drawingml/2006/picture">
+                <pic:pic xmlns:pic="http://schemas.openxmlformats.org/drawingml/2006/picture">
+                  <pic:nvPicPr>
+                    <pic:cNvPr id="1" name="MEDIAS_0.png"/>
+                    <pic:cNvPicPr/>
+                  </pic:nvPicPr>
+                  <pic:blipFill>
+                    <a:blip r:embed="rId5">
+                      <a:extLst>
+                        <a:ext uri="{28A0092B-C50C-407E-A947-70E740481C1C}">
+                          <a14:useLocalDpi xmlns:a14="http://schemas.microsoft.com/office/drawing/2010/main" val="0"/>
+                        </a:ext>
+                      </a:extLst>
+                    </a:blip>
+                    <a:stretch>
+                      <a:fillRect/>
+                    </a:stretch>
+                  </pic:blipFill>
+                  <pic:spPr>
+                    <a:xfrm rot="5400000">
+                      <a:off x="0" y="0"/>
+                      <a:ext cx="7235190" cy="3359150"/>
+                    </a:xfrm>
+                    <a:prstGeom prst="rect">
+                      <a:avLst/>
+                    </a:prstGeom>
+                  </pic:spPr>
+                </pic:pic>
+              </a:graphicData>
+            </a:graphic>
+          </wp:inline>
+        </w:drawing>
+      </w:r>
+      <w:bookmarkStart w:id="0" w:name="_GoBack"/>
+      <w:bookmarkEnd w:id="0"/>
+    </w:p>
+    <w:p>
+      <w:pPr>
+        <w:pStyle w:val="PargrafodaLista"/>
+        <w:ind w:left="780"/>
+        <w:jc w:val="both"/>
+        <w:rPr>
+          <w:rFonts w:ascii="Times New Roman" w:hAnsi="Times New Roman" w:cs="Times New Roman"/>
+          <w:sz w:val="28"/>
+          <w:szCs w:val="28"/>
+        </w:rPr>
+      </w:pPr>
     </w:p>
     <w:p>
       <w:pPr>
@@ -1218,7 +1378,6 @@
                 <w:sz w:val="24"/>
                 <w:szCs w:val="24"/>
               </w:rPr>
-              <w:lastRenderedPageBreak/>
               <w:t>Palavra/Sigla</w:t>
             </w:r>
           </w:p>
@@ -1365,6 +1524,7 @@
                 <w:sz w:val="24"/>
                 <w:szCs w:val="24"/>
               </w:rPr>
+              <w:lastRenderedPageBreak/>
               <w:t>Status</w:t>
             </w:r>
           </w:p>

</xml_diff>

<commit_message>
Document de especificação S.C.M - Versao 0.4
Adição do apendice - Caso de uso
</commit_message>
<xml_diff>
--- a/Documento de especificação (Medias).docx
+++ b/Documento de especificação (Medias).docx
@@ -368,6 +368,96 @@
           </w:p>
         </w:tc>
       </w:tr>
+      <w:tr>
+        <w:tc>
+          <w:tcPr>
+            <w:tcW w:w="2123" w:type="dxa"/>
+          </w:tcPr>
+          <w:p>
+            <w:pPr>
+              <w:rPr>
+                <w:rFonts w:ascii="Times New Roman" w:hAnsi="Times New Roman" w:cs="Times New Roman"/>
+                <w:sz w:val="24"/>
+                <w:szCs w:val="24"/>
+              </w:rPr>
+            </w:pPr>
+            <w:r>
+              <w:rPr>
+                <w:rFonts w:ascii="Times New Roman" w:hAnsi="Times New Roman" w:cs="Times New Roman"/>
+                <w:sz w:val="24"/>
+                <w:szCs w:val="24"/>
+              </w:rPr>
+              <w:t>06/05/2016</w:t>
+            </w:r>
+          </w:p>
+        </w:tc>
+        <w:tc>
+          <w:tcPr>
+            <w:tcW w:w="896" w:type="dxa"/>
+          </w:tcPr>
+          <w:p>
+            <w:pPr>
+              <w:rPr>
+                <w:rFonts w:ascii="Times New Roman" w:hAnsi="Times New Roman" w:cs="Times New Roman"/>
+                <w:sz w:val="24"/>
+                <w:szCs w:val="24"/>
+              </w:rPr>
+            </w:pPr>
+            <w:r>
+              <w:rPr>
+                <w:rFonts w:ascii="Times New Roman" w:hAnsi="Times New Roman" w:cs="Times New Roman"/>
+                <w:sz w:val="24"/>
+                <w:szCs w:val="24"/>
+              </w:rPr>
+              <w:t>0.4</w:t>
+            </w:r>
+          </w:p>
+        </w:tc>
+        <w:tc>
+          <w:tcPr>
+            <w:tcW w:w="2363" w:type="dxa"/>
+          </w:tcPr>
+          <w:p>
+            <w:pPr>
+              <w:rPr>
+                <w:rFonts w:ascii="Times New Roman" w:hAnsi="Times New Roman" w:cs="Times New Roman"/>
+                <w:sz w:val="24"/>
+                <w:szCs w:val="24"/>
+              </w:rPr>
+            </w:pPr>
+            <w:r>
+              <w:rPr>
+                <w:rFonts w:ascii="Times New Roman" w:hAnsi="Times New Roman" w:cs="Times New Roman"/>
+                <w:sz w:val="24"/>
+                <w:szCs w:val="24"/>
+              </w:rPr>
+              <w:t>Lorena Zambaldi</w:t>
+            </w:r>
+          </w:p>
+        </w:tc>
+        <w:tc>
+          <w:tcPr>
+            <w:tcW w:w="3260" w:type="dxa"/>
+          </w:tcPr>
+          <w:p>
+            <w:pPr>
+              <w:rPr>
+                <w:rFonts w:ascii="Times New Roman" w:hAnsi="Times New Roman" w:cs="Times New Roman"/>
+                <w:sz w:val="24"/>
+                <w:szCs w:val="24"/>
+              </w:rPr>
+            </w:pPr>
+            <w:r>
+              <w:rPr>
+                <w:rFonts w:ascii="Times New Roman" w:hAnsi="Times New Roman" w:cs="Times New Roman"/>
+                <w:sz w:val="24"/>
+                <w:szCs w:val="24"/>
+              </w:rPr>
+              <w:t>Anexo de apêndices -  Caso de uso</w:t>
+            </w:r>
+          </w:p>
+        </w:tc>
+      </w:tr>
     </w:tbl>
     <w:p>
       <w:pPr>
@@ -628,7 +718,6 @@
           <w:sz w:val="28"/>
           <w:szCs w:val="28"/>
         </w:rPr>
-        <w:lastRenderedPageBreak/>
         <w:tab/>
       </w:r>
     </w:p>
@@ -1287,6 +1376,7 @@
           <w:sz w:val="28"/>
           <w:szCs w:val="28"/>
         </w:rPr>
+        <w:lastRenderedPageBreak/>
         <w:t>Apêndices</w:t>
       </w:r>
     </w:p>
@@ -1307,7 +1397,6 @@
           <w:sz w:val="28"/>
           <w:szCs w:val="28"/>
         </w:rPr>
-        <w:lastRenderedPageBreak/>
         <w:t>Modelos</w:t>
       </w:r>
     </w:p>
@@ -1343,8 +1432,6 @@
           <w:szCs w:val="28"/>
         </w:rPr>
       </w:pPr>
-      <w:bookmarkStart w:id="0" w:name="_GoBack"/>
-      <w:bookmarkEnd w:id="0"/>
     </w:p>
     <w:p>
       <w:pPr>
@@ -1431,13 +1518,109 @@
           <w:szCs w:val="28"/>
         </w:rPr>
       </w:pPr>
-      <w:r>
-        <w:rPr>
-          <w:rFonts w:ascii="Times New Roman" w:hAnsi="Times New Roman" w:cs="Times New Roman"/>
-          <w:sz w:val="28"/>
-          <w:szCs w:val="28"/>
-        </w:rPr>
+    </w:p>
+    <w:p>
+      <w:pPr>
+        <w:pStyle w:val="PargrafodaLista"/>
+        <w:ind w:left="780"/>
+        <w:jc w:val="both"/>
+        <w:rPr>
+          <w:rFonts w:ascii="Times New Roman" w:hAnsi="Times New Roman" w:cs="Times New Roman"/>
+          <w:sz w:val="28"/>
+          <w:szCs w:val="28"/>
+        </w:rPr>
+      </w:pPr>
+    </w:p>
+    <w:p>
+      <w:pPr>
+        <w:pStyle w:val="PargrafodaLista"/>
+        <w:ind w:left="780"/>
+        <w:jc w:val="both"/>
+        <w:rPr>
+          <w:rFonts w:ascii="Times New Roman" w:hAnsi="Times New Roman" w:cs="Times New Roman"/>
+          <w:sz w:val="28"/>
+          <w:szCs w:val="28"/>
+        </w:rPr>
+      </w:pPr>
+      <w:bookmarkStart w:id="0" w:name="_GoBack"/>
+      <w:bookmarkEnd w:id="0"/>
+      <w:r>
+        <w:rPr>
+          <w:rFonts w:ascii="Times New Roman" w:hAnsi="Times New Roman" w:cs="Times New Roman"/>
+          <w:sz w:val="28"/>
+          <w:szCs w:val="28"/>
+        </w:rPr>
+        <w:lastRenderedPageBreak/>
         <w:t>Caso de uso</w:t>
+      </w:r>
+    </w:p>
+    <w:p>
+      <w:pPr>
+        <w:pStyle w:val="PargrafodaLista"/>
+        <w:ind w:left="780"/>
+        <w:jc w:val="both"/>
+        <w:rPr>
+          <w:rFonts w:ascii="Times New Roman" w:hAnsi="Times New Roman" w:cs="Times New Roman"/>
+          <w:sz w:val="28"/>
+          <w:szCs w:val="28"/>
+        </w:rPr>
+      </w:pPr>
+      <w:r>
+        <w:rPr>
+          <w:rFonts w:ascii="Times New Roman" w:hAnsi="Times New Roman" w:cs="Times New Roman"/>
+          <w:noProof/>
+          <w:sz w:val="28"/>
+          <w:szCs w:val="28"/>
+          <w:lang w:eastAsia="pt-BR"/>
+        </w:rPr>
+        <w:drawing>
+          <wp:inline distT="0" distB="0" distL="0" distR="0">
+            <wp:extent cx="5400040" cy="3538536"/>
+            <wp:effectExtent l="0" t="0" r="0" b="5080"/>
+            <wp:docPr id="2" name="Imagem 2" descr="C:\Users\Usuario\Desktop\Eng. Software media\UC_MEDIAS.png"/>
+            <wp:cNvGraphicFramePr>
+              <a:graphicFrameLocks xmlns:a="http://schemas.openxmlformats.org/drawingml/2006/main" noChangeAspect="1"/>
+            </wp:cNvGraphicFramePr>
+            <a:graphic xmlns:a="http://schemas.openxmlformats.org/drawingml/2006/main">
+              <a:graphicData uri="http://schemas.openxmlformats.org/drawingml/2006/picture">
+                <pic:pic xmlns:pic="http://schemas.openxmlformats.org/drawingml/2006/picture">
+                  <pic:nvPicPr>
+                    <pic:cNvPr id="0" name="Picture 1" descr="C:\Users\Usuario\Desktop\Eng. Software media\UC_MEDIAS.png"/>
+                    <pic:cNvPicPr>
+                      <a:picLocks noChangeAspect="1" noChangeArrowheads="1"/>
+                    </pic:cNvPicPr>
+                  </pic:nvPicPr>
+                  <pic:blipFill>
+                    <a:blip r:embed="rId6">
+                      <a:extLst>
+                        <a:ext uri="{28A0092B-C50C-407E-A947-70E740481C1C}">
+                          <a14:useLocalDpi xmlns:a14="http://schemas.microsoft.com/office/drawing/2010/main" val="0"/>
+                        </a:ext>
+                      </a:extLst>
+                    </a:blip>
+                    <a:srcRect/>
+                    <a:stretch>
+                      <a:fillRect/>
+                    </a:stretch>
+                  </pic:blipFill>
+                  <pic:spPr bwMode="auto">
+                    <a:xfrm>
+                      <a:off x="0" y="0"/>
+                      <a:ext cx="5400040" cy="3538536"/>
+                    </a:xfrm>
+                    <a:prstGeom prst="rect">
+                      <a:avLst/>
+                    </a:prstGeom>
+                    <a:noFill/>
+                    <a:ln>
+                      <a:noFill/>
+                    </a:ln>
+                  </pic:spPr>
+                </pic:pic>
+              </a:graphicData>
+            </a:graphic>
+          </wp:inline>
+        </w:drawing>
       </w:r>
     </w:p>
     <w:p>
@@ -1503,7 +1686,6 @@
                 <w:sz w:val="24"/>
                 <w:szCs w:val="24"/>
               </w:rPr>
-              <w:lastRenderedPageBreak/>
               <w:t>Palavra/Sigla</w:t>
             </w:r>
           </w:p>

</xml_diff>

<commit_message>
Documentos de especificação S.C.M - versao 0.5
Inclusao do sumario, caso de uso textual e um requisito funcional a
mais.
</commit_message>
<xml_diff>
--- a/Documento de especificação (Medias).docx
+++ b/Documento de especificação (Medias).docx
@@ -458,6 +458,96 @@
           </w:p>
         </w:tc>
       </w:tr>
+      <w:tr>
+        <w:tc>
+          <w:tcPr>
+            <w:tcW w:w="2123" w:type="dxa"/>
+          </w:tcPr>
+          <w:p>
+            <w:pPr>
+              <w:rPr>
+                <w:rFonts w:ascii="Times New Roman" w:hAnsi="Times New Roman" w:cs="Times New Roman"/>
+                <w:sz w:val="24"/>
+                <w:szCs w:val="24"/>
+              </w:rPr>
+            </w:pPr>
+            <w:r>
+              <w:rPr>
+                <w:rFonts w:ascii="Times New Roman" w:hAnsi="Times New Roman" w:cs="Times New Roman"/>
+                <w:sz w:val="24"/>
+                <w:szCs w:val="24"/>
+              </w:rPr>
+              <w:t>11/06/2016</w:t>
+            </w:r>
+          </w:p>
+        </w:tc>
+        <w:tc>
+          <w:tcPr>
+            <w:tcW w:w="896" w:type="dxa"/>
+          </w:tcPr>
+          <w:p>
+            <w:pPr>
+              <w:rPr>
+                <w:rFonts w:ascii="Times New Roman" w:hAnsi="Times New Roman" w:cs="Times New Roman"/>
+                <w:sz w:val="24"/>
+                <w:szCs w:val="24"/>
+              </w:rPr>
+            </w:pPr>
+            <w:r>
+              <w:rPr>
+                <w:rFonts w:ascii="Times New Roman" w:hAnsi="Times New Roman" w:cs="Times New Roman"/>
+                <w:sz w:val="24"/>
+                <w:szCs w:val="24"/>
+              </w:rPr>
+              <w:t>0.5</w:t>
+            </w:r>
+          </w:p>
+        </w:tc>
+        <w:tc>
+          <w:tcPr>
+            <w:tcW w:w="2363" w:type="dxa"/>
+          </w:tcPr>
+          <w:p>
+            <w:pPr>
+              <w:rPr>
+                <w:rFonts w:ascii="Times New Roman" w:hAnsi="Times New Roman" w:cs="Times New Roman"/>
+                <w:sz w:val="24"/>
+                <w:szCs w:val="24"/>
+              </w:rPr>
+            </w:pPr>
+            <w:r>
+              <w:rPr>
+                <w:rFonts w:ascii="Times New Roman" w:hAnsi="Times New Roman" w:cs="Times New Roman"/>
+                <w:sz w:val="24"/>
+                <w:szCs w:val="24"/>
+              </w:rPr>
+              <w:t xml:space="preserve">Lorena Zambaldi </w:t>
+            </w:r>
+          </w:p>
+        </w:tc>
+        <w:tc>
+          <w:tcPr>
+            <w:tcW w:w="3260" w:type="dxa"/>
+          </w:tcPr>
+          <w:p>
+            <w:pPr>
+              <w:rPr>
+                <w:rFonts w:ascii="Times New Roman" w:hAnsi="Times New Roman" w:cs="Times New Roman"/>
+                <w:sz w:val="24"/>
+                <w:szCs w:val="24"/>
+              </w:rPr>
+            </w:pPr>
+            <w:r>
+              <w:rPr>
+                <w:rFonts w:ascii="Times New Roman" w:hAnsi="Times New Roman" w:cs="Times New Roman"/>
+                <w:sz w:val="24"/>
+                <w:szCs w:val="24"/>
+              </w:rPr>
+              <w:t>Anexo de apêndices – Caso de uso textual. Inclusão do Sumario e a alteração do requisitos funcionais.</w:t>
+            </w:r>
+          </w:p>
+        </w:tc>
+      </w:tr>
     </w:tbl>
     <w:p>
       <w:pPr>
@@ -468,6 +558,610 @@
         </w:rPr>
       </w:pPr>
     </w:p>
+    <w:sdt>
+      <w:sdtPr>
+        <w:id w:val="-692613013"/>
+        <w:docPartObj>
+          <w:docPartGallery w:val="Table of Contents"/>
+          <w:docPartUnique/>
+        </w:docPartObj>
+      </w:sdtPr>
+      <w:sdtEndPr>
+        <w:rPr>
+          <w:rFonts w:asciiTheme="minorHAnsi" w:eastAsiaTheme="minorHAnsi" w:hAnsiTheme="minorHAnsi" w:cstheme="minorBidi"/>
+          <w:b/>
+          <w:bCs/>
+          <w:color w:val="auto"/>
+          <w:sz w:val="22"/>
+          <w:szCs w:val="22"/>
+          <w:lang w:eastAsia="en-US"/>
+        </w:rPr>
+      </w:sdtEndPr>
+      <w:sdtContent>
+        <w:p>
+          <w:pPr>
+            <w:pStyle w:val="CabealhodoSumrio"/>
+            <w:rPr>
+              <w:rFonts w:ascii="Times New Roman" w:hAnsi="Times New Roman" w:cs="Times New Roman"/>
+            </w:rPr>
+          </w:pPr>
+          <w:r>
+            <w:rPr>
+              <w:rFonts w:ascii="Times New Roman" w:hAnsi="Times New Roman" w:cs="Times New Roman"/>
+              <w:color w:val="auto"/>
+            </w:rPr>
+            <w:t>Sumário</w:t>
+          </w:r>
+        </w:p>
+        <w:p>
+          <w:pPr>
+            <w:pStyle w:val="Sumrio1"/>
+            <w:tabs>
+              <w:tab w:val="right" w:leader="dot" w:pos="8494"/>
+            </w:tabs>
+            <w:rPr>
+              <w:rFonts w:ascii="Times New Roman" w:hAnsi="Times New Roman" w:cs="Times New Roman"/>
+              <w:noProof/>
+            </w:rPr>
+          </w:pPr>
+          <w:r>
+            <w:rPr>
+              <w:rFonts w:ascii="Times New Roman" w:hAnsi="Times New Roman" w:cs="Times New Roman"/>
+            </w:rPr>
+            <w:fldChar w:fldCharType="begin"/>
+          </w:r>
+          <w:r>
+            <w:rPr>
+              <w:rFonts w:ascii="Times New Roman" w:hAnsi="Times New Roman" w:cs="Times New Roman"/>
+            </w:rPr>
+            <w:instrText xml:space="preserve"> TOC \o "1-3" \h \z \u </w:instrText>
+          </w:r>
+          <w:r>
+            <w:rPr>
+              <w:rFonts w:ascii="Times New Roman" w:hAnsi="Times New Roman" w:cs="Times New Roman"/>
+            </w:rPr>
+            <w:fldChar w:fldCharType="separate"/>
+          </w:r>
+          <w:hyperlink w:anchor="_Toc450743025" w:history="1">
+            <w:r>
+              <w:rPr>
+                <w:rStyle w:val="Hyperlink"/>
+                <w:rFonts w:ascii="Times New Roman" w:hAnsi="Times New Roman" w:cs="Times New Roman"/>
+                <w:noProof/>
+              </w:rPr>
+              <w:t>Introdução</w:t>
+            </w:r>
+            <w:r>
+              <w:rPr>
+                <w:rFonts w:ascii="Times New Roman" w:hAnsi="Times New Roman" w:cs="Times New Roman"/>
+                <w:noProof/>
+                <w:webHidden/>
+              </w:rPr>
+              <w:tab/>
+            </w:r>
+            <w:r>
+              <w:rPr>
+                <w:rFonts w:ascii="Times New Roman" w:hAnsi="Times New Roman" w:cs="Times New Roman"/>
+                <w:noProof/>
+                <w:webHidden/>
+              </w:rPr>
+              <w:fldChar w:fldCharType="begin"/>
+            </w:r>
+            <w:r>
+              <w:rPr>
+                <w:rFonts w:ascii="Times New Roman" w:hAnsi="Times New Roman" w:cs="Times New Roman"/>
+                <w:noProof/>
+                <w:webHidden/>
+              </w:rPr>
+              <w:instrText xml:space="preserve"> PAGEREF _Toc450743025 \h </w:instrText>
+            </w:r>
+            <w:r>
+              <w:rPr>
+                <w:rFonts w:ascii="Times New Roman" w:hAnsi="Times New Roman" w:cs="Times New Roman"/>
+                <w:noProof/>
+                <w:webHidden/>
+              </w:rPr>
+            </w:r>
+            <w:r>
+              <w:rPr>
+                <w:rFonts w:ascii="Times New Roman" w:hAnsi="Times New Roman" w:cs="Times New Roman"/>
+                <w:noProof/>
+                <w:webHidden/>
+              </w:rPr>
+              <w:fldChar w:fldCharType="separate"/>
+            </w:r>
+            <w:r>
+              <w:rPr>
+                <w:rFonts w:ascii="Times New Roman" w:hAnsi="Times New Roman" w:cs="Times New Roman"/>
+                <w:noProof/>
+                <w:webHidden/>
+              </w:rPr>
+              <w:t>1</w:t>
+            </w:r>
+            <w:r>
+              <w:rPr>
+                <w:rFonts w:ascii="Times New Roman" w:hAnsi="Times New Roman" w:cs="Times New Roman"/>
+                <w:noProof/>
+                <w:webHidden/>
+              </w:rPr>
+              <w:fldChar w:fldCharType="end"/>
+            </w:r>
+          </w:hyperlink>
+        </w:p>
+        <w:p>
+          <w:pPr>
+            <w:pStyle w:val="Sumrio1"/>
+            <w:tabs>
+              <w:tab w:val="right" w:leader="dot" w:pos="8494"/>
+            </w:tabs>
+            <w:rPr>
+              <w:rFonts w:ascii="Times New Roman" w:hAnsi="Times New Roman" w:cs="Times New Roman"/>
+              <w:noProof/>
+            </w:rPr>
+          </w:pPr>
+          <w:hyperlink w:anchor="_Toc450743026" w:history="1">
+            <w:r>
+              <w:rPr>
+                <w:rStyle w:val="Hyperlink"/>
+                <w:rFonts w:ascii="Times New Roman" w:hAnsi="Times New Roman" w:cs="Times New Roman"/>
+                <w:noProof/>
+              </w:rPr>
+              <w:t>Descrição dos Stakeholders</w:t>
+            </w:r>
+            <w:r>
+              <w:rPr>
+                <w:rFonts w:ascii="Times New Roman" w:hAnsi="Times New Roman" w:cs="Times New Roman"/>
+                <w:noProof/>
+                <w:webHidden/>
+              </w:rPr>
+              <w:tab/>
+            </w:r>
+            <w:r>
+              <w:rPr>
+                <w:rFonts w:ascii="Times New Roman" w:hAnsi="Times New Roman" w:cs="Times New Roman"/>
+                <w:noProof/>
+                <w:webHidden/>
+              </w:rPr>
+              <w:fldChar w:fldCharType="begin"/>
+            </w:r>
+            <w:r>
+              <w:rPr>
+                <w:rFonts w:ascii="Times New Roman" w:hAnsi="Times New Roman" w:cs="Times New Roman"/>
+                <w:noProof/>
+                <w:webHidden/>
+              </w:rPr>
+              <w:instrText xml:space="preserve"> PAGEREF _Toc450743026 \h </w:instrText>
+            </w:r>
+            <w:r>
+              <w:rPr>
+                <w:rFonts w:ascii="Times New Roman" w:hAnsi="Times New Roman" w:cs="Times New Roman"/>
+                <w:noProof/>
+                <w:webHidden/>
+              </w:rPr>
+            </w:r>
+            <w:r>
+              <w:rPr>
+                <w:rFonts w:ascii="Times New Roman" w:hAnsi="Times New Roman" w:cs="Times New Roman"/>
+                <w:noProof/>
+                <w:webHidden/>
+              </w:rPr>
+              <w:fldChar w:fldCharType="separate"/>
+            </w:r>
+            <w:r>
+              <w:rPr>
+                <w:rFonts w:ascii="Times New Roman" w:hAnsi="Times New Roman" w:cs="Times New Roman"/>
+                <w:noProof/>
+                <w:webHidden/>
+              </w:rPr>
+              <w:t>1</w:t>
+            </w:r>
+            <w:r>
+              <w:rPr>
+                <w:rFonts w:ascii="Times New Roman" w:hAnsi="Times New Roman" w:cs="Times New Roman"/>
+                <w:noProof/>
+                <w:webHidden/>
+              </w:rPr>
+              <w:fldChar w:fldCharType="end"/>
+            </w:r>
+          </w:hyperlink>
+        </w:p>
+        <w:p>
+          <w:pPr>
+            <w:pStyle w:val="Sumrio1"/>
+            <w:tabs>
+              <w:tab w:val="right" w:leader="dot" w:pos="8494"/>
+            </w:tabs>
+            <w:rPr>
+              <w:rFonts w:ascii="Times New Roman" w:hAnsi="Times New Roman" w:cs="Times New Roman"/>
+              <w:noProof/>
+            </w:rPr>
+          </w:pPr>
+          <w:hyperlink w:anchor="_Toc450743027" w:history="1">
+            <w:r>
+              <w:rPr>
+                <w:rStyle w:val="Hyperlink"/>
+                <w:rFonts w:ascii="Times New Roman" w:hAnsi="Times New Roman" w:cs="Times New Roman"/>
+                <w:noProof/>
+              </w:rPr>
+              <w:t>Descrição Geral</w:t>
+            </w:r>
+            <w:r>
+              <w:rPr>
+                <w:rFonts w:ascii="Times New Roman" w:hAnsi="Times New Roman" w:cs="Times New Roman"/>
+                <w:noProof/>
+                <w:webHidden/>
+              </w:rPr>
+              <w:tab/>
+            </w:r>
+            <w:r>
+              <w:rPr>
+                <w:rFonts w:ascii="Times New Roman" w:hAnsi="Times New Roman" w:cs="Times New Roman"/>
+                <w:noProof/>
+                <w:webHidden/>
+              </w:rPr>
+              <w:fldChar w:fldCharType="begin"/>
+            </w:r>
+            <w:r>
+              <w:rPr>
+                <w:rFonts w:ascii="Times New Roman" w:hAnsi="Times New Roman" w:cs="Times New Roman"/>
+                <w:noProof/>
+                <w:webHidden/>
+              </w:rPr>
+              <w:instrText xml:space="preserve"> PAGEREF _Toc450743027 \h </w:instrText>
+            </w:r>
+            <w:r>
+              <w:rPr>
+                <w:rFonts w:ascii="Times New Roman" w:hAnsi="Times New Roman" w:cs="Times New Roman"/>
+                <w:noProof/>
+                <w:webHidden/>
+              </w:rPr>
+            </w:r>
+            <w:r>
+              <w:rPr>
+                <w:rFonts w:ascii="Times New Roman" w:hAnsi="Times New Roman" w:cs="Times New Roman"/>
+                <w:noProof/>
+                <w:webHidden/>
+              </w:rPr>
+              <w:fldChar w:fldCharType="separate"/>
+            </w:r>
+            <w:r>
+              <w:rPr>
+                <w:rFonts w:ascii="Times New Roman" w:hAnsi="Times New Roman" w:cs="Times New Roman"/>
+                <w:noProof/>
+                <w:webHidden/>
+              </w:rPr>
+              <w:t>1</w:t>
+            </w:r>
+            <w:r>
+              <w:rPr>
+                <w:rFonts w:ascii="Times New Roman" w:hAnsi="Times New Roman" w:cs="Times New Roman"/>
+                <w:noProof/>
+                <w:webHidden/>
+              </w:rPr>
+              <w:fldChar w:fldCharType="end"/>
+            </w:r>
+          </w:hyperlink>
+        </w:p>
+        <w:p>
+          <w:pPr>
+            <w:pStyle w:val="Sumrio1"/>
+            <w:tabs>
+              <w:tab w:val="right" w:leader="dot" w:pos="8494"/>
+            </w:tabs>
+            <w:rPr>
+              <w:rFonts w:ascii="Times New Roman" w:hAnsi="Times New Roman" w:cs="Times New Roman"/>
+              <w:noProof/>
+            </w:rPr>
+          </w:pPr>
+          <w:hyperlink w:anchor="_Toc450743028" w:history="1">
+            <w:r>
+              <w:rPr>
+                <w:rStyle w:val="Hyperlink"/>
+                <w:rFonts w:ascii="Times New Roman" w:hAnsi="Times New Roman" w:cs="Times New Roman"/>
+                <w:noProof/>
+              </w:rPr>
+              <w:t>Restrições</w:t>
+            </w:r>
+            <w:r>
+              <w:rPr>
+                <w:rFonts w:ascii="Times New Roman" w:hAnsi="Times New Roman" w:cs="Times New Roman"/>
+                <w:noProof/>
+                <w:webHidden/>
+              </w:rPr>
+              <w:tab/>
+            </w:r>
+            <w:r>
+              <w:rPr>
+                <w:rFonts w:ascii="Times New Roman" w:hAnsi="Times New Roman" w:cs="Times New Roman"/>
+                <w:noProof/>
+                <w:webHidden/>
+              </w:rPr>
+              <w:fldChar w:fldCharType="begin"/>
+            </w:r>
+            <w:r>
+              <w:rPr>
+                <w:rFonts w:ascii="Times New Roman" w:hAnsi="Times New Roman" w:cs="Times New Roman"/>
+                <w:noProof/>
+                <w:webHidden/>
+              </w:rPr>
+              <w:instrText xml:space="preserve"> PAGEREF _Toc450743028 \h </w:instrText>
+            </w:r>
+            <w:r>
+              <w:rPr>
+                <w:rFonts w:ascii="Times New Roman" w:hAnsi="Times New Roman" w:cs="Times New Roman"/>
+                <w:noProof/>
+                <w:webHidden/>
+              </w:rPr>
+            </w:r>
+            <w:r>
+              <w:rPr>
+                <w:rFonts w:ascii="Times New Roman" w:hAnsi="Times New Roman" w:cs="Times New Roman"/>
+                <w:noProof/>
+                <w:webHidden/>
+              </w:rPr>
+              <w:fldChar w:fldCharType="separate"/>
+            </w:r>
+            <w:r>
+              <w:rPr>
+                <w:rFonts w:ascii="Times New Roman" w:hAnsi="Times New Roman" w:cs="Times New Roman"/>
+                <w:noProof/>
+                <w:webHidden/>
+              </w:rPr>
+              <w:t>2</w:t>
+            </w:r>
+            <w:r>
+              <w:rPr>
+                <w:rFonts w:ascii="Times New Roman" w:hAnsi="Times New Roman" w:cs="Times New Roman"/>
+                <w:noProof/>
+                <w:webHidden/>
+              </w:rPr>
+              <w:fldChar w:fldCharType="end"/>
+            </w:r>
+          </w:hyperlink>
+        </w:p>
+        <w:p>
+          <w:pPr>
+            <w:pStyle w:val="Sumrio1"/>
+            <w:tabs>
+              <w:tab w:val="right" w:leader="dot" w:pos="8494"/>
+            </w:tabs>
+            <w:rPr>
+              <w:rFonts w:ascii="Times New Roman" w:hAnsi="Times New Roman" w:cs="Times New Roman"/>
+              <w:noProof/>
+            </w:rPr>
+          </w:pPr>
+          <w:hyperlink w:anchor="_Toc450743029" w:history="1">
+            <w:r>
+              <w:rPr>
+                <w:rStyle w:val="Hyperlink"/>
+                <w:rFonts w:ascii="Times New Roman" w:hAnsi="Times New Roman" w:cs="Times New Roman"/>
+                <w:noProof/>
+              </w:rPr>
+              <w:t>Requisitos</w:t>
+            </w:r>
+            <w:r>
+              <w:rPr>
+                <w:rFonts w:ascii="Times New Roman" w:hAnsi="Times New Roman" w:cs="Times New Roman"/>
+                <w:noProof/>
+                <w:webHidden/>
+              </w:rPr>
+              <w:tab/>
+            </w:r>
+            <w:r>
+              <w:rPr>
+                <w:rFonts w:ascii="Times New Roman" w:hAnsi="Times New Roman" w:cs="Times New Roman"/>
+                <w:noProof/>
+                <w:webHidden/>
+              </w:rPr>
+              <w:fldChar w:fldCharType="begin"/>
+            </w:r>
+            <w:r>
+              <w:rPr>
+                <w:rFonts w:ascii="Times New Roman" w:hAnsi="Times New Roman" w:cs="Times New Roman"/>
+                <w:noProof/>
+                <w:webHidden/>
+              </w:rPr>
+              <w:instrText xml:space="preserve"> PAGEREF _Toc450743029 \h </w:instrText>
+            </w:r>
+            <w:r>
+              <w:rPr>
+                <w:rFonts w:ascii="Times New Roman" w:hAnsi="Times New Roman" w:cs="Times New Roman"/>
+                <w:noProof/>
+                <w:webHidden/>
+              </w:rPr>
+            </w:r>
+            <w:r>
+              <w:rPr>
+                <w:rFonts w:ascii="Times New Roman" w:hAnsi="Times New Roman" w:cs="Times New Roman"/>
+                <w:noProof/>
+                <w:webHidden/>
+              </w:rPr>
+              <w:fldChar w:fldCharType="separate"/>
+            </w:r>
+            <w:r>
+              <w:rPr>
+                <w:rFonts w:ascii="Times New Roman" w:hAnsi="Times New Roman" w:cs="Times New Roman"/>
+                <w:noProof/>
+                <w:webHidden/>
+              </w:rPr>
+              <w:t>2</w:t>
+            </w:r>
+            <w:r>
+              <w:rPr>
+                <w:rFonts w:ascii="Times New Roman" w:hAnsi="Times New Roman" w:cs="Times New Roman"/>
+                <w:noProof/>
+                <w:webHidden/>
+              </w:rPr>
+              <w:fldChar w:fldCharType="end"/>
+            </w:r>
+          </w:hyperlink>
+        </w:p>
+        <w:p>
+          <w:pPr>
+            <w:pStyle w:val="Sumrio1"/>
+            <w:tabs>
+              <w:tab w:val="right" w:leader="dot" w:pos="8494"/>
+            </w:tabs>
+            <w:rPr>
+              <w:rFonts w:ascii="Times New Roman" w:hAnsi="Times New Roman" w:cs="Times New Roman"/>
+              <w:noProof/>
+            </w:rPr>
+          </w:pPr>
+          <w:hyperlink w:anchor="_Toc450743030" w:history="1">
+            <w:r>
+              <w:rPr>
+                <w:rStyle w:val="Hyperlink"/>
+                <w:rFonts w:ascii="Times New Roman" w:hAnsi="Times New Roman" w:cs="Times New Roman"/>
+                <w:noProof/>
+              </w:rPr>
+              <w:t>Apêndices</w:t>
+            </w:r>
+            <w:r>
+              <w:rPr>
+                <w:rFonts w:ascii="Times New Roman" w:hAnsi="Times New Roman" w:cs="Times New Roman"/>
+                <w:noProof/>
+                <w:webHidden/>
+              </w:rPr>
+              <w:tab/>
+            </w:r>
+            <w:r>
+              <w:rPr>
+                <w:rFonts w:ascii="Times New Roman" w:hAnsi="Times New Roman" w:cs="Times New Roman"/>
+                <w:noProof/>
+                <w:webHidden/>
+              </w:rPr>
+              <w:fldChar w:fldCharType="begin"/>
+            </w:r>
+            <w:r>
+              <w:rPr>
+                <w:rFonts w:ascii="Times New Roman" w:hAnsi="Times New Roman" w:cs="Times New Roman"/>
+                <w:noProof/>
+                <w:webHidden/>
+              </w:rPr>
+              <w:instrText xml:space="preserve"> PAGEREF _Toc450743030 \h </w:instrText>
+            </w:r>
+            <w:r>
+              <w:rPr>
+                <w:rFonts w:ascii="Times New Roman" w:hAnsi="Times New Roman" w:cs="Times New Roman"/>
+                <w:noProof/>
+                <w:webHidden/>
+              </w:rPr>
+            </w:r>
+            <w:r>
+              <w:rPr>
+                <w:rFonts w:ascii="Times New Roman" w:hAnsi="Times New Roman" w:cs="Times New Roman"/>
+                <w:noProof/>
+                <w:webHidden/>
+              </w:rPr>
+              <w:fldChar w:fldCharType="separate"/>
+            </w:r>
+            <w:r>
+              <w:rPr>
+                <w:rFonts w:ascii="Times New Roman" w:hAnsi="Times New Roman" w:cs="Times New Roman"/>
+                <w:noProof/>
+                <w:webHidden/>
+              </w:rPr>
+              <w:t>3</w:t>
+            </w:r>
+            <w:r>
+              <w:rPr>
+                <w:rFonts w:ascii="Times New Roman" w:hAnsi="Times New Roman" w:cs="Times New Roman"/>
+                <w:noProof/>
+                <w:webHidden/>
+              </w:rPr>
+              <w:fldChar w:fldCharType="end"/>
+            </w:r>
+          </w:hyperlink>
+        </w:p>
+        <w:p>
+          <w:pPr>
+            <w:pStyle w:val="Sumrio1"/>
+            <w:tabs>
+              <w:tab w:val="right" w:leader="dot" w:pos="8494"/>
+            </w:tabs>
+            <w:rPr>
+              <w:rFonts w:ascii="Times New Roman" w:hAnsi="Times New Roman" w:cs="Times New Roman"/>
+              <w:noProof/>
+            </w:rPr>
+          </w:pPr>
+          <w:hyperlink w:anchor="_Toc450743031" w:history="1">
+            <w:r>
+              <w:rPr>
+                <w:rStyle w:val="Hyperlink"/>
+                <w:rFonts w:ascii="Times New Roman" w:hAnsi="Times New Roman" w:cs="Times New Roman"/>
+                <w:noProof/>
+              </w:rPr>
+              <w:t>Glossário</w:t>
+            </w:r>
+            <w:r>
+              <w:rPr>
+                <w:rFonts w:ascii="Times New Roman" w:hAnsi="Times New Roman" w:cs="Times New Roman"/>
+                <w:noProof/>
+                <w:webHidden/>
+              </w:rPr>
+              <w:tab/>
+            </w:r>
+            <w:r>
+              <w:rPr>
+                <w:rFonts w:ascii="Times New Roman" w:hAnsi="Times New Roman" w:cs="Times New Roman"/>
+                <w:noProof/>
+                <w:webHidden/>
+              </w:rPr>
+              <w:fldChar w:fldCharType="begin"/>
+            </w:r>
+            <w:r>
+              <w:rPr>
+                <w:rFonts w:ascii="Times New Roman" w:hAnsi="Times New Roman" w:cs="Times New Roman"/>
+                <w:noProof/>
+                <w:webHidden/>
+              </w:rPr>
+              <w:instrText xml:space="preserve"> PAGEREF _Toc450743031 \h </w:instrText>
+            </w:r>
+            <w:r>
+              <w:rPr>
+                <w:rFonts w:ascii="Times New Roman" w:hAnsi="Times New Roman" w:cs="Times New Roman"/>
+                <w:noProof/>
+                <w:webHidden/>
+              </w:rPr>
+            </w:r>
+            <w:r>
+              <w:rPr>
+                <w:rFonts w:ascii="Times New Roman" w:hAnsi="Times New Roman" w:cs="Times New Roman"/>
+                <w:noProof/>
+                <w:webHidden/>
+              </w:rPr>
+              <w:fldChar w:fldCharType="separate"/>
+            </w:r>
+            <w:r>
+              <w:rPr>
+                <w:rFonts w:ascii="Times New Roman" w:hAnsi="Times New Roman" w:cs="Times New Roman"/>
+                <w:noProof/>
+                <w:webHidden/>
+              </w:rPr>
+              <w:t>7</w:t>
+            </w:r>
+            <w:r>
+              <w:rPr>
+                <w:rFonts w:ascii="Times New Roman" w:hAnsi="Times New Roman" w:cs="Times New Roman"/>
+                <w:noProof/>
+                <w:webHidden/>
+              </w:rPr>
+              <w:fldChar w:fldCharType="end"/>
+            </w:r>
+          </w:hyperlink>
+        </w:p>
+        <w:p>
+          <w:r>
+            <w:rPr>
+              <w:rFonts w:ascii="Times New Roman" w:hAnsi="Times New Roman" w:cs="Times New Roman"/>
+              <w:b/>
+              <w:bCs/>
+            </w:rPr>
+            <w:fldChar w:fldCharType="end"/>
+          </w:r>
+        </w:p>
+      </w:sdtContent>
+    </w:sdt>
     <w:p>
       <w:pPr>
         <w:rPr>
@@ -476,278 +1170,175 @@
           <w:szCs w:val="28"/>
         </w:rPr>
       </w:pPr>
-      <w:r>
+    </w:p>
+    <w:p>
+      <w:pPr>
+        <w:pStyle w:val="Ttulo1"/>
+      </w:pPr>
+      <w:bookmarkStart w:id="0" w:name="_Toc450743025"/>
+      <w:r>
+        <w:t>Introdução</w:t>
+      </w:r>
+      <w:bookmarkEnd w:id="0"/>
+    </w:p>
+    <w:p>
+      <w:pPr>
+        <w:pStyle w:val="Subttulo"/>
+      </w:pPr>
+      <w:r>
+        <w:t>Escopo</w:t>
+      </w:r>
+    </w:p>
+    <w:p>
+      <w:pPr>
+        <w:ind w:firstLine="420"/>
+        <w:jc w:val="both"/>
+        <w:rPr>
+          <w:rFonts w:ascii="Times New Roman" w:hAnsi="Times New Roman" w:cs="Times New Roman"/>
+          <w:sz w:val="24"/>
+          <w:szCs w:val="24"/>
+        </w:rPr>
+      </w:pPr>
+      <w:r>
+        <w:rPr>
+          <w:rFonts w:ascii="Times New Roman" w:hAnsi="Times New Roman" w:cs="Times New Roman"/>
+          <w:sz w:val="24"/>
+          <w:szCs w:val="24"/>
+        </w:rPr>
+        <w:t xml:space="preserve">Este documento se aplica ao Sistema de Cálculo de Médias, que tem como por objetivo calcular medias geométricas e aritméticas dado 2 notas pelo usuário. Diante disso o usuário escolhe qual tipo de media deseja calcular, a média aritmética apresenta calculo simples, o sistema soma os número inseridos e divide pelo quantidade de números somado, já na média geométrica o sistema multiplica os números inserido e extrai a raiz com índice igual a quantidade de números utilizados na multiplicação. Após o cálculo o sistema deve informar de acordo com a média obtida se o aluno foi aprovado ou reprovado, o aluno é aprovado se a média for maior ou igual a 6 e reprovado se a média é menor que 6. Se o aluno recebe o status de reprovação o sistema mostrará que ele está de exame. </w:t>
+      </w:r>
+    </w:p>
+    <w:p>
+      <w:pPr>
+        <w:pStyle w:val="Ttulo1"/>
+      </w:pPr>
+      <w:bookmarkStart w:id="1" w:name="_Toc450743026"/>
+      <w:r>
+        <w:lastRenderedPageBreak/>
+        <w:t xml:space="preserve">Descrição dos </w:t>
+      </w:r>
+      <w:proofErr w:type="spellStart"/>
+      <w:r>
+        <w:t>Stakeholders</w:t>
+      </w:r>
+      <w:bookmarkEnd w:id="1"/>
+      <w:proofErr w:type="spellEnd"/>
+    </w:p>
+    <w:p>
+      <w:pPr>
+        <w:ind w:firstLine="420"/>
+        <w:jc w:val="both"/>
+        <w:rPr>
+          <w:rFonts w:ascii="Times New Roman" w:hAnsi="Times New Roman" w:cs="Times New Roman"/>
+          <w:sz w:val="24"/>
+          <w:szCs w:val="24"/>
+        </w:rPr>
+      </w:pPr>
+      <w:r>
+        <w:rPr>
+          <w:rFonts w:ascii="Times New Roman" w:hAnsi="Times New Roman" w:cs="Times New Roman"/>
+          <w:sz w:val="24"/>
+          <w:szCs w:val="24"/>
+        </w:rPr>
+        <w:t xml:space="preserve">Os </w:t>
+      </w:r>
+      <w:proofErr w:type="spellStart"/>
+      <w:r>
+        <w:rPr>
+          <w:rFonts w:ascii="Times New Roman" w:hAnsi="Times New Roman" w:cs="Times New Roman"/>
+          <w:sz w:val="24"/>
+          <w:szCs w:val="24"/>
+        </w:rPr>
+        <w:t>stakeholders</w:t>
+      </w:r>
+      <w:proofErr w:type="spellEnd"/>
+      <w:r>
+        <w:rPr>
+          <w:rFonts w:ascii="Times New Roman" w:hAnsi="Times New Roman" w:cs="Times New Roman"/>
+          <w:sz w:val="24"/>
+          <w:szCs w:val="24"/>
+        </w:rPr>
+        <w:t xml:space="preserve"> do projeto são divididos em três grupos: os desenvolvedores, responsáveis pelo projeto e desenvolvimento de artefatos do sistema, o cliente que é parte interessada no desenvolvimento do sistema que será usado em seus negócios e os professores que são os usuários finais que utilizarão o sistema já desenvolvido para facilitar o cálculo das medias dos seus alunos. </w:t>
+      </w:r>
+    </w:p>
+    <w:p>
+      <w:pPr>
+        <w:pStyle w:val="Ttulo1"/>
+      </w:pPr>
+      <w:bookmarkStart w:id="2" w:name="_Toc450743027"/>
+      <w:r>
+        <w:t>Descrição Geral</w:t>
+      </w:r>
+      <w:bookmarkEnd w:id="2"/>
+    </w:p>
+    <w:p>
+      <w:pPr>
+        <w:pStyle w:val="Subttulo"/>
+      </w:pPr>
+      <w:r>
+        <w:t>Descrição de público Alvo</w:t>
+      </w:r>
+    </w:p>
+    <w:p>
+      <w:pPr>
+        <w:ind w:left="780" w:firstLine="636"/>
+        <w:jc w:val="both"/>
         <w:rPr>
           <w:rFonts w:ascii="Times New Roman" w:hAnsi="Times New Roman" w:cs="Times New Roman"/>
           <w:sz w:val="28"/>
           <w:szCs w:val="28"/>
         </w:rPr>
-        <w:t xml:space="preserve">Sumário </w:t>
-      </w:r>
-    </w:p>
-    <w:p>
-      <w:pPr>
-        <w:pStyle w:val="PargrafodaLista"/>
-        <w:numPr>
-          <w:ilvl w:val="0"/>
-          <w:numId w:val="2"/>
-        </w:numPr>
+      </w:pPr>
+      <w:r>
+        <w:rPr>
+          <w:rFonts w:ascii="Times New Roman" w:hAnsi="Times New Roman" w:cs="Times New Roman"/>
+          <w:sz w:val="24"/>
+          <w:szCs w:val="24"/>
+        </w:rPr>
+        <w:t>O S.C.M tem como público-alvo professores que desejam calcular medias geométricas ou aritméticas compostas por notas de 2 provas e já obterem o resultado de apro</w:t>
+      </w:r>
+      <w:r>
+        <w:rPr>
+          <w:rFonts w:ascii="Times New Roman" w:hAnsi="Times New Roman" w:cs="Times New Roman"/>
+          <w:sz w:val="24"/>
+          <w:szCs w:val="24"/>
+        </w:rPr>
+        <w:t xml:space="preserve">vação ou reprovação do aluno. </w:t>
+      </w:r>
+      <w:r>
         <w:rPr>
           <w:rFonts w:ascii="Times New Roman" w:hAnsi="Times New Roman" w:cs="Times New Roman"/>
           <w:sz w:val="28"/>
           <w:szCs w:val="28"/>
         </w:rPr>
-      </w:pPr>
-      <w:r>
+        <w:tab/>
+      </w:r>
+    </w:p>
+    <w:p>
+      <w:pPr>
+        <w:ind w:left="780" w:firstLine="636"/>
+        <w:jc w:val="both"/>
         <w:rPr>
           <w:rFonts w:ascii="Times New Roman" w:hAnsi="Times New Roman" w:cs="Times New Roman"/>
           <w:sz w:val="28"/>
           <w:szCs w:val="28"/>
         </w:rPr>
-        <w:t>Introdução</w:t>
-      </w:r>
-    </w:p>
-    <w:p>
-      <w:pPr>
-        <w:ind w:firstLine="420"/>
-        <w:rPr>
-          <w:rFonts w:ascii="Times New Roman" w:hAnsi="Times New Roman" w:cs="Times New Roman"/>
-          <w:sz w:val="28"/>
-          <w:szCs w:val="28"/>
-        </w:rPr>
-      </w:pPr>
-      <w:r>
-        <w:rPr>
-          <w:rFonts w:ascii="Times New Roman" w:hAnsi="Times New Roman" w:cs="Times New Roman"/>
-          <w:sz w:val="28"/>
-          <w:szCs w:val="28"/>
-        </w:rPr>
-        <w:t>Escopo</w:t>
-      </w:r>
-    </w:p>
-    <w:p>
-      <w:pPr>
-        <w:ind w:firstLine="420"/>
-        <w:jc w:val="both"/>
-        <w:rPr>
-          <w:rFonts w:ascii="Times New Roman" w:hAnsi="Times New Roman" w:cs="Times New Roman"/>
-          <w:sz w:val="24"/>
-          <w:szCs w:val="24"/>
-        </w:rPr>
-      </w:pPr>
-      <w:r>
-        <w:rPr>
-          <w:rFonts w:ascii="Times New Roman" w:hAnsi="Times New Roman" w:cs="Times New Roman"/>
-          <w:sz w:val="24"/>
-          <w:szCs w:val="24"/>
-        </w:rPr>
-        <w:t xml:space="preserve">Este documento se aplica ao Sistema de Cálculo de Médias, que tem como por objetivo calcular medias geométricas e aritméticas dado 2 notas pelo usuário. Diante disso o usuário escolhe qual tipo de media deseja calcular, a média aritmética apresenta calculo simples, o sistema soma os número inseridos e divide pelo quantidade de números somado, já na média geométrica o sistema multiplica os números inserido e extrai a raiz com índice igual a quantidade de números utilizados na multiplicação. Após o cálculo o sistema deve informar de acordo com a média obtida se o aluno foi aprovado ou reprovado, o aluno é aprovado se a média for maior ou igual a 6 e reprovado se a média é menor que 6. Se o aluno recebe o status de reprovação o sistema mostrará que ele está de exame. </w:t>
-      </w:r>
-    </w:p>
-    <w:p>
-      <w:pPr>
-        <w:ind w:firstLine="420"/>
-        <w:rPr>
-          <w:rFonts w:ascii="Times New Roman" w:hAnsi="Times New Roman" w:cs="Times New Roman"/>
-          <w:sz w:val="28"/>
-          <w:szCs w:val="28"/>
-        </w:rPr>
-      </w:pPr>
-    </w:p>
-    <w:p>
-      <w:pPr>
-        <w:rPr>
-          <w:rFonts w:ascii="Times New Roman" w:hAnsi="Times New Roman" w:cs="Times New Roman"/>
-          <w:sz w:val="28"/>
-          <w:szCs w:val="28"/>
-        </w:rPr>
-      </w:pPr>
-      <w:r>
-        <w:rPr>
-          <w:rFonts w:ascii="Times New Roman" w:hAnsi="Times New Roman" w:cs="Times New Roman"/>
-          <w:sz w:val="28"/>
-          <w:szCs w:val="28"/>
-        </w:rPr>
-        <w:t xml:space="preserve">Descrição dos </w:t>
-      </w:r>
-      <w:proofErr w:type="spellStart"/>
-      <w:r>
-        <w:rPr>
-          <w:rFonts w:ascii="Times New Roman" w:hAnsi="Times New Roman" w:cs="Times New Roman"/>
-          <w:sz w:val="28"/>
-          <w:szCs w:val="28"/>
-        </w:rPr>
-        <w:t>Stakeholders</w:t>
-      </w:r>
-      <w:proofErr w:type="spellEnd"/>
-    </w:p>
-    <w:p>
-      <w:pPr>
-        <w:ind w:firstLine="420"/>
-        <w:jc w:val="both"/>
-        <w:rPr>
-          <w:rFonts w:ascii="Times New Roman" w:hAnsi="Times New Roman" w:cs="Times New Roman"/>
-          <w:sz w:val="24"/>
-          <w:szCs w:val="24"/>
-        </w:rPr>
-      </w:pPr>
-      <w:r>
-        <w:rPr>
-          <w:rFonts w:ascii="Times New Roman" w:hAnsi="Times New Roman" w:cs="Times New Roman"/>
-          <w:sz w:val="24"/>
-          <w:szCs w:val="24"/>
-        </w:rPr>
-        <w:t xml:space="preserve">Os </w:t>
-      </w:r>
-      <w:proofErr w:type="spellStart"/>
-      <w:r>
-        <w:rPr>
-          <w:rFonts w:ascii="Times New Roman" w:hAnsi="Times New Roman" w:cs="Times New Roman"/>
-          <w:sz w:val="24"/>
-          <w:szCs w:val="24"/>
-        </w:rPr>
-        <w:t>stakeholders</w:t>
-      </w:r>
-      <w:proofErr w:type="spellEnd"/>
-      <w:r>
-        <w:rPr>
-          <w:rFonts w:ascii="Times New Roman" w:hAnsi="Times New Roman" w:cs="Times New Roman"/>
-          <w:sz w:val="24"/>
-          <w:szCs w:val="24"/>
-        </w:rPr>
-        <w:t xml:space="preserve"> do projeto são divididos em três grupos: os desenvolvedores, responsáveis pelo projeto e desenvolvimento de artefatos do sistema, o cliente que é parte interessada no desenvolvimento do sistema que será usado em seus negócios e os professores que são os usuários finais que utilizarão o sistema já desenvolvido para facilitar o cálculo das medias dos seus alunos. </w:t>
-      </w:r>
-    </w:p>
-    <w:p>
-      <w:pPr>
-        <w:ind w:firstLine="420"/>
-        <w:jc w:val="both"/>
-        <w:rPr>
-          <w:rFonts w:ascii="Times New Roman" w:hAnsi="Times New Roman" w:cs="Times New Roman"/>
-          <w:sz w:val="24"/>
-          <w:szCs w:val="24"/>
-        </w:rPr>
-      </w:pPr>
-    </w:p>
-    <w:p>
-      <w:pPr>
-        <w:pStyle w:val="PargrafodaLista"/>
-        <w:numPr>
-          <w:ilvl w:val="0"/>
-          <w:numId w:val="2"/>
-        </w:numPr>
-        <w:rPr>
-          <w:rFonts w:ascii="Times New Roman" w:hAnsi="Times New Roman" w:cs="Times New Roman"/>
-          <w:sz w:val="28"/>
-          <w:szCs w:val="28"/>
-        </w:rPr>
-      </w:pPr>
-      <w:r>
-        <w:rPr>
-          <w:rFonts w:ascii="Times New Roman" w:hAnsi="Times New Roman" w:cs="Times New Roman"/>
-          <w:sz w:val="28"/>
-          <w:szCs w:val="28"/>
-        </w:rPr>
-        <w:t>Descrição Geral</w:t>
-      </w:r>
-    </w:p>
-    <w:p>
-      <w:pPr>
-        <w:pStyle w:val="PargrafodaLista"/>
-        <w:ind w:left="780"/>
-      </w:pPr>
-    </w:p>
-    <w:p>
-      <w:pPr>
-        <w:pStyle w:val="PargrafodaLista"/>
-        <w:ind w:left="780"/>
-        <w:rPr>
-          <w:rFonts w:ascii="Times New Roman" w:hAnsi="Times New Roman" w:cs="Times New Roman"/>
-          <w:sz w:val="28"/>
-          <w:szCs w:val="28"/>
-        </w:rPr>
-      </w:pPr>
-      <w:r>
-        <w:rPr>
-          <w:rFonts w:ascii="Times New Roman" w:hAnsi="Times New Roman" w:cs="Times New Roman"/>
-          <w:sz w:val="28"/>
-          <w:szCs w:val="28"/>
-        </w:rPr>
-        <w:t>Descrição de público Alvo</w:t>
-      </w:r>
-    </w:p>
-    <w:p>
-      <w:pPr>
-        <w:ind w:left="780" w:firstLine="636"/>
-        <w:jc w:val="both"/>
-        <w:rPr>
-          <w:rFonts w:ascii="Times New Roman" w:hAnsi="Times New Roman" w:cs="Times New Roman"/>
-          <w:sz w:val="24"/>
-          <w:szCs w:val="24"/>
-        </w:rPr>
-      </w:pPr>
-      <w:r>
-        <w:rPr>
-          <w:rFonts w:ascii="Times New Roman" w:hAnsi="Times New Roman" w:cs="Times New Roman"/>
-          <w:sz w:val="24"/>
-          <w:szCs w:val="24"/>
-        </w:rPr>
-        <w:t xml:space="preserve">O S.C.M tem como público-alvo professores que desejam calcular medias geométricas ou aritméticas compostas por notas de 2 provas e já obterem o resultado de aprovação ou reprovação do aluno.   </w:t>
-      </w:r>
-    </w:p>
-    <w:p>
-      <w:pPr>
-        <w:rPr>
-          <w:rFonts w:ascii="Times New Roman" w:hAnsi="Times New Roman" w:cs="Times New Roman"/>
-          <w:sz w:val="28"/>
-          <w:szCs w:val="28"/>
-        </w:rPr>
-      </w:pPr>
-    </w:p>
-    <w:p>
-      <w:pPr>
-        <w:rPr>
-          <w:rFonts w:ascii="Times New Roman" w:hAnsi="Times New Roman" w:cs="Times New Roman"/>
-          <w:sz w:val="28"/>
-          <w:szCs w:val="28"/>
-        </w:rPr>
-      </w:pPr>
-      <w:r>
-        <w:rPr>
-          <w:rFonts w:ascii="Times New Roman" w:hAnsi="Times New Roman" w:cs="Times New Roman"/>
-          <w:sz w:val="28"/>
-          <w:szCs w:val="28"/>
-        </w:rPr>
-        <w:tab/>
-      </w:r>
-    </w:p>
-    <w:p>
-      <w:pPr>
-        <w:ind w:firstLine="708"/>
-        <w:rPr>
-          <w:rFonts w:ascii="Times New Roman" w:hAnsi="Times New Roman" w:cs="Times New Roman"/>
-          <w:sz w:val="28"/>
-          <w:szCs w:val="28"/>
-        </w:rPr>
-      </w:pPr>
-    </w:p>
-    <w:p>
-      <w:pPr>
-        <w:ind w:firstLine="708"/>
-        <w:rPr>
-          <w:rFonts w:ascii="Times New Roman" w:hAnsi="Times New Roman" w:cs="Times New Roman"/>
-          <w:sz w:val="28"/>
-          <w:szCs w:val="28"/>
-        </w:rPr>
-      </w:pPr>
-      <w:r>
-        <w:rPr>
-          <w:rFonts w:ascii="Times New Roman" w:hAnsi="Times New Roman" w:cs="Times New Roman"/>
-          <w:sz w:val="28"/>
-          <w:szCs w:val="28"/>
-        </w:rPr>
+      </w:pPr>
+    </w:p>
+    <w:p>
+      <w:pPr>
+        <w:pStyle w:val="Ttulo1"/>
+        <w:rPr>
+          <w:rFonts w:cs="Times New Roman"/>
+          <w:sz w:val="24"/>
+          <w:szCs w:val="24"/>
+        </w:rPr>
+      </w:pPr>
+      <w:bookmarkStart w:id="3" w:name="_Toc450743028"/>
+      <w:r>
         <w:t>Restrições</w:t>
       </w:r>
+      <w:bookmarkEnd w:id="3"/>
     </w:p>
     <w:p>
       <w:pPr>
@@ -950,64 +1541,19 @@
     </w:p>
     <w:p>
       <w:pPr>
-        <w:pStyle w:val="PargrafodaLista"/>
-        <w:ind w:left="1428"/>
-        <w:rPr>
-          <w:rFonts w:ascii="Times New Roman" w:hAnsi="Times New Roman" w:cs="Times New Roman"/>
-          <w:sz w:val="24"/>
-          <w:szCs w:val="24"/>
-        </w:rPr>
-      </w:pPr>
-    </w:p>
-    <w:p>
-      <w:pPr>
-        <w:pStyle w:val="PargrafodaLista"/>
-        <w:numPr>
-          <w:ilvl w:val="0"/>
-          <w:numId w:val="2"/>
-        </w:numPr>
-        <w:rPr>
-          <w:rFonts w:ascii="Times New Roman" w:hAnsi="Times New Roman" w:cs="Times New Roman"/>
-          <w:sz w:val="28"/>
-          <w:szCs w:val="28"/>
-        </w:rPr>
-      </w:pPr>
-      <w:r>
-        <w:rPr>
-          <w:rFonts w:ascii="Times New Roman" w:hAnsi="Times New Roman" w:cs="Times New Roman"/>
-          <w:sz w:val="28"/>
-          <w:szCs w:val="28"/>
-        </w:rPr>
+        <w:pStyle w:val="Ttulo1"/>
+      </w:pPr>
+      <w:bookmarkStart w:id="4" w:name="_Toc450743029"/>
+      <w:r>
         <w:t>Requisitos</w:t>
       </w:r>
-    </w:p>
-    <w:p>
-      <w:pPr>
-        <w:pStyle w:val="PargrafodaLista"/>
-        <w:ind w:left="780"/>
-        <w:rPr>
-          <w:rFonts w:ascii="Times New Roman" w:hAnsi="Times New Roman" w:cs="Times New Roman"/>
-          <w:sz w:val="28"/>
-          <w:szCs w:val="28"/>
-        </w:rPr>
-      </w:pPr>
-    </w:p>
-    <w:p>
-      <w:pPr>
-        <w:pStyle w:val="PargrafodaLista"/>
-        <w:ind w:left="780"/>
-        <w:rPr>
-          <w:rFonts w:ascii="Times New Roman" w:hAnsi="Times New Roman" w:cs="Times New Roman"/>
-          <w:sz w:val="28"/>
-          <w:szCs w:val="28"/>
-        </w:rPr>
-      </w:pPr>
-      <w:r>
-        <w:rPr>
-          <w:rFonts w:ascii="Times New Roman" w:hAnsi="Times New Roman" w:cs="Times New Roman"/>
-          <w:sz w:val="28"/>
-          <w:szCs w:val="28"/>
-        </w:rPr>
+      <w:bookmarkEnd w:id="4"/>
+    </w:p>
+    <w:p>
+      <w:pPr>
+        <w:pStyle w:val="Subttulo"/>
+      </w:pPr>
+      <w:r>
         <w:t>Requisitos Funcionais</w:t>
       </w:r>
     </w:p>
@@ -1027,23 +1573,34 @@
           <w:sz w:val="24"/>
           <w:szCs w:val="24"/>
         </w:rPr>
-        <w:t xml:space="preserve">R1 </w:t>
-      </w:r>
-      <w:r>
-        <w:rPr>
-          <w:rFonts w:ascii="Times New Roman" w:hAnsi="Times New Roman" w:cs="Times New Roman"/>
-          <w:sz w:val="26"/>
-          <w:szCs w:val="26"/>
-        </w:rPr>
-        <w:t xml:space="preserve">– </w:t>
-      </w:r>
-      <w:r>
-        <w:rPr>
-          <w:rFonts w:ascii="Times New Roman" w:hAnsi="Times New Roman" w:cs="Times New Roman"/>
-          <w:sz w:val="24"/>
-          <w:szCs w:val="24"/>
-        </w:rPr>
-        <w:t xml:space="preserve">Escolha do tipo de Media - O </w:t>
+        <w:t>R1- Nome do aluno: Digite o nome do aluno.</w:t>
+      </w:r>
+    </w:p>
+    <w:p>
+      <w:pPr>
+        <w:ind w:left="708"/>
+        <w:jc w:val="both"/>
+        <w:rPr>
+          <w:rFonts w:ascii="Times New Roman" w:hAnsi="Times New Roman" w:cs="Times New Roman"/>
+          <w:sz w:val="24"/>
+          <w:szCs w:val="24"/>
+        </w:rPr>
+      </w:pPr>
+      <w:r>
+        <w:rPr>
+          <w:rFonts w:ascii="Times New Roman" w:hAnsi="Times New Roman" w:cs="Times New Roman"/>
+          <w:sz w:val="24"/>
+          <w:szCs w:val="24"/>
+        </w:rPr>
+        <w:t>R1- Escolha do tipo de Media:</w:t>
+      </w:r>
+      <w:r>
+        <w:rPr>
+          <w:rFonts w:ascii="Times New Roman" w:hAnsi="Times New Roman" w:cs="Times New Roman"/>
+          <w:sz w:val="24"/>
+          <w:szCs w:val="24"/>
+        </w:rPr>
+        <w:t xml:space="preserve"> O </w:t>
       </w:r>
       <w:r>
         <w:rPr>
@@ -1094,7 +1651,15 @@
           <w:sz w:val="24"/>
           <w:szCs w:val="24"/>
         </w:rPr>
-        <w:t xml:space="preserve">Calcular média geométrica – o usuário informa 2 notas e o sistema faz o cálculo geométrico das notas, </w:t>
+        <w:t>Calcular média geométrica: O</w:t>
+      </w:r>
+      <w:r>
+        <w:rPr>
+          <w:rFonts w:ascii="Times New Roman" w:hAnsi="Times New Roman" w:cs="Times New Roman"/>
+          <w:sz w:val="24"/>
+          <w:szCs w:val="24"/>
+        </w:rPr>
+        <w:t xml:space="preserve"> usuário informa 2 notas e o sistema faz o cálculo geométrico das notas, </w:t>
       </w:r>
       <w:r>
         <w:rPr>
@@ -1138,7 +1703,15 @@
           <w:sz w:val="24"/>
           <w:szCs w:val="24"/>
         </w:rPr>
-        <w:t>Calcular média aritmética – o usuário informa 2 notas e o sistema faz o cálculo aritmético das notas, realizando a divisão do somatório dos números inseridos pela quantidade de números somados.</w:t>
+        <w:t>Calcular média aritmética: O</w:t>
+      </w:r>
+      <w:r>
+        <w:rPr>
+          <w:rFonts w:ascii="Times New Roman" w:hAnsi="Times New Roman" w:cs="Times New Roman"/>
+          <w:sz w:val="24"/>
+          <w:szCs w:val="24"/>
+        </w:rPr>
+        <w:t xml:space="preserve"> usuário informa 2 notas e o sistema faz o cálculo aritmético das notas, realizando a divisão do somatório dos números inseridos pela quantidade de números somados.</w:t>
       </w:r>
     </w:p>
     <w:p>
@@ -1157,7 +1730,15 @@
           <w:sz w:val="24"/>
           <w:szCs w:val="24"/>
         </w:rPr>
-        <w:t xml:space="preserve">R4- Mostrar resultado – Imprimir o resultado da media escolhida na tela. </w:t>
+        <w:t xml:space="preserve">R4- Mostrar resultado: </w:t>
+      </w:r>
+      <w:r>
+        <w:rPr>
+          <w:rFonts w:ascii="Times New Roman" w:hAnsi="Times New Roman" w:cs="Times New Roman"/>
+          <w:sz w:val="24"/>
+          <w:szCs w:val="24"/>
+        </w:rPr>
+        <w:t xml:space="preserve">Imprimir o resultado da media escolhida na tela. </w:t>
       </w:r>
     </w:p>
     <w:p>
@@ -1192,7 +1773,23 @@
           <w:sz w:val="24"/>
           <w:szCs w:val="24"/>
         </w:rPr>
-        <w:t>Informação sobre a situação do usuário – O sistema deve informar se o usuário foi aprovado ou reprovado.</w:t>
+        <w:t>Informaçã</w:t>
+      </w:r>
+      <w:r>
+        <w:rPr>
+          <w:rFonts w:ascii="Times New Roman" w:hAnsi="Times New Roman" w:cs="Times New Roman"/>
+          <w:sz w:val="24"/>
+          <w:szCs w:val="24"/>
+        </w:rPr>
+        <w:t xml:space="preserve">o sobre a situação do usuário: </w:t>
+      </w:r>
+      <w:r>
+        <w:rPr>
+          <w:rFonts w:ascii="Times New Roman" w:hAnsi="Times New Roman" w:cs="Times New Roman"/>
+          <w:sz w:val="24"/>
+          <w:szCs w:val="24"/>
+        </w:rPr>
+        <w:t>O sistema deve informar se o usuário foi aprovado ou reprovado.</w:t>
       </w:r>
     </w:p>
     <w:p>
@@ -1211,6 +1808,7 @@
           <w:sz w:val="24"/>
           <w:szCs w:val="24"/>
         </w:rPr>
+        <w:lastRenderedPageBreak/>
         <w:t>R6</w:t>
       </w:r>
       <w:r>
@@ -1227,7 +1825,15 @@
           <w:sz w:val="24"/>
           <w:szCs w:val="24"/>
         </w:rPr>
-        <w:t>Status de reprovação – As</w:t>
+        <w:t xml:space="preserve">Status de reprovação: </w:t>
+      </w:r>
+      <w:r>
+        <w:rPr>
+          <w:rFonts w:ascii="Times New Roman" w:hAnsi="Times New Roman" w:cs="Times New Roman"/>
+          <w:sz w:val="24"/>
+          <w:szCs w:val="24"/>
+        </w:rPr>
+        <w:t>As</w:t>
       </w:r>
       <w:r>
         <w:rPr>
@@ -1259,20 +1865,9 @@
     </w:p>
     <w:p>
       <w:pPr>
-        <w:ind w:left="708"/>
-        <w:jc w:val="both"/>
-        <w:rPr>
-          <w:rFonts w:ascii="Times New Roman" w:hAnsi="Times New Roman" w:cs="Times New Roman"/>
-          <w:sz w:val="28"/>
-          <w:szCs w:val="28"/>
-        </w:rPr>
-      </w:pPr>
-      <w:r>
-        <w:rPr>
-          <w:rFonts w:ascii="Times New Roman" w:hAnsi="Times New Roman" w:cs="Times New Roman"/>
-          <w:sz w:val="28"/>
-          <w:szCs w:val="28"/>
-        </w:rPr>
+        <w:pStyle w:val="Subttulo"/>
+      </w:pPr>
+      <w:r>
         <w:t>Requisitos de Qualidade</w:t>
       </w:r>
     </w:p>
@@ -1347,76 +1942,35 @@
     </w:p>
     <w:p>
       <w:pPr>
-        <w:ind w:left="708"/>
-        <w:jc w:val="both"/>
-        <w:rPr>
-          <w:rFonts w:ascii="Times New Roman" w:hAnsi="Times New Roman" w:cs="Times New Roman"/>
-          <w:sz w:val="28"/>
-          <w:szCs w:val="28"/>
-        </w:rPr>
-      </w:pPr>
-    </w:p>
-    <w:p>
-      <w:pPr>
-        <w:pStyle w:val="PargrafodaLista"/>
-        <w:numPr>
-          <w:ilvl w:val="0"/>
-          <w:numId w:val="2"/>
-        </w:numPr>
-        <w:jc w:val="both"/>
-        <w:rPr>
-          <w:rFonts w:ascii="Times New Roman" w:hAnsi="Times New Roman" w:cs="Times New Roman"/>
-          <w:sz w:val="28"/>
-          <w:szCs w:val="28"/>
-        </w:rPr>
-      </w:pPr>
-      <w:r>
-        <w:rPr>
-          <w:rFonts w:ascii="Times New Roman" w:hAnsi="Times New Roman" w:cs="Times New Roman"/>
-          <w:sz w:val="28"/>
-          <w:szCs w:val="28"/>
-        </w:rPr>
-        <w:lastRenderedPageBreak/>
+        <w:pStyle w:val="Ttulo1"/>
+      </w:pPr>
+    </w:p>
+    <w:p>
+      <w:pPr>
+        <w:pStyle w:val="Ttulo1"/>
+      </w:pPr>
+      <w:bookmarkStart w:id="5" w:name="_Toc450743030"/>
+      <w:r>
         <w:t>Apêndices</w:t>
       </w:r>
-    </w:p>
-    <w:p>
-      <w:pPr>
-        <w:pStyle w:val="PargrafodaLista"/>
-        <w:ind w:left="780"/>
-        <w:jc w:val="both"/>
-        <w:rPr>
-          <w:rFonts w:ascii="Times New Roman" w:hAnsi="Times New Roman" w:cs="Times New Roman"/>
-          <w:sz w:val="28"/>
-          <w:szCs w:val="28"/>
-        </w:rPr>
-      </w:pPr>
-      <w:r>
-        <w:rPr>
-          <w:rFonts w:ascii="Times New Roman" w:hAnsi="Times New Roman" w:cs="Times New Roman"/>
-          <w:sz w:val="28"/>
-          <w:szCs w:val="28"/>
-        </w:rPr>
+      <w:bookmarkEnd w:id="5"/>
+    </w:p>
+    <w:p>
+      <w:pPr>
+        <w:pStyle w:val="Subttulo"/>
+      </w:pPr>
+      <w:r>
+        <w:t xml:space="preserve"> </w:t>
+      </w:r>
+      <w:r>
         <w:t>Modelos</w:t>
       </w:r>
     </w:p>
     <w:p>
       <w:pPr>
-        <w:pStyle w:val="PargrafodaLista"/>
-        <w:ind w:left="780"/>
-        <w:jc w:val="both"/>
-        <w:rPr>
-          <w:rFonts w:ascii="Times New Roman" w:hAnsi="Times New Roman" w:cs="Times New Roman"/>
-          <w:sz w:val="28"/>
-          <w:szCs w:val="28"/>
-        </w:rPr>
-      </w:pPr>
-      <w:r>
-        <w:rPr>
-          <w:rFonts w:ascii="Times New Roman" w:hAnsi="Times New Roman" w:cs="Times New Roman"/>
-          <w:sz w:val="28"/>
-          <w:szCs w:val="28"/>
-        </w:rPr>
+        <w:pStyle w:val="Subttulo"/>
+      </w:pPr>
+      <w:r>
         <w:tab/>
         <w:t xml:space="preserve">Diagrama de caso de uso </w:t>
       </w:r>
@@ -1454,8 +2008,8 @@
         </w:rPr>
         <w:drawing>
           <wp:inline distT="0" distB="0" distL="0" distR="0">
-            <wp:extent cx="7235190" cy="3359150"/>
-            <wp:effectExtent l="0" t="5080" r="0" b="0"/>
+            <wp:extent cx="5353220" cy="2675916"/>
+            <wp:effectExtent l="5080" t="0" r="5080" b="5080"/>
             <wp:docPr id="1" name="Imagem 1"/>
             <wp:cNvGraphicFramePr>
               <a:graphicFrameLocks xmlns:a="http://schemas.openxmlformats.org/drawingml/2006/main" noChangeAspect="1"/>
@@ -1482,7 +2036,7 @@
                   <pic:spPr>
                     <a:xfrm rot="5400000">
                       <a:off x="0" y="0"/>
-                      <a:ext cx="7235190" cy="3359150"/>
+                      <a:ext cx="5438016" cy="2718303"/>
                     </a:xfrm>
                     <a:prstGeom prst="rect">
                       <a:avLst/>
@@ -1497,6 +2051,16 @@
     </w:p>
     <w:p>
       <w:pPr>
+        <w:jc w:val="both"/>
+        <w:rPr>
+          <w:rFonts w:ascii="Times New Roman" w:hAnsi="Times New Roman" w:cs="Times New Roman"/>
+          <w:sz w:val="28"/>
+          <w:szCs w:val="28"/>
+        </w:rPr>
+      </w:pPr>
+    </w:p>
+    <w:p>
+      <w:pPr>
         <w:pStyle w:val="PargrafodaLista"/>
         <w:ind w:left="780"/>
         <w:jc w:val="both"/>
@@ -1509,49 +2073,15 @@
     </w:p>
     <w:p>
       <w:pPr>
-        <w:pStyle w:val="PargrafodaLista"/>
-        <w:ind w:left="780"/>
-        <w:jc w:val="both"/>
-        <w:rPr>
-          <w:rFonts w:ascii="Times New Roman" w:hAnsi="Times New Roman" w:cs="Times New Roman"/>
-          <w:sz w:val="28"/>
-          <w:szCs w:val="28"/>
-        </w:rPr>
-      </w:pPr>
-    </w:p>
-    <w:p>
-      <w:pPr>
-        <w:pStyle w:val="PargrafodaLista"/>
-        <w:ind w:left="780"/>
-        <w:jc w:val="both"/>
-        <w:rPr>
-          <w:rFonts w:ascii="Times New Roman" w:hAnsi="Times New Roman" w:cs="Times New Roman"/>
-          <w:sz w:val="28"/>
-          <w:szCs w:val="28"/>
-        </w:rPr>
-      </w:pPr>
-    </w:p>
-    <w:p>
-      <w:pPr>
-        <w:pStyle w:val="PargrafodaLista"/>
-        <w:ind w:left="780"/>
-        <w:jc w:val="both"/>
-        <w:rPr>
-          <w:rFonts w:ascii="Times New Roman" w:hAnsi="Times New Roman" w:cs="Times New Roman"/>
-          <w:sz w:val="28"/>
-          <w:szCs w:val="28"/>
-        </w:rPr>
-      </w:pPr>
-      <w:bookmarkStart w:id="0" w:name="_GoBack"/>
-      <w:bookmarkEnd w:id="0"/>
-      <w:r>
-        <w:rPr>
-          <w:rFonts w:ascii="Times New Roman" w:hAnsi="Times New Roman" w:cs="Times New Roman"/>
-          <w:sz w:val="28"/>
-          <w:szCs w:val="28"/>
-        </w:rPr>
-        <w:lastRenderedPageBreak/>
-        <w:t>Caso de uso</w:t>
+        <w:pStyle w:val="Subttulo"/>
+      </w:pPr>
+      <w:r>
+        <w:t>Caso de</w:t>
+      </w:r>
+      <w:bookmarkStart w:id="6" w:name="_GoBack"/>
+      <w:bookmarkEnd w:id="6"/>
+      <w:r>
+        <w:t xml:space="preserve"> uso</w:t>
       </w:r>
     </w:p>
     <w:p>
@@ -1575,8 +2105,8 @@
         </w:rPr>
         <w:drawing>
           <wp:inline distT="0" distB="0" distL="0" distR="0">
-            <wp:extent cx="5400040" cy="3538536"/>
-            <wp:effectExtent l="0" t="0" r="0" b="5080"/>
+            <wp:extent cx="4472608" cy="2930809"/>
+            <wp:effectExtent l="0" t="0" r="4445" b="3175"/>
             <wp:docPr id="2" name="Imagem 2" descr="C:\Users\Usuario\Desktop\Eng. Software media\UC_MEDIAS.png"/>
             <wp:cNvGraphicFramePr>
               <a:graphicFrameLocks xmlns:a="http://schemas.openxmlformats.org/drawingml/2006/main" noChangeAspect="1"/>
@@ -1606,7 +2136,7 @@
                   <pic:spPr bwMode="auto">
                     <a:xfrm>
                       <a:off x="0" y="0"/>
-                      <a:ext cx="5400040" cy="3538536"/>
+                      <a:ext cx="4484715" cy="2938743"/>
                     </a:xfrm>
                     <a:prstGeom prst="rect">
                       <a:avLst/>
@@ -1637,6 +2167,2908 @@
     </w:p>
     <w:p>
       <w:pPr>
+        <w:pStyle w:val="Subttulo"/>
+      </w:pPr>
+      <w:r>
+        <w:t>Caso de uso textual</w:t>
+      </w:r>
+    </w:p>
+    <w:p>
+      <w:pPr>
+        <w:spacing w:after="0"/>
+        <w:jc w:val="both"/>
+        <w:rPr>
+          <w:rFonts w:ascii="Times New Roman" w:hAnsi="Times New Roman" w:cs="Times New Roman"/>
+          <w:b/>
+          <w:sz w:val="24"/>
+          <w:szCs w:val="24"/>
+        </w:rPr>
+      </w:pPr>
+      <w:r>
+        <w:rPr>
+          <w:rFonts w:ascii="Times New Roman" w:hAnsi="Times New Roman" w:cs="Times New Roman"/>
+          <w:b/>
+          <w:sz w:val="24"/>
+          <w:szCs w:val="24"/>
+        </w:rPr>
+        <w:t xml:space="preserve">Identificador: </w:t>
+      </w:r>
+      <w:r>
+        <w:rPr>
+          <w:rFonts w:ascii="Times New Roman" w:hAnsi="Times New Roman" w:cs="Times New Roman"/>
+          <w:sz w:val="24"/>
+          <w:szCs w:val="24"/>
+        </w:rPr>
+        <w:t>UC1</w:t>
+      </w:r>
+    </w:p>
+    <w:p>
+      <w:pPr>
+        <w:spacing w:after="0"/>
+        <w:jc w:val="both"/>
+        <w:rPr>
+          <w:rFonts w:ascii="Times New Roman" w:hAnsi="Times New Roman" w:cs="Times New Roman"/>
+          <w:sz w:val="24"/>
+          <w:szCs w:val="24"/>
+        </w:rPr>
+      </w:pPr>
+      <w:r>
+        <w:rPr>
+          <w:rFonts w:ascii="Times New Roman" w:hAnsi="Times New Roman" w:cs="Times New Roman"/>
+          <w:b/>
+          <w:sz w:val="24"/>
+          <w:szCs w:val="24"/>
+        </w:rPr>
+        <w:t>Nome:</w:t>
+      </w:r>
+      <w:r>
+        <w:rPr>
+          <w:rFonts w:ascii="Times New Roman" w:hAnsi="Times New Roman" w:cs="Times New Roman"/>
+          <w:sz w:val="24"/>
+          <w:szCs w:val="24"/>
+        </w:rPr>
+        <w:t xml:space="preserve"> Informação do nome</w:t>
+      </w:r>
+    </w:p>
+    <w:p>
+      <w:pPr>
+        <w:spacing w:after="0"/>
+        <w:jc w:val="both"/>
+        <w:rPr>
+          <w:rFonts w:ascii="Times New Roman" w:hAnsi="Times New Roman" w:cs="Times New Roman"/>
+          <w:sz w:val="24"/>
+          <w:szCs w:val="24"/>
+        </w:rPr>
+      </w:pPr>
+      <w:r>
+        <w:rPr>
+          <w:rFonts w:ascii="Times New Roman" w:hAnsi="Times New Roman" w:cs="Times New Roman"/>
+          <w:b/>
+          <w:sz w:val="24"/>
+          <w:szCs w:val="24"/>
+        </w:rPr>
+        <w:t>Autores:</w:t>
+      </w:r>
+      <w:r>
+        <w:rPr>
+          <w:rFonts w:ascii="Times New Roman" w:hAnsi="Times New Roman" w:cs="Times New Roman"/>
+          <w:sz w:val="24"/>
+          <w:szCs w:val="24"/>
+        </w:rPr>
+        <w:t xml:space="preserve"> Lorena Zambaldi</w:t>
+      </w:r>
+    </w:p>
+    <w:p>
+      <w:pPr>
+        <w:spacing w:after="0"/>
+        <w:jc w:val="both"/>
+        <w:rPr>
+          <w:rFonts w:ascii="Times New Roman" w:hAnsi="Times New Roman" w:cs="Times New Roman"/>
+          <w:sz w:val="24"/>
+          <w:szCs w:val="24"/>
+        </w:rPr>
+      </w:pPr>
+      <w:r>
+        <w:rPr>
+          <w:rFonts w:ascii="Times New Roman" w:hAnsi="Times New Roman" w:cs="Times New Roman"/>
+          <w:b/>
+          <w:sz w:val="24"/>
+          <w:szCs w:val="24"/>
+        </w:rPr>
+        <w:t>Fonte:</w:t>
+      </w:r>
+      <w:r>
+        <w:rPr>
+          <w:rFonts w:ascii="Times New Roman" w:hAnsi="Times New Roman" w:cs="Times New Roman"/>
+          <w:sz w:val="24"/>
+          <w:szCs w:val="24"/>
+        </w:rPr>
+        <w:t xml:space="preserve"> Juliana Moniz</w:t>
+      </w:r>
+    </w:p>
+    <w:p>
+      <w:pPr>
+        <w:spacing w:after="0"/>
+        <w:jc w:val="both"/>
+        <w:rPr>
+          <w:rFonts w:ascii="Times New Roman" w:hAnsi="Times New Roman" w:cs="Times New Roman"/>
+          <w:b/>
+          <w:sz w:val="24"/>
+          <w:szCs w:val="24"/>
+        </w:rPr>
+      </w:pPr>
+      <w:r>
+        <w:rPr>
+          <w:rFonts w:ascii="Times New Roman" w:hAnsi="Times New Roman" w:cs="Times New Roman"/>
+          <w:b/>
+          <w:sz w:val="24"/>
+          <w:szCs w:val="24"/>
+        </w:rPr>
+        <w:t xml:space="preserve">Lista de atores: </w:t>
+      </w:r>
+      <w:r>
+        <w:rPr>
+          <w:rFonts w:ascii="Times New Roman" w:hAnsi="Times New Roman" w:cs="Times New Roman"/>
+          <w:sz w:val="24"/>
+          <w:szCs w:val="24"/>
+        </w:rPr>
+        <w:t>Usuário</w:t>
+      </w:r>
+    </w:p>
+    <w:p>
+      <w:pPr>
+        <w:spacing w:after="0"/>
+        <w:jc w:val="both"/>
+        <w:rPr>
+          <w:rFonts w:ascii="Times New Roman" w:hAnsi="Times New Roman" w:cs="Times New Roman"/>
+          <w:b/>
+          <w:sz w:val="24"/>
+          <w:szCs w:val="24"/>
+        </w:rPr>
+      </w:pPr>
+      <w:r>
+        <w:rPr>
+          <w:rFonts w:ascii="Times New Roman" w:hAnsi="Times New Roman" w:cs="Times New Roman"/>
+          <w:b/>
+          <w:sz w:val="24"/>
+          <w:szCs w:val="24"/>
+        </w:rPr>
+        <w:t>Visão geral (descrição):</w:t>
+      </w:r>
+    </w:p>
+    <w:p>
+      <w:pPr>
+        <w:spacing w:after="0"/>
+        <w:ind w:firstLine="708"/>
+        <w:jc w:val="both"/>
+        <w:rPr>
+          <w:rFonts w:ascii="Times New Roman" w:hAnsi="Times New Roman" w:cs="Times New Roman"/>
+          <w:sz w:val="24"/>
+          <w:szCs w:val="24"/>
+        </w:rPr>
+      </w:pPr>
+      <w:r>
+        <w:rPr>
+          <w:rFonts w:ascii="Times New Roman" w:hAnsi="Times New Roman" w:cs="Times New Roman"/>
+          <w:sz w:val="24"/>
+          <w:szCs w:val="24"/>
+        </w:rPr>
+        <w:t>O usuário digita o nome do aluno e confirma a operação.</w:t>
+      </w:r>
+    </w:p>
+    <w:p>
+      <w:pPr>
+        <w:spacing w:after="0"/>
+        <w:jc w:val="both"/>
+        <w:rPr>
+          <w:rFonts w:ascii="Times New Roman" w:hAnsi="Times New Roman" w:cs="Times New Roman"/>
+          <w:b/>
+          <w:sz w:val="24"/>
+          <w:szCs w:val="24"/>
+        </w:rPr>
+      </w:pPr>
+      <w:r>
+        <w:rPr>
+          <w:rFonts w:ascii="Times New Roman" w:hAnsi="Times New Roman" w:cs="Times New Roman"/>
+          <w:b/>
+          <w:sz w:val="24"/>
+          <w:szCs w:val="24"/>
+        </w:rPr>
+        <w:t>Referências cruzadas:</w:t>
+      </w:r>
+    </w:p>
+    <w:p>
+      <w:pPr>
+        <w:spacing w:after="0"/>
+        <w:ind w:left="708"/>
+        <w:jc w:val="both"/>
+        <w:rPr>
+          <w:rFonts w:ascii="Times New Roman" w:hAnsi="Times New Roman" w:cs="Times New Roman"/>
+          <w:sz w:val="24"/>
+          <w:szCs w:val="24"/>
+        </w:rPr>
+      </w:pPr>
+      <w:r>
+        <w:rPr>
+          <w:rFonts w:ascii="Times New Roman" w:hAnsi="Times New Roman" w:cs="Times New Roman"/>
+          <w:sz w:val="24"/>
+          <w:szCs w:val="24"/>
+        </w:rPr>
+        <w:t>-</w:t>
+      </w:r>
+    </w:p>
+    <w:p>
+      <w:pPr>
+        <w:spacing w:after="0"/>
+        <w:jc w:val="both"/>
+        <w:rPr>
+          <w:rFonts w:ascii="Times New Roman" w:hAnsi="Times New Roman" w:cs="Times New Roman"/>
+          <w:b/>
+          <w:sz w:val="24"/>
+          <w:szCs w:val="24"/>
+        </w:rPr>
+      </w:pPr>
+      <w:r>
+        <w:rPr>
+          <w:rFonts w:ascii="Times New Roman" w:hAnsi="Times New Roman" w:cs="Times New Roman"/>
+          <w:b/>
+          <w:sz w:val="24"/>
+          <w:szCs w:val="24"/>
+        </w:rPr>
+        <w:t>Gatilho (condição de disparo):</w:t>
+      </w:r>
+    </w:p>
+    <w:p>
+      <w:pPr>
+        <w:spacing w:after="0"/>
+        <w:ind w:firstLine="708"/>
+        <w:jc w:val="both"/>
+        <w:rPr>
+          <w:rFonts w:ascii="Times New Roman" w:hAnsi="Times New Roman" w:cs="Times New Roman"/>
+          <w:sz w:val="24"/>
+          <w:szCs w:val="24"/>
+        </w:rPr>
+      </w:pPr>
+      <w:r>
+        <w:rPr>
+          <w:rFonts w:ascii="Times New Roman" w:hAnsi="Times New Roman" w:cs="Times New Roman"/>
+          <w:sz w:val="24"/>
+          <w:szCs w:val="24"/>
+        </w:rPr>
+        <w:t>O caso de uso se inicia quando o usuário acessa o sistema de médias.</w:t>
+      </w:r>
+    </w:p>
+    <w:p>
+      <w:pPr>
+        <w:spacing w:after="0"/>
+        <w:jc w:val="both"/>
+        <w:rPr>
+          <w:rFonts w:ascii="Times New Roman" w:hAnsi="Times New Roman" w:cs="Times New Roman"/>
+          <w:b/>
+          <w:sz w:val="24"/>
+          <w:szCs w:val="24"/>
+        </w:rPr>
+      </w:pPr>
+      <w:r>
+        <w:rPr>
+          <w:rFonts w:ascii="Times New Roman" w:hAnsi="Times New Roman" w:cs="Times New Roman"/>
+          <w:b/>
+          <w:sz w:val="24"/>
+          <w:szCs w:val="24"/>
+        </w:rPr>
+        <w:t>Pré-condições:</w:t>
+      </w:r>
+    </w:p>
+    <w:p>
+      <w:pPr>
+        <w:spacing w:after="0"/>
+        <w:jc w:val="both"/>
+        <w:rPr>
+          <w:rFonts w:ascii="Times New Roman" w:hAnsi="Times New Roman" w:cs="Times New Roman"/>
+          <w:sz w:val="24"/>
+          <w:szCs w:val="24"/>
+        </w:rPr>
+      </w:pPr>
+      <w:r>
+        <w:rPr>
+          <w:rFonts w:ascii="Times New Roman" w:hAnsi="Times New Roman" w:cs="Times New Roman"/>
+          <w:sz w:val="24"/>
+          <w:szCs w:val="24"/>
+        </w:rPr>
+        <w:t>-</w:t>
+      </w:r>
+    </w:p>
+    <w:p>
+      <w:pPr>
+        <w:spacing w:after="0"/>
+        <w:jc w:val="both"/>
+        <w:rPr>
+          <w:rFonts w:ascii="Times New Roman" w:hAnsi="Times New Roman" w:cs="Times New Roman"/>
+          <w:b/>
+          <w:sz w:val="24"/>
+          <w:szCs w:val="24"/>
+        </w:rPr>
+      </w:pPr>
+      <w:r>
+        <w:rPr>
+          <w:rFonts w:ascii="Times New Roman" w:hAnsi="Times New Roman" w:cs="Times New Roman"/>
+          <w:b/>
+          <w:sz w:val="24"/>
+          <w:szCs w:val="24"/>
+        </w:rPr>
+        <w:t>Pós-condições:</w:t>
+      </w:r>
+    </w:p>
+    <w:p>
+      <w:pPr>
+        <w:spacing w:after="0"/>
+        <w:ind w:firstLine="708"/>
+        <w:jc w:val="both"/>
+        <w:rPr>
+          <w:rFonts w:ascii="Times New Roman" w:hAnsi="Times New Roman" w:cs="Times New Roman"/>
+          <w:sz w:val="24"/>
+          <w:szCs w:val="24"/>
+        </w:rPr>
+      </w:pPr>
+      <w:r>
+        <w:rPr>
+          <w:rFonts w:ascii="Times New Roman" w:hAnsi="Times New Roman" w:cs="Times New Roman"/>
+          <w:sz w:val="24"/>
+          <w:szCs w:val="24"/>
+        </w:rPr>
+        <w:t>O sistema considera o nome digitado.</w:t>
+      </w:r>
+    </w:p>
+    <w:p>
+      <w:pPr>
+        <w:spacing w:after="0"/>
+        <w:jc w:val="both"/>
+        <w:rPr>
+          <w:rFonts w:ascii="Times New Roman" w:hAnsi="Times New Roman" w:cs="Times New Roman"/>
+          <w:b/>
+          <w:sz w:val="24"/>
+          <w:szCs w:val="24"/>
+        </w:rPr>
+      </w:pPr>
+      <w:r>
+        <w:rPr>
+          <w:rFonts w:ascii="Times New Roman" w:hAnsi="Times New Roman" w:cs="Times New Roman"/>
+          <w:b/>
+          <w:sz w:val="24"/>
+          <w:szCs w:val="24"/>
+        </w:rPr>
+        <w:t>Cenário típico:</w:t>
+      </w:r>
+    </w:p>
+    <w:p>
+      <w:pPr>
+        <w:spacing w:after="0"/>
+        <w:ind w:firstLine="708"/>
+        <w:jc w:val="both"/>
+        <w:rPr>
+          <w:rFonts w:ascii="Times New Roman" w:hAnsi="Times New Roman" w:cs="Times New Roman"/>
+          <w:sz w:val="24"/>
+          <w:szCs w:val="24"/>
+        </w:rPr>
+      </w:pPr>
+      <w:r>
+        <w:rPr>
+          <w:rFonts w:ascii="Times New Roman" w:hAnsi="Times New Roman" w:cs="Times New Roman"/>
+          <w:sz w:val="24"/>
+          <w:szCs w:val="24"/>
+        </w:rPr>
+        <w:t xml:space="preserve">1. O usuário acessa o sistema de </w:t>
+      </w:r>
+      <w:proofErr w:type="spellStart"/>
+      <w:r>
+        <w:rPr>
+          <w:rFonts w:ascii="Times New Roman" w:hAnsi="Times New Roman" w:cs="Times New Roman"/>
+          <w:sz w:val="24"/>
+          <w:szCs w:val="24"/>
+        </w:rPr>
+        <w:t>calculo</w:t>
+      </w:r>
+      <w:proofErr w:type="spellEnd"/>
+      <w:r>
+        <w:rPr>
+          <w:rFonts w:ascii="Times New Roman" w:hAnsi="Times New Roman" w:cs="Times New Roman"/>
+          <w:sz w:val="24"/>
+          <w:szCs w:val="24"/>
+        </w:rPr>
+        <w:t xml:space="preserve"> de médias.</w:t>
+      </w:r>
+    </w:p>
+    <w:p>
+      <w:pPr>
+        <w:spacing w:after="0"/>
+        <w:ind w:firstLine="708"/>
+        <w:jc w:val="both"/>
+        <w:rPr>
+          <w:rFonts w:ascii="Times New Roman" w:hAnsi="Times New Roman" w:cs="Times New Roman"/>
+          <w:sz w:val="24"/>
+          <w:szCs w:val="24"/>
+        </w:rPr>
+      </w:pPr>
+      <w:r>
+        <w:rPr>
+          <w:rFonts w:ascii="Times New Roman" w:hAnsi="Times New Roman" w:cs="Times New Roman"/>
+          <w:sz w:val="24"/>
+          <w:szCs w:val="24"/>
+        </w:rPr>
+        <w:t>2. O usuário digita o nome do aluno.</w:t>
+      </w:r>
+    </w:p>
+    <w:p>
+      <w:pPr>
+        <w:spacing w:after="0"/>
+        <w:ind w:firstLine="708"/>
+        <w:jc w:val="both"/>
+        <w:rPr>
+          <w:rFonts w:ascii="Times New Roman" w:hAnsi="Times New Roman" w:cs="Times New Roman"/>
+          <w:sz w:val="24"/>
+          <w:szCs w:val="24"/>
+        </w:rPr>
+      </w:pPr>
+      <w:r>
+        <w:rPr>
+          <w:rFonts w:ascii="Times New Roman" w:hAnsi="Times New Roman" w:cs="Times New Roman"/>
+          <w:sz w:val="24"/>
+          <w:szCs w:val="24"/>
+        </w:rPr>
+        <w:t>3. O usuário confirma a operação.</w:t>
+      </w:r>
+    </w:p>
+    <w:p>
+      <w:pPr>
+        <w:spacing w:after="0"/>
+        <w:jc w:val="both"/>
+        <w:rPr>
+          <w:rFonts w:ascii="Times New Roman" w:hAnsi="Times New Roman" w:cs="Times New Roman"/>
+          <w:b/>
+          <w:sz w:val="24"/>
+          <w:szCs w:val="24"/>
+        </w:rPr>
+      </w:pPr>
+      <w:r>
+        <w:rPr>
+          <w:rFonts w:ascii="Times New Roman" w:hAnsi="Times New Roman" w:cs="Times New Roman"/>
+          <w:b/>
+          <w:sz w:val="24"/>
+          <w:szCs w:val="24"/>
+        </w:rPr>
+        <w:t>Cenários alternativos:</w:t>
+      </w:r>
+    </w:p>
+    <w:p>
+      <w:pPr>
+        <w:spacing w:after="0"/>
+        <w:ind w:firstLine="708"/>
+        <w:jc w:val="both"/>
+        <w:rPr>
+          <w:rFonts w:ascii="Times New Roman" w:hAnsi="Times New Roman" w:cs="Times New Roman"/>
+          <w:sz w:val="24"/>
+          <w:szCs w:val="24"/>
+        </w:rPr>
+      </w:pPr>
+      <w:r>
+        <w:rPr>
+          <w:rFonts w:ascii="Times New Roman" w:hAnsi="Times New Roman" w:cs="Times New Roman"/>
+          <w:sz w:val="24"/>
+          <w:szCs w:val="24"/>
+        </w:rPr>
+        <w:t>(1-3): A qualquer momento o usuário desiste da operação.</w:t>
+      </w:r>
+    </w:p>
+    <w:p>
+      <w:pPr>
+        <w:spacing w:after="0"/>
+        <w:ind w:firstLine="708"/>
+        <w:jc w:val="both"/>
+        <w:rPr>
+          <w:rFonts w:ascii="Times New Roman" w:hAnsi="Times New Roman" w:cs="Times New Roman"/>
+          <w:sz w:val="24"/>
+          <w:szCs w:val="24"/>
+        </w:rPr>
+      </w:pPr>
+      <w:r>
+        <w:rPr>
+          <w:rFonts w:ascii="Times New Roman" w:hAnsi="Times New Roman" w:cs="Times New Roman"/>
+          <w:sz w:val="24"/>
+          <w:szCs w:val="24"/>
+        </w:rPr>
+        <w:t>- 1. O sistema cancela a operação.</w:t>
+      </w:r>
+    </w:p>
+    <w:p>
+      <w:pPr>
+        <w:spacing w:after="0"/>
+        <w:ind w:firstLine="708"/>
+        <w:jc w:val="both"/>
+        <w:rPr>
+          <w:rFonts w:ascii="Times New Roman" w:hAnsi="Times New Roman" w:cs="Times New Roman"/>
+          <w:sz w:val="24"/>
+          <w:szCs w:val="24"/>
+        </w:rPr>
+      </w:pPr>
+      <w:r>
+        <w:rPr>
+          <w:rFonts w:ascii="Times New Roman" w:hAnsi="Times New Roman" w:cs="Times New Roman"/>
+          <w:sz w:val="24"/>
+          <w:szCs w:val="24"/>
+        </w:rPr>
+        <w:t>- 2. O sistema retorna a posição inicial.</w:t>
+      </w:r>
+    </w:p>
+    <w:p>
+      <w:pPr>
+        <w:spacing w:after="0"/>
+        <w:jc w:val="both"/>
+        <w:rPr>
+          <w:rFonts w:ascii="Times New Roman" w:hAnsi="Times New Roman" w:cs="Times New Roman"/>
+          <w:b/>
+          <w:sz w:val="24"/>
+          <w:szCs w:val="24"/>
+        </w:rPr>
+      </w:pPr>
+    </w:p>
+    <w:p>
+      <w:pPr>
+        <w:spacing w:after="0"/>
+        <w:jc w:val="both"/>
+        <w:rPr>
+          <w:rFonts w:ascii="Times New Roman" w:hAnsi="Times New Roman" w:cs="Times New Roman"/>
+          <w:b/>
+          <w:sz w:val="24"/>
+          <w:szCs w:val="24"/>
+        </w:rPr>
+      </w:pPr>
+      <w:r>
+        <w:rPr>
+          <w:rFonts w:ascii="Times New Roman" w:hAnsi="Times New Roman" w:cs="Times New Roman"/>
+          <w:b/>
+          <w:sz w:val="24"/>
+          <w:szCs w:val="24"/>
+        </w:rPr>
+        <w:t xml:space="preserve">Identificador: </w:t>
+      </w:r>
+      <w:r>
+        <w:rPr>
+          <w:rFonts w:ascii="Times New Roman" w:hAnsi="Times New Roman" w:cs="Times New Roman"/>
+          <w:sz w:val="24"/>
+          <w:szCs w:val="24"/>
+        </w:rPr>
+        <w:t>UC2</w:t>
+      </w:r>
+    </w:p>
+    <w:p>
+      <w:pPr>
+        <w:spacing w:after="0"/>
+        <w:jc w:val="both"/>
+        <w:rPr>
+          <w:rFonts w:ascii="Times New Roman" w:hAnsi="Times New Roman" w:cs="Times New Roman"/>
+          <w:sz w:val="24"/>
+          <w:szCs w:val="24"/>
+        </w:rPr>
+      </w:pPr>
+      <w:r>
+        <w:rPr>
+          <w:rFonts w:ascii="Times New Roman" w:hAnsi="Times New Roman" w:cs="Times New Roman"/>
+          <w:b/>
+          <w:sz w:val="24"/>
+          <w:szCs w:val="24"/>
+        </w:rPr>
+        <w:t>Nome:</w:t>
+      </w:r>
+      <w:r>
+        <w:rPr>
+          <w:rFonts w:ascii="Times New Roman" w:hAnsi="Times New Roman" w:cs="Times New Roman"/>
+          <w:sz w:val="24"/>
+          <w:szCs w:val="24"/>
+        </w:rPr>
+        <w:t xml:space="preserve"> Informação das notas</w:t>
+      </w:r>
+    </w:p>
+    <w:p>
+      <w:pPr>
+        <w:spacing w:after="0"/>
+        <w:jc w:val="both"/>
+        <w:rPr>
+          <w:rFonts w:ascii="Times New Roman" w:hAnsi="Times New Roman" w:cs="Times New Roman"/>
+          <w:sz w:val="24"/>
+          <w:szCs w:val="24"/>
+        </w:rPr>
+      </w:pPr>
+      <w:r>
+        <w:rPr>
+          <w:rFonts w:ascii="Times New Roman" w:hAnsi="Times New Roman" w:cs="Times New Roman"/>
+          <w:b/>
+          <w:sz w:val="24"/>
+          <w:szCs w:val="24"/>
+        </w:rPr>
+        <w:t>Autores:</w:t>
+      </w:r>
+      <w:r>
+        <w:rPr>
+          <w:rFonts w:ascii="Times New Roman" w:hAnsi="Times New Roman" w:cs="Times New Roman"/>
+          <w:sz w:val="24"/>
+          <w:szCs w:val="24"/>
+        </w:rPr>
+        <w:t xml:space="preserve"> Lorena Zambaldi</w:t>
+      </w:r>
+    </w:p>
+    <w:p>
+      <w:pPr>
+        <w:spacing w:after="0"/>
+        <w:jc w:val="both"/>
+        <w:rPr>
+          <w:rFonts w:ascii="Times New Roman" w:hAnsi="Times New Roman" w:cs="Times New Roman"/>
+          <w:sz w:val="24"/>
+          <w:szCs w:val="24"/>
+        </w:rPr>
+      </w:pPr>
+      <w:r>
+        <w:rPr>
+          <w:rFonts w:ascii="Times New Roman" w:hAnsi="Times New Roman" w:cs="Times New Roman"/>
+          <w:b/>
+          <w:sz w:val="24"/>
+          <w:szCs w:val="24"/>
+        </w:rPr>
+        <w:t>Fonte:</w:t>
+      </w:r>
+      <w:r>
+        <w:rPr>
+          <w:rFonts w:ascii="Times New Roman" w:hAnsi="Times New Roman" w:cs="Times New Roman"/>
+          <w:sz w:val="24"/>
+          <w:szCs w:val="24"/>
+        </w:rPr>
+        <w:t xml:space="preserve"> Juliana Moniz</w:t>
+      </w:r>
+    </w:p>
+    <w:p>
+      <w:pPr>
+        <w:spacing w:after="0"/>
+        <w:jc w:val="both"/>
+        <w:rPr>
+          <w:rFonts w:ascii="Times New Roman" w:hAnsi="Times New Roman" w:cs="Times New Roman"/>
+          <w:b/>
+          <w:sz w:val="24"/>
+          <w:szCs w:val="24"/>
+        </w:rPr>
+      </w:pPr>
+      <w:r>
+        <w:rPr>
+          <w:rFonts w:ascii="Times New Roman" w:hAnsi="Times New Roman" w:cs="Times New Roman"/>
+          <w:b/>
+          <w:sz w:val="24"/>
+          <w:szCs w:val="24"/>
+        </w:rPr>
+        <w:t xml:space="preserve">Lista de atores: </w:t>
+      </w:r>
+      <w:r>
+        <w:rPr>
+          <w:rFonts w:ascii="Times New Roman" w:hAnsi="Times New Roman" w:cs="Times New Roman"/>
+          <w:sz w:val="24"/>
+          <w:szCs w:val="24"/>
+        </w:rPr>
+        <w:t>Usuário</w:t>
+      </w:r>
+    </w:p>
+    <w:p>
+      <w:pPr>
+        <w:spacing w:after="0"/>
+        <w:jc w:val="both"/>
+        <w:rPr>
+          <w:rFonts w:ascii="Times New Roman" w:hAnsi="Times New Roman" w:cs="Times New Roman"/>
+          <w:b/>
+          <w:sz w:val="24"/>
+          <w:szCs w:val="24"/>
+        </w:rPr>
+      </w:pPr>
+      <w:r>
+        <w:rPr>
+          <w:rFonts w:ascii="Times New Roman" w:hAnsi="Times New Roman" w:cs="Times New Roman"/>
+          <w:b/>
+          <w:sz w:val="24"/>
+          <w:szCs w:val="24"/>
+        </w:rPr>
+        <w:t>Visão geral (descrição):</w:t>
+      </w:r>
+    </w:p>
+    <w:p>
+      <w:pPr>
+        <w:spacing w:after="0"/>
+        <w:ind w:firstLine="708"/>
+        <w:jc w:val="both"/>
+        <w:rPr>
+          <w:rFonts w:ascii="Times New Roman" w:hAnsi="Times New Roman" w:cs="Times New Roman"/>
+          <w:sz w:val="24"/>
+          <w:szCs w:val="24"/>
+        </w:rPr>
+      </w:pPr>
+      <w:r>
+        <w:rPr>
+          <w:rFonts w:ascii="Times New Roman" w:hAnsi="Times New Roman" w:cs="Times New Roman"/>
+          <w:sz w:val="24"/>
+          <w:szCs w:val="24"/>
+        </w:rPr>
+        <w:t>O usuário digita as notas (P1 e P2) e confirma a operação.</w:t>
+      </w:r>
+    </w:p>
+    <w:p>
+      <w:pPr>
+        <w:spacing w:after="0"/>
+        <w:jc w:val="both"/>
+        <w:rPr>
+          <w:rFonts w:ascii="Times New Roman" w:hAnsi="Times New Roman" w:cs="Times New Roman"/>
+          <w:b/>
+          <w:sz w:val="24"/>
+          <w:szCs w:val="24"/>
+        </w:rPr>
+      </w:pPr>
+      <w:r>
+        <w:rPr>
+          <w:rFonts w:ascii="Times New Roman" w:hAnsi="Times New Roman" w:cs="Times New Roman"/>
+          <w:b/>
+          <w:sz w:val="24"/>
+          <w:szCs w:val="24"/>
+        </w:rPr>
+        <w:t>Referências cruzadas:</w:t>
+      </w:r>
+    </w:p>
+    <w:p>
+      <w:pPr>
+        <w:spacing w:after="0"/>
+        <w:ind w:left="708"/>
+        <w:jc w:val="both"/>
+        <w:rPr>
+          <w:rFonts w:ascii="Times New Roman" w:hAnsi="Times New Roman" w:cs="Times New Roman"/>
+          <w:sz w:val="24"/>
+          <w:szCs w:val="24"/>
+        </w:rPr>
+      </w:pPr>
+      <w:r>
+        <w:rPr>
+          <w:rFonts w:ascii="Times New Roman" w:hAnsi="Times New Roman" w:cs="Times New Roman"/>
+          <w:i/>
+          <w:sz w:val="24"/>
+          <w:szCs w:val="24"/>
+        </w:rPr>
+        <w:t>Outros casos de uso relacionados:</w:t>
+      </w:r>
+      <w:r>
+        <w:rPr>
+          <w:rFonts w:ascii="Times New Roman" w:hAnsi="Times New Roman" w:cs="Times New Roman"/>
+          <w:sz w:val="24"/>
+          <w:szCs w:val="24"/>
+        </w:rPr>
+        <w:t xml:space="preserve"> UC1 – Informação do nome</w:t>
+      </w:r>
+    </w:p>
+    <w:p>
+      <w:pPr>
+        <w:spacing w:after="0"/>
+        <w:jc w:val="both"/>
+        <w:rPr>
+          <w:rFonts w:ascii="Times New Roman" w:hAnsi="Times New Roman" w:cs="Times New Roman"/>
+          <w:b/>
+          <w:sz w:val="24"/>
+          <w:szCs w:val="24"/>
+        </w:rPr>
+      </w:pPr>
+      <w:r>
+        <w:rPr>
+          <w:rFonts w:ascii="Times New Roman" w:hAnsi="Times New Roman" w:cs="Times New Roman"/>
+          <w:b/>
+          <w:sz w:val="24"/>
+          <w:szCs w:val="24"/>
+        </w:rPr>
+        <w:t>Gatilho (condição de disparo):</w:t>
+      </w:r>
+    </w:p>
+    <w:p>
+      <w:pPr>
+        <w:spacing w:after="0"/>
+        <w:ind w:left="705"/>
+        <w:jc w:val="both"/>
+        <w:rPr>
+          <w:rFonts w:ascii="Times New Roman" w:hAnsi="Times New Roman" w:cs="Times New Roman"/>
+          <w:sz w:val="24"/>
+          <w:szCs w:val="24"/>
+        </w:rPr>
+      </w:pPr>
+      <w:r>
+        <w:rPr>
+          <w:rFonts w:ascii="Times New Roman" w:hAnsi="Times New Roman" w:cs="Times New Roman"/>
+          <w:sz w:val="24"/>
+          <w:szCs w:val="24"/>
+        </w:rPr>
+        <w:t>O caso de uso se inicia quando o usuário acessa o sistema de médias.</w:t>
+      </w:r>
+    </w:p>
+    <w:p>
+      <w:pPr>
+        <w:spacing w:after="0"/>
+        <w:jc w:val="both"/>
+        <w:rPr>
+          <w:rFonts w:ascii="Times New Roman" w:hAnsi="Times New Roman" w:cs="Times New Roman"/>
+          <w:b/>
+          <w:sz w:val="24"/>
+          <w:szCs w:val="24"/>
+        </w:rPr>
+      </w:pPr>
+      <w:r>
+        <w:rPr>
+          <w:rFonts w:ascii="Times New Roman" w:hAnsi="Times New Roman" w:cs="Times New Roman"/>
+          <w:b/>
+          <w:sz w:val="24"/>
+          <w:szCs w:val="24"/>
+        </w:rPr>
+        <w:t>Pré-condições:</w:t>
+      </w:r>
+    </w:p>
+    <w:p>
+      <w:pPr>
+        <w:spacing w:after="0"/>
+        <w:ind w:firstLine="708"/>
+        <w:jc w:val="both"/>
+        <w:rPr>
+          <w:rFonts w:ascii="Times New Roman" w:hAnsi="Times New Roman" w:cs="Times New Roman"/>
+          <w:sz w:val="24"/>
+          <w:szCs w:val="24"/>
+        </w:rPr>
+      </w:pPr>
+      <w:r>
+        <w:rPr>
+          <w:rFonts w:ascii="Times New Roman" w:hAnsi="Times New Roman" w:cs="Times New Roman"/>
+          <w:sz w:val="24"/>
+          <w:szCs w:val="24"/>
+        </w:rPr>
+        <w:t>Antes de digitar as notas, o usuário deve digitar o nome do aluno. (UC1 - Informação do nome)</w:t>
+      </w:r>
+    </w:p>
+    <w:p>
+      <w:pPr>
+        <w:spacing w:after="0"/>
+        <w:jc w:val="both"/>
+        <w:rPr>
+          <w:rFonts w:ascii="Times New Roman" w:hAnsi="Times New Roman" w:cs="Times New Roman"/>
+          <w:b/>
+          <w:sz w:val="24"/>
+          <w:szCs w:val="24"/>
+        </w:rPr>
+      </w:pPr>
+      <w:r>
+        <w:rPr>
+          <w:rFonts w:ascii="Times New Roman" w:hAnsi="Times New Roman" w:cs="Times New Roman"/>
+          <w:b/>
+          <w:sz w:val="24"/>
+          <w:szCs w:val="24"/>
+        </w:rPr>
+        <w:t>Pós-condições:</w:t>
+      </w:r>
+    </w:p>
+    <w:p>
+      <w:pPr>
+        <w:spacing w:after="0"/>
+        <w:ind w:firstLine="708"/>
+        <w:jc w:val="both"/>
+        <w:rPr>
+          <w:rFonts w:ascii="Times New Roman" w:hAnsi="Times New Roman" w:cs="Times New Roman"/>
+          <w:sz w:val="24"/>
+          <w:szCs w:val="24"/>
+        </w:rPr>
+      </w:pPr>
+      <w:r>
+        <w:rPr>
+          <w:rFonts w:ascii="Times New Roman" w:hAnsi="Times New Roman" w:cs="Times New Roman"/>
+          <w:sz w:val="24"/>
+          <w:szCs w:val="24"/>
+        </w:rPr>
+        <w:t xml:space="preserve">O sistema considera os valores digitados para o </w:t>
+      </w:r>
+      <w:proofErr w:type="spellStart"/>
+      <w:r>
+        <w:rPr>
+          <w:rFonts w:ascii="Times New Roman" w:hAnsi="Times New Roman" w:cs="Times New Roman"/>
+          <w:sz w:val="24"/>
+          <w:szCs w:val="24"/>
+        </w:rPr>
+        <w:t>calculo</w:t>
+      </w:r>
+      <w:proofErr w:type="spellEnd"/>
+      <w:r>
+        <w:rPr>
+          <w:rFonts w:ascii="Times New Roman" w:hAnsi="Times New Roman" w:cs="Times New Roman"/>
+          <w:sz w:val="24"/>
+          <w:szCs w:val="24"/>
+        </w:rPr>
+        <w:t xml:space="preserve"> da média.</w:t>
+      </w:r>
+    </w:p>
+    <w:p>
+      <w:pPr>
+        <w:spacing w:after="0"/>
+        <w:jc w:val="both"/>
+        <w:rPr>
+          <w:rFonts w:ascii="Times New Roman" w:hAnsi="Times New Roman" w:cs="Times New Roman"/>
+          <w:b/>
+          <w:sz w:val="24"/>
+          <w:szCs w:val="24"/>
+        </w:rPr>
+      </w:pPr>
+      <w:r>
+        <w:rPr>
+          <w:rFonts w:ascii="Times New Roman" w:hAnsi="Times New Roman" w:cs="Times New Roman"/>
+          <w:b/>
+          <w:sz w:val="24"/>
+          <w:szCs w:val="24"/>
+        </w:rPr>
+        <w:t>Cenário típico:</w:t>
+      </w:r>
+    </w:p>
+    <w:p>
+      <w:pPr>
+        <w:spacing w:after="0"/>
+        <w:ind w:firstLine="708"/>
+        <w:jc w:val="both"/>
+        <w:rPr>
+          <w:rFonts w:ascii="Times New Roman" w:hAnsi="Times New Roman" w:cs="Times New Roman"/>
+          <w:sz w:val="24"/>
+          <w:szCs w:val="24"/>
+        </w:rPr>
+      </w:pPr>
+      <w:r>
+        <w:rPr>
+          <w:rFonts w:ascii="Times New Roman" w:hAnsi="Times New Roman" w:cs="Times New Roman"/>
+          <w:sz w:val="24"/>
+          <w:szCs w:val="24"/>
+        </w:rPr>
+        <w:t xml:space="preserve">1. O usuário acessa o sistema de </w:t>
+      </w:r>
+      <w:proofErr w:type="spellStart"/>
+      <w:r>
+        <w:rPr>
+          <w:rFonts w:ascii="Times New Roman" w:hAnsi="Times New Roman" w:cs="Times New Roman"/>
+          <w:sz w:val="24"/>
+          <w:szCs w:val="24"/>
+        </w:rPr>
+        <w:t>calculo</w:t>
+      </w:r>
+      <w:proofErr w:type="spellEnd"/>
+      <w:r>
+        <w:rPr>
+          <w:rFonts w:ascii="Times New Roman" w:hAnsi="Times New Roman" w:cs="Times New Roman"/>
+          <w:sz w:val="24"/>
+          <w:szCs w:val="24"/>
+        </w:rPr>
+        <w:t xml:space="preserve"> de médias.</w:t>
+      </w:r>
+    </w:p>
+    <w:p>
+      <w:pPr>
+        <w:spacing w:after="0"/>
+        <w:ind w:firstLine="708"/>
+        <w:jc w:val="both"/>
+        <w:rPr>
+          <w:rFonts w:ascii="Times New Roman" w:hAnsi="Times New Roman" w:cs="Times New Roman"/>
+          <w:sz w:val="24"/>
+          <w:szCs w:val="24"/>
+        </w:rPr>
+      </w:pPr>
+      <w:r>
+        <w:rPr>
+          <w:rFonts w:ascii="Times New Roman" w:hAnsi="Times New Roman" w:cs="Times New Roman"/>
+          <w:sz w:val="24"/>
+          <w:szCs w:val="24"/>
+        </w:rPr>
+        <w:t>2. O usuário digita a nota da P1.</w:t>
+      </w:r>
+    </w:p>
+    <w:p>
+      <w:pPr>
+        <w:spacing w:after="0"/>
+        <w:ind w:firstLine="708"/>
+        <w:jc w:val="both"/>
+        <w:rPr>
+          <w:rFonts w:ascii="Times New Roman" w:hAnsi="Times New Roman" w:cs="Times New Roman"/>
+          <w:sz w:val="24"/>
+          <w:szCs w:val="24"/>
+        </w:rPr>
+      </w:pPr>
+      <w:r>
+        <w:rPr>
+          <w:rFonts w:ascii="Times New Roman" w:hAnsi="Times New Roman" w:cs="Times New Roman"/>
+          <w:sz w:val="24"/>
+          <w:szCs w:val="24"/>
+        </w:rPr>
+        <w:t>3. O usuário digita a nota da P2.</w:t>
+      </w:r>
+    </w:p>
+    <w:p>
+      <w:pPr>
+        <w:spacing w:after="0"/>
+        <w:ind w:firstLine="708"/>
+        <w:jc w:val="both"/>
+        <w:rPr>
+          <w:rFonts w:ascii="Times New Roman" w:hAnsi="Times New Roman" w:cs="Times New Roman"/>
+          <w:sz w:val="24"/>
+          <w:szCs w:val="24"/>
+        </w:rPr>
+      </w:pPr>
+      <w:r>
+        <w:rPr>
+          <w:rFonts w:ascii="Times New Roman" w:hAnsi="Times New Roman" w:cs="Times New Roman"/>
+          <w:sz w:val="24"/>
+          <w:szCs w:val="24"/>
+        </w:rPr>
+        <w:t>4. O usuário confirma a operação.</w:t>
+      </w:r>
+    </w:p>
+    <w:p>
+      <w:pPr>
+        <w:spacing w:after="0"/>
+        <w:jc w:val="both"/>
+        <w:rPr>
+          <w:rFonts w:ascii="Times New Roman" w:hAnsi="Times New Roman" w:cs="Times New Roman"/>
+          <w:b/>
+          <w:sz w:val="24"/>
+          <w:szCs w:val="24"/>
+        </w:rPr>
+      </w:pPr>
+      <w:r>
+        <w:rPr>
+          <w:rFonts w:ascii="Times New Roman" w:hAnsi="Times New Roman" w:cs="Times New Roman"/>
+          <w:b/>
+          <w:sz w:val="24"/>
+          <w:szCs w:val="24"/>
+        </w:rPr>
+        <w:t>Cenários alternativos:</w:t>
+      </w:r>
+    </w:p>
+    <w:p>
+      <w:pPr>
+        <w:spacing w:after="0"/>
+        <w:ind w:firstLine="708"/>
+        <w:jc w:val="both"/>
+        <w:rPr>
+          <w:rFonts w:ascii="Times New Roman" w:hAnsi="Times New Roman" w:cs="Times New Roman"/>
+          <w:sz w:val="24"/>
+          <w:szCs w:val="24"/>
+        </w:rPr>
+      </w:pPr>
+      <w:r>
+        <w:rPr>
+          <w:rFonts w:ascii="Times New Roman" w:hAnsi="Times New Roman" w:cs="Times New Roman"/>
+          <w:sz w:val="24"/>
+          <w:szCs w:val="24"/>
+        </w:rPr>
+        <w:t>2.a: O usuário digita caracteres ao invés de números.</w:t>
+      </w:r>
+    </w:p>
+    <w:p>
+      <w:pPr>
+        <w:spacing w:after="0"/>
+        <w:ind w:firstLine="708"/>
+        <w:jc w:val="both"/>
+        <w:rPr>
+          <w:rFonts w:ascii="Times New Roman" w:hAnsi="Times New Roman" w:cs="Times New Roman"/>
+          <w:sz w:val="24"/>
+          <w:szCs w:val="24"/>
+        </w:rPr>
+      </w:pPr>
+      <w:r>
+        <w:rPr>
+          <w:rFonts w:ascii="Times New Roman" w:hAnsi="Times New Roman" w:cs="Times New Roman"/>
+          <w:sz w:val="24"/>
+          <w:szCs w:val="24"/>
+        </w:rPr>
+        <w:t>- 1. O sistema desconsidera o que foi digitado.</w:t>
+      </w:r>
+    </w:p>
+    <w:p>
+      <w:pPr>
+        <w:spacing w:after="0"/>
+        <w:ind w:firstLine="708"/>
+        <w:jc w:val="both"/>
+        <w:rPr>
+          <w:rFonts w:ascii="Times New Roman" w:hAnsi="Times New Roman" w:cs="Times New Roman"/>
+          <w:sz w:val="24"/>
+          <w:szCs w:val="24"/>
+        </w:rPr>
+      </w:pPr>
+      <w:r>
+        <w:rPr>
+          <w:rFonts w:ascii="Times New Roman" w:hAnsi="Times New Roman" w:cs="Times New Roman"/>
+          <w:sz w:val="24"/>
+          <w:szCs w:val="24"/>
+        </w:rPr>
+        <w:t>- 2. O sistema retorna uma mensagem de erro.</w:t>
+      </w:r>
+    </w:p>
+    <w:p>
+      <w:pPr>
+        <w:spacing w:after="0"/>
+        <w:ind w:firstLine="708"/>
+        <w:jc w:val="both"/>
+        <w:rPr>
+          <w:rFonts w:ascii="Times New Roman" w:hAnsi="Times New Roman" w:cs="Times New Roman"/>
+          <w:sz w:val="24"/>
+          <w:szCs w:val="24"/>
+        </w:rPr>
+      </w:pPr>
+      <w:r>
+        <w:rPr>
+          <w:rFonts w:ascii="Times New Roman" w:hAnsi="Times New Roman" w:cs="Times New Roman"/>
+          <w:sz w:val="24"/>
+          <w:szCs w:val="24"/>
+        </w:rPr>
+        <w:t>(1-4): A qualquer momento o usuário desiste da operação.</w:t>
+      </w:r>
+    </w:p>
+    <w:p>
+      <w:pPr>
+        <w:spacing w:after="0"/>
+        <w:ind w:firstLine="708"/>
+        <w:jc w:val="both"/>
+        <w:rPr>
+          <w:rFonts w:ascii="Times New Roman" w:hAnsi="Times New Roman" w:cs="Times New Roman"/>
+          <w:sz w:val="24"/>
+          <w:szCs w:val="24"/>
+        </w:rPr>
+      </w:pPr>
+      <w:r>
+        <w:rPr>
+          <w:rFonts w:ascii="Times New Roman" w:hAnsi="Times New Roman" w:cs="Times New Roman"/>
+          <w:sz w:val="24"/>
+          <w:szCs w:val="24"/>
+        </w:rPr>
+        <w:t>- 1. O sistema cancela a operação.</w:t>
+      </w:r>
+    </w:p>
+    <w:p>
+      <w:pPr>
+        <w:spacing w:after="0"/>
+        <w:ind w:firstLine="708"/>
+        <w:jc w:val="both"/>
+        <w:rPr>
+          <w:rFonts w:ascii="Times New Roman" w:hAnsi="Times New Roman" w:cs="Times New Roman"/>
+          <w:sz w:val="24"/>
+          <w:szCs w:val="24"/>
+        </w:rPr>
+      </w:pPr>
+      <w:r>
+        <w:rPr>
+          <w:rFonts w:ascii="Times New Roman" w:hAnsi="Times New Roman" w:cs="Times New Roman"/>
+          <w:sz w:val="24"/>
+          <w:szCs w:val="24"/>
+        </w:rPr>
+        <w:t>- 2. O sistema retorna a posição inicial.</w:t>
+      </w:r>
+    </w:p>
+    <w:p>
+      <w:pPr>
+        <w:spacing w:after="0"/>
+        <w:jc w:val="both"/>
+        <w:rPr>
+          <w:rFonts w:ascii="Times New Roman" w:hAnsi="Times New Roman" w:cs="Times New Roman"/>
+          <w:sz w:val="24"/>
+          <w:szCs w:val="24"/>
+        </w:rPr>
+      </w:pPr>
+    </w:p>
+    <w:p>
+      <w:pPr>
+        <w:spacing w:after="0"/>
+        <w:jc w:val="both"/>
+        <w:rPr>
+          <w:rFonts w:ascii="Times New Roman" w:hAnsi="Times New Roman" w:cs="Times New Roman"/>
+          <w:b/>
+          <w:sz w:val="24"/>
+          <w:szCs w:val="24"/>
+        </w:rPr>
+      </w:pPr>
+      <w:r>
+        <w:rPr>
+          <w:rFonts w:ascii="Times New Roman" w:hAnsi="Times New Roman" w:cs="Times New Roman"/>
+          <w:b/>
+          <w:sz w:val="24"/>
+          <w:szCs w:val="24"/>
+        </w:rPr>
+        <w:t xml:space="preserve">Identificador: </w:t>
+      </w:r>
+      <w:r>
+        <w:rPr>
+          <w:rFonts w:ascii="Times New Roman" w:hAnsi="Times New Roman" w:cs="Times New Roman"/>
+          <w:sz w:val="24"/>
+          <w:szCs w:val="24"/>
+        </w:rPr>
+        <w:t>UC3</w:t>
+      </w:r>
+    </w:p>
+    <w:p>
+      <w:pPr>
+        <w:spacing w:after="0"/>
+        <w:jc w:val="both"/>
+        <w:rPr>
+          <w:rFonts w:ascii="Times New Roman" w:hAnsi="Times New Roman" w:cs="Times New Roman"/>
+          <w:sz w:val="24"/>
+          <w:szCs w:val="24"/>
+        </w:rPr>
+      </w:pPr>
+      <w:r>
+        <w:rPr>
+          <w:rFonts w:ascii="Times New Roman" w:hAnsi="Times New Roman" w:cs="Times New Roman"/>
+          <w:b/>
+          <w:sz w:val="24"/>
+          <w:szCs w:val="24"/>
+        </w:rPr>
+        <w:t>Nome:</w:t>
+      </w:r>
+      <w:r>
+        <w:rPr>
+          <w:rFonts w:ascii="Times New Roman" w:hAnsi="Times New Roman" w:cs="Times New Roman"/>
+          <w:sz w:val="24"/>
+          <w:szCs w:val="24"/>
+        </w:rPr>
+        <w:t xml:space="preserve"> Escolha do tipo de média</w:t>
+      </w:r>
+    </w:p>
+    <w:p>
+      <w:pPr>
+        <w:spacing w:after="0"/>
+        <w:jc w:val="both"/>
+        <w:rPr>
+          <w:rFonts w:ascii="Times New Roman" w:hAnsi="Times New Roman" w:cs="Times New Roman"/>
+          <w:sz w:val="24"/>
+          <w:szCs w:val="24"/>
+        </w:rPr>
+      </w:pPr>
+      <w:r>
+        <w:rPr>
+          <w:rFonts w:ascii="Times New Roman" w:hAnsi="Times New Roman" w:cs="Times New Roman"/>
+          <w:b/>
+          <w:sz w:val="24"/>
+          <w:szCs w:val="24"/>
+        </w:rPr>
+        <w:t>Autores:</w:t>
+      </w:r>
+      <w:r>
+        <w:rPr>
+          <w:rFonts w:ascii="Times New Roman" w:hAnsi="Times New Roman" w:cs="Times New Roman"/>
+          <w:sz w:val="24"/>
+          <w:szCs w:val="24"/>
+        </w:rPr>
+        <w:t xml:space="preserve"> Lorena Zambaldi</w:t>
+      </w:r>
+    </w:p>
+    <w:p>
+      <w:pPr>
+        <w:spacing w:after="0"/>
+        <w:jc w:val="both"/>
+        <w:rPr>
+          <w:rFonts w:ascii="Times New Roman" w:hAnsi="Times New Roman" w:cs="Times New Roman"/>
+          <w:b/>
+          <w:sz w:val="24"/>
+          <w:szCs w:val="24"/>
+        </w:rPr>
+      </w:pPr>
+      <w:r>
+        <w:rPr>
+          <w:rFonts w:ascii="Times New Roman" w:hAnsi="Times New Roman" w:cs="Times New Roman"/>
+          <w:b/>
+          <w:sz w:val="24"/>
+          <w:szCs w:val="24"/>
+        </w:rPr>
+        <w:t>Fonte:</w:t>
+      </w:r>
+      <w:r>
+        <w:rPr>
+          <w:rFonts w:ascii="Times New Roman" w:hAnsi="Times New Roman" w:cs="Times New Roman"/>
+          <w:sz w:val="24"/>
+          <w:szCs w:val="24"/>
+        </w:rPr>
+        <w:t xml:space="preserve"> Juliana Moniz</w:t>
+      </w:r>
+    </w:p>
+    <w:p>
+      <w:pPr>
+        <w:spacing w:after="0"/>
+        <w:jc w:val="both"/>
+        <w:rPr>
+          <w:rFonts w:ascii="Times New Roman" w:hAnsi="Times New Roman" w:cs="Times New Roman"/>
+          <w:sz w:val="24"/>
+          <w:szCs w:val="24"/>
+        </w:rPr>
+      </w:pPr>
+      <w:r>
+        <w:rPr>
+          <w:rFonts w:ascii="Times New Roman" w:hAnsi="Times New Roman" w:cs="Times New Roman"/>
+          <w:b/>
+          <w:sz w:val="24"/>
+          <w:szCs w:val="24"/>
+        </w:rPr>
+        <w:t xml:space="preserve">Lista de atores: </w:t>
+      </w:r>
+      <w:r>
+        <w:rPr>
+          <w:rFonts w:ascii="Times New Roman" w:hAnsi="Times New Roman" w:cs="Times New Roman"/>
+          <w:sz w:val="24"/>
+          <w:szCs w:val="24"/>
+        </w:rPr>
+        <w:t>Usuário.</w:t>
+      </w:r>
+    </w:p>
+    <w:p>
+      <w:pPr>
+        <w:spacing w:after="0"/>
+        <w:jc w:val="both"/>
+        <w:rPr>
+          <w:rFonts w:ascii="Times New Roman" w:hAnsi="Times New Roman" w:cs="Times New Roman"/>
+          <w:b/>
+          <w:sz w:val="24"/>
+          <w:szCs w:val="24"/>
+        </w:rPr>
+      </w:pPr>
+      <w:r>
+        <w:rPr>
+          <w:rFonts w:ascii="Times New Roman" w:hAnsi="Times New Roman" w:cs="Times New Roman"/>
+          <w:b/>
+          <w:sz w:val="24"/>
+          <w:szCs w:val="24"/>
+        </w:rPr>
+        <w:t>Visão geral (descrição):</w:t>
+      </w:r>
+    </w:p>
+    <w:p>
+      <w:pPr>
+        <w:spacing w:after="0"/>
+        <w:ind w:firstLine="708"/>
+        <w:jc w:val="both"/>
+        <w:rPr>
+          <w:rFonts w:ascii="Times New Roman" w:hAnsi="Times New Roman" w:cs="Times New Roman"/>
+          <w:sz w:val="24"/>
+          <w:szCs w:val="24"/>
+        </w:rPr>
+      </w:pPr>
+      <w:r>
+        <w:rPr>
+          <w:rFonts w:ascii="Times New Roman" w:hAnsi="Times New Roman" w:cs="Times New Roman"/>
+          <w:sz w:val="24"/>
+          <w:szCs w:val="24"/>
+        </w:rPr>
+        <w:t>O usuário escolhe entre média aritmética e a média geométrica.</w:t>
+      </w:r>
+    </w:p>
+    <w:p>
+      <w:pPr>
+        <w:spacing w:after="0"/>
+        <w:jc w:val="both"/>
+        <w:rPr>
+          <w:rFonts w:ascii="Times New Roman" w:hAnsi="Times New Roman" w:cs="Times New Roman"/>
+          <w:b/>
+          <w:sz w:val="24"/>
+          <w:szCs w:val="24"/>
+        </w:rPr>
+      </w:pPr>
+      <w:r>
+        <w:rPr>
+          <w:rFonts w:ascii="Times New Roman" w:hAnsi="Times New Roman" w:cs="Times New Roman"/>
+          <w:b/>
+          <w:sz w:val="24"/>
+          <w:szCs w:val="24"/>
+        </w:rPr>
+        <w:t>Referências cruzadas:</w:t>
+      </w:r>
+    </w:p>
+    <w:p>
+      <w:pPr>
+        <w:spacing w:after="0"/>
+        <w:ind w:left="708"/>
+        <w:jc w:val="both"/>
+        <w:rPr>
+          <w:rFonts w:ascii="Times New Roman" w:hAnsi="Times New Roman" w:cs="Times New Roman"/>
+          <w:sz w:val="24"/>
+          <w:szCs w:val="24"/>
+        </w:rPr>
+      </w:pPr>
+      <w:r>
+        <w:rPr>
+          <w:rFonts w:ascii="Times New Roman" w:hAnsi="Times New Roman" w:cs="Times New Roman"/>
+          <w:i/>
+          <w:sz w:val="24"/>
+          <w:szCs w:val="24"/>
+        </w:rPr>
+        <w:t>Outros casos de uso relacionados:</w:t>
+      </w:r>
+      <w:r>
+        <w:rPr>
+          <w:rFonts w:ascii="Times New Roman" w:hAnsi="Times New Roman" w:cs="Times New Roman"/>
+          <w:sz w:val="24"/>
+          <w:szCs w:val="24"/>
+        </w:rPr>
+        <w:t xml:space="preserve"> UC2 – Informação das notas</w:t>
+      </w:r>
+    </w:p>
+    <w:p>
+      <w:pPr>
+        <w:spacing w:after="0"/>
+        <w:jc w:val="both"/>
+        <w:rPr>
+          <w:rFonts w:ascii="Times New Roman" w:hAnsi="Times New Roman" w:cs="Times New Roman"/>
+          <w:b/>
+          <w:sz w:val="24"/>
+          <w:szCs w:val="24"/>
+        </w:rPr>
+      </w:pPr>
+      <w:r>
+        <w:rPr>
+          <w:rFonts w:ascii="Times New Roman" w:hAnsi="Times New Roman" w:cs="Times New Roman"/>
+          <w:b/>
+          <w:sz w:val="24"/>
+          <w:szCs w:val="24"/>
+        </w:rPr>
+        <w:t>Gatilho (condição de disparo):</w:t>
+      </w:r>
+    </w:p>
+    <w:p>
+      <w:pPr>
+        <w:spacing w:after="0"/>
+        <w:ind w:left="705"/>
+        <w:jc w:val="both"/>
+        <w:rPr>
+          <w:rFonts w:ascii="Times New Roman" w:hAnsi="Times New Roman" w:cs="Times New Roman"/>
+          <w:sz w:val="24"/>
+          <w:szCs w:val="24"/>
+        </w:rPr>
+      </w:pPr>
+      <w:r>
+        <w:rPr>
+          <w:rFonts w:ascii="Times New Roman" w:hAnsi="Times New Roman" w:cs="Times New Roman"/>
+          <w:sz w:val="24"/>
+          <w:szCs w:val="24"/>
+        </w:rPr>
+        <w:t>O caso de uso se inicia quando o usuário confirma as notas digitadas.</w:t>
+      </w:r>
+    </w:p>
+    <w:p>
+      <w:pPr>
+        <w:spacing w:after="0"/>
+        <w:jc w:val="both"/>
+        <w:rPr>
+          <w:rFonts w:ascii="Times New Roman" w:hAnsi="Times New Roman" w:cs="Times New Roman"/>
+          <w:b/>
+          <w:sz w:val="24"/>
+          <w:szCs w:val="24"/>
+        </w:rPr>
+      </w:pPr>
+      <w:r>
+        <w:rPr>
+          <w:rFonts w:ascii="Times New Roman" w:hAnsi="Times New Roman" w:cs="Times New Roman"/>
+          <w:b/>
+          <w:sz w:val="24"/>
+          <w:szCs w:val="24"/>
+        </w:rPr>
+        <w:t>Pré-condições:</w:t>
+      </w:r>
+    </w:p>
+    <w:p>
+      <w:pPr>
+        <w:spacing w:after="0"/>
+        <w:ind w:firstLine="708"/>
+        <w:jc w:val="both"/>
+        <w:rPr>
+          <w:rFonts w:ascii="Times New Roman" w:hAnsi="Times New Roman" w:cs="Times New Roman"/>
+          <w:sz w:val="24"/>
+          <w:szCs w:val="24"/>
+        </w:rPr>
+      </w:pPr>
+      <w:r>
+        <w:rPr>
+          <w:rFonts w:ascii="Times New Roman" w:hAnsi="Times New Roman" w:cs="Times New Roman"/>
+          <w:sz w:val="24"/>
+          <w:szCs w:val="24"/>
+        </w:rPr>
+        <w:t>Antes de escolher o tipo de médias, o usuário deve digitar as notas. (UC2 - Informação das notas)</w:t>
+      </w:r>
+    </w:p>
+    <w:p>
+      <w:pPr>
+        <w:spacing w:after="0"/>
+        <w:jc w:val="both"/>
+        <w:rPr>
+          <w:rFonts w:ascii="Times New Roman" w:hAnsi="Times New Roman" w:cs="Times New Roman"/>
+          <w:b/>
+          <w:sz w:val="24"/>
+          <w:szCs w:val="24"/>
+        </w:rPr>
+      </w:pPr>
+      <w:r>
+        <w:rPr>
+          <w:rFonts w:ascii="Times New Roman" w:hAnsi="Times New Roman" w:cs="Times New Roman"/>
+          <w:b/>
+          <w:sz w:val="24"/>
+          <w:szCs w:val="24"/>
+        </w:rPr>
+        <w:t>Pós-condições:</w:t>
+      </w:r>
+    </w:p>
+    <w:p>
+      <w:pPr>
+        <w:spacing w:after="0"/>
+        <w:ind w:firstLine="708"/>
+        <w:jc w:val="both"/>
+        <w:rPr>
+          <w:rFonts w:ascii="Times New Roman" w:hAnsi="Times New Roman" w:cs="Times New Roman"/>
+          <w:sz w:val="24"/>
+          <w:szCs w:val="24"/>
+        </w:rPr>
+      </w:pPr>
+      <w:r>
+        <w:rPr>
+          <w:rFonts w:ascii="Times New Roman" w:hAnsi="Times New Roman" w:cs="Times New Roman"/>
+          <w:sz w:val="24"/>
+          <w:szCs w:val="24"/>
+        </w:rPr>
+        <w:t>O sistema considera a escolha do tipo para o cálculo da média.</w:t>
+      </w:r>
+    </w:p>
+    <w:p>
+      <w:pPr>
+        <w:spacing w:after="0"/>
+        <w:jc w:val="both"/>
+        <w:rPr>
+          <w:rFonts w:ascii="Times New Roman" w:hAnsi="Times New Roman" w:cs="Times New Roman"/>
+          <w:b/>
+          <w:sz w:val="24"/>
+          <w:szCs w:val="24"/>
+        </w:rPr>
+      </w:pPr>
+      <w:r>
+        <w:rPr>
+          <w:rFonts w:ascii="Times New Roman" w:hAnsi="Times New Roman" w:cs="Times New Roman"/>
+          <w:b/>
+          <w:sz w:val="24"/>
+          <w:szCs w:val="24"/>
+        </w:rPr>
+        <w:t>Cenário típico:</w:t>
+      </w:r>
+    </w:p>
+    <w:p>
+      <w:pPr>
+        <w:spacing w:after="0"/>
+        <w:ind w:firstLine="708"/>
+        <w:jc w:val="both"/>
+        <w:rPr>
+          <w:rFonts w:ascii="Times New Roman" w:hAnsi="Times New Roman" w:cs="Times New Roman"/>
+          <w:sz w:val="24"/>
+          <w:szCs w:val="24"/>
+        </w:rPr>
+      </w:pPr>
+      <w:r>
+        <w:rPr>
+          <w:rFonts w:ascii="Times New Roman" w:hAnsi="Times New Roman" w:cs="Times New Roman"/>
+          <w:sz w:val="24"/>
+          <w:szCs w:val="24"/>
+        </w:rPr>
+        <w:lastRenderedPageBreak/>
+        <w:t>1. O usuário digita ‘A’ para escolher média aritmética ou ‘G’ para escolher média geométrica.</w:t>
+      </w:r>
+    </w:p>
+    <w:p>
+      <w:pPr>
+        <w:spacing w:after="0"/>
+        <w:ind w:firstLine="708"/>
+        <w:jc w:val="both"/>
+        <w:rPr>
+          <w:rFonts w:ascii="Times New Roman" w:hAnsi="Times New Roman" w:cs="Times New Roman"/>
+          <w:sz w:val="24"/>
+          <w:szCs w:val="24"/>
+        </w:rPr>
+      </w:pPr>
+      <w:r>
+        <w:rPr>
+          <w:rFonts w:ascii="Times New Roman" w:hAnsi="Times New Roman" w:cs="Times New Roman"/>
+          <w:sz w:val="24"/>
+          <w:szCs w:val="24"/>
+        </w:rPr>
+        <w:t>2. O usuário confirma a operação.</w:t>
+      </w:r>
+    </w:p>
+    <w:p>
+      <w:pPr>
+        <w:spacing w:after="0"/>
+        <w:jc w:val="both"/>
+        <w:rPr>
+          <w:rFonts w:ascii="Times New Roman" w:hAnsi="Times New Roman" w:cs="Times New Roman"/>
+          <w:b/>
+          <w:sz w:val="24"/>
+          <w:szCs w:val="24"/>
+        </w:rPr>
+      </w:pPr>
+      <w:r>
+        <w:rPr>
+          <w:rFonts w:ascii="Times New Roman" w:hAnsi="Times New Roman" w:cs="Times New Roman"/>
+          <w:b/>
+          <w:sz w:val="24"/>
+          <w:szCs w:val="24"/>
+        </w:rPr>
+        <w:t>Cenários alternativos:</w:t>
+      </w:r>
+    </w:p>
+    <w:p>
+      <w:pPr>
+        <w:spacing w:after="0"/>
+        <w:ind w:firstLine="708"/>
+        <w:jc w:val="both"/>
+        <w:rPr>
+          <w:rFonts w:ascii="Times New Roman" w:hAnsi="Times New Roman" w:cs="Times New Roman"/>
+          <w:sz w:val="24"/>
+          <w:szCs w:val="24"/>
+        </w:rPr>
+      </w:pPr>
+      <w:r>
+        <w:rPr>
+          <w:rFonts w:ascii="Times New Roman" w:hAnsi="Times New Roman" w:cs="Times New Roman"/>
+          <w:sz w:val="24"/>
+          <w:szCs w:val="24"/>
+        </w:rPr>
+        <w:t>2.a: O usuário digita qualquer coisa que não seja ‘A’ ou ‘G’:</w:t>
+      </w:r>
+    </w:p>
+    <w:p>
+      <w:pPr>
+        <w:spacing w:after="0"/>
+        <w:ind w:firstLine="708"/>
+        <w:jc w:val="both"/>
+        <w:rPr>
+          <w:rFonts w:ascii="Times New Roman" w:hAnsi="Times New Roman" w:cs="Times New Roman"/>
+          <w:sz w:val="24"/>
+          <w:szCs w:val="24"/>
+        </w:rPr>
+      </w:pPr>
+      <w:r>
+        <w:rPr>
+          <w:rFonts w:ascii="Times New Roman" w:hAnsi="Times New Roman" w:cs="Times New Roman"/>
+          <w:sz w:val="24"/>
+          <w:szCs w:val="24"/>
+        </w:rPr>
+        <w:t>- 1. O sistema desconsidera o que foi digitado.</w:t>
+      </w:r>
+    </w:p>
+    <w:p>
+      <w:pPr>
+        <w:spacing w:after="0"/>
+        <w:ind w:firstLine="708"/>
+        <w:jc w:val="both"/>
+        <w:rPr>
+          <w:rFonts w:ascii="Times New Roman" w:hAnsi="Times New Roman" w:cs="Times New Roman"/>
+          <w:sz w:val="24"/>
+          <w:szCs w:val="24"/>
+        </w:rPr>
+      </w:pPr>
+      <w:r>
+        <w:rPr>
+          <w:rFonts w:ascii="Times New Roman" w:hAnsi="Times New Roman" w:cs="Times New Roman"/>
+          <w:sz w:val="24"/>
+          <w:szCs w:val="24"/>
+        </w:rPr>
+        <w:t>- 2. O sistema retorna uma mensagem de erro.</w:t>
+      </w:r>
+    </w:p>
+    <w:p>
+      <w:pPr>
+        <w:spacing w:after="0"/>
+        <w:ind w:firstLine="708"/>
+        <w:jc w:val="both"/>
+        <w:rPr>
+          <w:rFonts w:ascii="Times New Roman" w:hAnsi="Times New Roman" w:cs="Times New Roman"/>
+          <w:sz w:val="24"/>
+          <w:szCs w:val="24"/>
+        </w:rPr>
+      </w:pPr>
+      <w:r>
+        <w:rPr>
+          <w:rFonts w:ascii="Times New Roman" w:hAnsi="Times New Roman" w:cs="Times New Roman"/>
+          <w:sz w:val="24"/>
+          <w:szCs w:val="24"/>
+        </w:rPr>
+        <w:t>(1-2): A qualquer momento o usuário desiste da operação.</w:t>
+      </w:r>
+    </w:p>
+    <w:p>
+      <w:pPr>
+        <w:spacing w:after="0"/>
+        <w:ind w:firstLine="708"/>
+        <w:jc w:val="both"/>
+        <w:rPr>
+          <w:rFonts w:ascii="Times New Roman" w:hAnsi="Times New Roman" w:cs="Times New Roman"/>
+          <w:sz w:val="24"/>
+          <w:szCs w:val="24"/>
+        </w:rPr>
+      </w:pPr>
+      <w:r>
+        <w:rPr>
+          <w:rFonts w:ascii="Times New Roman" w:hAnsi="Times New Roman" w:cs="Times New Roman"/>
+          <w:sz w:val="24"/>
+          <w:szCs w:val="24"/>
+        </w:rPr>
+        <w:t>- 1. O sistema cancela a operação.</w:t>
+      </w:r>
+    </w:p>
+    <w:p>
+      <w:pPr>
+        <w:spacing w:after="0"/>
+        <w:ind w:firstLine="708"/>
+        <w:jc w:val="both"/>
+        <w:rPr>
+          <w:rFonts w:ascii="Times New Roman" w:hAnsi="Times New Roman" w:cs="Times New Roman"/>
+          <w:sz w:val="24"/>
+          <w:szCs w:val="24"/>
+        </w:rPr>
+      </w:pPr>
+      <w:r>
+        <w:rPr>
+          <w:rFonts w:ascii="Times New Roman" w:hAnsi="Times New Roman" w:cs="Times New Roman"/>
+          <w:sz w:val="24"/>
+          <w:szCs w:val="24"/>
+        </w:rPr>
+        <w:t>- 2. O sistema retorna a posição inicial.</w:t>
+      </w:r>
+    </w:p>
+    <w:p>
+      <w:pPr>
+        <w:spacing w:after="0"/>
+        <w:jc w:val="both"/>
+        <w:rPr>
+          <w:rFonts w:ascii="Times New Roman" w:hAnsi="Times New Roman" w:cs="Times New Roman"/>
+          <w:b/>
+          <w:sz w:val="24"/>
+          <w:szCs w:val="24"/>
+        </w:rPr>
+      </w:pPr>
+    </w:p>
+    <w:p>
+      <w:pPr>
+        <w:spacing w:after="0"/>
+        <w:jc w:val="both"/>
+        <w:rPr>
+          <w:rFonts w:ascii="Times New Roman" w:hAnsi="Times New Roman" w:cs="Times New Roman"/>
+          <w:b/>
+          <w:sz w:val="24"/>
+          <w:szCs w:val="24"/>
+        </w:rPr>
+      </w:pPr>
+      <w:r>
+        <w:rPr>
+          <w:rFonts w:ascii="Times New Roman" w:hAnsi="Times New Roman" w:cs="Times New Roman"/>
+          <w:b/>
+          <w:sz w:val="24"/>
+          <w:szCs w:val="24"/>
+        </w:rPr>
+        <w:t xml:space="preserve">Identificador: </w:t>
+      </w:r>
+      <w:r>
+        <w:rPr>
+          <w:rFonts w:ascii="Times New Roman" w:hAnsi="Times New Roman" w:cs="Times New Roman"/>
+          <w:sz w:val="24"/>
+          <w:szCs w:val="24"/>
+        </w:rPr>
+        <w:t>UC4</w:t>
+      </w:r>
+    </w:p>
+    <w:p>
+      <w:pPr>
+        <w:spacing w:after="0"/>
+        <w:jc w:val="both"/>
+        <w:rPr>
+          <w:rFonts w:ascii="Times New Roman" w:hAnsi="Times New Roman" w:cs="Times New Roman"/>
+          <w:sz w:val="24"/>
+          <w:szCs w:val="24"/>
+        </w:rPr>
+      </w:pPr>
+      <w:r>
+        <w:rPr>
+          <w:rFonts w:ascii="Times New Roman" w:hAnsi="Times New Roman" w:cs="Times New Roman"/>
+          <w:b/>
+          <w:sz w:val="24"/>
+          <w:szCs w:val="24"/>
+        </w:rPr>
+        <w:t>Nome:</w:t>
+      </w:r>
+      <w:r>
+        <w:rPr>
+          <w:rFonts w:ascii="Times New Roman" w:hAnsi="Times New Roman" w:cs="Times New Roman"/>
+          <w:sz w:val="24"/>
+          <w:szCs w:val="24"/>
+        </w:rPr>
+        <w:t xml:space="preserve"> </w:t>
+      </w:r>
+      <w:r>
+        <w:rPr>
+          <w:rFonts w:ascii="Times New Roman" w:hAnsi="Times New Roman" w:cs="Times New Roman"/>
+          <w:sz w:val="24"/>
+          <w:szCs w:val="24"/>
+        </w:rPr>
+        <w:t>Cálculo</w:t>
+      </w:r>
+      <w:r>
+        <w:rPr>
+          <w:rFonts w:ascii="Times New Roman" w:hAnsi="Times New Roman" w:cs="Times New Roman"/>
+          <w:sz w:val="24"/>
+          <w:szCs w:val="24"/>
+        </w:rPr>
+        <w:t xml:space="preserve"> da média</w:t>
+      </w:r>
+    </w:p>
+    <w:p>
+      <w:pPr>
+        <w:spacing w:after="0"/>
+        <w:jc w:val="both"/>
+        <w:rPr>
+          <w:rFonts w:ascii="Times New Roman" w:hAnsi="Times New Roman" w:cs="Times New Roman"/>
+          <w:sz w:val="24"/>
+          <w:szCs w:val="24"/>
+        </w:rPr>
+      </w:pPr>
+      <w:r>
+        <w:rPr>
+          <w:rFonts w:ascii="Times New Roman" w:hAnsi="Times New Roman" w:cs="Times New Roman"/>
+          <w:b/>
+          <w:sz w:val="24"/>
+          <w:szCs w:val="24"/>
+        </w:rPr>
+        <w:t>Autores:</w:t>
+      </w:r>
+      <w:r>
+        <w:rPr>
+          <w:rFonts w:ascii="Times New Roman" w:hAnsi="Times New Roman" w:cs="Times New Roman"/>
+          <w:sz w:val="24"/>
+          <w:szCs w:val="24"/>
+        </w:rPr>
+        <w:t xml:space="preserve"> Lorena Zambaldi</w:t>
+      </w:r>
+    </w:p>
+    <w:p>
+      <w:pPr>
+        <w:spacing w:after="0"/>
+        <w:jc w:val="both"/>
+        <w:rPr>
+          <w:rFonts w:ascii="Times New Roman" w:hAnsi="Times New Roman" w:cs="Times New Roman"/>
+          <w:sz w:val="24"/>
+          <w:szCs w:val="24"/>
+        </w:rPr>
+      </w:pPr>
+      <w:r>
+        <w:rPr>
+          <w:rFonts w:ascii="Times New Roman" w:hAnsi="Times New Roman" w:cs="Times New Roman"/>
+          <w:b/>
+          <w:sz w:val="24"/>
+          <w:szCs w:val="24"/>
+        </w:rPr>
+        <w:t>Fonte:</w:t>
+      </w:r>
+      <w:r>
+        <w:rPr>
+          <w:rFonts w:ascii="Times New Roman" w:hAnsi="Times New Roman" w:cs="Times New Roman"/>
+          <w:sz w:val="24"/>
+          <w:szCs w:val="24"/>
+        </w:rPr>
+        <w:t xml:space="preserve"> Juliana Moniz</w:t>
+      </w:r>
+    </w:p>
+    <w:p>
+      <w:pPr>
+        <w:spacing w:after="0"/>
+        <w:jc w:val="both"/>
+        <w:rPr>
+          <w:rFonts w:ascii="Times New Roman" w:hAnsi="Times New Roman" w:cs="Times New Roman"/>
+          <w:b/>
+          <w:sz w:val="24"/>
+          <w:szCs w:val="24"/>
+        </w:rPr>
+      </w:pPr>
+      <w:r>
+        <w:rPr>
+          <w:rFonts w:ascii="Times New Roman" w:hAnsi="Times New Roman" w:cs="Times New Roman"/>
+          <w:b/>
+          <w:sz w:val="24"/>
+          <w:szCs w:val="24"/>
+        </w:rPr>
+        <w:t xml:space="preserve">Lista de atores: </w:t>
+      </w:r>
+      <w:r>
+        <w:rPr>
+          <w:rFonts w:ascii="Times New Roman" w:hAnsi="Times New Roman" w:cs="Times New Roman"/>
+          <w:sz w:val="24"/>
+          <w:szCs w:val="24"/>
+        </w:rPr>
+        <w:t>Usuário</w:t>
+      </w:r>
+    </w:p>
+    <w:p>
+      <w:pPr>
+        <w:spacing w:after="0"/>
+        <w:jc w:val="both"/>
+        <w:rPr>
+          <w:rFonts w:ascii="Times New Roman" w:hAnsi="Times New Roman" w:cs="Times New Roman"/>
+          <w:b/>
+          <w:sz w:val="24"/>
+          <w:szCs w:val="24"/>
+        </w:rPr>
+      </w:pPr>
+      <w:r>
+        <w:rPr>
+          <w:rFonts w:ascii="Times New Roman" w:hAnsi="Times New Roman" w:cs="Times New Roman"/>
+          <w:b/>
+          <w:sz w:val="24"/>
+          <w:szCs w:val="24"/>
+        </w:rPr>
+        <w:t>Visão geral (descrição):</w:t>
+      </w:r>
+    </w:p>
+    <w:p>
+      <w:pPr>
+        <w:spacing w:after="0"/>
+        <w:ind w:firstLine="708"/>
+        <w:jc w:val="both"/>
+        <w:rPr>
+          <w:rFonts w:ascii="Times New Roman" w:hAnsi="Times New Roman" w:cs="Times New Roman"/>
+          <w:sz w:val="24"/>
+          <w:szCs w:val="24"/>
+        </w:rPr>
+      </w:pPr>
+      <w:r>
+        <w:rPr>
+          <w:rFonts w:ascii="Times New Roman" w:hAnsi="Times New Roman" w:cs="Times New Roman"/>
+          <w:sz w:val="24"/>
+          <w:szCs w:val="24"/>
+        </w:rPr>
+        <w:t xml:space="preserve">O sistema faz o </w:t>
+      </w:r>
+      <w:proofErr w:type="spellStart"/>
+      <w:r>
+        <w:rPr>
+          <w:rFonts w:ascii="Times New Roman" w:hAnsi="Times New Roman" w:cs="Times New Roman"/>
+          <w:sz w:val="24"/>
+          <w:szCs w:val="24"/>
+        </w:rPr>
+        <w:t>calculo</w:t>
+      </w:r>
+      <w:proofErr w:type="spellEnd"/>
+      <w:r>
+        <w:rPr>
+          <w:rFonts w:ascii="Times New Roman" w:hAnsi="Times New Roman" w:cs="Times New Roman"/>
+          <w:sz w:val="24"/>
+          <w:szCs w:val="24"/>
+        </w:rPr>
+        <w:t xml:space="preserve"> da média utilizando as notas e o tipo de médias, fornecidos anteriormente pelo usuário.</w:t>
+      </w:r>
+    </w:p>
+    <w:p>
+      <w:pPr>
+        <w:spacing w:after="0"/>
+        <w:jc w:val="both"/>
+        <w:rPr>
+          <w:rFonts w:ascii="Times New Roman" w:hAnsi="Times New Roman" w:cs="Times New Roman"/>
+          <w:b/>
+          <w:sz w:val="24"/>
+          <w:szCs w:val="24"/>
+        </w:rPr>
+      </w:pPr>
+      <w:r>
+        <w:rPr>
+          <w:rFonts w:ascii="Times New Roman" w:hAnsi="Times New Roman" w:cs="Times New Roman"/>
+          <w:b/>
+          <w:sz w:val="24"/>
+          <w:szCs w:val="24"/>
+        </w:rPr>
+        <w:t>Referências cruzadas:</w:t>
+      </w:r>
+    </w:p>
+    <w:p>
+      <w:pPr>
+        <w:spacing w:after="0"/>
+        <w:ind w:firstLine="708"/>
+        <w:jc w:val="both"/>
+        <w:rPr>
+          <w:rFonts w:ascii="Times New Roman" w:hAnsi="Times New Roman" w:cs="Times New Roman"/>
+          <w:sz w:val="24"/>
+          <w:szCs w:val="24"/>
+        </w:rPr>
+      </w:pPr>
+      <w:r>
+        <w:rPr>
+          <w:rFonts w:ascii="Times New Roman" w:hAnsi="Times New Roman" w:cs="Times New Roman"/>
+          <w:i/>
+          <w:sz w:val="24"/>
+          <w:szCs w:val="24"/>
+        </w:rPr>
+        <w:t>Outros casos de uso relacionados:</w:t>
+      </w:r>
+      <w:r>
+        <w:rPr>
+          <w:rFonts w:ascii="Times New Roman" w:hAnsi="Times New Roman" w:cs="Times New Roman"/>
+          <w:sz w:val="24"/>
+          <w:szCs w:val="24"/>
+        </w:rPr>
+        <w:t xml:space="preserve"> UC2 – Informação das notas</w:t>
+      </w:r>
+    </w:p>
+    <w:p>
+      <w:pPr>
+        <w:spacing w:after="0"/>
+        <w:ind w:left="708"/>
+        <w:jc w:val="both"/>
+        <w:rPr>
+          <w:rFonts w:ascii="Times New Roman" w:hAnsi="Times New Roman" w:cs="Times New Roman"/>
+          <w:sz w:val="24"/>
+          <w:szCs w:val="24"/>
+        </w:rPr>
+      </w:pPr>
+      <w:r>
+        <w:rPr>
+          <w:rFonts w:ascii="Times New Roman" w:hAnsi="Times New Roman" w:cs="Times New Roman"/>
+          <w:sz w:val="24"/>
+          <w:szCs w:val="24"/>
+        </w:rPr>
+        <w:t>UC3 – Escolha do tipo de média</w:t>
+      </w:r>
+    </w:p>
+    <w:p>
+      <w:pPr>
+        <w:spacing w:after="0"/>
+        <w:jc w:val="both"/>
+        <w:rPr>
+          <w:rFonts w:ascii="Times New Roman" w:hAnsi="Times New Roman" w:cs="Times New Roman"/>
+          <w:b/>
+          <w:sz w:val="24"/>
+          <w:szCs w:val="24"/>
+        </w:rPr>
+      </w:pPr>
+      <w:r>
+        <w:rPr>
+          <w:rFonts w:ascii="Times New Roman" w:hAnsi="Times New Roman" w:cs="Times New Roman"/>
+          <w:b/>
+          <w:sz w:val="24"/>
+          <w:szCs w:val="24"/>
+        </w:rPr>
+        <w:t>Gatilho (condição de disparo):</w:t>
+      </w:r>
+    </w:p>
+    <w:p>
+      <w:pPr>
+        <w:spacing w:after="0"/>
+        <w:ind w:left="705"/>
+        <w:jc w:val="both"/>
+        <w:rPr>
+          <w:rFonts w:ascii="Times New Roman" w:hAnsi="Times New Roman" w:cs="Times New Roman"/>
+          <w:sz w:val="24"/>
+          <w:szCs w:val="24"/>
+        </w:rPr>
+      </w:pPr>
+      <w:r>
+        <w:rPr>
+          <w:rFonts w:ascii="Times New Roman" w:hAnsi="Times New Roman" w:cs="Times New Roman"/>
+          <w:sz w:val="24"/>
+          <w:szCs w:val="24"/>
+        </w:rPr>
+        <w:t>O caso de uso se inicia quando o usuário confirma o peso digitado.</w:t>
+      </w:r>
+    </w:p>
+    <w:p>
+      <w:pPr>
+        <w:spacing w:after="0"/>
+        <w:jc w:val="both"/>
+        <w:rPr>
+          <w:rFonts w:ascii="Times New Roman" w:hAnsi="Times New Roman" w:cs="Times New Roman"/>
+          <w:b/>
+          <w:sz w:val="24"/>
+          <w:szCs w:val="24"/>
+        </w:rPr>
+      </w:pPr>
+      <w:r>
+        <w:rPr>
+          <w:rFonts w:ascii="Times New Roman" w:hAnsi="Times New Roman" w:cs="Times New Roman"/>
+          <w:b/>
+          <w:sz w:val="24"/>
+          <w:szCs w:val="24"/>
+        </w:rPr>
+        <w:t>Pré-condições:</w:t>
+      </w:r>
+    </w:p>
+    <w:p>
+      <w:pPr>
+        <w:spacing w:after="0"/>
+        <w:ind w:left="705"/>
+        <w:jc w:val="both"/>
+        <w:rPr>
+          <w:rFonts w:ascii="Times New Roman" w:hAnsi="Times New Roman" w:cs="Times New Roman"/>
+          <w:sz w:val="24"/>
+          <w:szCs w:val="24"/>
+        </w:rPr>
+      </w:pPr>
+      <w:r>
+        <w:rPr>
+          <w:rFonts w:ascii="Times New Roman" w:hAnsi="Times New Roman" w:cs="Times New Roman"/>
+          <w:sz w:val="24"/>
+          <w:szCs w:val="24"/>
+        </w:rPr>
+        <w:t>Antes de calcular a média, o usuário deve digitar as notas e o tipo de média (UC2 - Informação das notas e UC3 - Escolha do tipo de média).</w:t>
+      </w:r>
+    </w:p>
+    <w:p>
+      <w:pPr>
+        <w:spacing w:after="0"/>
+        <w:jc w:val="both"/>
+        <w:rPr>
+          <w:rFonts w:ascii="Times New Roman" w:hAnsi="Times New Roman" w:cs="Times New Roman"/>
+          <w:b/>
+          <w:sz w:val="24"/>
+          <w:szCs w:val="24"/>
+        </w:rPr>
+      </w:pPr>
+      <w:r>
+        <w:rPr>
+          <w:rFonts w:ascii="Times New Roman" w:hAnsi="Times New Roman" w:cs="Times New Roman"/>
+          <w:b/>
+          <w:sz w:val="24"/>
+          <w:szCs w:val="24"/>
+        </w:rPr>
+        <w:t>Pós-condições:</w:t>
+      </w:r>
+    </w:p>
+    <w:p>
+      <w:pPr>
+        <w:spacing w:after="0"/>
+        <w:ind w:firstLine="708"/>
+        <w:jc w:val="both"/>
+        <w:rPr>
+          <w:rFonts w:ascii="Times New Roman" w:hAnsi="Times New Roman" w:cs="Times New Roman"/>
+          <w:sz w:val="24"/>
+          <w:szCs w:val="24"/>
+        </w:rPr>
+      </w:pPr>
+      <w:r>
+        <w:rPr>
+          <w:rFonts w:ascii="Times New Roman" w:hAnsi="Times New Roman" w:cs="Times New Roman"/>
+          <w:sz w:val="24"/>
+          <w:szCs w:val="24"/>
+        </w:rPr>
+        <w:t>O sistema considera o valor da média calculado e o status do aluno.</w:t>
+      </w:r>
+    </w:p>
+    <w:p>
+      <w:pPr>
+        <w:spacing w:after="0"/>
+        <w:jc w:val="both"/>
+        <w:rPr>
+          <w:rFonts w:ascii="Times New Roman" w:hAnsi="Times New Roman" w:cs="Times New Roman"/>
+          <w:b/>
+          <w:sz w:val="24"/>
+          <w:szCs w:val="24"/>
+        </w:rPr>
+      </w:pPr>
+      <w:r>
+        <w:rPr>
+          <w:rFonts w:ascii="Times New Roman" w:hAnsi="Times New Roman" w:cs="Times New Roman"/>
+          <w:b/>
+          <w:sz w:val="24"/>
+          <w:szCs w:val="24"/>
+        </w:rPr>
+        <w:t>Cenário típico:</w:t>
+      </w:r>
+    </w:p>
+    <w:p>
+      <w:pPr>
+        <w:spacing w:after="0"/>
+        <w:ind w:firstLine="708"/>
+        <w:jc w:val="both"/>
+        <w:rPr>
+          <w:rFonts w:ascii="Times New Roman" w:hAnsi="Times New Roman" w:cs="Times New Roman"/>
+          <w:sz w:val="24"/>
+          <w:szCs w:val="24"/>
+        </w:rPr>
+      </w:pPr>
+      <w:r>
+        <w:rPr>
+          <w:rFonts w:ascii="Times New Roman" w:hAnsi="Times New Roman" w:cs="Times New Roman"/>
+          <w:sz w:val="24"/>
+          <w:szCs w:val="24"/>
+        </w:rPr>
+        <w:t>1. O sistema faz o cálculo da média.</w:t>
+      </w:r>
+    </w:p>
+    <w:p>
+      <w:pPr>
+        <w:spacing w:after="0"/>
+        <w:ind w:firstLine="708"/>
+        <w:jc w:val="both"/>
+        <w:rPr>
+          <w:rFonts w:ascii="Times New Roman" w:hAnsi="Times New Roman" w:cs="Times New Roman"/>
+          <w:sz w:val="24"/>
+          <w:szCs w:val="24"/>
+        </w:rPr>
+      </w:pPr>
+      <w:r>
+        <w:rPr>
+          <w:rFonts w:ascii="Times New Roman" w:hAnsi="Times New Roman" w:cs="Times New Roman"/>
+          <w:sz w:val="24"/>
+          <w:szCs w:val="24"/>
+        </w:rPr>
+        <w:t>2. O sistema verifica o status do aluno usando a média calculada.</w:t>
+      </w:r>
+    </w:p>
+    <w:p>
+      <w:pPr>
+        <w:spacing w:after="0"/>
+        <w:ind w:left="708"/>
+        <w:jc w:val="both"/>
+        <w:rPr>
+          <w:rFonts w:ascii="Times New Roman" w:hAnsi="Times New Roman" w:cs="Times New Roman"/>
+          <w:sz w:val="24"/>
+          <w:szCs w:val="24"/>
+        </w:rPr>
+      </w:pPr>
+      <w:r>
+        <w:rPr>
+          <w:rFonts w:ascii="Times New Roman" w:hAnsi="Times New Roman" w:cs="Times New Roman"/>
+          <w:sz w:val="24"/>
+          <w:szCs w:val="24"/>
+        </w:rPr>
+        <w:t>3. O sistema considera o valor da média e o status que o aluno se encontra.</w:t>
+      </w:r>
+    </w:p>
+    <w:p>
+      <w:pPr>
+        <w:spacing w:after="0"/>
+        <w:jc w:val="both"/>
+        <w:rPr>
+          <w:rFonts w:ascii="Times New Roman" w:hAnsi="Times New Roman" w:cs="Times New Roman"/>
+          <w:b/>
+          <w:sz w:val="24"/>
+          <w:szCs w:val="24"/>
+        </w:rPr>
+      </w:pPr>
+      <w:r>
+        <w:rPr>
+          <w:rFonts w:ascii="Times New Roman" w:hAnsi="Times New Roman" w:cs="Times New Roman"/>
+          <w:b/>
+          <w:sz w:val="24"/>
+          <w:szCs w:val="24"/>
+        </w:rPr>
+        <w:t>Cenários alternativos:</w:t>
+      </w:r>
+    </w:p>
+    <w:p>
+      <w:pPr>
+        <w:spacing w:after="0"/>
+        <w:ind w:firstLine="708"/>
+        <w:jc w:val="both"/>
+        <w:rPr>
+          <w:rFonts w:ascii="Times New Roman" w:hAnsi="Times New Roman" w:cs="Times New Roman"/>
+          <w:sz w:val="24"/>
+          <w:szCs w:val="24"/>
+        </w:rPr>
+      </w:pPr>
+      <w:r>
+        <w:rPr>
+          <w:rFonts w:ascii="Times New Roman" w:hAnsi="Times New Roman" w:cs="Times New Roman"/>
+          <w:sz w:val="24"/>
+          <w:szCs w:val="24"/>
+        </w:rPr>
+        <w:t>(1-3): A qualquer momento o usuário desiste da operação.</w:t>
+      </w:r>
+    </w:p>
+    <w:p>
+      <w:pPr>
+        <w:spacing w:after="0"/>
+        <w:ind w:firstLine="708"/>
+        <w:jc w:val="both"/>
+        <w:rPr>
+          <w:rFonts w:ascii="Times New Roman" w:hAnsi="Times New Roman" w:cs="Times New Roman"/>
+          <w:sz w:val="24"/>
+          <w:szCs w:val="24"/>
+        </w:rPr>
+      </w:pPr>
+      <w:r>
+        <w:rPr>
+          <w:rFonts w:ascii="Times New Roman" w:hAnsi="Times New Roman" w:cs="Times New Roman"/>
+          <w:sz w:val="24"/>
+          <w:szCs w:val="24"/>
+        </w:rPr>
+        <w:t>- 1. O sistema cancela a operação.</w:t>
+      </w:r>
+    </w:p>
+    <w:p>
+      <w:pPr>
+        <w:spacing w:after="0"/>
+        <w:ind w:firstLine="708"/>
+        <w:jc w:val="both"/>
+        <w:rPr>
+          <w:rFonts w:ascii="Times New Roman" w:hAnsi="Times New Roman" w:cs="Times New Roman"/>
+          <w:sz w:val="24"/>
+          <w:szCs w:val="24"/>
+        </w:rPr>
+      </w:pPr>
+      <w:r>
+        <w:rPr>
+          <w:rFonts w:ascii="Times New Roman" w:hAnsi="Times New Roman" w:cs="Times New Roman"/>
+          <w:sz w:val="24"/>
+          <w:szCs w:val="24"/>
+        </w:rPr>
+        <w:t>- 2. O sistema retorna a posição inicial.</w:t>
+      </w:r>
+    </w:p>
+    <w:p>
+      <w:pPr>
+        <w:spacing w:after="0"/>
+        <w:jc w:val="both"/>
+        <w:rPr>
+          <w:rFonts w:ascii="Times New Roman" w:hAnsi="Times New Roman" w:cs="Times New Roman"/>
+          <w:b/>
+          <w:sz w:val="24"/>
+          <w:szCs w:val="24"/>
+        </w:rPr>
+      </w:pPr>
+    </w:p>
+    <w:p>
+      <w:pPr>
+        <w:spacing w:after="0"/>
+        <w:jc w:val="both"/>
+        <w:rPr>
+          <w:rFonts w:ascii="Times New Roman" w:hAnsi="Times New Roman" w:cs="Times New Roman"/>
+          <w:b/>
+          <w:sz w:val="24"/>
+          <w:szCs w:val="24"/>
+        </w:rPr>
+      </w:pPr>
+      <w:r>
+        <w:rPr>
+          <w:rFonts w:ascii="Times New Roman" w:hAnsi="Times New Roman" w:cs="Times New Roman"/>
+          <w:b/>
+          <w:sz w:val="24"/>
+          <w:szCs w:val="24"/>
+        </w:rPr>
+        <w:t xml:space="preserve">Identificador: </w:t>
+      </w:r>
+      <w:r>
+        <w:rPr>
+          <w:rFonts w:ascii="Times New Roman" w:hAnsi="Times New Roman" w:cs="Times New Roman"/>
+          <w:sz w:val="24"/>
+          <w:szCs w:val="24"/>
+        </w:rPr>
+        <w:t>UC5</w:t>
+      </w:r>
+    </w:p>
+    <w:p>
+      <w:pPr>
+        <w:spacing w:after="0"/>
+        <w:jc w:val="both"/>
+        <w:rPr>
+          <w:rFonts w:ascii="Times New Roman" w:hAnsi="Times New Roman" w:cs="Times New Roman"/>
+          <w:sz w:val="24"/>
+          <w:szCs w:val="24"/>
+        </w:rPr>
+      </w:pPr>
+      <w:r>
+        <w:rPr>
+          <w:rFonts w:ascii="Times New Roman" w:hAnsi="Times New Roman" w:cs="Times New Roman"/>
+          <w:b/>
+          <w:sz w:val="24"/>
+          <w:szCs w:val="24"/>
+        </w:rPr>
+        <w:t>Nome:</w:t>
+      </w:r>
+      <w:r>
+        <w:rPr>
+          <w:rFonts w:ascii="Times New Roman" w:hAnsi="Times New Roman" w:cs="Times New Roman"/>
+          <w:sz w:val="24"/>
+          <w:szCs w:val="24"/>
+        </w:rPr>
+        <w:t xml:space="preserve"> Apresentação dos resultados</w:t>
+      </w:r>
+    </w:p>
+    <w:p>
+      <w:pPr>
+        <w:spacing w:after="0"/>
+        <w:jc w:val="both"/>
+        <w:rPr>
+          <w:rFonts w:ascii="Times New Roman" w:hAnsi="Times New Roman" w:cs="Times New Roman"/>
+          <w:sz w:val="24"/>
+          <w:szCs w:val="24"/>
+        </w:rPr>
+      </w:pPr>
+      <w:r>
+        <w:rPr>
+          <w:rFonts w:ascii="Times New Roman" w:hAnsi="Times New Roman" w:cs="Times New Roman"/>
+          <w:b/>
+          <w:sz w:val="24"/>
+          <w:szCs w:val="24"/>
+        </w:rPr>
+        <w:t>Autores:</w:t>
+      </w:r>
+      <w:r>
+        <w:rPr>
+          <w:rFonts w:ascii="Times New Roman" w:hAnsi="Times New Roman" w:cs="Times New Roman"/>
+          <w:sz w:val="24"/>
+          <w:szCs w:val="24"/>
+        </w:rPr>
+        <w:t xml:space="preserve"> Lorena Zambaldi</w:t>
+      </w:r>
+    </w:p>
+    <w:p>
+      <w:pPr>
+        <w:spacing w:after="0"/>
+        <w:jc w:val="both"/>
+        <w:rPr>
+          <w:rFonts w:ascii="Times New Roman" w:hAnsi="Times New Roman" w:cs="Times New Roman"/>
+          <w:sz w:val="24"/>
+          <w:szCs w:val="24"/>
+        </w:rPr>
+      </w:pPr>
+      <w:r>
+        <w:rPr>
+          <w:rFonts w:ascii="Times New Roman" w:hAnsi="Times New Roman" w:cs="Times New Roman"/>
+          <w:b/>
+          <w:sz w:val="24"/>
+          <w:szCs w:val="24"/>
+        </w:rPr>
+        <w:t>Fonte:</w:t>
+      </w:r>
+      <w:r>
+        <w:rPr>
+          <w:rFonts w:ascii="Times New Roman" w:hAnsi="Times New Roman" w:cs="Times New Roman"/>
+          <w:sz w:val="24"/>
+          <w:szCs w:val="24"/>
+        </w:rPr>
+        <w:t xml:space="preserve"> Juliana Moniz</w:t>
+      </w:r>
+    </w:p>
+    <w:p>
+      <w:pPr>
+        <w:spacing w:after="0"/>
+        <w:jc w:val="both"/>
+        <w:rPr>
+          <w:rFonts w:ascii="Times New Roman" w:hAnsi="Times New Roman" w:cs="Times New Roman"/>
+          <w:b/>
+          <w:sz w:val="24"/>
+          <w:szCs w:val="24"/>
+        </w:rPr>
+      </w:pPr>
+      <w:r>
+        <w:rPr>
+          <w:rFonts w:ascii="Times New Roman" w:hAnsi="Times New Roman" w:cs="Times New Roman"/>
+          <w:b/>
+          <w:sz w:val="24"/>
+          <w:szCs w:val="24"/>
+        </w:rPr>
+        <w:t xml:space="preserve">Lista de atores: </w:t>
+      </w:r>
+      <w:r>
+        <w:rPr>
+          <w:rFonts w:ascii="Times New Roman" w:hAnsi="Times New Roman" w:cs="Times New Roman"/>
+          <w:sz w:val="24"/>
+          <w:szCs w:val="24"/>
+        </w:rPr>
+        <w:t>Usuário</w:t>
+      </w:r>
+    </w:p>
+    <w:p>
+      <w:pPr>
+        <w:spacing w:after="0"/>
+        <w:jc w:val="both"/>
+        <w:rPr>
+          <w:rFonts w:ascii="Times New Roman" w:hAnsi="Times New Roman" w:cs="Times New Roman"/>
+          <w:b/>
+          <w:sz w:val="24"/>
+          <w:szCs w:val="24"/>
+        </w:rPr>
+      </w:pPr>
+      <w:r>
+        <w:rPr>
+          <w:rFonts w:ascii="Times New Roman" w:hAnsi="Times New Roman" w:cs="Times New Roman"/>
+          <w:b/>
+          <w:sz w:val="24"/>
+          <w:szCs w:val="24"/>
+        </w:rPr>
+        <w:t>Visão geral (descrição):</w:t>
+      </w:r>
+    </w:p>
+    <w:p>
+      <w:pPr>
+        <w:spacing w:after="0"/>
+        <w:ind w:left="708"/>
+        <w:jc w:val="both"/>
+        <w:rPr>
+          <w:rFonts w:ascii="Times New Roman" w:hAnsi="Times New Roman" w:cs="Times New Roman"/>
+          <w:sz w:val="24"/>
+          <w:szCs w:val="24"/>
+        </w:rPr>
+      </w:pPr>
+      <w:r>
+        <w:rPr>
+          <w:rFonts w:ascii="Times New Roman" w:hAnsi="Times New Roman" w:cs="Times New Roman"/>
+          <w:sz w:val="24"/>
+          <w:szCs w:val="24"/>
+        </w:rPr>
+        <w:t xml:space="preserve">O sistema apresenta na tela os resultados obtidos através do </w:t>
+      </w:r>
+      <w:proofErr w:type="spellStart"/>
+      <w:r>
+        <w:rPr>
+          <w:rFonts w:ascii="Times New Roman" w:hAnsi="Times New Roman" w:cs="Times New Roman"/>
+          <w:sz w:val="24"/>
+          <w:szCs w:val="24"/>
+        </w:rPr>
+        <w:t>calculo</w:t>
+      </w:r>
+      <w:proofErr w:type="spellEnd"/>
+      <w:r>
+        <w:rPr>
+          <w:rFonts w:ascii="Times New Roman" w:hAnsi="Times New Roman" w:cs="Times New Roman"/>
+          <w:sz w:val="24"/>
+          <w:szCs w:val="24"/>
+        </w:rPr>
+        <w:t xml:space="preserve"> da média.</w:t>
+      </w:r>
+    </w:p>
+    <w:p>
+      <w:pPr>
+        <w:spacing w:after="0"/>
+        <w:jc w:val="both"/>
+        <w:rPr>
+          <w:rFonts w:ascii="Times New Roman" w:hAnsi="Times New Roman" w:cs="Times New Roman"/>
+          <w:b/>
+          <w:sz w:val="24"/>
+          <w:szCs w:val="24"/>
+        </w:rPr>
+      </w:pPr>
+      <w:r>
+        <w:rPr>
+          <w:rFonts w:ascii="Times New Roman" w:hAnsi="Times New Roman" w:cs="Times New Roman"/>
+          <w:b/>
+          <w:sz w:val="24"/>
+          <w:szCs w:val="24"/>
+        </w:rPr>
+        <w:t>Referências cruzadas:</w:t>
+      </w:r>
+    </w:p>
+    <w:p>
+      <w:pPr>
+        <w:spacing w:after="0"/>
+        <w:ind w:left="708"/>
+        <w:jc w:val="both"/>
+        <w:rPr>
+          <w:rFonts w:ascii="Times New Roman" w:hAnsi="Times New Roman" w:cs="Times New Roman"/>
+          <w:sz w:val="24"/>
+          <w:szCs w:val="24"/>
+        </w:rPr>
+      </w:pPr>
+      <w:r>
+        <w:rPr>
+          <w:rFonts w:ascii="Times New Roman" w:hAnsi="Times New Roman" w:cs="Times New Roman"/>
+          <w:sz w:val="24"/>
+          <w:szCs w:val="24"/>
+        </w:rPr>
+        <w:t xml:space="preserve">– </w:t>
+      </w:r>
+      <w:r>
+        <w:rPr>
+          <w:rFonts w:ascii="Times New Roman" w:hAnsi="Times New Roman" w:cs="Times New Roman"/>
+          <w:i/>
+          <w:sz w:val="24"/>
+          <w:szCs w:val="24"/>
+        </w:rPr>
+        <w:t>Outros casos de uso relacionados:</w:t>
+      </w:r>
+      <w:r>
+        <w:rPr>
+          <w:rFonts w:ascii="Times New Roman" w:hAnsi="Times New Roman" w:cs="Times New Roman"/>
+          <w:sz w:val="24"/>
+          <w:szCs w:val="24"/>
+        </w:rPr>
+        <w:t xml:space="preserve"> UC4 – </w:t>
+      </w:r>
+      <w:proofErr w:type="spellStart"/>
+      <w:r>
+        <w:rPr>
+          <w:rFonts w:ascii="Times New Roman" w:hAnsi="Times New Roman" w:cs="Times New Roman"/>
+          <w:sz w:val="24"/>
+          <w:szCs w:val="24"/>
+        </w:rPr>
+        <w:t>Calculo</w:t>
+      </w:r>
+      <w:proofErr w:type="spellEnd"/>
+      <w:r>
+        <w:rPr>
+          <w:rFonts w:ascii="Times New Roman" w:hAnsi="Times New Roman" w:cs="Times New Roman"/>
+          <w:sz w:val="24"/>
+          <w:szCs w:val="24"/>
+        </w:rPr>
+        <w:t xml:space="preserve"> da média</w:t>
+      </w:r>
+    </w:p>
+    <w:p>
+      <w:pPr>
+        <w:spacing w:after="0"/>
+        <w:jc w:val="both"/>
+        <w:rPr>
+          <w:rFonts w:ascii="Times New Roman" w:hAnsi="Times New Roman" w:cs="Times New Roman"/>
+          <w:b/>
+          <w:sz w:val="24"/>
+          <w:szCs w:val="24"/>
+        </w:rPr>
+      </w:pPr>
+      <w:r>
+        <w:rPr>
+          <w:rFonts w:ascii="Times New Roman" w:hAnsi="Times New Roman" w:cs="Times New Roman"/>
+          <w:b/>
+          <w:sz w:val="24"/>
+          <w:szCs w:val="24"/>
+        </w:rPr>
+        <w:lastRenderedPageBreak/>
+        <w:t>Gatilho (condição de disparo):</w:t>
+      </w:r>
+    </w:p>
+    <w:p>
+      <w:pPr>
+        <w:spacing w:after="0"/>
+        <w:ind w:left="705"/>
+        <w:jc w:val="both"/>
+        <w:rPr>
+          <w:rFonts w:ascii="Times New Roman" w:hAnsi="Times New Roman" w:cs="Times New Roman"/>
+          <w:sz w:val="24"/>
+          <w:szCs w:val="24"/>
+        </w:rPr>
+      </w:pPr>
+      <w:r>
+        <w:rPr>
+          <w:rFonts w:ascii="Times New Roman" w:hAnsi="Times New Roman" w:cs="Times New Roman"/>
+          <w:sz w:val="24"/>
+          <w:szCs w:val="24"/>
+        </w:rPr>
+        <w:t>O caso de uso se inicia quando o sistema termina de calcular a média.</w:t>
+      </w:r>
+    </w:p>
+    <w:p>
+      <w:pPr>
+        <w:spacing w:after="0"/>
+        <w:jc w:val="both"/>
+        <w:rPr>
+          <w:rFonts w:ascii="Times New Roman" w:hAnsi="Times New Roman" w:cs="Times New Roman"/>
+          <w:b/>
+          <w:sz w:val="24"/>
+          <w:szCs w:val="24"/>
+        </w:rPr>
+      </w:pPr>
+      <w:r>
+        <w:rPr>
+          <w:rFonts w:ascii="Times New Roman" w:hAnsi="Times New Roman" w:cs="Times New Roman"/>
+          <w:b/>
+          <w:sz w:val="24"/>
+          <w:szCs w:val="24"/>
+        </w:rPr>
+        <w:t>Pré-condições:</w:t>
+      </w:r>
+    </w:p>
+    <w:p>
+      <w:pPr>
+        <w:spacing w:after="0"/>
+        <w:ind w:left="705"/>
+        <w:jc w:val="both"/>
+        <w:rPr>
+          <w:rFonts w:ascii="Times New Roman" w:hAnsi="Times New Roman" w:cs="Times New Roman"/>
+          <w:sz w:val="24"/>
+          <w:szCs w:val="24"/>
+        </w:rPr>
+      </w:pPr>
+      <w:r>
+        <w:rPr>
+          <w:rFonts w:ascii="Times New Roman" w:hAnsi="Times New Roman" w:cs="Times New Roman"/>
+          <w:sz w:val="24"/>
+          <w:szCs w:val="24"/>
+        </w:rPr>
+        <w:t xml:space="preserve">Antes de mostrar o resultado, o sistema deve calcular a média (UC4 – </w:t>
+      </w:r>
+      <w:proofErr w:type="spellStart"/>
+      <w:r>
+        <w:rPr>
+          <w:rFonts w:ascii="Times New Roman" w:hAnsi="Times New Roman" w:cs="Times New Roman"/>
+          <w:sz w:val="24"/>
+          <w:szCs w:val="24"/>
+        </w:rPr>
+        <w:t>Calculo</w:t>
+      </w:r>
+      <w:proofErr w:type="spellEnd"/>
+      <w:r>
+        <w:rPr>
+          <w:rFonts w:ascii="Times New Roman" w:hAnsi="Times New Roman" w:cs="Times New Roman"/>
+          <w:sz w:val="24"/>
+          <w:szCs w:val="24"/>
+        </w:rPr>
+        <w:t xml:space="preserve"> da média).</w:t>
+      </w:r>
+    </w:p>
+    <w:p>
+      <w:pPr>
+        <w:spacing w:after="0"/>
+        <w:jc w:val="both"/>
+        <w:rPr>
+          <w:rFonts w:ascii="Times New Roman" w:hAnsi="Times New Roman" w:cs="Times New Roman"/>
+          <w:b/>
+          <w:sz w:val="24"/>
+          <w:szCs w:val="24"/>
+        </w:rPr>
+      </w:pPr>
+      <w:r>
+        <w:rPr>
+          <w:rFonts w:ascii="Times New Roman" w:hAnsi="Times New Roman" w:cs="Times New Roman"/>
+          <w:b/>
+          <w:sz w:val="24"/>
+          <w:szCs w:val="24"/>
+        </w:rPr>
+        <w:t>Pós-condições:</w:t>
+      </w:r>
+    </w:p>
+    <w:p>
+      <w:pPr>
+        <w:spacing w:after="0"/>
+        <w:ind w:firstLine="708"/>
+        <w:jc w:val="both"/>
+        <w:rPr>
+          <w:rFonts w:ascii="Times New Roman" w:hAnsi="Times New Roman" w:cs="Times New Roman"/>
+          <w:sz w:val="24"/>
+          <w:szCs w:val="24"/>
+        </w:rPr>
+      </w:pPr>
+      <w:r>
+        <w:rPr>
+          <w:rFonts w:ascii="Times New Roman" w:hAnsi="Times New Roman" w:cs="Times New Roman"/>
+          <w:sz w:val="24"/>
+          <w:szCs w:val="24"/>
+        </w:rPr>
+        <w:t>O sistema apresenta o valor da média e o status do aluno.</w:t>
+      </w:r>
+    </w:p>
+    <w:p>
+      <w:pPr>
+        <w:spacing w:after="0"/>
+        <w:jc w:val="both"/>
+        <w:rPr>
+          <w:rFonts w:ascii="Times New Roman" w:hAnsi="Times New Roman" w:cs="Times New Roman"/>
+          <w:b/>
+          <w:sz w:val="24"/>
+          <w:szCs w:val="24"/>
+        </w:rPr>
+      </w:pPr>
+      <w:r>
+        <w:rPr>
+          <w:rFonts w:ascii="Times New Roman" w:hAnsi="Times New Roman" w:cs="Times New Roman"/>
+          <w:b/>
+          <w:sz w:val="24"/>
+          <w:szCs w:val="24"/>
+        </w:rPr>
+        <w:t>Cenário típico:</w:t>
+      </w:r>
+    </w:p>
+    <w:p>
+      <w:pPr>
+        <w:spacing w:after="0"/>
+        <w:ind w:firstLine="708"/>
+        <w:jc w:val="both"/>
+        <w:rPr>
+          <w:rFonts w:ascii="Times New Roman" w:hAnsi="Times New Roman" w:cs="Times New Roman"/>
+          <w:sz w:val="24"/>
+          <w:szCs w:val="24"/>
+        </w:rPr>
+      </w:pPr>
+      <w:r>
+        <w:rPr>
+          <w:rFonts w:ascii="Times New Roman" w:hAnsi="Times New Roman" w:cs="Times New Roman"/>
+          <w:sz w:val="24"/>
+          <w:szCs w:val="24"/>
+        </w:rPr>
+        <w:t>1. O sistema mostra na tela o valor da média e o status do aluno (aprovado, reprovado, e de exame).</w:t>
+      </w:r>
+    </w:p>
+    <w:p>
+      <w:pPr>
+        <w:spacing w:after="0"/>
+        <w:jc w:val="both"/>
+        <w:rPr>
+          <w:rFonts w:ascii="Times New Roman" w:hAnsi="Times New Roman" w:cs="Times New Roman"/>
+          <w:b/>
+          <w:sz w:val="24"/>
+          <w:szCs w:val="24"/>
+        </w:rPr>
+      </w:pPr>
+      <w:r>
+        <w:rPr>
+          <w:rFonts w:ascii="Times New Roman" w:hAnsi="Times New Roman" w:cs="Times New Roman"/>
+          <w:b/>
+          <w:sz w:val="24"/>
+          <w:szCs w:val="24"/>
+        </w:rPr>
+        <w:t>Cenários alternativos:</w:t>
+      </w:r>
+    </w:p>
+    <w:p>
+      <w:pPr>
+        <w:spacing w:after="0"/>
+        <w:ind w:firstLine="708"/>
+        <w:jc w:val="both"/>
+        <w:rPr>
+          <w:rFonts w:ascii="Times New Roman" w:hAnsi="Times New Roman" w:cs="Times New Roman"/>
+          <w:sz w:val="24"/>
+          <w:szCs w:val="24"/>
+        </w:rPr>
+      </w:pPr>
+      <w:r>
+        <w:rPr>
+          <w:rFonts w:ascii="Times New Roman" w:hAnsi="Times New Roman" w:cs="Times New Roman"/>
+          <w:sz w:val="24"/>
+          <w:szCs w:val="24"/>
+        </w:rPr>
+        <w:t>1.a: O usuário desiste da operação.</w:t>
+      </w:r>
+    </w:p>
+    <w:p>
+      <w:pPr>
+        <w:spacing w:after="0"/>
+        <w:ind w:firstLine="708"/>
+        <w:jc w:val="both"/>
+        <w:rPr>
+          <w:rFonts w:ascii="Times New Roman" w:hAnsi="Times New Roman" w:cs="Times New Roman"/>
+          <w:sz w:val="24"/>
+          <w:szCs w:val="24"/>
+        </w:rPr>
+      </w:pPr>
+      <w:r>
+        <w:rPr>
+          <w:rFonts w:ascii="Times New Roman" w:hAnsi="Times New Roman" w:cs="Times New Roman"/>
+          <w:sz w:val="24"/>
+          <w:szCs w:val="24"/>
+        </w:rPr>
+        <w:t>- 1. O sistema cancela a operação.</w:t>
+      </w:r>
+    </w:p>
+    <w:p>
+      <w:pPr>
+        <w:spacing w:after="0"/>
+        <w:jc w:val="both"/>
+        <w:rPr>
+          <w:rFonts w:ascii="Times New Roman" w:hAnsi="Times New Roman" w:cs="Times New Roman"/>
+          <w:sz w:val="24"/>
+          <w:szCs w:val="24"/>
+        </w:rPr>
+      </w:pPr>
+      <w:r>
+        <w:rPr>
+          <w:rFonts w:ascii="Times New Roman" w:hAnsi="Times New Roman" w:cs="Times New Roman"/>
+          <w:sz w:val="24"/>
+          <w:szCs w:val="24"/>
+        </w:rPr>
+        <w:t xml:space="preserve"> </w:t>
+      </w:r>
+      <w:r>
+        <w:rPr>
+          <w:rFonts w:ascii="Times New Roman" w:hAnsi="Times New Roman" w:cs="Times New Roman"/>
+          <w:sz w:val="24"/>
+          <w:szCs w:val="24"/>
+        </w:rPr>
+        <w:tab/>
+      </w:r>
+      <w:r>
+        <w:rPr>
+          <w:rFonts w:ascii="Times New Roman" w:hAnsi="Times New Roman" w:cs="Times New Roman"/>
+          <w:sz w:val="24"/>
+          <w:szCs w:val="24"/>
+        </w:rPr>
+        <w:t>- 2. O sistema retorna a posição inicial.</w:t>
+      </w:r>
+    </w:p>
+    <w:p>
+      <w:pPr>
         <w:pStyle w:val="PargrafodaLista"/>
         <w:ind w:left="780"/>
         <w:jc w:val="both"/>
@@ -1646,14 +5078,16 @@
           <w:szCs w:val="28"/>
         </w:rPr>
       </w:pPr>
-      <w:r>
-        <w:rPr>
-          <w:rFonts w:ascii="Times New Roman" w:hAnsi="Times New Roman" w:cs="Times New Roman"/>
-          <w:sz w:val="28"/>
-          <w:szCs w:val="28"/>
-        </w:rPr>
+    </w:p>
+    <w:p>
+      <w:pPr>
+        <w:pStyle w:val="Ttulo1"/>
+      </w:pPr>
+      <w:bookmarkStart w:id="7" w:name="_Toc450743031"/>
+      <w:r>
         <w:t>Glossário</w:t>
       </w:r>
+      <w:bookmarkEnd w:id="7"/>
     </w:p>
     <w:tbl>
       <w:tblPr>
@@ -2760,6 +6194,71 @@
     <w:qFormat/>
     <w:rsid w:val="006C7ECA"/>
   </w:style>
+  <w:style w:type="paragraph" w:styleId="Ttulo1">
+    <w:name w:val="heading 1"/>
+    <w:basedOn w:val="Normal"/>
+    <w:next w:val="Normal"/>
+    <w:link w:val="Ttulo1Char"/>
+    <w:uiPriority w:val="9"/>
+    <w:qFormat/>
+    <w:rsid w:val="00075A7B"/>
+    <w:pPr>
+      <w:keepNext/>
+      <w:keepLines/>
+      <w:spacing w:before="240" w:after="0"/>
+      <w:outlineLvl w:val="0"/>
+    </w:pPr>
+    <w:rPr>
+      <w:rFonts w:ascii="Times New Roman" w:eastAsiaTheme="majorEastAsia" w:hAnsi="Times New Roman" w:cstheme="majorBidi"/>
+      <w:b/>
+      <w:sz w:val="28"/>
+      <w:szCs w:val="32"/>
+    </w:rPr>
+  </w:style>
+  <w:style w:type="paragraph" w:styleId="Ttulo2">
+    <w:name w:val="heading 2"/>
+    <w:basedOn w:val="Normal"/>
+    <w:next w:val="Normal"/>
+    <w:link w:val="Ttulo2Char"/>
+    <w:uiPriority w:val="9"/>
+    <w:unhideWhenUsed/>
+    <w:qFormat/>
+    <w:rsid w:val="00075A7B"/>
+    <w:pPr>
+      <w:keepNext/>
+      <w:keepLines/>
+      <w:spacing w:before="40" w:after="0"/>
+      <w:outlineLvl w:val="1"/>
+    </w:pPr>
+    <w:rPr>
+      <w:rFonts w:asciiTheme="majorHAnsi" w:eastAsiaTheme="majorEastAsia" w:hAnsiTheme="majorHAnsi" w:cstheme="majorBidi"/>
+      <w:color w:val="2E74B5" w:themeColor="accent1" w:themeShade="BF"/>
+      <w:sz w:val="26"/>
+      <w:szCs w:val="26"/>
+    </w:rPr>
+  </w:style>
+  <w:style w:type="paragraph" w:styleId="Ttulo3">
+    <w:name w:val="heading 3"/>
+    <w:basedOn w:val="Normal"/>
+    <w:next w:val="Normal"/>
+    <w:link w:val="Ttulo3Char"/>
+    <w:uiPriority w:val="9"/>
+    <w:unhideWhenUsed/>
+    <w:qFormat/>
+    <w:rsid w:val="00075A7B"/>
+    <w:pPr>
+      <w:keepNext/>
+      <w:keepLines/>
+      <w:spacing w:before="40" w:after="0"/>
+      <w:outlineLvl w:val="2"/>
+    </w:pPr>
+    <w:rPr>
+      <w:rFonts w:ascii="Times New Roman" w:eastAsiaTheme="majorEastAsia" w:hAnsi="Times New Roman" w:cstheme="majorBidi"/>
+      <w:b/>
+      <w:sz w:val="24"/>
+      <w:szCs w:val="24"/>
+    </w:rPr>
+  </w:style>
   <w:style w:type="character" w:default="1" w:styleId="Fontepargpadro">
     <w:name w:val="Default Paragraph Font"/>
     <w:uiPriority w:val="1"/>
@@ -2838,6 +6337,120 @@
     <w:basedOn w:val="Fontepargpadro"/>
     <w:link w:val="Corpodetexto"/>
     <w:rsid w:val="00EF72CB"/>
+  </w:style>
+  <w:style w:type="character" w:customStyle="1" w:styleId="Ttulo1Char">
+    <w:name w:val="Título 1 Char"/>
+    <w:basedOn w:val="Fontepargpadro"/>
+    <w:link w:val="Ttulo1"/>
+    <w:uiPriority w:val="9"/>
+    <w:rsid w:val="00075A7B"/>
+    <w:rPr>
+      <w:rFonts w:ascii="Times New Roman" w:eastAsiaTheme="majorEastAsia" w:hAnsi="Times New Roman" w:cstheme="majorBidi"/>
+      <w:b/>
+      <w:sz w:val="28"/>
+      <w:szCs w:val="32"/>
+    </w:rPr>
+  </w:style>
+  <w:style w:type="paragraph" w:styleId="Subttulo">
+    <w:name w:val="Subtitle"/>
+    <w:basedOn w:val="Normal"/>
+    <w:next w:val="Normal"/>
+    <w:link w:val="SubttuloChar"/>
+    <w:uiPriority w:val="11"/>
+    <w:qFormat/>
+    <w:rsid w:val="00075A7B"/>
+    <w:pPr>
+      <w:numPr>
+        <w:ilvl w:val="1"/>
+      </w:numPr>
+    </w:pPr>
+    <w:rPr>
+      <w:rFonts w:ascii="Times New Roman" w:eastAsiaTheme="minorEastAsia" w:hAnsi="Times New Roman"/>
+      <w:b/>
+      <w:spacing w:val="15"/>
+      <w:sz w:val="24"/>
+    </w:rPr>
+  </w:style>
+  <w:style w:type="character" w:customStyle="1" w:styleId="SubttuloChar">
+    <w:name w:val="Subtítulo Char"/>
+    <w:basedOn w:val="Fontepargpadro"/>
+    <w:link w:val="Subttulo"/>
+    <w:uiPriority w:val="11"/>
+    <w:rsid w:val="00075A7B"/>
+    <w:rPr>
+      <w:rFonts w:ascii="Times New Roman" w:eastAsiaTheme="minorEastAsia" w:hAnsi="Times New Roman"/>
+      <w:b/>
+      <w:spacing w:val="15"/>
+      <w:sz w:val="24"/>
+    </w:rPr>
+  </w:style>
+  <w:style w:type="character" w:customStyle="1" w:styleId="Ttulo2Char">
+    <w:name w:val="Título 2 Char"/>
+    <w:basedOn w:val="Fontepargpadro"/>
+    <w:link w:val="Ttulo2"/>
+    <w:uiPriority w:val="9"/>
+    <w:rsid w:val="00075A7B"/>
+    <w:rPr>
+      <w:rFonts w:asciiTheme="majorHAnsi" w:eastAsiaTheme="majorEastAsia" w:hAnsiTheme="majorHAnsi" w:cstheme="majorBidi"/>
+      <w:color w:val="2E74B5" w:themeColor="accent1" w:themeShade="BF"/>
+      <w:sz w:val="26"/>
+      <w:szCs w:val="26"/>
+    </w:rPr>
+  </w:style>
+  <w:style w:type="character" w:customStyle="1" w:styleId="Ttulo3Char">
+    <w:name w:val="Título 3 Char"/>
+    <w:basedOn w:val="Fontepargpadro"/>
+    <w:link w:val="Ttulo3"/>
+    <w:uiPriority w:val="9"/>
+    <w:rsid w:val="00075A7B"/>
+    <w:rPr>
+      <w:rFonts w:ascii="Times New Roman" w:eastAsiaTheme="majorEastAsia" w:hAnsi="Times New Roman" w:cstheme="majorBidi"/>
+      <w:b/>
+      <w:sz w:val="24"/>
+      <w:szCs w:val="24"/>
+    </w:rPr>
+  </w:style>
+  <w:style w:type="paragraph" w:styleId="CabealhodoSumrio">
+    <w:name w:val="TOC Heading"/>
+    <w:basedOn w:val="Ttulo1"/>
+    <w:next w:val="Normal"/>
+    <w:uiPriority w:val="39"/>
+    <w:unhideWhenUsed/>
+    <w:qFormat/>
+    <w:rsid w:val="00075A7B"/>
+    <w:pPr>
+      <w:outlineLvl w:val="9"/>
+    </w:pPr>
+    <w:rPr>
+      <w:rFonts w:asciiTheme="majorHAnsi" w:hAnsiTheme="majorHAnsi"/>
+      <w:b w:val="0"/>
+      <w:color w:val="2E74B5" w:themeColor="accent1" w:themeShade="BF"/>
+      <w:sz w:val="32"/>
+      <w:lang w:eastAsia="pt-BR"/>
+    </w:rPr>
+  </w:style>
+  <w:style w:type="paragraph" w:styleId="Sumrio1">
+    <w:name w:val="toc 1"/>
+    <w:basedOn w:val="Normal"/>
+    <w:next w:val="Normal"/>
+    <w:autoRedefine/>
+    <w:uiPriority w:val="39"/>
+    <w:unhideWhenUsed/>
+    <w:rsid w:val="00075A7B"/>
+    <w:pPr>
+      <w:spacing w:after="100"/>
+    </w:pPr>
+  </w:style>
+  <w:style w:type="character" w:styleId="Hyperlink">
+    <w:name w:val="Hyperlink"/>
+    <w:basedOn w:val="Fontepargpadro"/>
+    <w:uiPriority w:val="99"/>
+    <w:unhideWhenUsed/>
+    <w:rsid w:val="00075A7B"/>
+    <w:rPr>
+      <w:color w:val="0563C1" w:themeColor="hyperlink"/>
+      <w:u w:val="single"/>
+    </w:rPr>
   </w:style>
 </w:styles>
 </file>

</xml_diff>

<commit_message>
Documento de especificação - Versao 0.6
Acrescimo do indice, atualização do sumario e correção de palavras.
</commit_message>
<xml_diff>
--- a/Documento de especificação (Medias).docx
+++ b/Documento de especificação (Medias).docx
@@ -455,6 +455,31 @@
               </w:rPr>
               <w:t>Anexo de apêndices -  Caso de uso</w:t>
             </w:r>
+            <w:r>
+              <w:rPr>
+                <w:rFonts w:ascii="Times New Roman" w:hAnsi="Times New Roman" w:cs="Times New Roman"/>
+                <w:sz w:val="24"/>
+                <w:szCs w:val="24"/>
+              </w:rPr>
+              <w:fldChar w:fldCharType="begin"/>
+            </w:r>
+            <w:r>
+              <w:instrText xml:space="preserve"> XE "</w:instrText>
+            </w:r>
+            <w:r>
+              <w:instrText>Caso de uso</w:instrText>
+            </w:r>
+            <w:r>
+              <w:instrText xml:space="preserve">" </w:instrText>
+            </w:r>
+            <w:r>
+              <w:rPr>
+                <w:rFonts w:ascii="Times New Roman" w:hAnsi="Times New Roman" w:cs="Times New Roman"/>
+                <w:sz w:val="24"/>
+                <w:szCs w:val="24"/>
+              </w:rPr>
+              <w:fldChar w:fldCharType="end"/>
+            </w:r>
           </w:p>
         </w:tc>
       </w:tr>
@@ -543,7 +568,173 @@
                 <w:sz w:val="24"/>
                 <w:szCs w:val="24"/>
               </w:rPr>
-              <w:t>Anexo de apêndices – Caso de uso textual. Inclusão do Sumario e a alteração do requisitos funcionais.</w:t>
+              <w:t>Anexo de apêndices – Caso de uso</w:t>
+            </w:r>
+            <w:r>
+              <w:rPr>
+                <w:rFonts w:ascii="Times New Roman" w:hAnsi="Times New Roman" w:cs="Times New Roman"/>
+                <w:sz w:val="24"/>
+                <w:szCs w:val="24"/>
+              </w:rPr>
+              <w:fldChar w:fldCharType="begin"/>
+            </w:r>
+            <w:r>
+              <w:instrText xml:space="preserve"> XE "</w:instrText>
+            </w:r>
+            <w:r>
+              <w:instrText>Caso de uso</w:instrText>
+            </w:r>
+            <w:r>
+              <w:instrText xml:space="preserve">" </w:instrText>
+            </w:r>
+            <w:r>
+              <w:rPr>
+                <w:rFonts w:ascii="Times New Roman" w:hAnsi="Times New Roman" w:cs="Times New Roman"/>
+                <w:sz w:val="24"/>
+                <w:szCs w:val="24"/>
+              </w:rPr>
+              <w:fldChar w:fldCharType="end"/>
+            </w:r>
+            <w:r>
+              <w:rPr>
+                <w:rFonts w:ascii="Times New Roman" w:hAnsi="Times New Roman" w:cs="Times New Roman"/>
+                <w:sz w:val="24"/>
+                <w:szCs w:val="24"/>
+              </w:rPr>
+              <w:t xml:space="preserve"> tex</w:t>
+            </w:r>
+            <w:bookmarkStart w:id="0" w:name="_GoBack"/>
+            <w:bookmarkEnd w:id="0"/>
+            <w:r>
+              <w:rPr>
+                <w:rFonts w:ascii="Times New Roman" w:hAnsi="Times New Roman" w:cs="Times New Roman"/>
+                <w:sz w:val="24"/>
+                <w:szCs w:val="24"/>
+              </w:rPr>
+              <w:t>tual</w:t>
+            </w:r>
+            <w:r>
+              <w:rPr>
+                <w:rFonts w:ascii="Times New Roman" w:hAnsi="Times New Roman" w:cs="Times New Roman"/>
+                <w:sz w:val="24"/>
+                <w:szCs w:val="24"/>
+              </w:rPr>
+              <w:fldChar w:fldCharType="begin"/>
+            </w:r>
+            <w:r>
+              <w:instrText xml:space="preserve"> XE "</w:instrText>
+            </w:r>
+            <w:r>
+              <w:instrText>Caso de uso textual</w:instrText>
+            </w:r>
+            <w:r>
+              <w:instrText xml:space="preserve">" </w:instrText>
+            </w:r>
+            <w:r>
+              <w:rPr>
+                <w:rFonts w:ascii="Times New Roman" w:hAnsi="Times New Roman" w:cs="Times New Roman"/>
+                <w:sz w:val="24"/>
+                <w:szCs w:val="24"/>
+              </w:rPr>
+              <w:fldChar w:fldCharType="end"/>
+            </w:r>
+            <w:r>
+              <w:rPr>
+                <w:rFonts w:ascii="Times New Roman" w:hAnsi="Times New Roman" w:cs="Times New Roman"/>
+                <w:sz w:val="24"/>
+                <w:szCs w:val="24"/>
+              </w:rPr>
+              <w:t>. Inclusão do Sumario e a alteração do requisitos funcionais.</w:t>
+            </w:r>
+          </w:p>
+        </w:tc>
+      </w:tr>
+      <w:tr>
+        <w:tc>
+          <w:tcPr>
+            <w:tcW w:w="2123" w:type="dxa"/>
+          </w:tcPr>
+          <w:p>
+            <w:pPr>
+              <w:rPr>
+                <w:rFonts w:ascii="Times New Roman" w:hAnsi="Times New Roman" w:cs="Times New Roman"/>
+                <w:sz w:val="24"/>
+                <w:szCs w:val="24"/>
+              </w:rPr>
+            </w:pPr>
+            <w:r>
+              <w:rPr>
+                <w:rFonts w:ascii="Times New Roman" w:hAnsi="Times New Roman" w:cs="Times New Roman"/>
+                <w:sz w:val="24"/>
+                <w:szCs w:val="24"/>
+              </w:rPr>
+              <w:t>13/05/2016</w:t>
+            </w:r>
+          </w:p>
+        </w:tc>
+        <w:tc>
+          <w:tcPr>
+            <w:tcW w:w="896" w:type="dxa"/>
+          </w:tcPr>
+          <w:p>
+            <w:pPr>
+              <w:rPr>
+                <w:rFonts w:ascii="Times New Roman" w:hAnsi="Times New Roman" w:cs="Times New Roman"/>
+                <w:sz w:val="24"/>
+                <w:szCs w:val="24"/>
+              </w:rPr>
+            </w:pPr>
+            <w:r>
+              <w:rPr>
+                <w:rFonts w:ascii="Times New Roman" w:hAnsi="Times New Roman" w:cs="Times New Roman"/>
+                <w:sz w:val="24"/>
+                <w:szCs w:val="24"/>
+              </w:rPr>
+              <w:t>0.6</w:t>
+            </w:r>
+          </w:p>
+        </w:tc>
+        <w:tc>
+          <w:tcPr>
+            <w:tcW w:w="2363" w:type="dxa"/>
+          </w:tcPr>
+          <w:p>
+            <w:pPr>
+              <w:rPr>
+                <w:rFonts w:ascii="Times New Roman" w:hAnsi="Times New Roman" w:cs="Times New Roman"/>
+                <w:sz w:val="24"/>
+                <w:szCs w:val="24"/>
+              </w:rPr>
+            </w:pPr>
+            <w:r>
+              <w:rPr>
+                <w:rFonts w:ascii="Times New Roman" w:hAnsi="Times New Roman" w:cs="Times New Roman"/>
+                <w:sz w:val="24"/>
+                <w:szCs w:val="24"/>
+              </w:rPr>
+              <w:t>Lorena Zambaldi</w:t>
+            </w:r>
+          </w:p>
+        </w:tc>
+        <w:tc>
+          <w:tcPr>
+            <w:tcW w:w="3260" w:type="dxa"/>
+          </w:tcPr>
+          <w:p>
+            <w:pPr>
+              <w:rPr>
+                <w:rFonts w:ascii="Times New Roman" w:hAnsi="Times New Roman" w:cs="Times New Roman"/>
+                <w:sz w:val="24"/>
+                <w:szCs w:val="24"/>
+              </w:rPr>
+            </w:pPr>
+            <w:r>
+              <w:rPr>
+                <w:rFonts w:ascii="Times New Roman" w:hAnsi="Times New Roman" w:cs="Times New Roman"/>
+                <w:sz w:val="24"/>
+                <w:szCs w:val="24"/>
+              </w:rPr>
+              <w:t xml:space="preserve">Atualização do sumário, acréscimo do índice e correção de palavras. </w:t>
             </w:r>
           </w:p>
         </w:tc>
@@ -560,6 +751,13 @@
     </w:p>
     <w:sdt>
       <w:sdtPr>
+        <w:rPr>
+          <w:rFonts w:ascii="Times New Roman" w:eastAsiaTheme="minorHAnsi" w:hAnsi="Times New Roman" w:cs="Times New Roman"/>
+          <w:color w:val="auto"/>
+          <w:sz w:val="24"/>
+          <w:szCs w:val="24"/>
+          <w:lang w:eastAsia="en-US"/>
+        </w:rPr>
         <w:id w:val="-692613013"/>
         <w:docPartObj>
           <w:docPartGallery w:val="Table of Contents"/>
@@ -568,13 +766,11 @@
       </w:sdtPr>
       <w:sdtEndPr>
         <w:rPr>
-          <w:rFonts w:asciiTheme="minorHAnsi" w:eastAsiaTheme="minorHAnsi" w:hAnsiTheme="minorHAnsi" w:cstheme="minorBidi"/>
+          <w:rFonts w:asciiTheme="minorHAnsi" w:hAnsiTheme="minorHAnsi" w:cstheme="minorBidi"/>
           <w:b/>
           <w:bCs/>
-          <w:color w:val="auto"/>
           <w:sz w:val="22"/>
           <w:szCs w:val="22"/>
-          <w:lang w:eastAsia="en-US"/>
         </w:rPr>
       </w:sdtEndPr>
       <w:sdtContent>
@@ -583,12 +779,18 @@
             <w:pStyle w:val="CabealhodoSumrio"/>
             <w:rPr>
               <w:rFonts w:ascii="Times New Roman" w:hAnsi="Times New Roman" w:cs="Times New Roman"/>
+              <w:b/>
+              <w:sz w:val="28"/>
+              <w:szCs w:val="28"/>
             </w:rPr>
           </w:pPr>
           <w:r>
             <w:rPr>
               <w:rFonts w:ascii="Times New Roman" w:hAnsi="Times New Roman" w:cs="Times New Roman"/>
+              <w:b/>
               <w:color w:val="auto"/>
+              <w:sz w:val="28"/>
+              <w:szCs w:val="28"/>
             </w:rPr>
             <w:t>Sumário</w:t>
           </w:r>
@@ -600,34 +802,45 @@
               <w:tab w:val="right" w:leader="dot" w:pos="8494"/>
             </w:tabs>
             <w:rPr>
-              <w:rFonts w:ascii="Times New Roman" w:hAnsi="Times New Roman" w:cs="Times New Roman"/>
+              <w:rFonts w:ascii="Times New Roman" w:eastAsiaTheme="minorEastAsia" w:hAnsi="Times New Roman" w:cs="Times New Roman"/>
               <w:noProof/>
+              <w:sz w:val="24"/>
+              <w:szCs w:val="24"/>
+              <w:lang w:eastAsia="pt-BR"/>
             </w:rPr>
           </w:pPr>
           <w:r>
             <w:rPr>
               <w:rFonts w:ascii="Times New Roman" w:hAnsi="Times New Roman" w:cs="Times New Roman"/>
+              <w:sz w:val="24"/>
+              <w:szCs w:val="24"/>
             </w:rPr>
             <w:fldChar w:fldCharType="begin"/>
           </w:r>
           <w:r>
             <w:rPr>
               <w:rFonts w:ascii="Times New Roman" w:hAnsi="Times New Roman" w:cs="Times New Roman"/>
+              <w:sz w:val="24"/>
+              <w:szCs w:val="24"/>
             </w:rPr>
             <w:instrText xml:space="preserve"> TOC \o "1-3" \h \z \u </w:instrText>
           </w:r>
           <w:r>
             <w:rPr>
               <w:rFonts w:ascii="Times New Roman" w:hAnsi="Times New Roman" w:cs="Times New Roman"/>
+              <w:sz w:val="24"/>
+              <w:szCs w:val="24"/>
             </w:rPr>
             <w:fldChar w:fldCharType="separate"/>
           </w:r>
-          <w:hyperlink w:anchor="_Toc450743025" w:history="1">
+          <w:hyperlink w:anchor="_Toc450914866" w:history="1">
             <w:r>
               <w:rPr>
                 <w:rStyle w:val="Hyperlink"/>
                 <w:rFonts w:ascii="Times New Roman" w:hAnsi="Times New Roman" w:cs="Times New Roman"/>
                 <w:noProof/>
+                <w:sz w:val="24"/>
+                <w:szCs w:val="24"/>
               </w:rPr>
               <w:t>Introdução</w:t>
             </w:r>
@@ -636,6 +849,8 @@
                 <w:rFonts w:ascii="Times New Roman" w:hAnsi="Times New Roman" w:cs="Times New Roman"/>
                 <w:noProof/>
                 <w:webHidden/>
+                <w:sz w:val="24"/>
+                <w:szCs w:val="24"/>
               </w:rPr>
               <w:tab/>
             </w:r>
@@ -644,6 +859,8 @@
                 <w:rFonts w:ascii="Times New Roman" w:hAnsi="Times New Roman" w:cs="Times New Roman"/>
                 <w:noProof/>
                 <w:webHidden/>
+                <w:sz w:val="24"/>
+                <w:szCs w:val="24"/>
               </w:rPr>
               <w:fldChar w:fldCharType="begin"/>
             </w:r>
@@ -652,14 +869,18 @@
                 <w:rFonts w:ascii="Times New Roman" w:hAnsi="Times New Roman" w:cs="Times New Roman"/>
                 <w:noProof/>
                 <w:webHidden/>
-              </w:rPr>
-              <w:instrText xml:space="preserve"> PAGEREF _Toc450743025 \h </w:instrText>
+                <w:sz w:val="24"/>
+                <w:szCs w:val="24"/>
+              </w:rPr>
+              <w:instrText xml:space="preserve"> PAGEREF _Toc450914866 \h </w:instrText>
             </w:r>
             <w:r>
               <w:rPr>
                 <w:rFonts w:ascii="Times New Roman" w:hAnsi="Times New Roman" w:cs="Times New Roman"/>
                 <w:noProof/>
                 <w:webHidden/>
+                <w:sz w:val="24"/>
+                <w:szCs w:val="24"/>
               </w:rPr>
             </w:r>
             <w:r>
@@ -667,6 +888,8 @@
                 <w:rFonts w:ascii="Times New Roman" w:hAnsi="Times New Roman" w:cs="Times New Roman"/>
                 <w:noProof/>
                 <w:webHidden/>
+                <w:sz w:val="24"/>
+                <w:szCs w:val="24"/>
               </w:rPr>
               <w:fldChar w:fldCharType="separate"/>
             </w:r>
@@ -675,6 +898,8 @@
                 <w:rFonts w:ascii="Times New Roman" w:hAnsi="Times New Roman" w:cs="Times New Roman"/>
                 <w:noProof/>
                 <w:webHidden/>
+                <w:sz w:val="24"/>
+                <w:szCs w:val="24"/>
               </w:rPr>
               <w:t>1</w:t>
             </w:r>
@@ -683,6 +908,8 @@
                 <w:rFonts w:ascii="Times New Roman" w:hAnsi="Times New Roman" w:cs="Times New Roman"/>
                 <w:noProof/>
                 <w:webHidden/>
+                <w:sz w:val="24"/>
+                <w:szCs w:val="24"/>
               </w:rPr>
               <w:fldChar w:fldCharType="end"/>
             </w:r>
@@ -695,16 +922,21 @@
               <w:tab w:val="right" w:leader="dot" w:pos="8494"/>
             </w:tabs>
             <w:rPr>
-              <w:rFonts w:ascii="Times New Roman" w:hAnsi="Times New Roman" w:cs="Times New Roman"/>
+              <w:rFonts w:ascii="Times New Roman" w:eastAsiaTheme="minorEastAsia" w:hAnsi="Times New Roman" w:cs="Times New Roman"/>
               <w:noProof/>
+              <w:sz w:val="24"/>
+              <w:szCs w:val="24"/>
+              <w:lang w:eastAsia="pt-BR"/>
             </w:rPr>
           </w:pPr>
-          <w:hyperlink w:anchor="_Toc450743026" w:history="1">
+          <w:hyperlink w:anchor="_Toc450914867" w:history="1">
             <w:r>
               <w:rPr>
                 <w:rStyle w:val="Hyperlink"/>
                 <w:rFonts w:ascii="Times New Roman" w:hAnsi="Times New Roman" w:cs="Times New Roman"/>
                 <w:noProof/>
+                <w:sz w:val="24"/>
+                <w:szCs w:val="24"/>
               </w:rPr>
               <w:t>Descrição dos Stakeholders</w:t>
             </w:r>
@@ -713,6 +945,8 @@
                 <w:rFonts w:ascii="Times New Roman" w:hAnsi="Times New Roman" w:cs="Times New Roman"/>
                 <w:noProof/>
                 <w:webHidden/>
+                <w:sz w:val="24"/>
+                <w:szCs w:val="24"/>
               </w:rPr>
               <w:tab/>
             </w:r>
@@ -721,6 +955,8 @@
                 <w:rFonts w:ascii="Times New Roman" w:hAnsi="Times New Roman" w:cs="Times New Roman"/>
                 <w:noProof/>
                 <w:webHidden/>
+                <w:sz w:val="24"/>
+                <w:szCs w:val="24"/>
               </w:rPr>
               <w:fldChar w:fldCharType="begin"/>
             </w:r>
@@ -729,14 +965,18 @@
                 <w:rFonts w:ascii="Times New Roman" w:hAnsi="Times New Roman" w:cs="Times New Roman"/>
                 <w:noProof/>
                 <w:webHidden/>
-              </w:rPr>
-              <w:instrText xml:space="preserve"> PAGEREF _Toc450743026 \h </w:instrText>
+                <w:sz w:val="24"/>
+                <w:szCs w:val="24"/>
+              </w:rPr>
+              <w:instrText xml:space="preserve"> PAGEREF _Toc450914867 \h </w:instrText>
             </w:r>
             <w:r>
               <w:rPr>
                 <w:rFonts w:ascii="Times New Roman" w:hAnsi="Times New Roman" w:cs="Times New Roman"/>
                 <w:noProof/>
                 <w:webHidden/>
+                <w:sz w:val="24"/>
+                <w:szCs w:val="24"/>
               </w:rPr>
             </w:r>
             <w:r>
@@ -744,6 +984,8 @@
                 <w:rFonts w:ascii="Times New Roman" w:hAnsi="Times New Roman" w:cs="Times New Roman"/>
                 <w:noProof/>
                 <w:webHidden/>
+                <w:sz w:val="24"/>
+                <w:szCs w:val="24"/>
               </w:rPr>
               <w:fldChar w:fldCharType="separate"/>
             </w:r>
@@ -752,14 +994,18 @@
                 <w:rFonts w:ascii="Times New Roman" w:hAnsi="Times New Roman" w:cs="Times New Roman"/>
                 <w:noProof/>
                 <w:webHidden/>
-              </w:rPr>
-              <w:t>1</w:t>
+                <w:sz w:val="24"/>
+                <w:szCs w:val="24"/>
+              </w:rPr>
+              <w:t>2</w:t>
             </w:r>
             <w:r>
               <w:rPr>
                 <w:rFonts w:ascii="Times New Roman" w:hAnsi="Times New Roman" w:cs="Times New Roman"/>
                 <w:noProof/>
                 <w:webHidden/>
+                <w:sz w:val="24"/>
+                <w:szCs w:val="24"/>
               </w:rPr>
               <w:fldChar w:fldCharType="end"/>
             </w:r>
@@ -772,16 +1018,21 @@
               <w:tab w:val="right" w:leader="dot" w:pos="8494"/>
             </w:tabs>
             <w:rPr>
-              <w:rFonts w:ascii="Times New Roman" w:hAnsi="Times New Roman" w:cs="Times New Roman"/>
+              <w:rFonts w:ascii="Times New Roman" w:eastAsiaTheme="minorEastAsia" w:hAnsi="Times New Roman" w:cs="Times New Roman"/>
               <w:noProof/>
+              <w:sz w:val="24"/>
+              <w:szCs w:val="24"/>
+              <w:lang w:eastAsia="pt-BR"/>
             </w:rPr>
           </w:pPr>
-          <w:hyperlink w:anchor="_Toc450743027" w:history="1">
+          <w:hyperlink w:anchor="_Toc450914868" w:history="1">
             <w:r>
               <w:rPr>
                 <w:rStyle w:val="Hyperlink"/>
                 <w:rFonts w:ascii="Times New Roman" w:hAnsi="Times New Roman" w:cs="Times New Roman"/>
                 <w:noProof/>
+                <w:sz w:val="24"/>
+                <w:szCs w:val="24"/>
               </w:rPr>
               <w:t>Descrição Geral</w:t>
             </w:r>
@@ -790,6 +1041,8 @@
                 <w:rFonts w:ascii="Times New Roman" w:hAnsi="Times New Roman" w:cs="Times New Roman"/>
                 <w:noProof/>
                 <w:webHidden/>
+                <w:sz w:val="24"/>
+                <w:szCs w:val="24"/>
               </w:rPr>
               <w:tab/>
             </w:r>
@@ -798,6 +1051,8 @@
                 <w:rFonts w:ascii="Times New Roman" w:hAnsi="Times New Roman" w:cs="Times New Roman"/>
                 <w:noProof/>
                 <w:webHidden/>
+                <w:sz w:val="24"/>
+                <w:szCs w:val="24"/>
               </w:rPr>
               <w:fldChar w:fldCharType="begin"/>
             </w:r>
@@ -806,14 +1061,18 @@
                 <w:rFonts w:ascii="Times New Roman" w:hAnsi="Times New Roman" w:cs="Times New Roman"/>
                 <w:noProof/>
                 <w:webHidden/>
-              </w:rPr>
-              <w:instrText xml:space="preserve"> PAGEREF _Toc450743027 \h </w:instrText>
+                <w:sz w:val="24"/>
+                <w:szCs w:val="24"/>
+              </w:rPr>
+              <w:instrText xml:space="preserve"> PAGEREF _Toc450914868 \h </w:instrText>
             </w:r>
             <w:r>
               <w:rPr>
                 <w:rFonts w:ascii="Times New Roman" w:hAnsi="Times New Roman" w:cs="Times New Roman"/>
                 <w:noProof/>
                 <w:webHidden/>
+                <w:sz w:val="24"/>
+                <w:szCs w:val="24"/>
               </w:rPr>
             </w:r>
             <w:r>
@@ -821,6 +1080,8 @@
                 <w:rFonts w:ascii="Times New Roman" w:hAnsi="Times New Roman" w:cs="Times New Roman"/>
                 <w:noProof/>
                 <w:webHidden/>
+                <w:sz w:val="24"/>
+                <w:szCs w:val="24"/>
               </w:rPr>
               <w:fldChar w:fldCharType="separate"/>
             </w:r>
@@ -829,14 +1090,18 @@
                 <w:rFonts w:ascii="Times New Roman" w:hAnsi="Times New Roman" w:cs="Times New Roman"/>
                 <w:noProof/>
                 <w:webHidden/>
-              </w:rPr>
-              <w:t>1</w:t>
+                <w:sz w:val="24"/>
+                <w:szCs w:val="24"/>
+              </w:rPr>
+              <w:t>2</w:t>
             </w:r>
             <w:r>
               <w:rPr>
                 <w:rFonts w:ascii="Times New Roman" w:hAnsi="Times New Roman" w:cs="Times New Roman"/>
                 <w:noProof/>
                 <w:webHidden/>
+                <w:sz w:val="24"/>
+                <w:szCs w:val="24"/>
               </w:rPr>
               <w:fldChar w:fldCharType="end"/>
             </w:r>
@@ -849,16 +1114,21 @@
               <w:tab w:val="right" w:leader="dot" w:pos="8494"/>
             </w:tabs>
             <w:rPr>
-              <w:rFonts w:ascii="Times New Roman" w:hAnsi="Times New Roman" w:cs="Times New Roman"/>
+              <w:rFonts w:ascii="Times New Roman" w:eastAsiaTheme="minorEastAsia" w:hAnsi="Times New Roman" w:cs="Times New Roman"/>
               <w:noProof/>
+              <w:sz w:val="24"/>
+              <w:szCs w:val="24"/>
+              <w:lang w:eastAsia="pt-BR"/>
             </w:rPr>
           </w:pPr>
-          <w:hyperlink w:anchor="_Toc450743028" w:history="1">
+          <w:hyperlink w:anchor="_Toc450914869" w:history="1">
             <w:r>
               <w:rPr>
                 <w:rStyle w:val="Hyperlink"/>
                 <w:rFonts w:ascii="Times New Roman" w:hAnsi="Times New Roman" w:cs="Times New Roman"/>
                 <w:noProof/>
+                <w:sz w:val="24"/>
+                <w:szCs w:val="24"/>
               </w:rPr>
               <w:t>Restrições</w:t>
             </w:r>
@@ -867,6 +1137,8 @@
                 <w:rFonts w:ascii="Times New Roman" w:hAnsi="Times New Roman" w:cs="Times New Roman"/>
                 <w:noProof/>
                 <w:webHidden/>
+                <w:sz w:val="24"/>
+                <w:szCs w:val="24"/>
               </w:rPr>
               <w:tab/>
             </w:r>
@@ -875,6 +1147,8 @@
                 <w:rFonts w:ascii="Times New Roman" w:hAnsi="Times New Roman" w:cs="Times New Roman"/>
                 <w:noProof/>
                 <w:webHidden/>
+                <w:sz w:val="24"/>
+                <w:szCs w:val="24"/>
               </w:rPr>
               <w:fldChar w:fldCharType="begin"/>
             </w:r>
@@ -883,14 +1157,18 @@
                 <w:rFonts w:ascii="Times New Roman" w:hAnsi="Times New Roman" w:cs="Times New Roman"/>
                 <w:noProof/>
                 <w:webHidden/>
-              </w:rPr>
-              <w:instrText xml:space="preserve"> PAGEREF _Toc450743028 \h </w:instrText>
+                <w:sz w:val="24"/>
+                <w:szCs w:val="24"/>
+              </w:rPr>
+              <w:instrText xml:space="preserve"> PAGEREF _Toc450914869 \h </w:instrText>
             </w:r>
             <w:r>
               <w:rPr>
                 <w:rFonts w:ascii="Times New Roman" w:hAnsi="Times New Roman" w:cs="Times New Roman"/>
                 <w:noProof/>
                 <w:webHidden/>
+                <w:sz w:val="24"/>
+                <w:szCs w:val="24"/>
               </w:rPr>
             </w:r>
             <w:r>
@@ -898,6 +1176,8 @@
                 <w:rFonts w:ascii="Times New Roman" w:hAnsi="Times New Roman" w:cs="Times New Roman"/>
                 <w:noProof/>
                 <w:webHidden/>
+                <w:sz w:val="24"/>
+                <w:szCs w:val="24"/>
               </w:rPr>
               <w:fldChar w:fldCharType="separate"/>
             </w:r>
@@ -906,6 +1186,8 @@
                 <w:rFonts w:ascii="Times New Roman" w:hAnsi="Times New Roman" w:cs="Times New Roman"/>
                 <w:noProof/>
                 <w:webHidden/>
+                <w:sz w:val="24"/>
+                <w:szCs w:val="24"/>
               </w:rPr>
               <w:t>2</w:t>
             </w:r>
@@ -914,6 +1196,8 @@
                 <w:rFonts w:ascii="Times New Roman" w:hAnsi="Times New Roman" w:cs="Times New Roman"/>
                 <w:noProof/>
                 <w:webHidden/>
+                <w:sz w:val="24"/>
+                <w:szCs w:val="24"/>
               </w:rPr>
               <w:fldChar w:fldCharType="end"/>
             </w:r>
@@ -926,16 +1210,21 @@
               <w:tab w:val="right" w:leader="dot" w:pos="8494"/>
             </w:tabs>
             <w:rPr>
-              <w:rFonts w:ascii="Times New Roman" w:hAnsi="Times New Roman" w:cs="Times New Roman"/>
+              <w:rFonts w:ascii="Times New Roman" w:eastAsiaTheme="minorEastAsia" w:hAnsi="Times New Roman" w:cs="Times New Roman"/>
               <w:noProof/>
+              <w:sz w:val="24"/>
+              <w:szCs w:val="24"/>
+              <w:lang w:eastAsia="pt-BR"/>
             </w:rPr>
           </w:pPr>
-          <w:hyperlink w:anchor="_Toc450743029" w:history="1">
+          <w:hyperlink w:anchor="_Toc450914870" w:history="1">
             <w:r>
               <w:rPr>
                 <w:rStyle w:val="Hyperlink"/>
                 <w:rFonts w:ascii="Times New Roman" w:hAnsi="Times New Roman" w:cs="Times New Roman"/>
                 <w:noProof/>
+                <w:sz w:val="24"/>
+                <w:szCs w:val="24"/>
               </w:rPr>
               <w:t>Requisitos</w:t>
             </w:r>
@@ -944,6 +1233,8 @@
                 <w:rFonts w:ascii="Times New Roman" w:hAnsi="Times New Roman" w:cs="Times New Roman"/>
                 <w:noProof/>
                 <w:webHidden/>
+                <w:sz w:val="24"/>
+                <w:szCs w:val="24"/>
               </w:rPr>
               <w:tab/>
             </w:r>
@@ -952,6 +1243,8 @@
                 <w:rFonts w:ascii="Times New Roman" w:hAnsi="Times New Roman" w:cs="Times New Roman"/>
                 <w:noProof/>
                 <w:webHidden/>
+                <w:sz w:val="24"/>
+                <w:szCs w:val="24"/>
               </w:rPr>
               <w:fldChar w:fldCharType="begin"/>
             </w:r>
@@ -960,14 +1253,18 @@
                 <w:rFonts w:ascii="Times New Roman" w:hAnsi="Times New Roman" w:cs="Times New Roman"/>
                 <w:noProof/>
                 <w:webHidden/>
-              </w:rPr>
-              <w:instrText xml:space="preserve"> PAGEREF _Toc450743029 \h </w:instrText>
+                <w:sz w:val="24"/>
+                <w:szCs w:val="24"/>
+              </w:rPr>
+              <w:instrText xml:space="preserve"> PAGEREF _Toc450914870 \h </w:instrText>
             </w:r>
             <w:r>
               <w:rPr>
                 <w:rFonts w:ascii="Times New Roman" w:hAnsi="Times New Roman" w:cs="Times New Roman"/>
                 <w:noProof/>
                 <w:webHidden/>
+                <w:sz w:val="24"/>
+                <w:szCs w:val="24"/>
               </w:rPr>
             </w:r>
             <w:r>
@@ -975,6 +1272,8 @@
                 <w:rFonts w:ascii="Times New Roman" w:hAnsi="Times New Roman" w:cs="Times New Roman"/>
                 <w:noProof/>
                 <w:webHidden/>
+                <w:sz w:val="24"/>
+                <w:szCs w:val="24"/>
               </w:rPr>
               <w:fldChar w:fldCharType="separate"/>
             </w:r>
@@ -983,6 +1282,8 @@
                 <w:rFonts w:ascii="Times New Roman" w:hAnsi="Times New Roman" w:cs="Times New Roman"/>
                 <w:noProof/>
                 <w:webHidden/>
+                <w:sz w:val="24"/>
+                <w:szCs w:val="24"/>
               </w:rPr>
               <w:t>2</w:t>
             </w:r>
@@ -991,6 +1292,8 @@
                 <w:rFonts w:ascii="Times New Roman" w:hAnsi="Times New Roman" w:cs="Times New Roman"/>
                 <w:noProof/>
                 <w:webHidden/>
+                <w:sz w:val="24"/>
+                <w:szCs w:val="24"/>
               </w:rPr>
               <w:fldChar w:fldCharType="end"/>
             </w:r>
@@ -1003,16 +1306,21 @@
               <w:tab w:val="right" w:leader="dot" w:pos="8494"/>
             </w:tabs>
             <w:rPr>
-              <w:rFonts w:ascii="Times New Roman" w:hAnsi="Times New Roman" w:cs="Times New Roman"/>
+              <w:rFonts w:ascii="Times New Roman" w:eastAsiaTheme="minorEastAsia" w:hAnsi="Times New Roman" w:cs="Times New Roman"/>
               <w:noProof/>
+              <w:sz w:val="24"/>
+              <w:szCs w:val="24"/>
+              <w:lang w:eastAsia="pt-BR"/>
             </w:rPr>
           </w:pPr>
-          <w:hyperlink w:anchor="_Toc450743030" w:history="1">
+          <w:hyperlink w:anchor="_Toc450914871" w:history="1">
             <w:r>
               <w:rPr>
                 <w:rStyle w:val="Hyperlink"/>
                 <w:rFonts w:ascii="Times New Roman" w:hAnsi="Times New Roman" w:cs="Times New Roman"/>
                 <w:noProof/>
+                <w:sz w:val="24"/>
+                <w:szCs w:val="24"/>
               </w:rPr>
               <w:t>Apêndices</w:t>
             </w:r>
@@ -1021,6 +1329,8 @@
                 <w:rFonts w:ascii="Times New Roman" w:hAnsi="Times New Roman" w:cs="Times New Roman"/>
                 <w:noProof/>
                 <w:webHidden/>
+                <w:sz w:val="24"/>
+                <w:szCs w:val="24"/>
               </w:rPr>
               <w:tab/>
             </w:r>
@@ -1029,6 +1339,8 @@
                 <w:rFonts w:ascii="Times New Roman" w:hAnsi="Times New Roman" w:cs="Times New Roman"/>
                 <w:noProof/>
                 <w:webHidden/>
+                <w:sz w:val="24"/>
+                <w:szCs w:val="24"/>
               </w:rPr>
               <w:fldChar w:fldCharType="begin"/>
             </w:r>
@@ -1037,14 +1349,18 @@
                 <w:rFonts w:ascii="Times New Roman" w:hAnsi="Times New Roman" w:cs="Times New Roman"/>
                 <w:noProof/>
                 <w:webHidden/>
-              </w:rPr>
-              <w:instrText xml:space="preserve"> PAGEREF _Toc450743030 \h </w:instrText>
+                <w:sz w:val="24"/>
+                <w:szCs w:val="24"/>
+              </w:rPr>
+              <w:instrText xml:space="preserve"> PAGEREF _Toc450914871 \h </w:instrText>
             </w:r>
             <w:r>
               <w:rPr>
                 <w:rFonts w:ascii="Times New Roman" w:hAnsi="Times New Roman" w:cs="Times New Roman"/>
                 <w:noProof/>
                 <w:webHidden/>
+                <w:sz w:val="24"/>
+                <w:szCs w:val="24"/>
               </w:rPr>
             </w:r>
             <w:r>
@@ -1052,6 +1368,8 @@
                 <w:rFonts w:ascii="Times New Roman" w:hAnsi="Times New Roman" w:cs="Times New Roman"/>
                 <w:noProof/>
                 <w:webHidden/>
+                <w:sz w:val="24"/>
+                <w:szCs w:val="24"/>
               </w:rPr>
               <w:fldChar w:fldCharType="separate"/>
             </w:r>
@@ -1060,6 +1378,8 @@
                 <w:rFonts w:ascii="Times New Roman" w:hAnsi="Times New Roman" w:cs="Times New Roman"/>
                 <w:noProof/>
                 <w:webHidden/>
+                <w:sz w:val="24"/>
+                <w:szCs w:val="24"/>
               </w:rPr>
               <w:t>3</w:t>
             </w:r>
@@ -1068,6 +1388,8 @@
                 <w:rFonts w:ascii="Times New Roman" w:hAnsi="Times New Roman" w:cs="Times New Roman"/>
                 <w:noProof/>
                 <w:webHidden/>
+                <w:sz w:val="24"/>
+                <w:szCs w:val="24"/>
               </w:rPr>
               <w:fldChar w:fldCharType="end"/>
             </w:r>
@@ -1080,16 +1402,21 @@
               <w:tab w:val="right" w:leader="dot" w:pos="8494"/>
             </w:tabs>
             <w:rPr>
-              <w:rFonts w:ascii="Times New Roman" w:hAnsi="Times New Roman" w:cs="Times New Roman"/>
+              <w:rFonts w:ascii="Times New Roman" w:eastAsiaTheme="minorEastAsia" w:hAnsi="Times New Roman" w:cs="Times New Roman"/>
               <w:noProof/>
+              <w:sz w:val="24"/>
+              <w:szCs w:val="24"/>
+              <w:lang w:eastAsia="pt-BR"/>
             </w:rPr>
           </w:pPr>
-          <w:hyperlink w:anchor="_Toc450743031" w:history="1">
+          <w:hyperlink w:anchor="_Toc450914872" w:history="1">
             <w:r>
               <w:rPr>
                 <w:rStyle w:val="Hyperlink"/>
                 <w:rFonts w:ascii="Times New Roman" w:hAnsi="Times New Roman" w:cs="Times New Roman"/>
                 <w:noProof/>
+                <w:sz w:val="24"/>
+                <w:szCs w:val="24"/>
               </w:rPr>
               <w:t>Glossário</w:t>
             </w:r>
@@ -1098,6 +1425,8 @@
                 <w:rFonts w:ascii="Times New Roman" w:hAnsi="Times New Roman" w:cs="Times New Roman"/>
                 <w:noProof/>
                 <w:webHidden/>
+                <w:sz w:val="24"/>
+                <w:szCs w:val="24"/>
               </w:rPr>
               <w:tab/>
             </w:r>
@@ -1106,6 +1435,8 @@
                 <w:rFonts w:ascii="Times New Roman" w:hAnsi="Times New Roman" w:cs="Times New Roman"/>
                 <w:noProof/>
                 <w:webHidden/>
+                <w:sz w:val="24"/>
+                <w:szCs w:val="24"/>
               </w:rPr>
               <w:fldChar w:fldCharType="begin"/>
             </w:r>
@@ -1114,14 +1445,18 @@
                 <w:rFonts w:ascii="Times New Roman" w:hAnsi="Times New Roman" w:cs="Times New Roman"/>
                 <w:noProof/>
                 <w:webHidden/>
-              </w:rPr>
-              <w:instrText xml:space="preserve"> PAGEREF _Toc450743031 \h </w:instrText>
+                <w:sz w:val="24"/>
+                <w:szCs w:val="24"/>
+              </w:rPr>
+              <w:instrText xml:space="preserve"> PAGEREF _Toc450914872 \h </w:instrText>
             </w:r>
             <w:r>
               <w:rPr>
                 <w:rFonts w:ascii="Times New Roman" w:hAnsi="Times New Roman" w:cs="Times New Roman"/>
                 <w:noProof/>
                 <w:webHidden/>
+                <w:sz w:val="24"/>
+                <w:szCs w:val="24"/>
               </w:rPr>
             </w:r>
             <w:r>
@@ -1129,6 +1464,8 @@
                 <w:rFonts w:ascii="Times New Roman" w:hAnsi="Times New Roman" w:cs="Times New Roman"/>
                 <w:noProof/>
                 <w:webHidden/>
+                <w:sz w:val="24"/>
+                <w:szCs w:val="24"/>
               </w:rPr>
               <w:fldChar w:fldCharType="separate"/>
             </w:r>
@@ -1137,6 +1474,8 @@
                 <w:rFonts w:ascii="Times New Roman" w:hAnsi="Times New Roman" w:cs="Times New Roman"/>
                 <w:noProof/>
                 <w:webHidden/>
+                <w:sz w:val="24"/>
+                <w:szCs w:val="24"/>
               </w:rPr>
               <w:t>7</w:t>
             </w:r>
@@ -1145,6 +1484,104 @@
                 <w:rFonts w:ascii="Times New Roman" w:hAnsi="Times New Roman" w:cs="Times New Roman"/>
                 <w:noProof/>
                 <w:webHidden/>
+                <w:sz w:val="24"/>
+                <w:szCs w:val="24"/>
+              </w:rPr>
+              <w:fldChar w:fldCharType="end"/>
+            </w:r>
+          </w:hyperlink>
+        </w:p>
+        <w:p>
+          <w:pPr>
+            <w:pStyle w:val="Sumrio1"/>
+            <w:tabs>
+              <w:tab w:val="right" w:leader="dot" w:pos="8494"/>
+            </w:tabs>
+            <w:rPr>
+              <w:rFonts w:ascii="Times New Roman" w:eastAsiaTheme="minorEastAsia" w:hAnsi="Times New Roman" w:cs="Times New Roman"/>
+              <w:noProof/>
+              <w:sz w:val="24"/>
+              <w:szCs w:val="24"/>
+              <w:lang w:eastAsia="pt-BR"/>
+            </w:rPr>
+          </w:pPr>
+          <w:hyperlink w:anchor="_Toc450914873" w:history="1">
+            <w:r>
+              <w:rPr>
+                <w:rStyle w:val="Hyperlink"/>
+                <w:rFonts w:ascii="Times New Roman" w:hAnsi="Times New Roman" w:cs="Times New Roman"/>
+                <w:noProof/>
+                <w:sz w:val="24"/>
+                <w:szCs w:val="24"/>
+              </w:rPr>
+              <w:t>Índice</w:t>
+            </w:r>
+            <w:r>
+              <w:rPr>
+                <w:rFonts w:ascii="Times New Roman" w:hAnsi="Times New Roman" w:cs="Times New Roman"/>
+                <w:noProof/>
+                <w:webHidden/>
+                <w:sz w:val="24"/>
+                <w:szCs w:val="24"/>
+              </w:rPr>
+              <w:tab/>
+            </w:r>
+            <w:r>
+              <w:rPr>
+                <w:rFonts w:ascii="Times New Roman" w:hAnsi="Times New Roman" w:cs="Times New Roman"/>
+                <w:noProof/>
+                <w:webHidden/>
+                <w:sz w:val="24"/>
+                <w:szCs w:val="24"/>
+              </w:rPr>
+              <w:fldChar w:fldCharType="begin"/>
+            </w:r>
+            <w:r>
+              <w:rPr>
+                <w:rFonts w:ascii="Times New Roman" w:hAnsi="Times New Roman" w:cs="Times New Roman"/>
+                <w:noProof/>
+                <w:webHidden/>
+                <w:sz w:val="24"/>
+                <w:szCs w:val="24"/>
+              </w:rPr>
+              <w:instrText xml:space="preserve"> PAGEREF _Toc450914873 \h </w:instrText>
+            </w:r>
+            <w:r>
+              <w:rPr>
+                <w:rFonts w:ascii="Times New Roman" w:hAnsi="Times New Roman" w:cs="Times New Roman"/>
+                <w:noProof/>
+                <w:webHidden/>
+                <w:sz w:val="24"/>
+                <w:szCs w:val="24"/>
+              </w:rPr>
+            </w:r>
+            <w:r>
+              <w:rPr>
+                <w:rFonts w:ascii="Times New Roman" w:hAnsi="Times New Roman" w:cs="Times New Roman"/>
+                <w:noProof/>
+                <w:webHidden/>
+                <w:sz w:val="24"/>
+                <w:szCs w:val="24"/>
+              </w:rPr>
+              <w:fldChar w:fldCharType="separate"/>
+            </w:r>
+            <w:r>
+              <w:rPr>
+                <w:rFonts w:ascii="Times New Roman" w:hAnsi="Times New Roman" w:cs="Times New Roman"/>
+                <w:noProof/>
+                <w:webHidden/>
+                <w:sz w:val="24"/>
+                <w:szCs w:val="24"/>
+              </w:rPr>
+              <w:t>7</w:t>
+            </w:r>
+            <w:r>
+              <w:rPr>
+                <w:rFonts w:ascii="Times New Roman" w:hAnsi="Times New Roman" w:cs="Times New Roman"/>
+                <w:noProof/>
+                <w:webHidden/>
+                <w:sz w:val="24"/>
+                <w:szCs w:val="24"/>
               </w:rPr>
               <w:fldChar w:fldCharType="end"/>
             </w:r>
@@ -1156,6 +1593,8 @@
               <w:rFonts w:ascii="Times New Roman" w:hAnsi="Times New Roman" w:cs="Times New Roman"/>
               <w:b/>
               <w:bCs/>
+              <w:sz w:val="24"/>
+              <w:szCs w:val="24"/>
             </w:rPr>
             <w:fldChar w:fldCharType="end"/>
           </w:r>
@@ -1175,11 +1614,11 @@
       <w:pPr>
         <w:pStyle w:val="Ttulo1"/>
       </w:pPr>
-      <w:bookmarkStart w:id="0" w:name="_Toc450743025"/>
+      <w:bookmarkStart w:id="1" w:name="_Toc450914866"/>
       <w:r>
         <w:t>Introdução</w:t>
       </w:r>
-      <w:bookmarkEnd w:id="0"/>
+      <w:bookmarkEnd w:id="1"/>
     </w:p>
     <w:p>
       <w:pPr>
@@ -1205,23 +1644,79 @@
           <w:sz w:val="24"/>
           <w:szCs w:val="24"/>
         </w:rPr>
-        <w:t xml:space="preserve">Este documento se aplica ao Sistema de Cálculo de Médias, que tem como por objetivo calcular medias geométricas e aritméticas dado 2 notas pelo usuário. Diante disso o usuário escolhe qual tipo de media deseja calcular, a média aritmética apresenta calculo simples, o sistema soma os número inseridos e divide pelo quantidade de números somado, já na média geométrica o sistema multiplica os números inserido e extrai a raiz com índice igual a quantidade de números utilizados na multiplicação. Após o cálculo o sistema deve informar de acordo com a média obtida se o aluno foi aprovado ou reprovado, o aluno é aprovado se a média for maior ou igual a 6 e reprovado se a média é menor que 6. Se o aluno recebe o status de reprovação o sistema mostrará que ele está de exame. </w:t>
+        <w:t>Este documento se aplica ao Sistema de Cálculo de Médias</w:t>
+      </w:r>
+      <w:r>
+        <w:rPr>
+          <w:rFonts w:ascii="Times New Roman" w:hAnsi="Times New Roman" w:cs="Times New Roman"/>
+          <w:sz w:val="24"/>
+          <w:szCs w:val="24"/>
+        </w:rPr>
+        <w:fldChar w:fldCharType="begin"/>
+      </w:r>
+      <w:r>
+        <w:instrText xml:space="preserve"> XE "</w:instrText>
+      </w:r>
+      <w:r>
+        <w:rPr>
+          <w:rFonts w:ascii="Times New Roman" w:hAnsi="Times New Roman" w:cs="Times New Roman"/>
+          <w:sz w:val="24"/>
+          <w:szCs w:val="24"/>
+        </w:rPr>
+        <w:instrText>Sistema de Cálculo de Médias</w:instrText>
+      </w:r>
+      <w:proofErr w:type="gramStart"/>
+      <w:r>
+        <w:instrText xml:space="preserve">" </w:instrText>
+      </w:r>
+      <w:r>
+        <w:rPr>
+          <w:rFonts w:ascii="Times New Roman" w:hAnsi="Times New Roman" w:cs="Times New Roman"/>
+          <w:sz w:val="24"/>
+          <w:szCs w:val="24"/>
+        </w:rPr>
+        <w:fldChar w:fldCharType="end"/>
+      </w:r>
+      <w:r>
+        <w:rPr>
+          <w:rFonts w:ascii="Times New Roman" w:hAnsi="Times New Roman" w:cs="Times New Roman"/>
+          <w:sz w:val="24"/>
+          <w:szCs w:val="24"/>
+        </w:rPr>
+        <w:t>,</w:t>
+      </w:r>
+      <w:proofErr w:type="gramEnd"/>
+      <w:r>
+        <w:rPr>
+          <w:rFonts w:ascii="Times New Roman" w:hAnsi="Times New Roman" w:cs="Times New Roman"/>
+          <w:sz w:val="24"/>
+          <w:szCs w:val="24"/>
+        </w:rPr>
+        <w:t xml:space="preserve"> que tem como por objetivo calcular medias geométricas e aritméticas dado 2 notas pelo usuário. Diante disso o usuário escolhe qual tipo de media deseja calcular, a média aritmética apresenta calculo simples, o sistema soma os número inseridos e divide pelo quantidade de números somado, já na média geométrica o sistema multiplica os números inserido e extrai a raiz com índice igual a quantidade de números utilizados na multiplicação. Após o cálculo o sistema deve informar de acordo com a média obtida se o aluno foi aprovado ou reprovado, o aluno é aprovado se a média for maior ou igual a 6 e reprovado se a média </w:t>
+      </w:r>
+      <w:r>
+        <w:rPr>
+          <w:rFonts w:ascii="Times New Roman" w:hAnsi="Times New Roman" w:cs="Times New Roman"/>
+          <w:sz w:val="24"/>
+          <w:szCs w:val="24"/>
+        </w:rPr>
+        <w:lastRenderedPageBreak/>
+        <w:t xml:space="preserve">é menor que 6. Se o aluno recebe o status de reprovação o sistema mostrará que ele está de exame. </w:t>
       </w:r>
     </w:p>
     <w:p>
       <w:pPr>
         <w:pStyle w:val="Ttulo1"/>
       </w:pPr>
-      <w:bookmarkStart w:id="1" w:name="_Toc450743026"/>
-      <w:r>
-        <w:lastRenderedPageBreak/>
+      <w:bookmarkStart w:id="2" w:name="_Toc450914867"/>
+      <w:r>
         <w:t xml:space="preserve">Descrição dos </w:t>
       </w:r>
       <w:proofErr w:type="spellStart"/>
       <w:r>
         <w:t>Stakeholders</w:t>
       </w:r>
-      <w:bookmarkEnd w:id="1"/>
+      <w:bookmarkEnd w:id="2"/>
       <w:proofErr w:type="spellEnd"/>
     </w:p>
     <w:p>
@@ -1258,18 +1753,60 @@
           <w:sz w:val="24"/>
           <w:szCs w:val="24"/>
         </w:rPr>
-        <w:t xml:space="preserve"> do projeto são divididos em três grupos: os desenvolvedores, responsáveis pelo projeto e desenvolvimento de artefatos do sistema, o cliente que é parte interessada no desenvolvimento do sistema que será usado em seus negócios e os professores que são os usuários finais que utilizarão o sistema já desenvolvido para facilitar o cálculo das medias dos seus alunos. </w:t>
+        <w:fldChar w:fldCharType="begin"/>
+      </w:r>
+      <w:r>
+        <w:instrText xml:space="preserve"> XE "</w:instrText>
+      </w:r>
+      <w:proofErr w:type="spellStart"/>
+      <w:r>
+        <w:rPr>
+          <w:rFonts w:ascii="Times New Roman" w:hAnsi="Times New Roman" w:cs="Times New Roman"/>
+          <w:sz w:val="24"/>
+          <w:szCs w:val="24"/>
+        </w:rPr>
+        <w:instrText>stakeholders</w:instrText>
+      </w:r>
+      <w:proofErr w:type="spellEnd"/>
+      <w:proofErr w:type="gramStart"/>
+      <w:r>
+        <w:instrText xml:space="preserve">" </w:instrText>
+      </w:r>
+      <w:r>
+        <w:rPr>
+          <w:rFonts w:ascii="Times New Roman" w:hAnsi="Times New Roman" w:cs="Times New Roman"/>
+          <w:sz w:val="24"/>
+          <w:szCs w:val="24"/>
+        </w:rPr>
+        <w:fldChar w:fldCharType="end"/>
+      </w:r>
+      <w:r>
+        <w:rPr>
+          <w:rFonts w:ascii="Times New Roman" w:hAnsi="Times New Roman" w:cs="Times New Roman"/>
+          <w:sz w:val="24"/>
+          <w:szCs w:val="24"/>
+        </w:rPr>
+        <w:t xml:space="preserve"> do</w:t>
+      </w:r>
+      <w:proofErr w:type="gramEnd"/>
+      <w:r>
+        <w:rPr>
+          <w:rFonts w:ascii="Times New Roman" w:hAnsi="Times New Roman" w:cs="Times New Roman"/>
+          <w:sz w:val="24"/>
+          <w:szCs w:val="24"/>
+        </w:rPr>
+        <w:t xml:space="preserve"> projeto são divididos em três grupos: os desenvolvedores, responsáveis pelo projeto e desenvolvimento de artefatos do sistema, o cliente que é parte interessada no desenvolvimento do sistema que será usado em seus negócios e os professores que são os usuários finais que utilizarão o sistema já desenvolvido para facilitar o cálculo das medias dos seus alunos. </w:t>
       </w:r>
     </w:p>
     <w:p>
       <w:pPr>
         <w:pStyle w:val="Ttulo1"/>
       </w:pPr>
-      <w:bookmarkStart w:id="2" w:name="_Toc450743027"/>
+      <w:bookmarkStart w:id="3" w:name="_Toc450914868"/>
       <w:r>
         <w:t>Descrição Geral</w:t>
       </w:r>
-      <w:bookmarkEnd w:id="2"/>
+      <w:bookmarkEnd w:id="3"/>
     </w:p>
     <w:p>
       <w:pPr>
@@ -1295,7 +1832,55 @@
           <w:sz w:val="24"/>
           <w:szCs w:val="24"/>
         </w:rPr>
-        <w:t>O S.C.M tem como público-alvo professores que desejam calcular medias geométricas ou aritméticas compostas por notas de 2 provas e já obterem o resultado de apro</w:t>
+        <w:t>O S.C.M tem como público-alvo</w:t>
+      </w:r>
+      <w:r>
+        <w:rPr>
+          <w:rFonts w:ascii="Times New Roman" w:hAnsi="Times New Roman" w:cs="Times New Roman"/>
+          <w:sz w:val="24"/>
+          <w:szCs w:val="24"/>
+        </w:rPr>
+        <w:fldChar w:fldCharType="begin"/>
+      </w:r>
+      <w:r>
+        <w:instrText xml:space="preserve"> XE "</w:instrText>
+      </w:r>
+      <w:r>
+        <w:rPr>
+          <w:rFonts w:ascii="Times New Roman" w:hAnsi="Times New Roman" w:cs="Times New Roman"/>
+          <w:sz w:val="24"/>
+          <w:szCs w:val="24"/>
+        </w:rPr>
+        <w:instrText>público-alvo</w:instrText>
+      </w:r>
+      <w:proofErr w:type="gramStart"/>
+      <w:r>
+        <w:instrText xml:space="preserve">" </w:instrText>
+      </w:r>
+      <w:r>
+        <w:rPr>
+          <w:rFonts w:ascii="Times New Roman" w:hAnsi="Times New Roman" w:cs="Times New Roman"/>
+          <w:sz w:val="24"/>
+          <w:szCs w:val="24"/>
+        </w:rPr>
+        <w:fldChar w:fldCharType="end"/>
+      </w:r>
+      <w:r>
+        <w:rPr>
+          <w:rFonts w:ascii="Times New Roman" w:hAnsi="Times New Roman" w:cs="Times New Roman"/>
+          <w:sz w:val="24"/>
+          <w:szCs w:val="24"/>
+        </w:rPr>
+        <w:t xml:space="preserve"> professores</w:t>
+      </w:r>
+      <w:proofErr w:type="gramEnd"/>
+      <w:r>
+        <w:rPr>
+          <w:rFonts w:ascii="Times New Roman" w:hAnsi="Times New Roman" w:cs="Times New Roman"/>
+          <w:sz w:val="24"/>
+          <w:szCs w:val="24"/>
+        </w:rPr>
+        <w:t xml:space="preserve"> que desejam calcular medias geométricas ou aritméticas compostas por notas de 2 provas e já obterem o resultado de apro</w:t>
       </w:r>
       <w:r>
         <w:rPr>
@@ -1334,11 +1919,11 @@
           <w:szCs w:val="24"/>
         </w:rPr>
       </w:pPr>
-      <w:bookmarkStart w:id="3" w:name="_Toc450743028"/>
+      <w:bookmarkStart w:id="4" w:name="_Toc450914869"/>
       <w:r>
         <w:t>Restrições</w:t>
       </w:r>
-      <w:bookmarkEnd w:id="3"/>
+      <w:bookmarkEnd w:id="4"/>
     </w:p>
     <w:p>
       <w:pPr>
@@ -1360,7 +1945,39 @@
           <w:sz w:val="24"/>
           <w:szCs w:val="24"/>
         </w:rPr>
-        <w:t>O sistema deve ser feito dentro do prazo pré-estabelecido do cliente, com data de entrega em 18 de maio de 2016.</w:t>
+        <w:t>O sistema deve ser feito dentro do prazo</w:t>
+      </w:r>
+      <w:r>
+        <w:rPr>
+          <w:rFonts w:ascii="Times New Roman" w:hAnsi="Times New Roman" w:cs="Times New Roman"/>
+          <w:sz w:val="24"/>
+          <w:szCs w:val="24"/>
+        </w:rPr>
+        <w:t>” pré</w:t>
+      </w:r>
+      <w:r>
+        <w:rPr>
+          <w:rFonts w:ascii="Times New Roman" w:hAnsi="Times New Roman" w:cs="Times New Roman"/>
+          <w:sz w:val="24"/>
+          <w:szCs w:val="24"/>
+        </w:rPr>
+        <w:t>-estabelecido do cl</w:t>
+      </w:r>
+      <w:r>
+        <w:rPr>
+          <w:rFonts w:ascii="Times New Roman" w:hAnsi="Times New Roman" w:cs="Times New Roman"/>
+          <w:sz w:val="24"/>
+          <w:szCs w:val="24"/>
+        </w:rPr>
+        <w:t>iente, com data de entrega em 25</w:t>
+      </w:r>
+      <w:r>
+        <w:rPr>
+          <w:rFonts w:ascii="Times New Roman" w:hAnsi="Times New Roman" w:cs="Times New Roman"/>
+          <w:sz w:val="24"/>
+          <w:szCs w:val="24"/>
+        </w:rPr>
+        <w:t xml:space="preserve"> de maio de 2016.</w:t>
       </w:r>
     </w:p>
     <w:p>
@@ -1543,11 +2160,11 @@
       <w:pPr>
         <w:pStyle w:val="Ttulo1"/>
       </w:pPr>
-      <w:bookmarkStart w:id="4" w:name="_Toc450743029"/>
+      <w:bookmarkStart w:id="5" w:name="_Toc450914870"/>
       <w:r>
         <w:t>Requisitos</w:t>
       </w:r>
-      <w:bookmarkEnd w:id="4"/>
+      <w:bookmarkEnd w:id="5"/>
     </w:p>
     <w:p>
       <w:pPr>
@@ -1555,6 +2172,21 @@
       </w:pPr>
       <w:r>
         <w:t>Requisitos Funcionais</w:t>
+      </w:r>
+      <w:r>
+        <w:fldChar w:fldCharType="begin"/>
+      </w:r>
+      <w:r>
+        <w:instrText xml:space="preserve"> XE "</w:instrText>
+      </w:r>
+      <w:r>
+        <w:instrText>Requisitos Funcionais</w:instrText>
+      </w:r>
+      <w:r>
+        <w:instrText xml:space="preserve">" </w:instrText>
+      </w:r>
+      <w:r>
+        <w:fldChar w:fldCharType="end"/>
       </w:r>
     </w:p>
     <w:p>
@@ -1869,6 +2501,21 @@
       </w:pPr>
       <w:r>
         <w:t>Requisitos de Qualidade</w:t>
+      </w:r>
+      <w:r>
+        <w:fldChar w:fldCharType="begin"/>
+      </w:r>
+      <w:r>
+        <w:instrText xml:space="preserve"> XE "</w:instrText>
+      </w:r>
+      <w:r>
+        <w:instrText>Requisitos de Qualidade</w:instrText>
+      </w:r>
+      <w:r>
+        <w:instrText xml:space="preserve">" </w:instrText>
+      </w:r>
+      <w:r>
+        <w:fldChar w:fldCharType="end"/>
       </w:r>
     </w:p>
     <w:p>
@@ -1949,11 +2596,11 @@
       <w:pPr>
         <w:pStyle w:val="Ttulo1"/>
       </w:pPr>
-      <w:bookmarkStart w:id="5" w:name="_Toc450743030"/>
+      <w:bookmarkStart w:id="6" w:name="_Toc450914871"/>
       <w:r>
         <w:t>Apêndices</w:t>
       </w:r>
-      <w:bookmarkEnd w:id="5"/>
+      <w:bookmarkEnd w:id="6"/>
     </w:p>
     <w:p>
       <w:pPr>
@@ -1972,7 +2619,22 @@
       </w:pPr>
       <w:r>
         <w:tab/>
-        <w:t xml:space="preserve">Diagrama de caso de uso </w:t>
+        <w:t>Diagrama de Fluxo de Dados</w:t>
+      </w:r>
+      <w:r>
+        <w:fldChar w:fldCharType="begin"/>
+      </w:r>
+      <w:r>
+        <w:instrText xml:space="preserve"> XE "</w:instrText>
+      </w:r>
+      <w:r>
+        <w:instrText>Diagrama de Fluxo de Dados</w:instrText>
+      </w:r>
+      <w:r>
+        <w:instrText xml:space="preserve">" </w:instrText>
+      </w:r>
+      <w:r>
+        <w:fldChar w:fldCharType="end"/>
       </w:r>
     </w:p>
     <w:p>
@@ -2022,7 +2684,7 @@
                     <pic:cNvPicPr/>
                   </pic:nvPicPr>
                   <pic:blipFill>
-                    <a:blip r:embed="rId5">
+                    <a:blip r:embed="rId6">
                       <a:extLst>
                         <a:ext uri="{28A0092B-C50C-407E-A947-70E740481C1C}">
                           <a14:useLocalDpi xmlns:a14="http://schemas.microsoft.com/office/drawing/2010/main" val="0"/>
@@ -2076,12 +2738,22 @@
         <w:pStyle w:val="Subttulo"/>
       </w:pPr>
       <w:r>
-        <w:t>Caso de</w:t>
-      </w:r>
-      <w:bookmarkStart w:id="6" w:name="_GoBack"/>
-      <w:bookmarkEnd w:id="6"/>
-      <w:r>
-        <w:t xml:space="preserve"> uso</w:t>
+        <w:t>Caso de uso</w:t>
+      </w:r>
+      <w:r>
+        <w:fldChar w:fldCharType="begin"/>
+      </w:r>
+      <w:r>
+        <w:instrText xml:space="preserve"> XE "</w:instrText>
+      </w:r>
+      <w:r>
+        <w:instrText>Caso de uso</w:instrText>
+      </w:r>
+      <w:r>
+        <w:instrText xml:space="preserve">" </w:instrText>
+      </w:r>
+      <w:r>
+        <w:fldChar w:fldCharType="end"/>
       </w:r>
     </w:p>
     <w:p>
@@ -2121,7 +2793,7 @@
                     </pic:cNvPicPr>
                   </pic:nvPicPr>
                   <pic:blipFill>
-                    <a:blip r:embed="rId6">
+                    <a:blip r:embed="rId7">
                       <a:extLst>
                         <a:ext uri="{28A0092B-C50C-407E-A947-70E740481C1C}">
                           <a14:useLocalDpi xmlns:a14="http://schemas.microsoft.com/office/drawing/2010/main" val="0"/>
@@ -2170,7 +2842,42 @@
         <w:pStyle w:val="Subttulo"/>
       </w:pPr>
       <w:r>
-        <w:t>Caso de uso textual</w:t>
+        <w:t>Caso de uso</w:t>
+      </w:r>
+      <w:r>
+        <w:fldChar w:fldCharType="begin"/>
+      </w:r>
+      <w:r>
+        <w:instrText xml:space="preserve"> XE "</w:instrText>
+      </w:r>
+      <w:r>
+        <w:instrText>Caso de uso</w:instrText>
+      </w:r>
+      <w:proofErr w:type="gramStart"/>
+      <w:r>
+        <w:instrText xml:space="preserve">" </w:instrText>
+      </w:r>
+      <w:r>
+        <w:fldChar w:fldCharType="end"/>
+      </w:r>
+      <w:r>
+        <w:t xml:space="preserve"> textual</w:t>
+      </w:r>
+      <w:proofErr w:type="gramEnd"/>
+      <w:r>
+        <w:fldChar w:fldCharType="begin"/>
+      </w:r>
+      <w:r>
+        <w:instrText xml:space="preserve"> XE "</w:instrText>
+      </w:r>
+      <w:r>
+        <w:instrText>Caso de uso textual</w:instrText>
+      </w:r>
+      <w:r>
+        <w:instrText xml:space="preserve">" </w:instrText>
+      </w:r>
+      <w:r>
+        <w:fldChar w:fldCharType="end"/>
       </w:r>
     </w:p>
     <w:p>
@@ -3981,23 +4688,7 @@
           <w:sz w:val="24"/>
           <w:szCs w:val="24"/>
         </w:rPr>
-        <w:t xml:space="preserve"> </w:t>
-      </w:r>
-      <w:r>
-        <w:rPr>
-          <w:rFonts w:ascii="Times New Roman" w:hAnsi="Times New Roman" w:cs="Times New Roman"/>
-          <w:sz w:val="24"/>
-          <w:szCs w:val="24"/>
-        </w:rPr>
-        <w:t>Cálculo</w:t>
-      </w:r>
-      <w:r>
-        <w:rPr>
-          <w:rFonts w:ascii="Times New Roman" w:hAnsi="Times New Roman" w:cs="Times New Roman"/>
-          <w:sz w:val="24"/>
-          <w:szCs w:val="24"/>
-        </w:rPr>
-        <w:t xml:space="preserve"> da média</w:t>
+        <w:t xml:space="preserve"> Cálculo da média</w:t>
       </w:r>
     </w:p>
     <w:p>
@@ -5057,13 +5748,6 @@
           <w:szCs w:val="24"/>
         </w:rPr>
         <w:tab/>
-      </w:r>
-      <w:r>
-        <w:rPr>
-          <w:rFonts w:ascii="Times New Roman" w:hAnsi="Times New Roman" w:cs="Times New Roman"/>
-          <w:sz w:val="24"/>
-          <w:szCs w:val="24"/>
-        </w:rPr>
         <w:t>- 2. O sistema retorna a posição inicial.</w:t>
       </w:r>
     </w:p>
@@ -5083,7 +5767,7 @@
       <w:pPr>
         <w:pStyle w:val="Ttulo1"/>
       </w:pPr>
-      <w:bookmarkStart w:id="7" w:name="_Toc450743031"/>
+      <w:bookmarkStart w:id="7" w:name="_Toc450914872"/>
       <w:r>
         <w:t>Glossário</w:t>
       </w:r>
@@ -5122,6 +5806,36 @@
               </w:rPr>
               <w:t>Palavra/Sigla</w:t>
             </w:r>
+            <w:r>
+              <w:rPr>
+                <w:rFonts w:ascii="Times New Roman" w:hAnsi="Times New Roman" w:cs="Times New Roman"/>
+                <w:sz w:val="24"/>
+                <w:szCs w:val="24"/>
+              </w:rPr>
+              <w:fldChar w:fldCharType="begin"/>
+            </w:r>
+            <w:r>
+              <w:instrText xml:space="preserve"> XE "</w:instrText>
+            </w:r>
+            <w:r>
+              <w:rPr>
+                <w:rFonts w:ascii="Times New Roman" w:hAnsi="Times New Roman" w:cs="Times New Roman"/>
+                <w:sz w:val="24"/>
+                <w:szCs w:val="24"/>
+              </w:rPr>
+              <w:instrText>Palavra/Sigla</w:instrText>
+            </w:r>
+            <w:r>
+              <w:instrText xml:space="preserve">" </w:instrText>
+            </w:r>
+            <w:r>
+              <w:rPr>
+                <w:rFonts w:ascii="Times New Roman" w:hAnsi="Times New Roman" w:cs="Times New Roman"/>
+                <w:sz w:val="24"/>
+                <w:szCs w:val="24"/>
+              </w:rPr>
+              <w:fldChar w:fldCharType="end"/>
+            </w:r>
           </w:p>
         </w:tc>
         <w:tc>
@@ -5314,14 +6028,35 @@
     </w:p>
     <w:p>
       <w:pPr>
+        <w:pStyle w:val="Ttulo1"/>
+      </w:pPr>
+      <w:bookmarkStart w:id="8" w:name="_Toc450914873"/>
+      <w:r>
+        <w:t>Índice</w:t>
+      </w:r>
+      <w:bookmarkEnd w:id="8"/>
+      <w:r>
+        <w:t xml:space="preserve"> </w:t>
+      </w:r>
+    </w:p>
+    <w:p>
+      <w:pPr>
         <w:pStyle w:val="PargrafodaLista"/>
         <w:ind w:left="780"/>
         <w:jc w:val="both"/>
         <w:rPr>
           <w:rFonts w:ascii="Times New Roman" w:hAnsi="Times New Roman" w:cs="Times New Roman"/>
+          <w:noProof/>
           <w:sz w:val="28"/>
           <w:szCs w:val="28"/>
         </w:rPr>
+        <w:sectPr>
+          <w:type w:val="continuous"/>
+          <w:pgSz w:w="11906" w:h="16838"/>
+          <w:pgMar w:top="1417" w:right="1701" w:bottom="1417" w:left="1701" w:header="708" w:footer="708" w:gutter="0"/>
+          <w:cols w:space="708"/>
+          <w:docGrid w:linePitch="360"/>
+        </w:sectPr>
       </w:pPr>
       <w:r>
         <w:rPr>
@@ -5329,7 +6064,362 @@
           <w:sz w:val="28"/>
           <w:szCs w:val="28"/>
         </w:rPr>
-        <w:t xml:space="preserve">Índice </w:t>
+        <w:fldChar w:fldCharType="begin"/>
+      </w:r>
+      <w:r>
+        <w:rPr>
+          <w:rFonts w:ascii="Times New Roman" w:hAnsi="Times New Roman" w:cs="Times New Roman"/>
+          <w:sz w:val="28"/>
+          <w:szCs w:val="28"/>
+        </w:rPr>
+        <w:instrText xml:space="preserve"> INDEX \e " · " \h "A" \c "1" \z "1046" </w:instrText>
+      </w:r>
+      <w:r>
+        <w:rPr>
+          <w:rFonts w:ascii="Times New Roman" w:hAnsi="Times New Roman" w:cs="Times New Roman"/>
+          <w:sz w:val="28"/>
+          <w:szCs w:val="28"/>
+        </w:rPr>
+        <w:fldChar w:fldCharType="separate"/>
+      </w:r>
+    </w:p>
+    <w:p>
+      <w:pPr>
+        <w:pStyle w:val="Ttulodendiceremissivo"/>
+        <w:keepNext/>
+        <w:tabs>
+          <w:tab w:val="right" w:pos="8494"/>
+        </w:tabs>
+        <w:rPr>
+          <w:rFonts w:ascii="Times New Roman" w:eastAsiaTheme="minorEastAsia" w:hAnsi="Times New Roman" w:cs="Times New Roman"/>
+          <w:b w:val="0"/>
+          <w:bCs w:val="0"/>
+          <w:noProof/>
+          <w:sz w:val="24"/>
+          <w:szCs w:val="24"/>
+        </w:rPr>
+      </w:pPr>
+      <w:r>
+        <w:rPr>
+          <w:rFonts w:ascii="Times New Roman" w:hAnsi="Times New Roman" w:cs="Times New Roman"/>
+          <w:noProof/>
+          <w:sz w:val="24"/>
+          <w:szCs w:val="24"/>
+        </w:rPr>
+        <w:lastRenderedPageBreak/>
+        <w:t>C</w:t>
+      </w:r>
+    </w:p>
+    <w:p>
+      <w:pPr>
+        <w:pStyle w:val="Remissivo1"/>
+        <w:tabs>
+          <w:tab w:val="right" w:pos="8494"/>
+        </w:tabs>
+        <w:rPr>
+          <w:rFonts w:ascii="Times New Roman" w:hAnsi="Times New Roman" w:cs="Times New Roman"/>
+          <w:noProof/>
+          <w:sz w:val="24"/>
+          <w:szCs w:val="24"/>
+        </w:rPr>
+      </w:pPr>
+      <w:r>
+        <w:rPr>
+          <w:rFonts w:ascii="Times New Roman" w:hAnsi="Times New Roman" w:cs="Times New Roman"/>
+          <w:noProof/>
+          <w:sz w:val="24"/>
+          <w:szCs w:val="24"/>
+        </w:rPr>
+        <w:t>Caso de uso · 1, 4</w:t>
+      </w:r>
+    </w:p>
+    <w:p>
+      <w:pPr>
+        <w:pStyle w:val="Remissivo1"/>
+        <w:tabs>
+          <w:tab w:val="right" w:pos="8494"/>
+        </w:tabs>
+        <w:rPr>
+          <w:rFonts w:ascii="Times New Roman" w:hAnsi="Times New Roman" w:cs="Times New Roman"/>
+          <w:noProof/>
+          <w:sz w:val="24"/>
+          <w:szCs w:val="24"/>
+        </w:rPr>
+      </w:pPr>
+      <w:r>
+        <w:rPr>
+          <w:rFonts w:ascii="Times New Roman" w:hAnsi="Times New Roman" w:cs="Times New Roman"/>
+          <w:noProof/>
+          <w:sz w:val="24"/>
+          <w:szCs w:val="24"/>
+        </w:rPr>
+        <w:t>Caso de uso textual · 1, 4</w:t>
+      </w:r>
+    </w:p>
+    <w:p>
+      <w:pPr>
+        <w:pStyle w:val="Ttulodendiceremissivo"/>
+        <w:keepNext/>
+        <w:tabs>
+          <w:tab w:val="right" w:pos="8494"/>
+        </w:tabs>
+        <w:rPr>
+          <w:rFonts w:ascii="Times New Roman" w:eastAsiaTheme="minorEastAsia" w:hAnsi="Times New Roman" w:cs="Times New Roman"/>
+          <w:b w:val="0"/>
+          <w:bCs w:val="0"/>
+          <w:noProof/>
+          <w:sz w:val="24"/>
+          <w:szCs w:val="24"/>
+        </w:rPr>
+      </w:pPr>
+      <w:r>
+        <w:rPr>
+          <w:rFonts w:ascii="Times New Roman" w:hAnsi="Times New Roman" w:cs="Times New Roman"/>
+          <w:noProof/>
+          <w:sz w:val="24"/>
+          <w:szCs w:val="24"/>
+        </w:rPr>
+        <w:t>D</w:t>
+      </w:r>
+    </w:p>
+    <w:p>
+      <w:pPr>
+        <w:pStyle w:val="Remissivo1"/>
+        <w:tabs>
+          <w:tab w:val="right" w:pos="8494"/>
+        </w:tabs>
+        <w:rPr>
+          <w:rFonts w:ascii="Times New Roman" w:hAnsi="Times New Roman" w:cs="Times New Roman"/>
+          <w:noProof/>
+          <w:sz w:val="24"/>
+          <w:szCs w:val="24"/>
+        </w:rPr>
+      </w:pPr>
+      <w:r>
+        <w:rPr>
+          <w:rFonts w:ascii="Times New Roman" w:hAnsi="Times New Roman" w:cs="Times New Roman"/>
+          <w:noProof/>
+          <w:sz w:val="24"/>
+          <w:szCs w:val="24"/>
+        </w:rPr>
+        <w:t>Diagrama de Fluxo de Dados · 3</w:t>
+      </w:r>
+    </w:p>
+    <w:p>
+      <w:pPr>
+        <w:pStyle w:val="Ttulodendiceremissivo"/>
+        <w:keepNext/>
+        <w:tabs>
+          <w:tab w:val="right" w:pos="8494"/>
+        </w:tabs>
+        <w:rPr>
+          <w:rFonts w:ascii="Times New Roman" w:eastAsiaTheme="minorEastAsia" w:hAnsi="Times New Roman" w:cs="Times New Roman"/>
+          <w:b w:val="0"/>
+          <w:bCs w:val="0"/>
+          <w:noProof/>
+          <w:sz w:val="24"/>
+          <w:szCs w:val="24"/>
+        </w:rPr>
+      </w:pPr>
+      <w:r>
+        <w:rPr>
+          <w:rFonts w:ascii="Times New Roman" w:hAnsi="Times New Roman" w:cs="Times New Roman"/>
+          <w:noProof/>
+          <w:sz w:val="24"/>
+          <w:szCs w:val="24"/>
+        </w:rPr>
+        <w:t>P</w:t>
+      </w:r>
+    </w:p>
+    <w:p>
+      <w:pPr>
+        <w:pStyle w:val="Remissivo1"/>
+        <w:tabs>
+          <w:tab w:val="right" w:pos="8494"/>
+        </w:tabs>
+        <w:rPr>
+          <w:rFonts w:ascii="Times New Roman" w:hAnsi="Times New Roman" w:cs="Times New Roman"/>
+          <w:noProof/>
+          <w:sz w:val="24"/>
+          <w:szCs w:val="24"/>
+        </w:rPr>
+      </w:pPr>
+      <w:r>
+        <w:rPr>
+          <w:rFonts w:ascii="Times New Roman" w:hAnsi="Times New Roman" w:cs="Times New Roman"/>
+          <w:noProof/>
+          <w:sz w:val="24"/>
+          <w:szCs w:val="24"/>
+        </w:rPr>
+        <w:t>Palavra/Sigla · 7</w:t>
+      </w:r>
+    </w:p>
+    <w:p>
+      <w:pPr>
+        <w:pStyle w:val="Remissivo1"/>
+        <w:tabs>
+          <w:tab w:val="right" w:pos="8494"/>
+        </w:tabs>
+        <w:rPr>
+          <w:rFonts w:ascii="Times New Roman" w:hAnsi="Times New Roman" w:cs="Times New Roman"/>
+          <w:noProof/>
+          <w:sz w:val="24"/>
+          <w:szCs w:val="24"/>
+        </w:rPr>
+      </w:pPr>
+      <w:r>
+        <w:rPr>
+          <w:rFonts w:ascii="Times New Roman" w:hAnsi="Times New Roman" w:cs="Times New Roman"/>
+          <w:noProof/>
+          <w:sz w:val="24"/>
+          <w:szCs w:val="24"/>
+        </w:rPr>
+        <w:t>público-alvo · 2</w:t>
+      </w:r>
+    </w:p>
+    <w:p>
+      <w:pPr>
+        <w:pStyle w:val="Ttulodendiceremissivo"/>
+        <w:keepNext/>
+        <w:tabs>
+          <w:tab w:val="right" w:pos="8494"/>
+        </w:tabs>
+        <w:rPr>
+          <w:rFonts w:ascii="Times New Roman" w:eastAsiaTheme="minorEastAsia" w:hAnsi="Times New Roman" w:cs="Times New Roman"/>
+          <w:b w:val="0"/>
+          <w:bCs w:val="0"/>
+          <w:noProof/>
+          <w:sz w:val="24"/>
+          <w:szCs w:val="24"/>
+        </w:rPr>
+      </w:pPr>
+      <w:r>
+        <w:rPr>
+          <w:rFonts w:ascii="Times New Roman" w:hAnsi="Times New Roman" w:cs="Times New Roman"/>
+          <w:noProof/>
+          <w:sz w:val="24"/>
+          <w:szCs w:val="24"/>
+        </w:rPr>
+        <w:t>R</w:t>
+      </w:r>
+    </w:p>
+    <w:p>
+      <w:pPr>
+        <w:pStyle w:val="Remissivo1"/>
+        <w:tabs>
+          <w:tab w:val="right" w:pos="8494"/>
+        </w:tabs>
+        <w:rPr>
+          <w:rFonts w:ascii="Times New Roman" w:hAnsi="Times New Roman" w:cs="Times New Roman"/>
+          <w:noProof/>
+          <w:sz w:val="24"/>
+          <w:szCs w:val="24"/>
+        </w:rPr>
+      </w:pPr>
+      <w:r>
+        <w:rPr>
+          <w:rFonts w:ascii="Times New Roman" w:hAnsi="Times New Roman" w:cs="Times New Roman"/>
+          <w:noProof/>
+          <w:sz w:val="24"/>
+          <w:szCs w:val="24"/>
+        </w:rPr>
+        <w:t>Requisitos de Qualidade · 3</w:t>
+      </w:r>
+    </w:p>
+    <w:p>
+      <w:pPr>
+        <w:pStyle w:val="Remissivo1"/>
+        <w:tabs>
+          <w:tab w:val="right" w:pos="8494"/>
+        </w:tabs>
+        <w:rPr>
+          <w:rFonts w:ascii="Times New Roman" w:hAnsi="Times New Roman" w:cs="Times New Roman"/>
+          <w:noProof/>
+          <w:sz w:val="24"/>
+          <w:szCs w:val="24"/>
+        </w:rPr>
+      </w:pPr>
+      <w:r>
+        <w:rPr>
+          <w:rFonts w:ascii="Times New Roman" w:hAnsi="Times New Roman" w:cs="Times New Roman"/>
+          <w:noProof/>
+          <w:sz w:val="24"/>
+          <w:szCs w:val="24"/>
+        </w:rPr>
+        <w:t>Requisitos Funcionais · 2</w:t>
+      </w:r>
+    </w:p>
+    <w:p>
+      <w:pPr>
+        <w:pStyle w:val="Ttulodendiceremissivo"/>
+        <w:keepNext/>
+        <w:tabs>
+          <w:tab w:val="right" w:pos="8494"/>
+        </w:tabs>
+        <w:rPr>
+          <w:rFonts w:ascii="Times New Roman" w:eastAsiaTheme="minorEastAsia" w:hAnsi="Times New Roman" w:cs="Times New Roman"/>
+          <w:b w:val="0"/>
+          <w:bCs w:val="0"/>
+          <w:noProof/>
+          <w:sz w:val="24"/>
+          <w:szCs w:val="24"/>
+        </w:rPr>
+      </w:pPr>
+      <w:r>
+        <w:rPr>
+          <w:rFonts w:ascii="Times New Roman" w:hAnsi="Times New Roman" w:cs="Times New Roman"/>
+          <w:noProof/>
+          <w:sz w:val="24"/>
+          <w:szCs w:val="24"/>
+        </w:rPr>
+        <w:lastRenderedPageBreak/>
+        <w:t>S</w:t>
+      </w:r>
+    </w:p>
+    <w:p>
+      <w:pPr>
+        <w:pStyle w:val="Remissivo1"/>
+        <w:tabs>
+          <w:tab w:val="right" w:pos="8494"/>
+        </w:tabs>
+        <w:rPr>
+          <w:rFonts w:ascii="Times New Roman" w:hAnsi="Times New Roman" w:cs="Times New Roman"/>
+          <w:noProof/>
+          <w:sz w:val="24"/>
+          <w:szCs w:val="24"/>
+        </w:rPr>
+      </w:pPr>
+      <w:r>
+        <w:rPr>
+          <w:rFonts w:ascii="Times New Roman" w:hAnsi="Times New Roman" w:cs="Times New Roman"/>
+          <w:noProof/>
+          <w:sz w:val="24"/>
+          <w:szCs w:val="24"/>
+        </w:rPr>
+        <w:t>Sistema de Cálculo de Médias · 1</w:t>
+      </w:r>
+    </w:p>
+    <w:p>
+      <w:pPr>
+        <w:pStyle w:val="Remissivo1"/>
+        <w:tabs>
+          <w:tab w:val="right" w:pos="8494"/>
+        </w:tabs>
+        <w:rPr>
+          <w:rFonts w:ascii="Times New Roman" w:hAnsi="Times New Roman" w:cs="Times New Roman"/>
+          <w:noProof/>
+          <w:sz w:val="24"/>
+          <w:szCs w:val="24"/>
+        </w:rPr>
+      </w:pPr>
+      <w:r>
+        <w:rPr>
+          <w:rFonts w:ascii="Times New Roman" w:hAnsi="Times New Roman" w:cs="Times New Roman"/>
+          <w:noProof/>
+          <w:sz w:val="24"/>
+          <w:szCs w:val="24"/>
+        </w:rPr>
+        <w:t>stakeholders · 2</w:t>
       </w:r>
     </w:p>
     <w:p>
@@ -5339,12 +6429,42 @@
         <w:jc w:val="both"/>
         <w:rPr>
           <w:rFonts w:ascii="Times New Roman" w:hAnsi="Times New Roman" w:cs="Times New Roman"/>
+          <w:noProof/>
+          <w:sz w:val="24"/>
+          <w:szCs w:val="24"/>
+        </w:rPr>
+        <w:sectPr>
+          <w:type w:val="continuous"/>
+          <w:pgSz w:w="11906" w:h="16838"/>
+          <w:pgMar w:top="1417" w:right="1701" w:bottom="1417" w:left="1701" w:header="708" w:footer="708" w:gutter="0"/>
+          <w:cols w:space="720"/>
+          <w:docGrid w:linePitch="360"/>
+        </w:sectPr>
+      </w:pPr>
+    </w:p>
+    <w:p>
+      <w:pPr>
+        <w:pStyle w:val="PargrafodaLista"/>
+        <w:ind w:left="780"/>
+        <w:jc w:val="both"/>
+        <w:rPr>
+          <w:rFonts w:ascii="Times New Roman" w:hAnsi="Times New Roman" w:cs="Times New Roman"/>
           <w:sz w:val="28"/>
           <w:szCs w:val="28"/>
         </w:rPr>
       </w:pPr>
+      <w:r>
+        <w:rPr>
+          <w:rFonts w:ascii="Times New Roman" w:hAnsi="Times New Roman" w:cs="Times New Roman"/>
+          <w:sz w:val="28"/>
+          <w:szCs w:val="28"/>
+        </w:rPr>
+        <w:lastRenderedPageBreak/>
+        <w:fldChar w:fldCharType="end"/>
+      </w:r>
     </w:p>
     <w:sectPr>
+      <w:type w:val="continuous"/>
       <w:pgSz w:w="11906" w:h="16838"/>
       <w:pgMar w:top="1417" w:right="1701" w:bottom="1417" w:left="1701" w:header="708" w:footer="708" w:gutter="0"/>
       <w:cols w:space="708"/>
@@ -6452,6 +7572,191 @@
       <w:u w:val="single"/>
     </w:rPr>
   </w:style>
+  <w:style w:type="paragraph" w:styleId="Remissivo1">
+    <w:name w:val="index 1"/>
+    <w:basedOn w:val="Normal"/>
+    <w:next w:val="Normal"/>
+    <w:autoRedefine/>
+    <w:uiPriority w:val="99"/>
+    <w:unhideWhenUsed/>
+    <w:rsid w:val="008D726E"/>
+    <w:pPr>
+      <w:spacing w:after="0"/>
+      <w:ind w:left="220" w:hanging="220"/>
+    </w:pPr>
+    <w:rPr>
+      <w:rFonts w:cstheme="minorHAnsi"/>
+      <w:sz w:val="18"/>
+      <w:szCs w:val="18"/>
+    </w:rPr>
+  </w:style>
+  <w:style w:type="paragraph" w:styleId="Remissivo2">
+    <w:name w:val="index 2"/>
+    <w:basedOn w:val="Normal"/>
+    <w:next w:val="Normal"/>
+    <w:autoRedefine/>
+    <w:uiPriority w:val="99"/>
+    <w:unhideWhenUsed/>
+    <w:rsid w:val="008D726E"/>
+    <w:pPr>
+      <w:spacing w:after="0"/>
+      <w:ind w:left="440" w:hanging="220"/>
+    </w:pPr>
+    <w:rPr>
+      <w:rFonts w:cstheme="minorHAnsi"/>
+      <w:sz w:val="18"/>
+      <w:szCs w:val="18"/>
+    </w:rPr>
+  </w:style>
+  <w:style w:type="paragraph" w:styleId="Remissivo3">
+    <w:name w:val="index 3"/>
+    <w:basedOn w:val="Normal"/>
+    <w:next w:val="Normal"/>
+    <w:autoRedefine/>
+    <w:uiPriority w:val="99"/>
+    <w:unhideWhenUsed/>
+    <w:rsid w:val="008D726E"/>
+    <w:pPr>
+      <w:spacing w:after="0"/>
+      <w:ind w:left="660" w:hanging="220"/>
+    </w:pPr>
+    <w:rPr>
+      <w:rFonts w:cstheme="minorHAnsi"/>
+      <w:sz w:val="18"/>
+      <w:szCs w:val="18"/>
+    </w:rPr>
+  </w:style>
+  <w:style w:type="paragraph" w:styleId="Remissivo4">
+    <w:name w:val="index 4"/>
+    <w:basedOn w:val="Normal"/>
+    <w:next w:val="Normal"/>
+    <w:autoRedefine/>
+    <w:uiPriority w:val="99"/>
+    <w:unhideWhenUsed/>
+    <w:rsid w:val="008D726E"/>
+    <w:pPr>
+      <w:spacing w:after="0"/>
+      <w:ind w:left="880" w:hanging="220"/>
+    </w:pPr>
+    <w:rPr>
+      <w:rFonts w:cstheme="minorHAnsi"/>
+      <w:sz w:val="18"/>
+      <w:szCs w:val="18"/>
+    </w:rPr>
+  </w:style>
+  <w:style w:type="paragraph" w:styleId="Remissivo5">
+    <w:name w:val="index 5"/>
+    <w:basedOn w:val="Normal"/>
+    <w:next w:val="Normal"/>
+    <w:autoRedefine/>
+    <w:uiPriority w:val="99"/>
+    <w:unhideWhenUsed/>
+    <w:rsid w:val="008D726E"/>
+    <w:pPr>
+      <w:spacing w:after="0"/>
+      <w:ind w:left="1100" w:hanging="220"/>
+    </w:pPr>
+    <w:rPr>
+      <w:rFonts w:cstheme="minorHAnsi"/>
+      <w:sz w:val="18"/>
+      <w:szCs w:val="18"/>
+    </w:rPr>
+  </w:style>
+  <w:style w:type="paragraph" w:styleId="Remissivo6">
+    <w:name w:val="index 6"/>
+    <w:basedOn w:val="Normal"/>
+    <w:next w:val="Normal"/>
+    <w:autoRedefine/>
+    <w:uiPriority w:val="99"/>
+    <w:unhideWhenUsed/>
+    <w:rsid w:val="008D726E"/>
+    <w:pPr>
+      <w:spacing w:after="0"/>
+      <w:ind w:left="1320" w:hanging="220"/>
+    </w:pPr>
+    <w:rPr>
+      <w:rFonts w:cstheme="minorHAnsi"/>
+      <w:sz w:val="18"/>
+      <w:szCs w:val="18"/>
+    </w:rPr>
+  </w:style>
+  <w:style w:type="paragraph" w:styleId="Remissivo7">
+    <w:name w:val="index 7"/>
+    <w:basedOn w:val="Normal"/>
+    <w:next w:val="Normal"/>
+    <w:autoRedefine/>
+    <w:uiPriority w:val="99"/>
+    <w:unhideWhenUsed/>
+    <w:rsid w:val="008D726E"/>
+    <w:pPr>
+      <w:spacing w:after="0"/>
+      <w:ind w:left="1540" w:hanging="220"/>
+    </w:pPr>
+    <w:rPr>
+      <w:rFonts w:cstheme="minorHAnsi"/>
+      <w:sz w:val="18"/>
+      <w:szCs w:val="18"/>
+    </w:rPr>
+  </w:style>
+  <w:style w:type="paragraph" w:styleId="Remissivo8">
+    <w:name w:val="index 8"/>
+    <w:basedOn w:val="Normal"/>
+    <w:next w:val="Normal"/>
+    <w:autoRedefine/>
+    <w:uiPriority w:val="99"/>
+    <w:unhideWhenUsed/>
+    <w:rsid w:val="008D726E"/>
+    <w:pPr>
+      <w:spacing w:after="0"/>
+      <w:ind w:left="1760" w:hanging="220"/>
+    </w:pPr>
+    <w:rPr>
+      <w:rFonts w:cstheme="minorHAnsi"/>
+      <w:sz w:val="18"/>
+      <w:szCs w:val="18"/>
+    </w:rPr>
+  </w:style>
+  <w:style w:type="paragraph" w:styleId="Remissivo9">
+    <w:name w:val="index 9"/>
+    <w:basedOn w:val="Normal"/>
+    <w:next w:val="Normal"/>
+    <w:autoRedefine/>
+    <w:uiPriority w:val="99"/>
+    <w:unhideWhenUsed/>
+    <w:rsid w:val="008D726E"/>
+    <w:pPr>
+      <w:spacing w:after="0"/>
+      <w:ind w:left="1980" w:hanging="220"/>
+    </w:pPr>
+    <w:rPr>
+      <w:rFonts w:cstheme="minorHAnsi"/>
+      <w:sz w:val="18"/>
+      <w:szCs w:val="18"/>
+    </w:rPr>
+  </w:style>
+  <w:style w:type="paragraph" w:styleId="Ttulodendiceremissivo">
+    <w:name w:val="index heading"/>
+    <w:basedOn w:val="Normal"/>
+    <w:next w:val="Remissivo1"/>
+    <w:uiPriority w:val="99"/>
+    <w:unhideWhenUsed/>
+    <w:rsid w:val="008D726E"/>
+    <w:pPr>
+      <w:pBdr>
+        <w:top w:val="single" w:sz="12" w:space="0" w:color="auto"/>
+      </w:pBdr>
+      <w:spacing w:before="360" w:after="240"/>
+    </w:pPr>
+    <w:rPr>
+      <w:rFonts w:cstheme="minorHAnsi"/>
+      <w:b/>
+      <w:bCs/>
+      <w:i/>
+      <w:iCs/>
+      <w:sz w:val="26"/>
+      <w:szCs w:val="26"/>
+    </w:rPr>
+  </w:style>
 </w:styles>
 </file>
 
@@ -6714,4 +8019,16 @@
     </a:ext>
   </a:extLst>
 </a:theme>
+</file>
+
+<file path=customXml/item1.xml><?xml version="1.0" encoding="utf-8"?>
+<b:Sources xmlns:b="http://schemas.openxmlformats.org/officeDocument/2006/bibliography" xmlns="http://schemas.openxmlformats.org/officeDocument/2006/bibliography" SelectedStyle="\APASixthEditionOfficeOnline.xsl" StyleName="APA" Version="6"/>
+</file>
+
+<file path=customXml/itemProps1.xml><?xml version="1.0" encoding="utf-8"?>
+<ds:datastoreItem xmlns:ds="http://schemas.openxmlformats.org/officeDocument/2006/customXml" ds:itemID="{3113A01C-A6BF-4904-8421-39F170CF51D5}">
+  <ds:schemaRefs>
+    <ds:schemaRef ds:uri="http://schemas.openxmlformats.org/officeDocument/2006/bibliography"/>
+  </ds:schemaRefs>
+</ds:datastoreItem>
 </file>
</xml_diff>

<commit_message>
Documento de especificação - versão 0.6
Atualização do sumário, acréscimo do índice e correção de palavras.
</commit_message>
<xml_diff>
--- a/Documento de especificação (Medias).docx
+++ b/Documento de especificação (Medias).docx
@@ -601,17 +601,7 @@
                 <w:sz w:val="24"/>
                 <w:szCs w:val="24"/>
               </w:rPr>
-              <w:t xml:space="preserve"> tex</w:t>
-            </w:r>
-            <w:bookmarkStart w:id="0" w:name="_GoBack"/>
-            <w:bookmarkEnd w:id="0"/>
-            <w:r>
-              <w:rPr>
-                <w:rFonts w:ascii="Times New Roman" w:hAnsi="Times New Roman" w:cs="Times New Roman"/>
-                <w:sz w:val="24"/>
-                <w:szCs w:val="24"/>
-              </w:rPr>
-              <w:t>tual</w:t>
+              <w:t xml:space="preserve"> textual</w:t>
             </w:r>
             <w:r>
               <w:rPr>
@@ -736,6 +726,8 @@
               </w:rPr>
               <w:t xml:space="preserve">Atualização do sumário, acréscimo do índice e correção de palavras. </w:t>
             </w:r>
+            <w:bookmarkStart w:id="0" w:name="_GoBack"/>
+            <w:bookmarkEnd w:id="0"/>
           </w:p>
         </w:tc>
       </w:tr>
@@ -1665,7 +1657,6 @@
         </w:rPr>
         <w:instrText>Sistema de Cálculo de Médias</w:instrText>
       </w:r>
-      <w:proofErr w:type="gramStart"/>
       <w:r>
         <w:instrText xml:space="preserve">" </w:instrText>
       </w:r>
@@ -1683,16 +1674,7 @@
           <w:sz w:val="24"/>
           <w:szCs w:val="24"/>
         </w:rPr>
-        <w:t>,</w:t>
-      </w:r>
-      <w:proofErr w:type="gramEnd"/>
-      <w:r>
-        <w:rPr>
-          <w:rFonts w:ascii="Times New Roman" w:hAnsi="Times New Roman" w:cs="Times New Roman"/>
-          <w:sz w:val="24"/>
-          <w:szCs w:val="24"/>
-        </w:rPr>
-        <w:t xml:space="preserve"> que tem como por objetivo calcular medias geométricas e aritméticas dado 2 notas pelo usuário. Diante disso o usuário escolhe qual tipo de media deseja calcular, a média aritmética apresenta calculo simples, o sistema soma os número inseridos e divide pelo quantidade de números somado, já na média geométrica o sistema multiplica os números inserido e extrai a raiz com índice igual a quantidade de números utilizados na multiplicação. Após o cálculo o sistema deve informar de acordo com a média obtida se o aluno foi aprovado ou reprovado, o aluno é aprovado se a média for maior ou igual a 6 e reprovado se a média </w:t>
+        <w:t xml:space="preserve">, que tem como por objetivo calcular medias geométricas e aritméticas dado 2 notas pelo usuário. Diante disso o usuário escolhe qual tipo de media deseja calcular, a média aritmética apresenta calculo simples, o sistema soma os número inseridos e divide pelo quantidade de números somado, já na média geométrica o sistema multiplica os números inserido e extrai a raiz com índice igual a quantidade de números utilizados na multiplicação. Após o cálculo o sistema deve informar de acordo com a média obtida se o aluno foi aprovado ou reprovado, o aluno é aprovado se a média for maior ou igual a 6 e reprovado se a média </w:t>
       </w:r>
       <w:r>
         <w:rPr>
@@ -1758,7 +1740,6 @@
       <w:r>
         <w:instrText xml:space="preserve"> XE "</w:instrText>
       </w:r>
-      <w:proofErr w:type="spellStart"/>
       <w:r>
         <w:rPr>
           <w:rFonts w:ascii="Times New Roman" w:hAnsi="Times New Roman" w:cs="Times New Roman"/>
@@ -1767,8 +1748,6 @@
         </w:rPr>
         <w:instrText>stakeholders</w:instrText>
       </w:r>
-      <w:proofErr w:type="spellEnd"/>
-      <w:proofErr w:type="gramStart"/>
       <w:r>
         <w:instrText xml:space="preserve">" </w:instrText>
       </w:r>
@@ -1786,16 +1765,7 @@
           <w:sz w:val="24"/>
           <w:szCs w:val="24"/>
         </w:rPr>
-        <w:t xml:space="preserve"> do</w:t>
-      </w:r>
-      <w:proofErr w:type="gramEnd"/>
-      <w:r>
-        <w:rPr>
-          <w:rFonts w:ascii="Times New Roman" w:hAnsi="Times New Roman" w:cs="Times New Roman"/>
-          <w:sz w:val="24"/>
-          <w:szCs w:val="24"/>
-        </w:rPr>
-        <w:t xml:space="preserve"> projeto são divididos em três grupos: os desenvolvedores, responsáveis pelo projeto e desenvolvimento de artefatos do sistema, o cliente que é parte interessada no desenvolvimento do sistema que será usado em seus negócios e os professores que são os usuários finais que utilizarão o sistema já desenvolvido para facilitar o cálculo das medias dos seus alunos. </w:t>
+        <w:t xml:space="preserve"> do projeto são divididos em três grupos: os desenvolvedores, responsáveis pelo projeto e desenvolvimento de artefatos do sistema, o cliente que é parte interessada no desenvolvimento do sistema que será usado em seus negócios e os professores que são os usuários finais que utilizarão o sistema já desenvolvido para facilitar o cálculo das medias dos seus alunos. </w:t>
       </w:r>
     </w:p>
     <w:p>
@@ -1853,7 +1823,6 @@
         </w:rPr>
         <w:instrText>público-alvo</w:instrText>
       </w:r>
-      <w:proofErr w:type="gramStart"/>
       <w:r>
         <w:instrText xml:space="preserve">" </w:instrText>
       </w:r>
@@ -1871,16 +1840,7 @@
           <w:sz w:val="24"/>
           <w:szCs w:val="24"/>
         </w:rPr>
-        <w:t xml:space="preserve"> professores</w:t>
-      </w:r>
-      <w:proofErr w:type="gramEnd"/>
-      <w:r>
-        <w:rPr>
-          <w:rFonts w:ascii="Times New Roman" w:hAnsi="Times New Roman" w:cs="Times New Roman"/>
-          <w:sz w:val="24"/>
-          <w:szCs w:val="24"/>
-        </w:rPr>
-        <w:t xml:space="preserve"> que desejam calcular medias geométricas ou aritméticas compostas por notas de 2 provas e já obterem o resultado de apro</w:t>
+        <w:t xml:space="preserve"> professores que desejam calcular medias geométricas ou aritméticas compostas por notas de 2 provas e já obterem o resultado de apro</w:t>
       </w:r>
       <w:r>
         <w:rPr>
@@ -2481,7 +2441,23 @@
           <w:sz w:val="24"/>
           <w:szCs w:val="24"/>
         </w:rPr>
-        <w:t xml:space="preserve"> confirmado pelo sistema, deve-se confirma se a nota do aluno é maior que 2,5 e abaixo de 6 e assim exibir que ele está de exame.</w:t>
+        <w:t xml:space="preserve"> confirmado pelo sistema, deve-se confirma se a nota do alu</w:t>
+      </w:r>
+      <w:r>
+        <w:rPr>
+          <w:rFonts w:ascii="Times New Roman" w:hAnsi="Times New Roman" w:cs="Times New Roman"/>
+          <w:sz w:val="24"/>
+          <w:szCs w:val="24"/>
+        </w:rPr>
+        <w:t>no é menor que 6 e maior que 2,5</w:t>
+      </w:r>
+      <w:r>
+        <w:rPr>
+          <w:rFonts w:ascii="Times New Roman" w:hAnsi="Times New Roman" w:cs="Times New Roman"/>
+          <w:sz w:val="24"/>
+          <w:szCs w:val="24"/>
+        </w:rPr>
+        <w:t xml:space="preserve"> e assim exibir que ele está de exame.</w:t>
       </w:r>
     </w:p>
     <w:p>
@@ -2853,7 +2829,6 @@
       <w:r>
         <w:instrText>Caso de uso</w:instrText>
       </w:r>
-      <w:proofErr w:type="gramStart"/>
       <w:r>
         <w:instrText xml:space="preserve">" </w:instrText>
       </w:r>
@@ -2863,7 +2838,6 @@
       <w:r>
         <w:t xml:space="preserve"> textual</w:t>
       </w:r>
-      <w:proofErr w:type="gramEnd"/>
       <w:r>
         <w:fldChar w:fldCharType="begin"/>
       </w:r>
@@ -8026,7 +8000,7 @@
 </file>
 
 <file path=customXml/itemProps1.xml><?xml version="1.0" encoding="utf-8"?>
-<ds:datastoreItem xmlns:ds="http://schemas.openxmlformats.org/officeDocument/2006/customXml" ds:itemID="{3113A01C-A6BF-4904-8421-39F170CF51D5}">
+<ds:datastoreItem xmlns:ds="http://schemas.openxmlformats.org/officeDocument/2006/customXml" ds:itemID="{A6302CD1-CE80-4269-9B38-19ED574B10B8}">
   <ds:schemaRefs>
     <ds:schemaRef ds:uri="http://schemas.openxmlformats.org/officeDocument/2006/bibliography"/>
   </ds:schemaRefs>

</xml_diff>

<commit_message>
Documento de especificação - versao 0.7
Identificador no requisitos de qualidade e capa.
</commit_message>
<xml_diff>
--- a/Documento de especificação (Medias).docx
+++ b/Documento de especificação (Medias).docx
@@ -4,36 +4,604 @@
   <w:body>
     <w:p>
       <w:pPr>
+        <w:ind w:left="1416"/>
+        <w:rPr>
+          <w:rFonts w:ascii="Times New Roman" w:hAnsi="Times New Roman" w:cs="Times New Roman"/>
+          <w:b/>
+          <w:bCs/>
+          <w:sz w:val="24"/>
+          <w:szCs w:val="24"/>
+        </w:rPr>
+      </w:pPr>
+      <w:r>
+        <w:rPr>
+          <w:rFonts w:ascii="Times New Roman" w:hAnsi="Times New Roman" w:cs="Times New Roman"/>
+          <w:b/>
+          <w:noProof/>
+          <w:sz w:val="24"/>
+          <w:szCs w:val="24"/>
+          <w:lang w:eastAsia="pt-BR"/>
+        </w:rPr>
+        <w:drawing>
+          <wp:anchor distT="0" distB="0" distL="0" distR="0" simplePos="0" relativeHeight="251659264" behindDoc="0" locked="0" layoutInCell="0" allowOverlap="1" wp14:anchorId="0EC336D2" wp14:editId="721AD201">
+            <wp:simplePos x="0" y="0"/>
+            <wp:positionH relativeFrom="page">
+              <wp:posOffset>728345</wp:posOffset>
+            </wp:positionH>
+            <wp:positionV relativeFrom="page">
+              <wp:posOffset>624840</wp:posOffset>
+            </wp:positionV>
+            <wp:extent cx="1019175" cy="1141730"/>
+            <wp:effectExtent l="0" t="0" r="9525" b="1270"/>
+            <wp:wrapNone/>
+            <wp:docPr id="7" name="Imagem 7" descr=".\..\..\Desktop\PRE_VERM.JPG"/>
+            <wp:cNvGraphicFramePr>
+              <a:graphicFrameLocks xmlns:a="http://schemas.openxmlformats.org/drawingml/2006/main" noChangeAspect="1"/>
+            </wp:cNvGraphicFramePr>
+            <a:graphic xmlns:a="http://schemas.openxmlformats.org/drawingml/2006/main">
+              <a:graphicData uri="http://schemas.openxmlformats.org/drawingml/2006/picture">
+                <pic:pic xmlns:pic="http://schemas.openxmlformats.org/drawingml/2006/picture">
+                  <pic:nvPicPr>
+                    <pic:cNvPr id="0" name="Imagem1" descr=".\..\..\Desktop\PRE_VERM.JPG"/>
+                    <pic:cNvPicPr>
+                      <a:picLocks noRot="1" noChangeAspect="1" noChangeArrowheads="1"/>
+                    </pic:cNvPicPr>
+                  </pic:nvPicPr>
+                  <pic:blipFill>
+                    <a:blip r:embed="rId6">
+                      <a:extLst>
+                        <a:ext uri="{28A0092B-C50C-407E-A947-70E740481C1C}">
+                          <a14:useLocalDpi xmlns:a14="http://schemas.microsoft.com/office/drawing/2010/main" val="0"/>
+                        </a:ext>
+                      </a:extLst>
+                    </a:blip>
+                    <a:srcRect/>
+                    <a:stretch>
+                      <a:fillRect/>
+                    </a:stretch>
+                  </pic:blipFill>
+                  <pic:spPr bwMode="auto">
+                    <a:xfrm>
+                      <a:off x="0" y="0"/>
+                      <a:ext cx="1019175" cy="1141730"/>
+                    </a:xfrm>
+                    <a:prstGeom prst="rect">
+                      <a:avLst/>
+                    </a:prstGeom>
+                    <a:noFill/>
+                    <a:ln>
+                      <a:noFill/>
+                    </a:ln>
+                    <a:effectLst/>
+                  </pic:spPr>
+                </pic:pic>
+              </a:graphicData>
+            </a:graphic>
+            <wp14:sizeRelH relativeFrom="page">
+              <wp14:pctWidth>0</wp14:pctWidth>
+            </wp14:sizeRelH>
+            <wp14:sizeRelV relativeFrom="page">
+              <wp14:pctHeight>0</wp14:pctHeight>
+            </wp14:sizeRelV>
+          </wp:anchor>
+        </w:drawing>
+      </w:r>
+      <w:r>
+        <w:rPr>
+          <w:rFonts w:ascii="Times New Roman" w:hAnsi="Times New Roman" w:cs="Times New Roman"/>
+          <w:b/>
+          <w:noProof/>
+          <w:sz w:val="24"/>
+          <w:szCs w:val="24"/>
+          <w:lang w:eastAsia="pt-BR"/>
+        </w:rPr>
+        <w:drawing>
+          <wp:anchor distT="0" distB="0" distL="0" distR="0" simplePos="0" relativeHeight="251660288" behindDoc="0" locked="0" layoutInCell="0" allowOverlap="1" wp14:anchorId="09F767A7" wp14:editId="73502BBC">
+            <wp:simplePos x="0" y="0"/>
+            <wp:positionH relativeFrom="page">
+              <wp:posOffset>5730240</wp:posOffset>
+            </wp:positionH>
+            <wp:positionV relativeFrom="page">
+              <wp:posOffset>607695</wp:posOffset>
+            </wp:positionV>
+            <wp:extent cx="1110615" cy="1007110"/>
+            <wp:effectExtent l="0" t="0" r="0" b="2540"/>
+            <wp:wrapNone/>
+            <wp:docPr id="8" name="Imagem 8" descr=".\..\..\Desktop\logotipo_cor.jpg"/>
+            <wp:cNvGraphicFramePr>
+              <a:graphicFrameLocks xmlns:a="http://schemas.openxmlformats.org/drawingml/2006/main" noChangeAspect="1"/>
+            </wp:cNvGraphicFramePr>
+            <a:graphic xmlns:a="http://schemas.openxmlformats.org/drawingml/2006/main">
+              <a:graphicData uri="http://schemas.openxmlformats.org/drawingml/2006/picture">
+                <pic:pic xmlns:pic="http://schemas.openxmlformats.org/drawingml/2006/picture">
+                  <pic:nvPicPr>
+                    <pic:cNvPr id="0" name="Imagem2" descr=".\..\..\Desktop\logotipo_cor.jpg"/>
+                    <pic:cNvPicPr>
+                      <a:picLocks noRot="1" noChangeAspect="1" noChangeArrowheads="1"/>
+                    </pic:cNvPicPr>
+                  </pic:nvPicPr>
+                  <pic:blipFill>
+                    <a:blip r:embed="rId7" cstate="print">
+                      <a:extLst>
+                        <a:ext uri="{28A0092B-C50C-407E-A947-70E740481C1C}">
+                          <a14:useLocalDpi xmlns:a14="http://schemas.microsoft.com/office/drawing/2010/main" val="0"/>
+                        </a:ext>
+                      </a:extLst>
+                    </a:blip>
+                    <a:srcRect/>
+                    <a:stretch>
+                      <a:fillRect/>
+                    </a:stretch>
+                  </pic:blipFill>
+                  <pic:spPr bwMode="auto">
+                    <a:xfrm>
+                      <a:off x="0" y="0"/>
+                      <a:ext cx="1110615" cy="1007110"/>
+                    </a:xfrm>
+                    <a:prstGeom prst="rect">
+                      <a:avLst/>
+                    </a:prstGeom>
+                    <a:noFill/>
+                    <a:ln>
+                      <a:noFill/>
+                    </a:ln>
+                    <a:effectLst/>
+                  </pic:spPr>
+                </pic:pic>
+              </a:graphicData>
+            </a:graphic>
+            <wp14:sizeRelH relativeFrom="page">
+              <wp14:pctWidth>0</wp14:pctWidth>
+            </wp14:sizeRelH>
+            <wp14:sizeRelV relativeFrom="page">
+              <wp14:pctHeight>0</wp14:pctHeight>
+            </wp14:sizeRelV>
+          </wp:anchor>
+        </w:drawing>
+      </w:r>
+      <w:r>
+        <w:rPr>
+          <w:rFonts w:ascii="Times New Roman" w:hAnsi="Times New Roman" w:cs="Times New Roman"/>
+          <w:b/>
+          <w:bCs/>
+          <w:sz w:val="24"/>
+          <w:szCs w:val="24"/>
+        </w:rPr>
+        <w:t xml:space="preserve">    </w:t>
+      </w:r>
+      <w:r>
+        <w:rPr>
+          <w:rFonts w:ascii="Times New Roman" w:hAnsi="Times New Roman" w:cs="Times New Roman"/>
+          <w:b/>
+          <w:bCs/>
+          <w:sz w:val="24"/>
+          <w:szCs w:val="24"/>
+        </w:rPr>
+        <w:t>Unicamp - Universidade Estadual de Campinas</w:t>
+      </w:r>
+    </w:p>
+    <w:p>
+      <w:pPr>
+        <w:ind w:left="2124" w:firstLine="708"/>
+        <w:rPr>
+          <w:rFonts w:ascii="Times New Roman" w:hAnsi="Times New Roman" w:cs="Times New Roman"/>
+          <w:sz w:val="24"/>
+          <w:szCs w:val="24"/>
+        </w:rPr>
+      </w:pPr>
+      <w:r>
+        <w:rPr>
+          <w:rFonts w:ascii="Times New Roman" w:hAnsi="Times New Roman" w:cs="Times New Roman"/>
+          <w:sz w:val="24"/>
+          <w:szCs w:val="24"/>
+        </w:rPr>
+        <w:t>FT – Faculdade de Tecnologia</w:t>
+      </w:r>
+    </w:p>
+    <w:p>
+      <w:pPr>
+        <w:spacing w:line="360" w:lineRule="auto"/>
         <w:jc w:val="center"/>
         <w:rPr>
-          <w:rFonts w:ascii="Times New Roman" w:hAnsi="Times New Roman" w:cs="Times New Roman"/>
-          <w:sz w:val="28"/>
-          <w:szCs w:val="28"/>
-        </w:rPr>
-      </w:pPr>
-      <w:r>
-        <w:rPr>
-          <w:rFonts w:ascii="Times New Roman" w:hAnsi="Times New Roman" w:cs="Times New Roman"/>
-          <w:sz w:val="28"/>
-          <w:szCs w:val="28"/>
-        </w:rPr>
-        <w:t>Documento de especificação</w:t>
-      </w:r>
-      <w:r>
-        <w:rPr>
-          <w:rFonts w:ascii="Times New Roman" w:hAnsi="Times New Roman" w:cs="Times New Roman"/>
-          <w:sz w:val="28"/>
-          <w:szCs w:val="28"/>
-        </w:rPr>
-        <w:t xml:space="preserve"> –</w:t>
-      </w:r>
-      <w:r>
-        <w:rPr>
-          <w:rFonts w:ascii="Times New Roman" w:hAnsi="Times New Roman" w:cs="Times New Roman"/>
-          <w:sz w:val="28"/>
-          <w:szCs w:val="28"/>
-        </w:rPr>
-        <w:t xml:space="preserve"> Media</w:t>
+          <w:szCs w:val="24"/>
+        </w:rPr>
+      </w:pPr>
+    </w:p>
+    <w:p>
+      <w:pPr>
+        <w:spacing w:line="360" w:lineRule="auto"/>
+        <w:rPr>
+          <w:szCs w:val="24"/>
+        </w:rPr>
+      </w:pPr>
+    </w:p>
+    <w:p>
+      <w:pPr>
+        <w:spacing w:line="360" w:lineRule="auto"/>
+        <w:rPr>
+          <w:b/>
+          <w:sz w:val="28"/>
+          <w:szCs w:val="28"/>
+        </w:rPr>
+      </w:pPr>
+      <w:r>
+        <w:rPr>
+          <w:szCs w:val="24"/>
+        </w:rPr>
+        <w:tab/>
+      </w:r>
+      <w:r>
+        <w:rPr>
+          <w:szCs w:val="24"/>
+        </w:rPr>
+        <w:tab/>
+      </w:r>
+      <w:r>
+        <w:rPr>
+          <w:szCs w:val="24"/>
+        </w:rPr>
+        <w:tab/>
+      </w:r>
+      <w:r>
+        <w:rPr>
+          <w:b/>
+          <w:sz w:val="28"/>
+          <w:szCs w:val="28"/>
+        </w:rPr>
+        <w:tab/>
+      </w:r>
+    </w:p>
+    <w:p>
+      <w:pPr>
+        <w:spacing w:line="360" w:lineRule="auto"/>
+        <w:rPr>
+          <w:b/>
+          <w:sz w:val="28"/>
+          <w:szCs w:val="28"/>
+        </w:rPr>
+      </w:pPr>
+    </w:p>
+    <w:p>
+      <w:pPr>
+        <w:spacing w:line="360" w:lineRule="auto"/>
+        <w:rPr>
+          <w:b/>
+          <w:sz w:val="28"/>
+          <w:szCs w:val="28"/>
+        </w:rPr>
+      </w:pPr>
+    </w:p>
+    <w:p>
+      <w:pPr>
+        <w:spacing w:line="360" w:lineRule="auto"/>
+        <w:rPr>
+          <w:b/>
+          <w:sz w:val="28"/>
+          <w:szCs w:val="28"/>
+        </w:rPr>
+      </w:pPr>
+    </w:p>
+    <w:p>
+      <w:pPr>
+        <w:spacing w:line="360" w:lineRule="auto"/>
+        <w:rPr>
+          <w:b/>
+          <w:sz w:val="28"/>
+          <w:szCs w:val="28"/>
+        </w:rPr>
+      </w:pPr>
+      <w:bookmarkStart w:id="0" w:name="_GoBack"/>
+      <w:bookmarkEnd w:id="0"/>
+    </w:p>
+    <w:p>
+      <w:pPr>
+        <w:spacing w:line="360" w:lineRule="auto"/>
+        <w:jc w:val="center"/>
+        <w:rPr>
+          <w:rFonts w:ascii="Times New Roman" w:hAnsi="Times New Roman" w:cs="Times New Roman"/>
+          <w:b/>
+          <w:sz w:val="28"/>
+          <w:szCs w:val="28"/>
+        </w:rPr>
+      </w:pPr>
+      <w:r>
+        <w:rPr>
+          <w:rFonts w:ascii="Times New Roman" w:hAnsi="Times New Roman" w:cs="Times New Roman"/>
+          <w:b/>
+          <w:sz w:val="28"/>
+          <w:szCs w:val="28"/>
+        </w:rPr>
+        <w:t xml:space="preserve">Documento de Especificação </w:t>
+      </w:r>
+    </w:p>
+    <w:p>
+      <w:pPr>
+        <w:spacing w:line="360" w:lineRule="auto"/>
+        <w:jc w:val="center"/>
+        <w:rPr>
+          <w:rFonts w:ascii="Times New Roman" w:hAnsi="Times New Roman" w:cs="Times New Roman"/>
+          <w:b/>
+          <w:sz w:val="28"/>
+          <w:szCs w:val="28"/>
+        </w:rPr>
+      </w:pPr>
+      <w:r>
+        <w:rPr>
+          <w:rFonts w:ascii="Times New Roman" w:hAnsi="Times New Roman" w:cs="Times New Roman"/>
+          <w:b/>
+          <w:sz w:val="28"/>
+          <w:szCs w:val="28"/>
+        </w:rPr>
+        <w:t>Sistema de Cálculo de Média – S.C.M.</w:t>
+      </w:r>
+    </w:p>
+    <w:p>
+      <w:pPr>
+        <w:spacing w:line="360" w:lineRule="auto"/>
+        <w:jc w:val="center"/>
+        <w:rPr>
+          <w:rFonts w:ascii="Times New Roman" w:hAnsi="Times New Roman" w:cs="Times New Roman"/>
+          <w:b/>
+          <w:sz w:val="28"/>
+          <w:szCs w:val="28"/>
+        </w:rPr>
+      </w:pPr>
+      <w:r>
+        <w:rPr>
+          <w:rFonts w:ascii="Times New Roman" w:hAnsi="Times New Roman" w:cs="Times New Roman"/>
+          <w:b/>
+          <w:sz w:val="28"/>
+          <w:szCs w:val="28"/>
+        </w:rPr>
+        <w:t>Engenharia de Software II</w:t>
+      </w:r>
+    </w:p>
+    <w:p>
+      <w:pPr>
+        <w:spacing w:line="360" w:lineRule="auto"/>
+        <w:rPr>
+          <w:rFonts w:ascii="Times New Roman" w:hAnsi="Times New Roman" w:cs="Times New Roman"/>
+          <w:b/>
+          <w:sz w:val="28"/>
+          <w:szCs w:val="28"/>
+        </w:rPr>
+      </w:pPr>
+    </w:p>
+    <w:p>
+      <w:pPr>
+        <w:spacing w:line="360" w:lineRule="auto"/>
+        <w:rPr>
+          <w:b/>
+          <w:sz w:val="28"/>
+          <w:szCs w:val="28"/>
+        </w:rPr>
+      </w:pPr>
+    </w:p>
+    <w:p>
+      <w:pPr>
+        <w:spacing w:line="360" w:lineRule="auto"/>
+        <w:rPr>
+          <w:b/>
+          <w:sz w:val="28"/>
+          <w:szCs w:val="28"/>
+        </w:rPr>
+      </w:pPr>
+    </w:p>
+    <w:p>
+      <w:pPr>
+        <w:spacing w:line="360" w:lineRule="auto"/>
+        <w:rPr>
+          <w:sz w:val="28"/>
+          <w:szCs w:val="28"/>
+        </w:rPr>
+      </w:pPr>
+      <w:r>
+        <w:rPr>
+          <w:b/>
+          <w:sz w:val="28"/>
+          <w:szCs w:val="28"/>
+        </w:rPr>
+        <w:tab/>
+      </w:r>
+      <w:r>
+        <w:rPr>
+          <w:b/>
+          <w:sz w:val="28"/>
+          <w:szCs w:val="28"/>
+        </w:rPr>
+        <w:tab/>
+      </w:r>
+      <w:r>
+        <w:rPr>
+          <w:b/>
+          <w:sz w:val="28"/>
+          <w:szCs w:val="28"/>
+        </w:rPr>
+        <w:tab/>
+      </w:r>
+      <w:r>
+        <w:rPr>
+          <w:b/>
+          <w:sz w:val="28"/>
+          <w:szCs w:val="28"/>
+        </w:rPr>
+        <w:tab/>
+      </w:r>
+      <w:r>
+        <w:rPr>
+          <w:b/>
+          <w:sz w:val="28"/>
+          <w:szCs w:val="28"/>
+        </w:rPr>
+        <w:tab/>
+      </w:r>
+      <w:r>
+        <w:rPr>
+          <w:b/>
+          <w:sz w:val="28"/>
+          <w:szCs w:val="28"/>
+        </w:rPr>
+        <w:tab/>
+      </w:r>
+      <w:r>
+        <w:rPr>
+          <w:b/>
+          <w:sz w:val="28"/>
+          <w:szCs w:val="28"/>
+        </w:rPr>
+        <w:tab/>
+      </w:r>
+      <w:r>
+        <w:rPr>
+          <w:b/>
+          <w:sz w:val="28"/>
+          <w:szCs w:val="28"/>
+        </w:rPr>
+        <w:tab/>
+      </w:r>
+      <w:r>
+        <w:rPr>
+          <w:sz w:val="28"/>
+          <w:szCs w:val="28"/>
+        </w:rPr>
+        <w:t xml:space="preserve"> </w:t>
+      </w:r>
+    </w:p>
+    <w:p>
+      <w:pPr>
+        <w:spacing w:line="360" w:lineRule="auto"/>
+        <w:rPr>
+          <w:rFonts w:ascii="Times New Roman" w:hAnsi="Times New Roman" w:cs="Times New Roman"/>
+          <w:sz w:val="28"/>
+          <w:szCs w:val="28"/>
+        </w:rPr>
+      </w:pPr>
+      <w:r>
+        <w:rPr>
+          <w:sz w:val="28"/>
+          <w:szCs w:val="28"/>
+        </w:rPr>
+        <w:tab/>
+      </w:r>
+      <w:r>
+        <w:rPr>
+          <w:sz w:val="28"/>
+          <w:szCs w:val="28"/>
+        </w:rPr>
+        <w:tab/>
+      </w:r>
+      <w:r>
+        <w:rPr>
+          <w:sz w:val="28"/>
+          <w:szCs w:val="28"/>
+        </w:rPr>
+        <w:tab/>
+      </w:r>
+      <w:r>
+        <w:rPr>
+          <w:sz w:val="28"/>
+          <w:szCs w:val="28"/>
+        </w:rPr>
+        <w:tab/>
+      </w:r>
+      <w:r>
+        <w:rPr>
+          <w:sz w:val="28"/>
+          <w:szCs w:val="28"/>
+        </w:rPr>
+        <w:tab/>
+      </w:r>
+      <w:r>
+        <w:rPr>
+          <w:sz w:val="28"/>
+          <w:szCs w:val="28"/>
+        </w:rPr>
+        <w:tab/>
+      </w:r>
+      <w:r>
+        <w:rPr>
+          <w:sz w:val="28"/>
+          <w:szCs w:val="28"/>
+        </w:rPr>
+        <w:tab/>
+      </w:r>
+      <w:r>
+        <w:rPr>
+          <w:sz w:val="28"/>
+          <w:szCs w:val="28"/>
+        </w:rPr>
+        <w:tab/>
+      </w:r>
+      <w:r>
+        <w:rPr>
+          <w:rFonts w:ascii="Times New Roman" w:hAnsi="Times New Roman" w:cs="Times New Roman"/>
+          <w:sz w:val="28"/>
+          <w:szCs w:val="28"/>
+        </w:rPr>
+        <w:t xml:space="preserve">Lorena Ozório Zambaldi </w:t>
+      </w:r>
+    </w:p>
+    <w:p>
+      <w:pPr>
+        <w:spacing w:line="360" w:lineRule="auto"/>
+        <w:rPr>
+          <w:sz w:val="28"/>
+          <w:szCs w:val="28"/>
+        </w:rPr>
+      </w:pPr>
+    </w:p>
+    <w:p>
+      <w:pPr>
+        <w:spacing w:line="360" w:lineRule="auto"/>
+        <w:rPr>
+          <w:sz w:val="28"/>
+          <w:szCs w:val="28"/>
+        </w:rPr>
+      </w:pPr>
+    </w:p>
+    <w:p>
+      <w:pPr>
+        <w:spacing w:line="360" w:lineRule="auto"/>
+        <w:rPr>
+          <w:sz w:val="28"/>
+          <w:szCs w:val="28"/>
+        </w:rPr>
+      </w:pPr>
+    </w:p>
+    <w:p>
+      <w:pPr>
+        <w:spacing w:line="360" w:lineRule="auto"/>
+        <w:rPr>
+          <w:sz w:val="28"/>
+          <w:szCs w:val="28"/>
+        </w:rPr>
+      </w:pPr>
+    </w:p>
+    <w:p>
+      <w:pPr>
+        <w:spacing w:line="360" w:lineRule="auto"/>
+        <w:ind w:left="2124" w:firstLine="708"/>
+        <w:rPr>
+          <w:rFonts w:ascii="Times New Roman" w:hAnsi="Times New Roman" w:cs="Times New Roman"/>
+          <w:sz w:val="24"/>
+          <w:szCs w:val="24"/>
+        </w:rPr>
+      </w:pPr>
+      <w:r>
+        <w:rPr>
+          <w:rFonts w:ascii="Times New Roman" w:hAnsi="Times New Roman" w:cs="Times New Roman"/>
+          <w:sz w:val="24"/>
+          <w:szCs w:val="24"/>
+        </w:rPr>
+        <w:t xml:space="preserve">Limeira, </w:t>
+      </w:r>
+      <w:r>
+        <w:rPr>
+          <w:rFonts w:ascii="Times New Roman" w:hAnsi="Times New Roman" w:cs="Times New Roman"/>
+          <w:sz w:val="24"/>
+          <w:szCs w:val="24"/>
+        </w:rPr>
+        <w:t>maio de 2016</w:t>
       </w:r>
     </w:p>
     <w:p>
@@ -363,7 +931,15 @@
                 <w:sz w:val="24"/>
                 <w:szCs w:val="24"/>
               </w:rPr>
-              <w:t>Acréscimo de restrição e alteração no requisitos funcionais.</w:t>
+              <w:t>Acréscimo de restrição e alt</w:t>
+            </w:r>
+            <w:r>
+              <w:rPr>
+                <w:rFonts w:ascii="Times New Roman" w:hAnsi="Times New Roman" w:cs="Times New Roman"/>
+                <w:sz w:val="24"/>
+                <w:szCs w:val="24"/>
+              </w:rPr>
+              <w:t>eração no requisitos funcionais</w:t>
             </w:r>
           </w:p>
         </w:tc>
@@ -634,7 +1210,15 @@
                 <w:sz w:val="24"/>
                 <w:szCs w:val="24"/>
               </w:rPr>
-              <w:t>. Inclusão do Sumario e a alteração do requisitos funcionais.</w:t>
+              <w:t>. Inclusão do Sumario e a alt</w:t>
+            </w:r>
+            <w:r>
+              <w:rPr>
+                <w:rFonts w:ascii="Times New Roman" w:hAnsi="Times New Roman" w:cs="Times New Roman"/>
+                <w:sz w:val="24"/>
+                <w:szCs w:val="24"/>
+              </w:rPr>
+              <w:t>eração do requisitos funcionais</w:t>
             </w:r>
           </w:p>
         </w:tc>
@@ -724,14 +1308,263 @@
                 <w:sz w:val="24"/>
                 <w:szCs w:val="24"/>
               </w:rPr>
-              <w:t xml:space="preserve">Atualização do sumário, acréscimo do índice e correção de palavras. </w:t>
-            </w:r>
-            <w:bookmarkStart w:id="0" w:name="_GoBack"/>
-            <w:bookmarkEnd w:id="0"/>
+              <w:t>Atualização do sumário, acréscimo do</w:t>
+            </w:r>
+            <w:r>
+              <w:rPr>
+                <w:rFonts w:ascii="Times New Roman" w:hAnsi="Times New Roman" w:cs="Times New Roman"/>
+                <w:sz w:val="24"/>
+                <w:szCs w:val="24"/>
+              </w:rPr>
+              <w:t xml:space="preserve"> índice e correção de palavras</w:t>
+            </w:r>
+          </w:p>
+        </w:tc>
+      </w:tr>
+      <w:tr>
+        <w:tc>
+          <w:tcPr>
+            <w:tcW w:w="2123" w:type="dxa"/>
+          </w:tcPr>
+          <w:p>
+            <w:pPr>
+              <w:rPr>
+                <w:rFonts w:ascii="Times New Roman" w:hAnsi="Times New Roman" w:cs="Times New Roman"/>
+                <w:sz w:val="24"/>
+                <w:szCs w:val="24"/>
+              </w:rPr>
+            </w:pPr>
+            <w:r>
+              <w:rPr>
+                <w:rFonts w:ascii="Times New Roman" w:hAnsi="Times New Roman" w:cs="Times New Roman"/>
+                <w:sz w:val="24"/>
+                <w:szCs w:val="24"/>
+              </w:rPr>
+              <w:t>18/05/2016</w:t>
+            </w:r>
+          </w:p>
+        </w:tc>
+        <w:tc>
+          <w:tcPr>
+            <w:tcW w:w="896" w:type="dxa"/>
+          </w:tcPr>
+          <w:p>
+            <w:pPr>
+              <w:rPr>
+                <w:rFonts w:ascii="Times New Roman" w:hAnsi="Times New Roman" w:cs="Times New Roman"/>
+                <w:sz w:val="24"/>
+                <w:szCs w:val="24"/>
+              </w:rPr>
+            </w:pPr>
+            <w:r>
+              <w:rPr>
+                <w:rFonts w:ascii="Times New Roman" w:hAnsi="Times New Roman" w:cs="Times New Roman"/>
+                <w:sz w:val="24"/>
+                <w:szCs w:val="24"/>
+              </w:rPr>
+              <w:t>0.7</w:t>
+            </w:r>
+          </w:p>
+        </w:tc>
+        <w:tc>
+          <w:tcPr>
+            <w:tcW w:w="2363" w:type="dxa"/>
+          </w:tcPr>
+          <w:p>
+            <w:pPr>
+              <w:rPr>
+                <w:rFonts w:ascii="Times New Roman" w:hAnsi="Times New Roman" w:cs="Times New Roman"/>
+                <w:sz w:val="24"/>
+                <w:szCs w:val="24"/>
+              </w:rPr>
+            </w:pPr>
+            <w:r>
+              <w:rPr>
+                <w:rFonts w:ascii="Times New Roman" w:hAnsi="Times New Roman" w:cs="Times New Roman"/>
+                <w:sz w:val="24"/>
+                <w:szCs w:val="24"/>
+              </w:rPr>
+              <w:t>Lorena Zambaldi</w:t>
+            </w:r>
+          </w:p>
+        </w:tc>
+        <w:tc>
+          <w:tcPr>
+            <w:tcW w:w="3260" w:type="dxa"/>
+          </w:tcPr>
+          <w:p>
+            <w:pPr>
+              <w:rPr>
+                <w:rFonts w:ascii="Times New Roman" w:hAnsi="Times New Roman" w:cs="Times New Roman"/>
+                <w:sz w:val="24"/>
+                <w:szCs w:val="24"/>
+                <w:u w:val="single"/>
+              </w:rPr>
+            </w:pPr>
+            <w:r>
+              <w:rPr>
+                <w:rFonts w:ascii="Times New Roman" w:hAnsi="Times New Roman" w:cs="Times New Roman"/>
+                <w:sz w:val="24"/>
+                <w:szCs w:val="24"/>
+              </w:rPr>
+              <w:t>Identificador nos requisitos de qualidade</w:t>
+            </w:r>
+            <w:r>
+              <w:rPr>
+                <w:rFonts w:ascii="Times New Roman" w:hAnsi="Times New Roman" w:cs="Times New Roman"/>
+                <w:sz w:val="24"/>
+                <w:szCs w:val="24"/>
+              </w:rPr>
+              <w:t xml:space="preserve"> e capa</w:t>
+            </w:r>
           </w:p>
         </w:tc>
       </w:tr>
     </w:tbl>
+    <w:p>
+      <w:pPr>
+        <w:rPr>
+          <w:rFonts w:ascii="Times New Roman" w:hAnsi="Times New Roman" w:cs="Times New Roman"/>
+          <w:sz w:val="28"/>
+          <w:szCs w:val="28"/>
+        </w:rPr>
+      </w:pPr>
+    </w:p>
+    <w:p>
+      <w:pPr>
+        <w:rPr>
+          <w:rFonts w:ascii="Times New Roman" w:hAnsi="Times New Roman" w:cs="Times New Roman"/>
+          <w:sz w:val="28"/>
+          <w:szCs w:val="28"/>
+        </w:rPr>
+      </w:pPr>
+    </w:p>
+    <w:p>
+      <w:pPr>
+        <w:rPr>
+          <w:rFonts w:ascii="Times New Roman" w:hAnsi="Times New Roman" w:cs="Times New Roman"/>
+          <w:sz w:val="28"/>
+          <w:szCs w:val="28"/>
+        </w:rPr>
+      </w:pPr>
+    </w:p>
+    <w:p>
+      <w:pPr>
+        <w:rPr>
+          <w:rFonts w:ascii="Times New Roman" w:hAnsi="Times New Roman" w:cs="Times New Roman"/>
+          <w:sz w:val="28"/>
+          <w:szCs w:val="28"/>
+        </w:rPr>
+      </w:pPr>
+    </w:p>
+    <w:p>
+      <w:pPr>
+        <w:rPr>
+          <w:rFonts w:ascii="Times New Roman" w:hAnsi="Times New Roman" w:cs="Times New Roman"/>
+          <w:sz w:val="28"/>
+          <w:szCs w:val="28"/>
+        </w:rPr>
+      </w:pPr>
+    </w:p>
+    <w:p>
+      <w:pPr>
+        <w:rPr>
+          <w:rFonts w:ascii="Times New Roman" w:hAnsi="Times New Roman" w:cs="Times New Roman"/>
+          <w:sz w:val="28"/>
+          <w:szCs w:val="28"/>
+        </w:rPr>
+      </w:pPr>
+    </w:p>
+    <w:p>
+      <w:pPr>
+        <w:rPr>
+          <w:rFonts w:ascii="Times New Roman" w:hAnsi="Times New Roman" w:cs="Times New Roman"/>
+          <w:sz w:val="28"/>
+          <w:szCs w:val="28"/>
+        </w:rPr>
+      </w:pPr>
+    </w:p>
+    <w:p>
+      <w:pPr>
+        <w:rPr>
+          <w:rFonts w:ascii="Times New Roman" w:hAnsi="Times New Roman" w:cs="Times New Roman"/>
+          <w:sz w:val="28"/>
+          <w:szCs w:val="28"/>
+        </w:rPr>
+      </w:pPr>
+    </w:p>
+    <w:p>
+      <w:pPr>
+        <w:rPr>
+          <w:rFonts w:ascii="Times New Roman" w:hAnsi="Times New Roman" w:cs="Times New Roman"/>
+          <w:sz w:val="28"/>
+          <w:szCs w:val="28"/>
+        </w:rPr>
+      </w:pPr>
+    </w:p>
+    <w:p>
+      <w:pPr>
+        <w:rPr>
+          <w:rFonts w:ascii="Times New Roman" w:hAnsi="Times New Roman" w:cs="Times New Roman"/>
+          <w:sz w:val="28"/>
+          <w:szCs w:val="28"/>
+        </w:rPr>
+      </w:pPr>
+    </w:p>
+    <w:p>
+      <w:pPr>
+        <w:rPr>
+          <w:rFonts w:ascii="Times New Roman" w:hAnsi="Times New Roman" w:cs="Times New Roman"/>
+          <w:sz w:val="28"/>
+          <w:szCs w:val="28"/>
+        </w:rPr>
+      </w:pPr>
+    </w:p>
+    <w:p>
+      <w:pPr>
+        <w:rPr>
+          <w:rFonts w:ascii="Times New Roman" w:hAnsi="Times New Roman" w:cs="Times New Roman"/>
+          <w:sz w:val="28"/>
+          <w:szCs w:val="28"/>
+        </w:rPr>
+      </w:pPr>
+    </w:p>
+    <w:p>
+      <w:pPr>
+        <w:rPr>
+          <w:rFonts w:ascii="Times New Roman" w:hAnsi="Times New Roman" w:cs="Times New Roman"/>
+          <w:sz w:val="28"/>
+          <w:szCs w:val="28"/>
+        </w:rPr>
+      </w:pPr>
+    </w:p>
+    <w:p>
+      <w:pPr>
+        <w:rPr>
+          <w:rFonts w:ascii="Times New Roman" w:hAnsi="Times New Roman" w:cs="Times New Roman"/>
+          <w:sz w:val="28"/>
+          <w:szCs w:val="28"/>
+        </w:rPr>
+      </w:pPr>
+    </w:p>
+    <w:p>
+      <w:pPr>
+        <w:rPr>
+          <w:rFonts w:ascii="Times New Roman" w:hAnsi="Times New Roman" w:cs="Times New Roman"/>
+          <w:sz w:val="28"/>
+          <w:szCs w:val="28"/>
+        </w:rPr>
+      </w:pPr>
+    </w:p>
+    <w:p>
+      <w:pPr>
+        <w:rPr>
+          <w:rFonts w:ascii="Times New Roman" w:hAnsi="Times New Roman" w:cs="Times New Roman"/>
+          <w:sz w:val="28"/>
+          <w:szCs w:val="28"/>
+        </w:rPr>
+      </w:pPr>
+    </w:p>
     <w:p>
       <w:pPr>
         <w:rPr>
@@ -1604,10 +2437,173 @@
     </w:p>
     <w:p>
       <w:pPr>
+        <w:rPr>
+          <w:rFonts w:ascii="Times New Roman" w:hAnsi="Times New Roman" w:cs="Times New Roman"/>
+          <w:sz w:val="28"/>
+          <w:szCs w:val="28"/>
+        </w:rPr>
+      </w:pPr>
+    </w:p>
+    <w:p>
+      <w:pPr>
+        <w:rPr>
+          <w:rFonts w:ascii="Times New Roman" w:hAnsi="Times New Roman" w:cs="Times New Roman"/>
+          <w:sz w:val="28"/>
+          <w:szCs w:val="28"/>
+        </w:rPr>
+      </w:pPr>
+    </w:p>
+    <w:p>
+      <w:pPr>
+        <w:rPr>
+          <w:rFonts w:ascii="Times New Roman" w:hAnsi="Times New Roman" w:cs="Times New Roman"/>
+          <w:sz w:val="28"/>
+          <w:szCs w:val="28"/>
+        </w:rPr>
+      </w:pPr>
+    </w:p>
+    <w:p>
+      <w:pPr>
+        <w:rPr>
+          <w:rFonts w:ascii="Times New Roman" w:hAnsi="Times New Roman" w:cs="Times New Roman"/>
+          <w:sz w:val="28"/>
+          <w:szCs w:val="28"/>
+        </w:rPr>
+      </w:pPr>
+    </w:p>
+    <w:p>
+      <w:pPr>
+        <w:rPr>
+          <w:rFonts w:ascii="Times New Roman" w:hAnsi="Times New Roman" w:cs="Times New Roman"/>
+          <w:sz w:val="28"/>
+          <w:szCs w:val="28"/>
+        </w:rPr>
+      </w:pPr>
+    </w:p>
+    <w:p>
+      <w:pPr>
+        <w:rPr>
+          <w:rFonts w:ascii="Times New Roman" w:hAnsi="Times New Roman" w:cs="Times New Roman"/>
+          <w:sz w:val="28"/>
+          <w:szCs w:val="28"/>
+        </w:rPr>
+      </w:pPr>
+    </w:p>
+    <w:p>
+      <w:pPr>
+        <w:rPr>
+          <w:rFonts w:ascii="Times New Roman" w:hAnsi="Times New Roman" w:cs="Times New Roman"/>
+          <w:sz w:val="28"/>
+          <w:szCs w:val="28"/>
+        </w:rPr>
+      </w:pPr>
+    </w:p>
+    <w:p>
+      <w:pPr>
+        <w:rPr>
+          <w:rFonts w:ascii="Times New Roman" w:hAnsi="Times New Roman" w:cs="Times New Roman"/>
+          <w:sz w:val="28"/>
+          <w:szCs w:val="28"/>
+        </w:rPr>
+      </w:pPr>
+    </w:p>
+    <w:p>
+      <w:pPr>
+        <w:rPr>
+          <w:rFonts w:ascii="Times New Roman" w:hAnsi="Times New Roman" w:cs="Times New Roman"/>
+          <w:sz w:val="28"/>
+          <w:szCs w:val="28"/>
+        </w:rPr>
+      </w:pPr>
+    </w:p>
+    <w:p>
+      <w:pPr>
+        <w:rPr>
+          <w:rFonts w:ascii="Times New Roman" w:hAnsi="Times New Roman" w:cs="Times New Roman"/>
+          <w:sz w:val="28"/>
+          <w:szCs w:val="28"/>
+        </w:rPr>
+      </w:pPr>
+    </w:p>
+    <w:p>
+      <w:pPr>
+        <w:rPr>
+          <w:rFonts w:ascii="Times New Roman" w:hAnsi="Times New Roman" w:cs="Times New Roman"/>
+          <w:sz w:val="28"/>
+          <w:szCs w:val="28"/>
+        </w:rPr>
+      </w:pPr>
+    </w:p>
+    <w:p>
+      <w:pPr>
+        <w:rPr>
+          <w:rFonts w:ascii="Times New Roman" w:hAnsi="Times New Roman" w:cs="Times New Roman"/>
+          <w:sz w:val="28"/>
+          <w:szCs w:val="28"/>
+        </w:rPr>
+      </w:pPr>
+    </w:p>
+    <w:p>
+      <w:pPr>
+        <w:rPr>
+          <w:rFonts w:ascii="Times New Roman" w:hAnsi="Times New Roman" w:cs="Times New Roman"/>
+          <w:sz w:val="28"/>
+          <w:szCs w:val="28"/>
+        </w:rPr>
+      </w:pPr>
+    </w:p>
+    <w:p>
+      <w:pPr>
+        <w:rPr>
+          <w:rFonts w:ascii="Times New Roman" w:hAnsi="Times New Roman" w:cs="Times New Roman"/>
+          <w:sz w:val="28"/>
+          <w:szCs w:val="28"/>
+        </w:rPr>
+      </w:pPr>
+    </w:p>
+    <w:p>
+      <w:pPr>
+        <w:rPr>
+          <w:rFonts w:ascii="Times New Roman" w:hAnsi="Times New Roman" w:cs="Times New Roman"/>
+          <w:sz w:val="28"/>
+          <w:szCs w:val="28"/>
+        </w:rPr>
+      </w:pPr>
+    </w:p>
+    <w:p>
+      <w:pPr>
+        <w:rPr>
+          <w:rFonts w:ascii="Times New Roman" w:hAnsi="Times New Roman" w:cs="Times New Roman"/>
+          <w:sz w:val="28"/>
+          <w:szCs w:val="28"/>
+        </w:rPr>
+      </w:pPr>
+    </w:p>
+    <w:p>
+      <w:pPr>
+        <w:rPr>
+          <w:rFonts w:ascii="Times New Roman" w:hAnsi="Times New Roman" w:cs="Times New Roman"/>
+          <w:sz w:val="28"/>
+          <w:szCs w:val="28"/>
+        </w:rPr>
+      </w:pPr>
+    </w:p>
+    <w:p>
+      <w:pPr>
+        <w:rPr>
+          <w:rFonts w:ascii="Times New Roman" w:hAnsi="Times New Roman" w:cs="Times New Roman"/>
+          <w:sz w:val="28"/>
+          <w:szCs w:val="28"/>
+        </w:rPr>
+      </w:pPr>
+    </w:p>
+    <w:p>
+      <w:pPr>
         <w:pStyle w:val="Ttulo1"/>
       </w:pPr>
       <w:bookmarkStart w:id="1" w:name="_Toc450914866"/>
       <w:r>
+        <w:lastRenderedPageBreak/>
         <w:t>Introdução</w:t>
       </w:r>
       <w:bookmarkEnd w:id="1"/>
@@ -1674,16 +2670,7 @@
           <w:sz w:val="24"/>
           <w:szCs w:val="24"/>
         </w:rPr>
-        <w:t xml:space="preserve">, que tem como por objetivo calcular medias geométricas e aritméticas dado 2 notas pelo usuário. Diante disso o usuário escolhe qual tipo de media deseja calcular, a média aritmética apresenta calculo simples, o sistema soma os número inseridos e divide pelo quantidade de números somado, já na média geométrica o sistema multiplica os números inserido e extrai a raiz com índice igual a quantidade de números utilizados na multiplicação. Após o cálculo o sistema deve informar de acordo com a média obtida se o aluno foi aprovado ou reprovado, o aluno é aprovado se a média for maior ou igual a 6 e reprovado se a média </w:t>
-      </w:r>
-      <w:r>
-        <w:rPr>
-          <w:rFonts w:ascii="Times New Roman" w:hAnsi="Times New Roman" w:cs="Times New Roman"/>
-          <w:sz w:val="24"/>
-          <w:szCs w:val="24"/>
-        </w:rPr>
-        <w:lastRenderedPageBreak/>
-        <w:t xml:space="preserve">é menor que 6. Se o aluno recebe o status de reprovação o sistema mostrará que ele está de exame. </w:t>
+        <w:t xml:space="preserve">, que tem como por objetivo calcular medias geométricas e aritméticas dado 2 notas pelo usuário. Diante disso o usuário escolhe qual tipo de media deseja calcular, a média aritmética apresenta calculo simples, o sistema soma os número inseridos e divide pelo quantidade de números somado, já na média geométrica o sistema multiplica os números inserido e extrai a raiz com índice igual a quantidade de números utilizados na multiplicação. Após o cálculo o sistema deve informar de acordo com a média obtida se o aluno foi aprovado ou reprovado, o aluno é aprovado se a média for maior ou igual a 6 e reprovado se a média é menor que 6. Se o aluno recebe o status de reprovação o sistema mostrará que ele está de exame. </w:t>
       </w:r>
     </w:p>
     <w:p>
@@ -2227,6 +3214,7 @@
           <w:sz w:val="24"/>
           <w:szCs w:val="24"/>
         </w:rPr>
+        <w:lastRenderedPageBreak/>
         <w:t>R2</w:t>
       </w:r>
       <w:r>
@@ -2400,180 +3388,212 @@
           <w:sz w:val="24"/>
           <w:szCs w:val="24"/>
         </w:rPr>
+        <w:t>R6</w:t>
+      </w:r>
+      <w:r>
+        <w:rPr>
+          <w:rFonts w:ascii="Times New Roman" w:hAnsi="Times New Roman" w:cs="Times New Roman"/>
+          <w:sz w:val="24"/>
+          <w:szCs w:val="24"/>
+        </w:rPr>
+        <w:t xml:space="preserve">- </w:t>
+      </w:r>
+      <w:r>
+        <w:rPr>
+          <w:rFonts w:ascii="Times New Roman" w:hAnsi="Times New Roman" w:cs="Times New Roman"/>
+          <w:sz w:val="24"/>
+          <w:szCs w:val="24"/>
+        </w:rPr>
+        <w:t xml:space="preserve">Status de reprovação: </w:t>
+      </w:r>
+      <w:r>
+        <w:rPr>
+          <w:rFonts w:ascii="Times New Roman" w:hAnsi="Times New Roman" w:cs="Times New Roman"/>
+          <w:sz w:val="24"/>
+          <w:szCs w:val="24"/>
+        </w:rPr>
+        <w:t>As</w:t>
+      </w:r>
+      <w:r>
+        <w:rPr>
+          <w:rFonts w:ascii="Times New Roman" w:hAnsi="Times New Roman" w:cs="Times New Roman"/>
+          <w:sz w:val="24"/>
+          <w:szCs w:val="24"/>
+        </w:rPr>
+        <w:t>sim que o status de reprovação é</w:t>
+      </w:r>
+      <w:r>
+        <w:rPr>
+          <w:rFonts w:ascii="Times New Roman" w:hAnsi="Times New Roman" w:cs="Times New Roman"/>
+          <w:sz w:val="24"/>
+          <w:szCs w:val="24"/>
+        </w:rPr>
+        <w:t xml:space="preserve"> confirmado pelo sistema, deve-se confirma se a nota do alu</w:t>
+      </w:r>
+      <w:r>
+        <w:rPr>
+          <w:rFonts w:ascii="Times New Roman" w:hAnsi="Times New Roman" w:cs="Times New Roman"/>
+          <w:sz w:val="24"/>
+          <w:szCs w:val="24"/>
+        </w:rPr>
+        <w:t>no é menor que 6 e maior que 2,5</w:t>
+      </w:r>
+      <w:r>
+        <w:rPr>
+          <w:rFonts w:ascii="Times New Roman" w:hAnsi="Times New Roman" w:cs="Times New Roman"/>
+          <w:sz w:val="24"/>
+          <w:szCs w:val="24"/>
+        </w:rPr>
+        <w:t xml:space="preserve"> e assim exibir que ele está de exame.</w:t>
+      </w:r>
+    </w:p>
+    <w:p>
+      <w:pPr>
+        <w:ind w:left="708"/>
+        <w:jc w:val="both"/>
+        <w:rPr>
+          <w:rFonts w:ascii="Times New Roman" w:hAnsi="Times New Roman" w:cs="Times New Roman"/>
+          <w:sz w:val="24"/>
+          <w:szCs w:val="24"/>
+        </w:rPr>
+      </w:pPr>
+    </w:p>
+    <w:p>
+      <w:pPr>
+        <w:pStyle w:val="Subttulo"/>
+      </w:pPr>
+      <w:r>
+        <w:t>Requisitos de Qualidade</w:t>
+      </w:r>
+      <w:r>
+        <w:fldChar w:fldCharType="begin"/>
+      </w:r>
+      <w:r>
+        <w:instrText xml:space="preserve"> XE "</w:instrText>
+      </w:r>
+      <w:r>
+        <w:instrText>Requisitos de Qualidade</w:instrText>
+      </w:r>
+      <w:r>
+        <w:instrText xml:space="preserve">" </w:instrText>
+      </w:r>
+      <w:r>
+        <w:fldChar w:fldCharType="end"/>
+      </w:r>
+    </w:p>
+    <w:p>
+      <w:pPr>
+        <w:ind w:firstLine="708"/>
+        <w:jc w:val="both"/>
+        <w:rPr>
+          <w:rFonts w:ascii="Times New Roman" w:hAnsi="Times New Roman" w:cs="Times New Roman"/>
+          <w:sz w:val="28"/>
+          <w:szCs w:val="28"/>
+        </w:rPr>
+      </w:pPr>
+      <w:r>
+        <w:rPr>
+          <w:rFonts w:ascii="Times New Roman" w:hAnsi="Times New Roman" w:cs="Times New Roman"/>
+          <w:sz w:val="24"/>
+          <w:szCs w:val="24"/>
+        </w:rPr>
+        <w:t xml:space="preserve">RQ1- </w:t>
+      </w:r>
+      <w:r>
+        <w:rPr>
+          <w:rFonts w:ascii="Times New Roman" w:hAnsi="Times New Roman" w:cs="Times New Roman"/>
+          <w:sz w:val="24"/>
+          <w:szCs w:val="24"/>
+        </w:rPr>
+        <w:t>Linguagem de programação C.</w:t>
+      </w:r>
+    </w:p>
+    <w:p>
+      <w:pPr>
+        <w:ind w:firstLine="708"/>
+        <w:jc w:val="both"/>
+        <w:rPr>
+          <w:rFonts w:ascii="Times New Roman" w:hAnsi="Times New Roman" w:cs="Times New Roman"/>
+          <w:sz w:val="28"/>
+          <w:szCs w:val="28"/>
+        </w:rPr>
+      </w:pPr>
+      <w:r>
+        <w:rPr>
+          <w:rFonts w:ascii="Times New Roman" w:hAnsi="Times New Roman" w:cs="Times New Roman"/>
+          <w:sz w:val="24"/>
+          <w:szCs w:val="24"/>
+        </w:rPr>
+        <w:t xml:space="preserve">RQ2- </w:t>
+      </w:r>
+      <w:r>
+        <w:rPr>
+          <w:rFonts w:ascii="Times New Roman" w:hAnsi="Times New Roman" w:cs="Times New Roman"/>
+          <w:sz w:val="24"/>
+          <w:szCs w:val="24"/>
+        </w:rPr>
+        <w:t>Executar o programa em Linux.</w:t>
+      </w:r>
+    </w:p>
+    <w:p>
+      <w:pPr>
+        <w:ind w:firstLine="708"/>
+        <w:jc w:val="both"/>
+        <w:rPr>
+          <w:rFonts w:ascii="Times New Roman" w:hAnsi="Times New Roman" w:cs="Times New Roman"/>
+          <w:sz w:val="28"/>
+          <w:szCs w:val="28"/>
+        </w:rPr>
+      </w:pPr>
+      <w:r>
+        <w:rPr>
+          <w:rFonts w:ascii="Times New Roman" w:hAnsi="Times New Roman" w:cs="Times New Roman"/>
+          <w:sz w:val="24"/>
+          <w:szCs w:val="24"/>
+        </w:rPr>
+        <w:t xml:space="preserve">RQ3- </w:t>
+      </w:r>
+      <w:r>
+        <w:rPr>
+          <w:rFonts w:ascii="Times New Roman" w:hAnsi="Times New Roman" w:cs="Times New Roman"/>
+          <w:sz w:val="24"/>
+          <w:szCs w:val="24"/>
+        </w:rPr>
+        <w:t>Interface simples.</w:t>
+      </w:r>
+    </w:p>
+    <w:p>
+      <w:pPr>
+        <w:pStyle w:val="Ttulo1"/>
+      </w:pPr>
+    </w:p>
+    <w:p>
+      <w:pPr>
+        <w:rPr>
+          <w:u w:val="single"/>
+        </w:rPr>
+      </w:pPr>
+    </w:p>
+    <w:p/>
+    <w:p/>
+    <w:p/>
+    <w:p/>
+    <w:p/>
+    <w:p/>
+    <w:p/>
+    <w:p/>
+    <w:p/>
+    <w:p/>
+    <w:p/>
+    <w:p/>
+    <w:p/>
+    <w:p>
+      <w:pPr>
+        <w:pStyle w:val="Ttulo1"/>
+      </w:pPr>
+      <w:bookmarkStart w:id="6" w:name="_Toc450914871"/>
+      <w:r>
         <w:lastRenderedPageBreak/>
-        <w:t>R6</w:t>
-      </w:r>
-      <w:r>
-        <w:rPr>
-          <w:rFonts w:ascii="Times New Roman" w:hAnsi="Times New Roman" w:cs="Times New Roman"/>
-          <w:sz w:val="24"/>
-          <w:szCs w:val="24"/>
-        </w:rPr>
-        <w:t xml:space="preserve">- </w:t>
-      </w:r>
-      <w:r>
-        <w:rPr>
-          <w:rFonts w:ascii="Times New Roman" w:hAnsi="Times New Roman" w:cs="Times New Roman"/>
-          <w:sz w:val="24"/>
-          <w:szCs w:val="24"/>
-        </w:rPr>
-        <w:t xml:space="preserve">Status de reprovação: </w:t>
-      </w:r>
-      <w:r>
-        <w:rPr>
-          <w:rFonts w:ascii="Times New Roman" w:hAnsi="Times New Roman" w:cs="Times New Roman"/>
-          <w:sz w:val="24"/>
-          <w:szCs w:val="24"/>
-        </w:rPr>
-        <w:t>As</w:t>
-      </w:r>
-      <w:r>
-        <w:rPr>
-          <w:rFonts w:ascii="Times New Roman" w:hAnsi="Times New Roman" w:cs="Times New Roman"/>
-          <w:sz w:val="24"/>
-          <w:szCs w:val="24"/>
-        </w:rPr>
-        <w:t>sim que o status de reprovação é</w:t>
-      </w:r>
-      <w:r>
-        <w:rPr>
-          <w:rFonts w:ascii="Times New Roman" w:hAnsi="Times New Roman" w:cs="Times New Roman"/>
-          <w:sz w:val="24"/>
-          <w:szCs w:val="24"/>
-        </w:rPr>
-        <w:t xml:space="preserve"> confirmado pelo sistema, deve-se confirma se a nota do alu</w:t>
-      </w:r>
-      <w:r>
-        <w:rPr>
-          <w:rFonts w:ascii="Times New Roman" w:hAnsi="Times New Roman" w:cs="Times New Roman"/>
-          <w:sz w:val="24"/>
-          <w:szCs w:val="24"/>
-        </w:rPr>
-        <w:t>no é menor que 6 e maior que 2,5</w:t>
-      </w:r>
-      <w:r>
-        <w:rPr>
-          <w:rFonts w:ascii="Times New Roman" w:hAnsi="Times New Roman" w:cs="Times New Roman"/>
-          <w:sz w:val="24"/>
-          <w:szCs w:val="24"/>
-        </w:rPr>
-        <w:t xml:space="preserve"> e assim exibir que ele está de exame.</w:t>
-      </w:r>
-    </w:p>
-    <w:p>
-      <w:pPr>
-        <w:ind w:left="708"/>
-        <w:jc w:val="both"/>
-        <w:rPr>
-          <w:rFonts w:ascii="Times New Roman" w:hAnsi="Times New Roman" w:cs="Times New Roman"/>
-          <w:sz w:val="24"/>
-          <w:szCs w:val="24"/>
-        </w:rPr>
-      </w:pPr>
-    </w:p>
-    <w:p>
-      <w:pPr>
-        <w:pStyle w:val="Subttulo"/>
-      </w:pPr>
-      <w:r>
-        <w:t>Requisitos de Qualidade</w:t>
-      </w:r>
-      <w:r>
-        <w:fldChar w:fldCharType="begin"/>
-      </w:r>
-      <w:r>
-        <w:instrText xml:space="preserve"> XE "</w:instrText>
-      </w:r>
-      <w:r>
-        <w:instrText>Requisitos de Qualidade</w:instrText>
-      </w:r>
-      <w:r>
-        <w:instrText xml:space="preserve">" </w:instrText>
-      </w:r>
-      <w:r>
-        <w:fldChar w:fldCharType="end"/>
-      </w:r>
-    </w:p>
-    <w:p>
-      <w:pPr>
-        <w:pStyle w:val="PargrafodaLista"/>
-        <w:numPr>
-          <w:ilvl w:val="0"/>
-          <w:numId w:val="4"/>
-        </w:numPr>
-        <w:jc w:val="both"/>
-        <w:rPr>
-          <w:rFonts w:ascii="Times New Roman" w:hAnsi="Times New Roman" w:cs="Times New Roman"/>
-          <w:sz w:val="28"/>
-          <w:szCs w:val="28"/>
-        </w:rPr>
-      </w:pPr>
-      <w:r>
-        <w:rPr>
-          <w:rFonts w:ascii="Times New Roman" w:hAnsi="Times New Roman" w:cs="Times New Roman"/>
-          <w:sz w:val="24"/>
-          <w:szCs w:val="24"/>
-        </w:rPr>
-        <w:t>Linguagem de programação C.</w:t>
-      </w:r>
-    </w:p>
-    <w:p>
-      <w:pPr>
-        <w:pStyle w:val="PargrafodaLista"/>
-        <w:numPr>
-          <w:ilvl w:val="0"/>
-          <w:numId w:val="4"/>
-        </w:numPr>
-        <w:jc w:val="both"/>
-        <w:rPr>
-          <w:rFonts w:ascii="Times New Roman" w:hAnsi="Times New Roman" w:cs="Times New Roman"/>
-          <w:sz w:val="28"/>
-          <w:szCs w:val="28"/>
-        </w:rPr>
-      </w:pPr>
-      <w:r>
-        <w:rPr>
-          <w:rFonts w:ascii="Times New Roman" w:hAnsi="Times New Roman" w:cs="Times New Roman"/>
-          <w:sz w:val="24"/>
-          <w:szCs w:val="24"/>
-        </w:rPr>
-        <w:t>Executar o programa em Linux.</w:t>
-      </w:r>
-    </w:p>
-    <w:p>
-      <w:pPr>
-        <w:pStyle w:val="PargrafodaLista"/>
-        <w:numPr>
-          <w:ilvl w:val="0"/>
-          <w:numId w:val="4"/>
-        </w:numPr>
-        <w:jc w:val="both"/>
-        <w:rPr>
-          <w:rFonts w:ascii="Times New Roman" w:hAnsi="Times New Roman" w:cs="Times New Roman"/>
-          <w:sz w:val="28"/>
-          <w:szCs w:val="28"/>
-        </w:rPr>
-      </w:pPr>
-      <w:r>
-        <w:rPr>
-          <w:rFonts w:ascii="Times New Roman" w:hAnsi="Times New Roman" w:cs="Times New Roman"/>
-          <w:sz w:val="24"/>
-          <w:szCs w:val="24"/>
-        </w:rPr>
-        <w:t>Interface simples.</w:t>
-      </w:r>
-    </w:p>
-    <w:p>
-      <w:pPr>
-        <w:pStyle w:val="Ttulo1"/>
-      </w:pPr>
-    </w:p>
-    <w:p>
-      <w:pPr>
-        <w:pStyle w:val="Ttulo1"/>
-      </w:pPr>
-      <w:bookmarkStart w:id="6" w:name="_Toc450914871"/>
-      <w:r>
         <w:t>Apêndices</w:t>
       </w:r>
       <w:bookmarkEnd w:id="6"/>
@@ -2646,8 +3666,8 @@
         </w:rPr>
         <w:drawing>
           <wp:inline distT="0" distB="0" distL="0" distR="0">
-            <wp:extent cx="5353220" cy="2675916"/>
-            <wp:effectExtent l="5080" t="0" r="5080" b="5080"/>
+            <wp:extent cx="7720362" cy="3859180"/>
+            <wp:effectExtent l="6667" t="0" r="1588" b="1587"/>
             <wp:docPr id="1" name="Imagem 1"/>
             <wp:cNvGraphicFramePr>
               <a:graphicFrameLocks xmlns:a="http://schemas.openxmlformats.org/drawingml/2006/main" noChangeAspect="1"/>
@@ -2660,7 +3680,7 @@
                     <pic:cNvPicPr/>
                   </pic:nvPicPr>
                   <pic:blipFill>
-                    <a:blip r:embed="rId6">
+                    <a:blip r:embed="rId8">
                       <a:extLst>
                         <a:ext uri="{28A0092B-C50C-407E-A947-70E740481C1C}">
                           <a14:useLocalDpi xmlns:a14="http://schemas.microsoft.com/office/drawing/2010/main" val="0"/>
@@ -2674,7 +3694,7 @@
                   <pic:spPr>
                     <a:xfrm rot="5400000">
                       <a:off x="0" y="0"/>
-                      <a:ext cx="5438016" cy="2718303"/>
+                      <a:ext cx="7772928" cy="3885456"/>
                     </a:xfrm>
                     <a:prstGeom prst="rect">
                       <a:avLst/>
@@ -2707,6 +3727,36 @@
           <w:sz w:val="28"/>
           <w:szCs w:val="28"/>
         </w:rPr>
+      </w:pPr>
+    </w:p>
+    <w:p>
+      <w:pPr>
+        <w:pStyle w:val="Subttulo"/>
+      </w:pPr>
+    </w:p>
+    <w:p>
+      <w:pPr>
+        <w:pStyle w:val="Subttulo"/>
+      </w:pPr>
+    </w:p>
+    <w:p>
+      <w:pPr>
+        <w:pStyle w:val="Subttulo"/>
+      </w:pPr>
+    </w:p>
+    <w:p>
+      <w:pPr>
+        <w:pStyle w:val="Subttulo"/>
+      </w:pPr>
+    </w:p>
+    <w:p>
+      <w:pPr>
+        <w:pStyle w:val="Subttulo"/>
+      </w:pPr>
+    </w:p>
+    <w:p>
+      <w:pPr>
+        <w:pStyle w:val="Subttulo"/>
       </w:pPr>
     </w:p>
     <w:p>
@@ -2769,7 +3819,7 @@
                     </pic:cNvPicPr>
                   </pic:nvPicPr>
                   <pic:blipFill>
-                    <a:blip r:embed="rId7">
+                    <a:blip r:embed="rId9">
                       <a:extLst>
                         <a:ext uri="{28A0092B-C50C-407E-A947-70E740481C1C}">
                           <a14:useLocalDpi xmlns:a14="http://schemas.microsoft.com/office/drawing/2010/main" val="0"/>
@@ -3197,6 +4247,7 @@
           <w:sz w:val="24"/>
           <w:szCs w:val="24"/>
         </w:rPr>
+        <w:lastRenderedPageBreak/>
         <w:t>O sistema considera o nome digitado.</w:t>
       </w:r>
     </w:p>
@@ -4231,13 +5282,26 @@
           <w:szCs w:val="24"/>
         </w:rPr>
       </w:pPr>
-      <w:r>
-        <w:rPr>
-          <w:rFonts w:ascii="Times New Roman" w:hAnsi="Times New Roman" w:cs="Times New Roman"/>
-          <w:b/>
-          <w:sz w:val="24"/>
-          <w:szCs w:val="24"/>
-        </w:rPr>
+    </w:p>
+    <w:p>
+      <w:pPr>
+        <w:spacing w:after="0"/>
+        <w:jc w:val="both"/>
+        <w:rPr>
+          <w:rFonts w:ascii="Times New Roman" w:hAnsi="Times New Roman" w:cs="Times New Roman"/>
+          <w:b/>
+          <w:sz w:val="24"/>
+          <w:szCs w:val="24"/>
+        </w:rPr>
+      </w:pPr>
+      <w:r>
+        <w:rPr>
+          <w:rFonts w:ascii="Times New Roman" w:hAnsi="Times New Roman" w:cs="Times New Roman"/>
+          <w:b/>
+          <w:sz w:val="24"/>
+          <w:szCs w:val="24"/>
+        </w:rPr>
+        <w:lastRenderedPageBreak/>
         <w:t>Referências cruzadas:</w:t>
       </w:r>
     </w:p>
@@ -4431,7 +5495,6 @@
           <w:sz w:val="24"/>
           <w:szCs w:val="24"/>
         </w:rPr>
-        <w:lastRenderedPageBreak/>
         <w:t>1. O usuário digita ‘A’ para escolher média aritmética ou ‘G’ para escolher média geométrica.</w:t>
       </w:r>
     </w:p>
@@ -5471,7 +6534,6 @@
           <w:sz w:val="24"/>
           <w:szCs w:val="24"/>
         </w:rPr>
-        <w:lastRenderedPageBreak/>
         <w:t>Gatilho (condição de disparo):</w:t>
       </w:r>
     </w:p>
@@ -5991,6 +7053,78 @@
           <w:szCs w:val="24"/>
         </w:rPr>
       </w:pPr>
+    </w:p>
+    <w:p>
+      <w:pPr>
+        <w:rPr>
+          <w:rFonts w:ascii="Times New Roman" w:hAnsi="Times New Roman" w:cs="Times New Roman"/>
+          <w:sz w:val="24"/>
+          <w:szCs w:val="24"/>
+        </w:rPr>
+      </w:pPr>
+    </w:p>
+    <w:p>
+      <w:pPr>
+        <w:rPr>
+          <w:rFonts w:ascii="Times New Roman" w:hAnsi="Times New Roman" w:cs="Times New Roman"/>
+          <w:sz w:val="24"/>
+          <w:szCs w:val="24"/>
+        </w:rPr>
+      </w:pPr>
+    </w:p>
+    <w:p>
+      <w:pPr>
+        <w:rPr>
+          <w:rFonts w:ascii="Times New Roman" w:hAnsi="Times New Roman" w:cs="Times New Roman"/>
+          <w:sz w:val="24"/>
+          <w:szCs w:val="24"/>
+        </w:rPr>
+      </w:pPr>
+    </w:p>
+    <w:p>
+      <w:pPr>
+        <w:rPr>
+          <w:rFonts w:ascii="Times New Roman" w:hAnsi="Times New Roman" w:cs="Times New Roman"/>
+          <w:sz w:val="24"/>
+          <w:szCs w:val="24"/>
+        </w:rPr>
+      </w:pPr>
+    </w:p>
+    <w:p>
+      <w:pPr>
+        <w:rPr>
+          <w:rFonts w:ascii="Times New Roman" w:hAnsi="Times New Roman" w:cs="Times New Roman"/>
+          <w:sz w:val="24"/>
+          <w:szCs w:val="24"/>
+        </w:rPr>
+      </w:pPr>
+    </w:p>
+    <w:p>
+      <w:pPr>
+        <w:rPr>
+          <w:rFonts w:ascii="Times New Roman" w:hAnsi="Times New Roman" w:cs="Times New Roman"/>
+          <w:sz w:val="24"/>
+          <w:szCs w:val="24"/>
+        </w:rPr>
+      </w:pPr>
+    </w:p>
+    <w:p>
+      <w:pPr>
+        <w:rPr>
+          <w:rFonts w:ascii="Times New Roman" w:hAnsi="Times New Roman" w:cs="Times New Roman"/>
+          <w:sz w:val="24"/>
+          <w:szCs w:val="24"/>
+        </w:rPr>
+      </w:pPr>
+    </w:p>
+    <w:p>
+      <w:pPr>
+        <w:rPr>
+          <w:rFonts w:ascii="Times New Roman" w:hAnsi="Times New Roman" w:cs="Times New Roman"/>
+          <w:sz w:val="24"/>
+          <w:szCs w:val="24"/>
+        </w:rPr>
+      </w:pPr>
       <w:r>
         <w:rPr>
           <w:rFonts w:ascii="Times New Roman" w:hAnsi="Times New Roman" w:cs="Times New Roman"/>
@@ -6006,6 +7140,7 @@
       </w:pPr>
       <w:bookmarkStart w:id="8" w:name="_Toc450914873"/>
       <w:r>
+        <w:lastRenderedPageBreak/>
         <w:t>Índice</w:t>
       </w:r>
       <w:bookmarkEnd w:id="8"/>
@@ -6346,7 +7481,6 @@
           <w:sz w:val="24"/>
           <w:szCs w:val="24"/>
         </w:rPr>
-        <w:lastRenderedPageBreak/>
         <w:t>S</w:t>
       </w:r>
     </w:p>
@@ -8000,7 +9134,7 @@
 </file>
 
 <file path=customXml/itemProps1.xml><?xml version="1.0" encoding="utf-8"?>
-<ds:datastoreItem xmlns:ds="http://schemas.openxmlformats.org/officeDocument/2006/customXml" ds:itemID="{A6302CD1-CE80-4269-9B38-19ED574B10B8}">
+<ds:datastoreItem xmlns:ds="http://schemas.openxmlformats.org/officeDocument/2006/customXml" ds:itemID="{7B3573B9-DFAC-4F90-A37F-4D1675CB0496}">
   <ds:schemaRefs>
     <ds:schemaRef ds:uri="http://schemas.openxmlformats.org/officeDocument/2006/bibliography"/>
   </ds:schemaRefs>

</xml_diff>

<commit_message>
Documento de especificação - versao 0.8
acrescimo de um requisito
</commit_message>
<xml_diff>
--- a/Documento de especificação (Medias).docx
+++ b/Documento de especificação (Medias).docx
@@ -290,8 +290,6 @@
           <w:szCs w:val="28"/>
         </w:rPr>
       </w:pPr>
-      <w:bookmarkStart w:id="0" w:name="_GoBack"/>
-      <w:bookmarkEnd w:id="0"/>
     </w:p>
     <w:p>
       <w:pPr>
@@ -1420,6 +1418,96 @@
           </w:p>
         </w:tc>
       </w:tr>
+      <w:tr>
+        <w:tc>
+          <w:tcPr>
+            <w:tcW w:w="2123" w:type="dxa"/>
+          </w:tcPr>
+          <w:p>
+            <w:pPr>
+              <w:rPr>
+                <w:rFonts w:ascii="Times New Roman" w:hAnsi="Times New Roman" w:cs="Times New Roman"/>
+                <w:sz w:val="24"/>
+                <w:szCs w:val="24"/>
+              </w:rPr>
+            </w:pPr>
+            <w:r>
+              <w:rPr>
+                <w:rFonts w:ascii="Times New Roman" w:hAnsi="Times New Roman" w:cs="Times New Roman"/>
+                <w:sz w:val="24"/>
+                <w:szCs w:val="24"/>
+              </w:rPr>
+              <w:t>20/05/2016</w:t>
+            </w:r>
+          </w:p>
+        </w:tc>
+        <w:tc>
+          <w:tcPr>
+            <w:tcW w:w="896" w:type="dxa"/>
+          </w:tcPr>
+          <w:p>
+            <w:pPr>
+              <w:rPr>
+                <w:rFonts w:ascii="Times New Roman" w:hAnsi="Times New Roman" w:cs="Times New Roman"/>
+                <w:sz w:val="24"/>
+                <w:szCs w:val="24"/>
+              </w:rPr>
+            </w:pPr>
+            <w:r>
+              <w:rPr>
+                <w:rFonts w:ascii="Times New Roman" w:hAnsi="Times New Roman" w:cs="Times New Roman"/>
+                <w:sz w:val="24"/>
+                <w:szCs w:val="24"/>
+              </w:rPr>
+              <w:t>0.8</w:t>
+            </w:r>
+          </w:p>
+        </w:tc>
+        <w:tc>
+          <w:tcPr>
+            <w:tcW w:w="2363" w:type="dxa"/>
+          </w:tcPr>
+          <w:p>
+            <w:pPr>
+              <w:rPr>
+                <w:rFonts w:ascii="Times New Roman" w:hAnsi="Times New Roman" w:cs="Times New Roman"/>
+                <w:sz w:val="24"/>
+                <w:szCs w:val="24"/>
+              </w:rPr>
+            </w:pPr>
+            <w:r>
+              <w:rPr>
+                <w:rFonts w:ascii="Times New Roman" w:hAnsi="Times New Roman" w:cs="Times New Roman"/>
+                <w:sz w:val="24"/>
+                <w:szCs w:val="24"/>
+              </w:rPr>
+              <w:t>Lorena Zambaldi</w:t>
+            </w:r>
+          </w:p>
+        </w:tc>
+        <w:tc>
+          <w:tcPr>
+            <w:tcW w:w="3260" w:type="dxa"/>
+          </w:tcPr>
+          <w:p>
+            <w:pPr>
+              <w:rPr>
+                <w:rFonts w:ascii="Times New Roman" w:hAnsi="Times New Roman" w:cs="Times New Roman"/>
+                <w:sz w:val="24"/>
+                <w:szCs w:val="24"/>
+              </w:rPr>
+            </w:pPr>
+            <w:r>
+              <w:rPr>
+                <w:rFonts w:ascii="Times New Roman" w:hAnsi="Times New Roman" w:cs="Times New Roman"/>
+                <w:sz w:val="24"/>
+                <w:szCs w:val="24"/>
+              </w:rPr>
+              <w:t xml:space="preserve">Acréscimo de um requisito </w:t>
+            </w:r>
+          </w:p>
+        </w:tc>
+      </w:tr>
     </w:tbl>
     <w:p>
       <w:pPr>
@@ -1456,6 +1544,8 @@
           <w:szCs w:val="28"/>
         </w:rPr>
       </w:pPr>
+      <w:bookmarkStart w:id="0" w:name="_GoBack"/>
+      <w:bookmarkEnd w:id="0"/>
     </w:p>
     <w:p>
       <w:pPr>
@@ -2603,7 +2693,6 @@
       </w:pPr>
       <w:bookmarkStart w:id="1" w:name="_Toc450914866"/>
       <w:r>
-        <w:lastRenderedPageBreak/>
         <w:t>Introdução</w:t>
       </w:r>
       <w:bookmarkEnd w:id="1"/>
@@ -3171,49 +3260,6 @@
           <w:sz w:val="24"/>
           <w:szCs w:val="24"/>
         </w:rPr>
-        <w:t>R1- Escolha do tipo de Media:</w:t>
-      </w:r>
-      <w:r>
-        <w:rPr>
-          <w:rFonts w:ascii="Times New Roman" w:hAnsi="Times New Roman" w:cs="Times New Roman"/>
-          <w:sz w:val="24"/>
-          <w:szCs w:val="24"/>
-        </w:rPr>
-        <w:t xml:space="preserve"> O </w:t>
-      </w:r>
-      <w:r>
-        <w:rPr>
-          <w:rFonts w:ascii="Times New Roman" w:hAnsi="Times New Roman" w:cs="Times New Roman"/>
-          <w:sz w:val="24"/>
-          <w:szCs w:val="24"/>
-        </w:rPr>
-        <w:t xml:space="preserve">usuário </w:t>
-      </w:r>
-      <w:r>
-        <w:rPr>
-          <w:rFonts w:ascii="Times New Roman" w:hAnsi="Times New Roman" w:cs="Times New Roman"/>
-          <w:sz w:val="24"/>
-          <w:szCs w:val="24"/>
-        </w:rPr>
-        <w:t>deve escolher qual é a média que ele deseja.</w:t>
-      </w:r>
-    </w:p>
-    <w:p>
-      <w:pPr>
-        <w:ind w:left="708"/>
-        <w:jc w:val="both"/>
-        <w:rPr>
-          <w:rFonts w:ascii="Times New Roman" w:hAnsi="Times New Roman" w:cs="Times New Roman"/>
-          <w:sz w:val="24"/>
-          <w:szCs w:val="24"/>
-        </w:rPr>
-      </w:pPr>
-      <w:r>
-        <w:rPr>
-          <w:rFonts w:ascii="Times New Roman" w:hAnsi="Times New Roman" w:cs="Times New Roman"/>
-          <w:sz w:val="24"/>
-          <w:szCs w:val="24"/>
-        </w:rPr>
         <w:lastRenderedPageBreak/>
         <w:t>R2</w:t>
       </w:r>
@@ -3223,6 +3269,57 @@
           <w:sz w:val="24"/>
           <w:szCs w:val="24"/>
         </w:rPr>
+        <w:t>- Escolha do tipo de Media:</w:t>
+      </w:r>
+      <w:r>
+        <w:rPr>
+          <w:rFonts w:ascii="Times New Roman" w:hAnsi="Times New Roman" w:cs="Times New Roman"/>
+          <w:sz w:val="24"/>
+          <w:szCs w:val="24"/>
+        </w:rPr>
+        <w:t xml:space="preserve"> O </w:t>
+      </w:r>
+      <w:r>
+        <w:rPr>
+          <w:rFonts w:ascii="Times New Roman" w:hAnsi="Times New Roman" w:cs="Times New Roman"/>
+          <w:sz w:val="24"/>
+          <w:szCs w:val="24"/>
+        </w:rPr>
+        <w:t xml:space="preserve">usuário </w:t>
+      </w:r>
+      <w:r>
+        <w:rPr>
+          <w:rFonts w:ascii="Times New Roman" w:hAnsi="Times New Roman" w:cs="Times New Roman"/>
+          <w:sz w:val="24"/>
+          <w:szCs w:val="24"/>
+        </w:rPr>
+        <w:t>deve escolher qual é a média que ele deseja.</w:t>
+      </w:r>
+    </w:p>
+    <w:p>
+      <w:pPr>
+        <w:ind w:left="708"/>
+        <w:jc w:val="both"/>
+        <w:rPr>
+          <w:rFonts w:ascii="Times New Roman" w:hAnsi="Times New Roman" w:cs="Times New Roman"/>
+          <w:sz w:val="24"/>
+          <w:szCs w:val="24"/>
+        </w:rPr>
+      </w:pPr>
+      <w:r>
+        <w:rPr>
+          <w:rFonts w:ascii="Times New Roman" w:hAnsi="Times New Roman" w:cs="Times New Roman"/>
+          <w:sz w:val="24"/>
+          <w:szCs w:val="24"/>
+        </w:rPr>
+        <w:t>R3</w:t>
+      </w:r>
+      <w:r>
+        <w:rPr>
+          <w:rFonts w:ascii="Times New Roman" w:hAnsi="Times New Roman" w:cs="Times New Roman"/>
+          <w:sz w:val="24"/>
+          <w:szCs w:val="24"/>
+        </w:rPr>
         <w:t xml:space="preserve">- </w:t>
       </w:r>
       <w:r>
@@ -3267,7 +3364,7 @@
           <w:sz w:val="24"/>
           <w:szCs w:val="24"/>
         </w:rPr>
-        <w:t>R3</w:t>
+        <w:t>R4</w:t>
       </w:r>
       <w:r>
         <w:rPr>
@@ -3310,7 +3407,15 @@
           <w:sz w:val="24"/>
           <w:szCs w:val="24"/>
         </w:rPr>
-        <w:t xml:space="preserve">R4- Mostrar resultado: </w:t>
+        <w:t>R5</w:t>
+      </w:r>
+      <w:r>
+        <w:rPr>
+          <w:rFonts w:ascii="Times New Roman" w:hAnsi="Times New Roman" w:cs="Times New Roman"/>
+          <w:sz w:val="24"/>
+          <w:szCs w:val="24"/>
+        </w:rPr>
+        <w:t xml:space="preserve">- Mostrar resultado: </w:t>
       </w:r>
       <w:r>
         <w:rPr>
@@ -3337,7 +3442,7 @@
           <w:sz w:val="24"/>
           <w:szCs w:val="24"/>
         </w:rPr>
-        <w:t>R5</w:t>
+        <w:t>R6</w:t>
       </w:r>
       <w:r>
         <w:rPr>
@@ -3388,7 +3493,7 @@
           <w:sz w:val="24"/>
           <w:szCs w:val="24"/>
         </w:rPr>
-        <w:t>R6</w:t>
+        <w:t>R7</w:t>
       </w:r>
       <w:r>
         <w:rPr>
@@ -3404,7 +3509,15 @@
           <w:sz w:val="24"/>
           <w:szCs w:val="24"/>
         </w:rPr>
-        <w:t xml:space="preserve">Status de reprovação: </w:t>
+        <w:t>Status de exame</w:t>
+      </w:r>
+      <w:r>
+        <w:rPr>
+          <w:rFonts w:ascii="Times New Roman" w:hAnsi="Times New Roman" w:cs="Times New Roman"/>
+          <w:sz w:val="24"/>
+          <w:szCs w:val="24"/>
+        </w:rPr>
+        <w:t xml:space="preserve">: </w:t>
       </w:r>
       <w:r>
         <w:rPr>
@@ -3446,6 +3559,52 @@
         </w:rPr>
         <w:t xml:space="preserve"> e assim exibir que ele está de exame.</w:t>
       </w:r>
+    </w:p>
+    <w:p>
+      <w:pPr>
+        <w:ind w:left="708"/>
+        <w:jc w:val="both"/>
+        <w:rPr>
+          <w:rFonts w:ascii="Times New Roman" w:hAnsi="Times New Roman" w:cs="Times New Roman"/>
+          <w:sz w:val="24"/>
+          <w:szCs w:val="24"/>
+        </w:rPr>
+      </w:pPr>
+      <w:r>
+        <w:rPr>
+          <w:rFonts w:ascii="Times New Roman" w:hAnsi="Times New Roman" w:cs="Times New Roman"/>
+          <w:sz w:val="24"/>
+          <w:szCs w:val="24"/>
+        </w:rPr>
+        <w:t xml:space="preserve">R8 - </w:t>
+      </w:r>
+      <w:r>
+        <w:rPr>
+          <w:rFonts w:ascii="Times New Roman" w:hAnsi="Times New Roman" w:cs="Times New Roman"/>
+          <w:sz w:val="24"/>
+          <w:szCs w:val="24"/>
+        </w:rPr>
+        <w:t>Indicação na interface:</w:t>
+      </w:r>
+      <w:r>
+        <w:rPr>
+          <w:rFonts w:ascii="Times New Roman" w:hAnsi="Times New Roman" w:cs="Times New Roman"/>
+          <w:sz w:val="24"/>
+          <w:szCs w:val="24"/>
+        </w:rPr>
+        <w:t xml:space="preserve"> O sistema irá expressar visualmente através das cores verde, amarela e vermelha, respectivamente, se o aluno está aprovado, para exame e reprovado.</w:t>
+      </w:r>
+    </w:p>
+    <w:p>
+      <w:pPr>
+        <w:ind w:left="708"/>
+        <w:jc w:val="both"/>
+        <w:rPr>
+          <w:rFonts w:ascii="Times New Roman" w:hAnsi="Times New Roman" w:cs="Times New Roman"/>
+          <w:sz w:val="24"/>
+          <w:szCs w:val="24"/>
+        </w:rPr>
+      </w:pPr>
     </w:p>
     <w:p>
       <w:pPr>
@@ -3584,16 +3743,12 @@
     <w:p/>
     <w:p/>
     <w:p/>
-    <w:p/>
-    <w:p/>
-    <w:p/>
     <w:p>
       <w:pPr>
         <w:pStyle w:val="Ttulo1"/>
       </w:pPr>
       <w:bookmarkStart w:id="6" w:name="_Toc450914871"/>
       <w:r>
-        <w:lastRenderedPageBreak/>
         <w:t>Apêndices</w:t>
       </w:r>
       <w:bookmarkEnd w:id="6"/>
@@ -3664,6 +3819,7 @@
           <w:szCs w:val="28"/>
           <w:lang w:eastAsia="pt-BR"/>
         </w:rPr>
+        <w:lastRenderedPageBreak/>
         <w:drawing>
           <wp:inline distT="0" distB="0" distL="0" distR="0">
             <wp:extent cx="7720362" cy="3859180"/>
@@ -3709,13 +3865,31 @@
     </w:p>
     <w:p>
       <w:pPr>
-        <w:jc w:val="both"/>
-        <w:rPr>
-          <w:rFonts w:ascii="Times New Roman" w:hAnsi="Times New Roman" w:cs="Times New Roman"/>
-          <w:sz w:val="28"/>
-          <w:szCs w:val="28"/>
-        </w:rPr>
-      </w:pPr>
+        <w:pStyle w:val="Subttulo"/>
+      </w:pPr>
+    </w:p>
+    <w:p>
+      <w:pPr>
+        <w:pStyle w:val="Subttulo"/>
+      </w:pPr>
+      <w:r>
+        <w:t>Caso de uso</w:t>
+      </w:r>
+      <w:r>
+        <w:fldChar w:fldCharType="begin"/>
+      </w:r>
+      <w:r>
+        <w:instrText xml:space="preserve"> XE "</w:instrText>
+      </w:r>
+      <w:r>
+        <w:instrText>Caso de uso</w:instrText>
+      </w:r>
+      <w:r>
+        <w:instrText xml:space="preserve">" </w:instrText>
+      </w:r>
+      <w:r>
+        <w:fldChar w:fldCharType="end"/>
+      </w:r>
     </w:p>
     <w:p>
       <w:pPr>
@@ -3728,71 +3902,6 @@
           <w:szCs w:val="28"/>
         </w:rPr>
       </w:pPr>
-    </w:p>
-    <w:p>
-      <w:pPr>
-        <w:pStyle w:val="Subttulo"/>
-      </w:pPr>
-    </w:p>
-    <w:p>
-      <w:pPr>
-        <w:pStyle w:val="Subttulo"/>
-      </w:pPr>
-    </w:p>
-    <w:p>
-      <w:pPr>
-        <w:pStyle w:val="Subttulo"/>
-      </w:pPr>
-    </w:p>
-    <w:p>
-      <w:pPr>
-        <w:pStyle w:val="Subttulo"/>
-      </w:pPr>
-    </w:p>
-    <w:p>
-      <w:pPr>
-        <w:pStyle w:val="Subttulo"/>
-      </w:pPr>
-    </w:p>
-    <w:p>
-      <w:pPr>
-        <w:pStyle w:val="Subttulo"/>
-      </w:pPr>
-    </w:p>
-    <w:p>
-      <w:pPr>
-        <w:pStyle w:val="Subttulo"/>
-      </w:pPr>
-      <w:r>
-        <w:t>Caso de uso</w:t>
-      </w:r>
-      <w:r>
-        <w:fldChar w:fldCharType="begin"/>
-      </w:r>
-      <w:r>
-        <w:instrText xml:space="preserve"> XE "</w:instrText>
-      </w:r>
-      <w:r>
-        <w:instrText>Caso de uso</w:instrText>
-      </w:r>
-      <w:r>
-        <w:instrText xml:space="preserve">" </w:instrText>
-      </w:r>
-      <w:r>
-        <w:fldChar w:fldCharType="end"/>
-      </w:r>
-    </w:p>
-    <w:p>
-      <w:pPr>
-        <w:pStyle w:val="PargrafodaLista"/>
-        <w:ind w:left="780"/>
-        <w:jc w:val="both"/>
-        <w:rPr>
-          <w:rFonts w:ascii="Times New Roman" w:hAnsi="Times New Roman" w:cs="Times New Roman"/>
-          <w:sz w:val="28"/>
-          <w:szCs w:val="28"/>
-        </w:rPr>
-      </w:pPr>
       <w:r>
         <w:rPr>
           <w:rFonts w:ascii="Times New Roman" w:hAnsi="Times New Roman" w:cs="Times New Roman"/>
@@ -3801,6 +3910,7 @@
           <w:szCs w:val="28"/>
           <w:lang w:eastAsia="pt-BR"/>
         </w:rPr>
+        <w:lastRenderedPageBreak/>
         <w:drawing>
           <wp:inline distT="0" distB="0" distL="0" distR="0">
             <wp:extent cx="4472608" cy="2930809"/>
@@ -4247,8 +4357,574 @@
           <w:sz w:val="24"/>
           <w:szCs w:val="24"/>
         </w:rPr>
+        <w:t>O sistema considera o nome digitado.</w:t>
+      </w:r>
+    </w:p>
+    <w:p>
+      <w:pPr>
+        <w:spacing w:after="0"/>
+        <w:jc w:val="both"/>
+        <w:rPr>
+          <w:rFonts w:ascii="Times New Roman" w:hAnsi="Times New Roman" w:cs="Times New Roman"/>
+          <w:b/>
+          <w:sz w:val="24"/>
+          <w:szCs w:val="24"/>
+        </w:rPr>
+      </w:pPr>
+      <w:r>
+        <w:rPr>
+          <w:rFonts w:ascii="Times New Roman" w:hAnsi="Times New Roman" w:cs="Times New Roman"/>
+          <w:b/>
+          <w:sz w:val="24"/>
+          <w:szCs w:val="24"/>
+        </w:rPr>
+        <w:t>Cenário típico:</w:t>
+      </w:r>
+    </w:p>
+    <w:p>
+      <w:pPr>
+        <w:spacing w:after="0"/>
+        <w:ind w:firstLine="708"/>
+        <w:jc w:val="both"/>
+        <w:rPr>
+          <w:rFonts w:ascii="Times New Roman" w:hAnsi="Times New Roman" w:cs="Times New Roman"/>
+          <w:sz w:val="24"/>
+          <w:szCs w:val="24"/>
+        </w:rPr>
+      </w:pPr>
+      <w:r>
+        <w:rPr>
+          <w:rFonts w:ascii="Times New Roman" w:hAnsi="Times New Roman" w:cs="Times New Roman"/>
+          <w:sz w:val="24"/>
+          <w:szCs w:val="24"/>
+        </w:rPr>
+        <w:t xml:space="preserve">1. O usuário acessa o sistema de </w:t>
+      </w:r>
+      <w:proofErr w:type="spellStart"/>
+      <w:r>
+        <w:rPr>
+          <w:rFonts w:ascii="Times New Roman" w:hAnsi="Times New Roman" w:cs="Times New Roman"/>
+          <w:sz w:val="24"/>
+          <w:szCs w:val="24"/>
+        </w:rPr>
+        <w:t>calculo</w:t>
+      </w:r>
+      <w:proofErr w:type="spellEnd"/>
+      <w:r>
+        <w:rPr>
+          <w:rFonts w:ascii="Times New Roman" w:hAnsi="Times New Roman" w:cs="Times New Roman"/>
+          <w:sz w:val="24"/>
+          <w:szCs w:val="24"/>
+        </w:rPr>
+        <w:t xml:space="preserve"> de médias.</w:t>
+      </w:r>
+    </w:p>
+    <w:p>
+      <w:pPr>
+        <w:spacing w:after="0"/>
+        <w:ind w:firstLine="708"/>
+        <w:jc w:val="both"/>
+        <w:rPr>
+          <w:rFonts w:ascii="Times New Roman" w:hAnsi="Times New Roman" w:cs="Times New Roman"/>
+          <w:sz w:val="24"/>
+          <w:szCs w:val="24"/>
+        </w:rPr>
+      </w:pPr>
+      <w:r>
+        <w:rPr>
+          <w:rFonts w:ascii="Times New Roman" w:hAnsi="Times New Roman" w:cs="Times New Roman"/>
+          <w:sz w:val="24"/>
+          <w:szCs w:val="24"/>
+        </w:rPr>
+        <w:t>2. O usuário digita o nome do aluno.</w:t>
+      </w:r>
+    </w:p>
+    <w:p>
+      <w:pPr>
+        <w:spacing w:after="0"/>
+        <w:ind w:firstLine="708"/>
+        <w:jc w:val="both"/>
+        <w:rPr>
+          <w:rFonts w:ascii="Times New Roman" w:hAnsi="Times New Roman" w:cs="Times New Roman"/>
+          <w:sz w:val="24"/>
+          <w:szCs w:val="24"/>
+        </w:rPr>
+      </w:pPr>
+      <w:r>
+        <w:rPr>
+          <w:rFonts w:ascii="Times New Roman" w:hAnsi="Times New Roman" w:cs="Times New Roman"/>
+          <w:sz w:val="24"/>
+          <w:szCs w:val="24"/>
+        </w:rPr>
+        <w:t>3. O usuário confirma a operação.</w:t>
+      </w:r>
+    </w:p>
+    <w:p>
+      <w:pPr>
+        <w:spacing w:after="0"/>
+        <w:jc w:val="both"/>
+        <w:rPr>
+          <w:rFonts w:ascii="Times New Roman" w:hAnsi="Times New Roman" w:cs="Times New Roman"/>
+          <w:b/>
+          <w:sz w:val="24"/>
+          <w:szCs w:val="24"/>
+        </w:rPr>
+      </w:pPr>
+      <w:r>
+        <w:rPr>
+          <w:rFonts w:ascii="Times New Roman" w:hAnsi="Times New Roman" w:cs="Times New Roman"/>
+          <w:b/>
+          <w:sz w:val="24"/>
+          <w:szCs w:val="24"/>
+        </w:rPr>
+        <w:t>Cenários alternativos:</w:t>
+      </w:r>
+    </w:p>
+    <w:p>
+      <w:pPr>
+        <w:spacing w:after="0"/>
+        <w:ind w:firstLine="708"/>
+        <w:jc w:val="both"/>
+        <w:rPr>
+          <w:rFonts w:ascii="Times New Roman" w:hAnsi="Times New Roman" w:cs="Times New Roman"/>
+          <w:sz w:val="24"/>
+          <w:szCs w:val="24"/>
+        </w:rPr>
+      </w:pPr>
+      <w:r>
+        <w:rPr>
+          <w:rFonts w:ascii="Times New Roman" w:hAnsi="Times New Roman" w:cs="Times New Roman"/>
+          <w:sz w:val="24"/>
+          <w:szCs w:val="24"/>
+        </w:rPr>
+        <w:t>(1-3): A qualquer momento o usuário desiste da operação.</w:t>
+      </w:r>
+    </w:p>
+    <w:p>
+      <w:pPr>
+        <w:spacing w:after="0"/>
+        <w:ind w:firstLine="708"/>
+        <w:jc w:val="both"/>
+        <w:rPr>
+          <w:rFonts w:ascii="Times New Roman" w:hAnsi="Times New Roman" w:cs="Times New Roman"/>
+          <w:sz w:val="24"/>
+          <w:szCs w:val="24"/>
+        </w:rPr>
+      </w:pPr>
+      <w:r>
+        <w:rPr>
+          <w:rFonts w:ascii="Times New Roman" w:hAnsi="Times New Roman" w:cs="Times New Roman"/>
+          <w:sz w:val="24"/>
+          <w:szCs w:val="24"/>
+        </w:rPr>
+        <w:t>- 1. O sistema cancela a operação.</w:t>
+      </w:r>
+    </w:p>
+    <w:p>
+      <w:pPr>
+        <w:spacing w:after="0"/>
+        <w:ind w:firstLine="708"/>
+        <w:jc w:val="both"/>
+        <w:rPr>
+          <w:rFonts w:ascii="Times New Roman" w:hAnsi="Times New Roman" w:cs="Times New Roman"/>
+          <w:sz w:val="24"/>
+          <w:szCs w:val="24"/>
+        </w:rPr>
+      </w:pPr>
+      <w:r>
+        <w:rPr>
+          <w:rFonts w:ascii="Times New Roman" w:hAnsi="Times New Roman" w:cs="Times New Roman"/>
+          <w:sz w:val="24"/>
+          <w:szCs w:val="24"/>
+        </w:rPr>
+        <w:t>- 2. O sistema retorna a posição inicial.</w:t>
+      </w:r>
+    </w:p>
+    <w:p>
+      <w:pPr>
+        <w:spacing w:after="0"/>
+        <w:jc w:val="both"/>
+        <w:rPr>
+          <w:rFonts w:ascii="Times New Roman" w:hAnsi="Times New Roman" w:cs="Times New Roman"/>
+          <w:b/>
+          <w:sz w:val="24"/>
+          <w:szCs w:val="24"/>
+        </w:rPr>
+      </w:pPr>
+    </w:p>
+    <w:p>
+      <w:pPr>
+        <w:spacing w:after="0"/>
+        <w:jc w:val="both"/>
+        <w:rPr>
+          <w:rFonts w:ascii="Times New Roman" w:hAnsi="Times New Roman" w:cs="Times New Roman"/>
+          <w:b/>
+          <w:sz w:val="24"/>
+          <w:szCs w:val="24"/>
+        </w:rPr>
+      </w:pPr>
+      <w:r>
+        <w:rPr>
+          <w:rFonts w:ascii="Times New Roman" w:hAnsi="Times New Roman" w:cs="Times New Roman"/>
+          <w:b/>
+          <w:sz w:val="24"/>
+          <w:szCs w:val="24"/>
+        </w:rPr>
+        <w:t xml:space="preserve">Identificador: </w:t>
+      </w:r>
+      <w:r>
+        <w:rPr>
+          <w:rFonts w:ascii="Times New Roman" w:hAnsi="Times New Roman" w:cs="Times New Roman"/>
+          <w:sz w:val="24"/>
+          <w:szCs w:val="24"/>
+        </w:rPr>
+        <w:t>UC2</w:t>
+      </w:r>
+    </w:p>
+    <w:p>
+      <w:pPr>
+        <w:spacing w:after="0"/>
+        <w:jc w:val="both"/>
+        <w:rPr>
+          <w:rFonts w:ascii="Times New Roman" w:hAnsi="Times New Roman" w:cs="Times New Roman"/>
+          <w:sz w:val="24"/>
+          <w:szCs w:val="24"/>
+        </w:rPr>
+      </w:pPr>
+      <w:r>
+        <w:rPr>
+          <w:rFonts w:ascii="Times New Roman" w:hAnsi="Times New Roman" w:cs="Times New Roman"/>
+          <w:b/>
+          <w:sz w:val="24"/>
+          <w:szCs w:val="24"/>
+        </w:rPr>
+        <w:t>Nome:</w:t>
+      </w:r>
+      <w:r>
+        <w:rPr>
+          <w:rFonts w:ascii="Times New Roman" w:hAnsi="Times New Roman" w:cs="Times New Roman"/>
+          <w:sz w:val="24"/>
+          <w:szCs w:val="24"/>
+        </w:rPr>
+        <w:t xml:space="preserve"> Informação das notas</w:t>
+      </w:r>
+    </w:p>
+    <w:p>
+      <w:pPr>
+        <w:spacing w:after="0"/>
+        <w:jc w:val="both"/>
+        <w:rPr>
+          <w:rFonts w:ascii="Times New Roman" w:hAnsi="Times New Roman" w:cs="Times New Roman"/>
+          <w:sz w:val="24"/>
+          <w:szCs w:val="24"/>
+        </w:rPr>
+      </w:pPr>
+      <w:r>
+        <w:rPr>
+          <w:rFonts w:ascii="Times New Roman" w:hAnsi="Times New Roman" w:cs="Times New Roman"/>
+          <w:b/>
+          <w:sz w:val="24"/>
+          <w:szCs w:val="24"/>
+        </w:rPr>
+        <w:t>Autores:</w:t>
+      </w:r>
+      <w:r>
+        <w:rPr>
+          <w:rFonts w:ascii="Times New Roman" w:hAnsi="Times New Roman" w:cs="Times New Roman"/>
+          <w:sz w:val="24"/>
+          <w:szCs w:val="24"/>
+        </w:rPr>
+        <w:t xml:space="preserve"> Lorena Zambaldi</w:t>
+      </w:r>
+    </w:p>
+    <w:p>
+      <w:pPr>
+        <w:spacing w:after="0"/>
+        <w:jc w:val="both"/>
+        <w:rPr>
+          <w:rFonts w:ascii="Times New Roman" w:hAnsi="Times New Roman" w:cs="Times New Roman"/>
+          <w:sz w:val="24"/>
+          <w:szCs w:val="24"/>
+        </w:rPr>
+      </w:pPr>
+      <w:r>
+        <w:rPr>
+          <w:rFonts w:ascii="Times New Roman" w:hAnsi="Times New Roman" w:cs="Times New Roman"/>
+          <w:b/>
+          <w:sz w:val="24"/>
+          <w:szCs w:val="24"/>
+        </w:rPr>
+        <w:t>Fonte:</w:t>
+      </w:r>
+      <w:r>
+        <w:rPr>
+          <w:rFonts w:ascii="Times New Roman" w:hAnsi="Times New Roman" w:cs="Times New Roman"/>
+          <w:sz w:val="24"/>
+          <w:szCs w:val="24"/>
+        </w:rPr>
+        <w:t xml:space="preserve"> Juliana Moniz</w:t>
+      </w:r>
+    </w:p>
+    <w:p>
+      <w:pPr>
+        <w:spacing w:after="0"/>
+        <w:jc w:val="both"/>
+        <w:rPr>
+          <w:rFonts w:ascii="Times New Roman" w:hAnsi="Times New Roman" w:cs="Times New Roman"/>
+          <w:b/>
+          <w:sz w:val="24"/>
+          <w:szCs w:val="24"/>
+        </w:rPr>
+      </w:pPr>
+      <w:r>
+        <w:rPr>
+          <w:rFonts w:ascii="Times New Roman" w:hAnsi="Times New Roman" w:cs="Times New Roman"/>
+          <w:b/>
+          <w:sz w:val="24"/>
+          <w:szCs w:val="24"/>
+        </w:rPr>
         <w:lastRenderedPageBreak/>
-        <w:t>O sistema considera o nome digitado.</w:t>
+        <w:t xml:space="preserve">Lista de atores: </w:t>
+      </w:r>
+      <w:r>
+        <w:rPr>
+          <w:rFonts w:ascii="Times New Roman" w:hAnsi="Times New Roman" w:cs="Times New Roman"/>
+          <w:sz w:val="24"/>
+          <w:szCs w:val="24"/>
+        </w:rPr>
+        <w:t>Usuário</w:t>
+      </w:r>
+    </w:p>
+    <w:p>
+      <w:pPr>
+        <w:spacing w:after="0"/>
+        <w:jc w:val="both"/>
+        <w:rPr>
+          <w:rFonts w:ascii="Times New Roman" w:hAnsi="Times New Roman" w:cs="Times New Roman"/>
+          <w:b/>
+          <w:sz w:val="24"/>
+          <w:szCs w:val="24"/>
+        </w:rPr>
+      </w:pPr>
+      <w:r>
+        <w:rPr>
+          <w:rFonts w:ascii="Times New Roman" w:hAnsi="Times New Roman" w:cs="Times New Roman"/>
+          <w:b/>
+          <w:sz w:val="24"/>
+          <w:szCs w:val="24"/>
+        </w:rPr>
+        <w:t>Visão geral (descrição):</w:t>
+      </w:r>
+    </w:p>
+    <w:p>
+      <w:pPr>
+        <w:spacing w:after="0"/>
+        <w:ind w:firstLine="708"/>
+        <w:jc w:val="both"/>
+        <w:rPr>
+          <w:rFonts w:ascii="Times New Roman" w:hAnsi="Times New Roman" w:cs="Times New Roman"/>
+          <w:sz w:val="24"/>
+          <w:szCs w:val="24"/>
+        </w:rPr>
+      </w:pPr>
+      <w:r>
+        <w:rPr>
+          <w:rFonts w:ascii="Times New Roman" w:hAnsi="Times New Roman" w:cs="Times New Roman"/>
+          <w:sz w:val="24"/>
+          <w:szCs w:val="24"/>
+        </w:rPr>
+        <w:t>O usuário digita as notas (P1 e P2) e confirma a operação.</w:t>
+      </w:r>
+    </w:p>
+    <w:p>
+      <w:pPr>
+        <w:spacing w:after="0"/>
+        <w:jc w:val="both"/>
+        <w:rPr>
+          <w:rFonts w:ascii="Times New Roman" w:hAnsi="Times New Roman" w:cs="Times New Roman"/>
+          <w:b/>
+          <w:sz w:val="24"/>
+          <w:szCs w:val="24"/>
+        </w:rPr>
+      </w:pPr>
+      <w:r>
+        <w:rPr>
+          <w:rFonts w:ascii="Times New Roman" w:hAnsi="Times New Roman" w:cs="Times New Roman"/>
+          <w:b/>
+          <w:sz w:val="24"/>
+          <w:szCs w:val="24"/>
+        </w:rPr>
+        <w:t>Referências cruzadas:</w:t>
+      </w:r>
+    </w:p>
+    <w:p>
+      <w:pPr>
+        <w:spacing w:after="0"/>
+        <w:ind w:left="708"/>
+        <w:jc w:val="both"/>
+        <w:rPr>
+          <w:rFonts w:ascii="Times New Roman" w:hAnsi="Times New Roman" w:cs="Times New Roman"/>
+          <w:sz w:val="24"/>
+          <w:szCs w:val="24"/>
+        </w:rPr>
+      </w:pPr>
+      <w:r>
+        <w:rPr>
+          <w:rFonts w:ascii="Times New Roman" w:hAnsi="Times New Roman" w:cs="Times New Roman"/>
+          <w:i/>
+          <w:sz w:val="24"/>
+          <w:szCs w:val="24"/>
+        </w:rPr>
+        <w:t>Outros casos de uso relacionados:</w:t>
+      </w:r>
+      <w:r>
+        <w:rPr>
+          <w:rFonts w:ascii="Times New Roman" w:hAnsi="Times New Roman" w:cs="Times New Roman"/>
+          <w:sz w:val="24"/>
+          <w:szCs w:val="24"/>
+        </w:rPr>
+        <w:t xml:space="preserve"> UC1 – Informação do nome</w:t>
+      </w:r>
+    </w:p>
+    <w:p>
+      <w:pPr>
+        <w:spacing w:after="0"/>
+        <w:jc w:val="both"/>
+        <w:rPr>
+          <w:rFonts w:ascii="Times New Roman" w:hAnsi="Times New Roman" w:cs="Times New Roman"/>
+          <w:b/>
+          <w:sz w:val="24"/>
+          <w:szCs w:val="24"/>
+        </w:rPr>
+      </w:pPr>
+      <w:r>
+        <w:rPr>
+          <w:rFonts w:ascii="Times New Roman" w:hAnsi="Times New Roman" w:cs="Times New Roman"/>
+          <w:b/>
+          <w:sz w:val="24"/>
+          <w:szCs w:val="24"/>
+        </w:rPr>
+        <w:t>Gatilho (condição de disparo):</w:t>
+      </w:r>
+    </w:p>
+    <w:p>
+      <w:pPr>
+        <w:spacing w:after="0"/>
+        <w:ind w:left="705"/>
+        <w:jc w:val="both"/>
+        <w:rPr>
+          <w:rFonts w:ascii="Times New Roman" w:hAnsi="Times New Roman" w:cs="Times New Roman"/>
+          <w:sz w:val="24"/>
+          <w:szCs w:val="24"/>
+        </w:rPr>
+      </w:pPr>
+      <w:r>
+        <w:rPr>
+          <w:rFonts w:ascii="Times New Roman" w:hAnsi="Times New Roman" w:cs="Times New Roman"/>
+          <w:sz w:val="24"/>
+          <w:szCs w:val="24"/>
+        </w:rPr>
+        <w:t>O caso de uso se inicia quando o usuário acessa o sistema de médias.</w:t>
+      </w:r>
+    </w:p>
+    <w:p>
+      <w:pPr>
+        <w:spacing w:after="0"/>
+        <w:jc w:val="both"/>
+        <w:rPr>
+          <w:rFonts w:ascii="Times New Roman" w:hAnsi="Times New Roman" w:cs="Times New Roman"/>
+          <w:b/>
+          <w:sz w:val="24"/>
+          <w:szCs w:val="24"/>
+        </w:rPr>
+      </w:pPr>
+      <w:r>
+        <w:rPr>
+          <w:rFonts w:ascii="Times New Roman" w:hAnsi="Times New Roman" w:cs="Times New Roman"/>
+          <w:b/>
+          <w:sz w:val="24"/>
+          <w:szCs w:val="24"/>
+        </w:rPr>
+        <w:t>Pré-condições:</w:t>
+      </w:r>
+    </w:p>
+    <w:p>
+      <w:pPr>
+        <w:spacing w:after="0"/>
+        <w:ind w:firstLine="708"/>
+        <w:jc w:val="both"/>
+        <w:rPr>
+          <w:rFonts w:ascii="Times New Roman" w:hAnsi="Times New Roman" w:cs="Times New Roman"/>
+          <w:sz w:val="24"/>
+          <w:szCs w:val="24"/>
+        </w:rPr>
+      </w:pPr>
+      <w:r>
+        <w:rPr>
+          <w:rFonts w:ascii="Times New Roman" w:hAnsi="Times New Roman" w:cs="Times New Roman"/>
+          <w:sz w:val="24"/>
+          <w:szCs w:val="24"/>
+        </w:rPr>
+        <w:t>Antes de digitar as notas, o usuário deve digitar o nome do aluno. (UC1 - Informação do nome)</w:t>
+      </w:r>
+    </w:p>
+    <w:p>
+      <w:pPr>
+        <w:spacing w:after="0"/>
+        <w:jc w:val="both"/>
+        <w:rPr>
+          <w:rFonts w:ascii="Times New Roman" w:hAnsi="Times New Roman" w:cs="Times New Roman"/>
+          <w:b/>
+          <w:sz w:val="24"/>
+          <w:szCs w:val="24"/>
+        </w:rPr>
+      </w:pPr>
+      <w:r>
+        <w:rPr>
+          <w:rFonts w:ascii="Times New Roman" w:hAnsi="Times New Roman" w:cs="Times New Roman"/>
+          <w:b/>
+          <w:sz w:val="24"/>
+          <w:szCs w:val="24"/>
+        </w:rPr>
+        <w:t>Pós-condições:</w:t>
+      </w:r>
+    </w:p>
+    <w:p>
+      <w:pPr>
+        <w:spacing w:after="0"/>
+        <w:ind w:firstLine="708"/>
+        <w:jc w:val="both"/>
+        <w:rPr>
+          <w:rFonts w:ascii="Times New Roman" w:hAnsi="Times New Roman" w:cs="Times New Roman"/>
+          <w:sz w:val="24"/>
+          <w:szCs w:val="24"/>
+        </w:rPr>
+      </w:pPr>
+      <w:r>
+        <w:rPr>
+          <w:rFonts w:ascii="Times New Roman" w:hAnsi="Times New Roman" w:cs="Times New Roman"/>
+          <w:sz w:val="24"/>
+          <w:szCs w:val="24"/>
+        </w:rPr>
+        <w:t xml:space="preserve">O sistema considera os valores digitados para o </w:t>
+      </w:r>
+      <w:proofErr w:type="spellStart"/>
+      <w:r>
+        <w:rPr>
+          <w:rFonts w:ascii="Times New Roman" w:hAnsi="Times New Roman" w:cs="Times New Roman"/>
+          <w:sz w:val="24"/>
+          <w:szCs w:val="24"/>
+        </w:rPr>
+        <w:t>calculo</w:t>
+      </w:r>
+      <w:proofErr w:type="spellEnd"/>
+      <w:r>
+        <w:rPr>
+          <w:rFonts w:ascii="Times New Roman" w:hAnsi="Times New Roman" w:cs="Times New Roman"/>
+          <w:sz w:val="24"/>
+          <w:szCs w:val="24"/>
+        </w:rPr>
+        <w:t xml:space="preserve"> da média.</w:t>
       </w:r>
     </w:p>
     <w:p>
@@ -4327,7 +5003,7 @@
           <w:sz w:val="24"/>
           <w:szCs w:val="24"/>
         </w:rPr>
-        <w:t>2. O usuário digita o nome do aluno.</w:t>
+        <w:t>2. O usuário digita a nota da P1.</w:t>
       </w:r>
     </w:p>
     <w:p>
@@ -4347,7 +5023,27 @@
           <w:sz w:val="24"/>
           <w:szCs w:val="24"/>
         </w:rPr>
-        <w:t>3. O usuário confirma a operação.</w:t>
+        <w:t>3. O usuário digita a nota da P2.</w:t>
+      </w:r>
+    </w:p>
+    <w:p>
+      <w:pPr>
+        <w:spacing w:after="0"/>
+        <w:ind w:firstLine="708"/>
+        <w:jc w:val="both"/>
+        <w:rPr>
+          <w:rFonts w:ascii="Times New Roman" w:hAnsi="Times New Roman" w:cs="Times New Roman"/>
+          <w:sz w:val="24"/>
+          <w:szCs w:val="24"/>
+        </w:rPr>
+      </w:pPr>
+      <w:r>
+        <w:rPr>
+          <w:rFonts w:ascii="Times New Roman" w:hAnsi="Times New Roman" w:cs="Times New Roman"/>
+          <w:sz w:val="24"/>
+          <w:szCs w:val="24"/>
+        </w:rPr>
+        <w:t>4. O usuário confirma a operação.</w:t>
       </w:r>
     </w:p>
     <w:p>
@@ -4388,6 +5084,1216 @@
           <w:sz w:val="24"/>
           <w:szCs w:val="24"/>
         </w:rPr>
+        <w:t>2.a: O usuário digita caracteres ao invés de números.</w:t>
+      </w:r>
+    </w:p>
+    <w:p>
+      <w:pPr>
+        <w:spacing w:after="0"/>
+        <w:ind w:firstLine="708"/>
+        <w:jc w:val="both"/>
+        <w:rPr>
+          <w:rFonts w:ascii="Times New Roman" w:hAnsi="Times New Roman" w:cs="Times New Roman"/>
+          <w:sz w:val="24"/>
+          <w:szCs w:val="24"/>
+        </w:rPr>
+      </w:pPr>
+      <w:r>
+        <w:rPr>
+          <w:rFonts w:ascii="Times New Roman" w:hAnsi="Times New Roman" w:cs="Times New Roman"/>
+          <w:sz w:val="24"/>
+          <w:szCs w:val="24"/>
+        </w:rPr>
+        <w:t>- 1. O sistema desconsidera o que foi digitado.</w:t>
+      </w:r>
+    </w:p>
+    <w:p>
+      <w:pPr>
+        <w:spacing w:after="0"/>
+        <w:ind w:firstLine="708"/>
+        <w:jc w:val="both"/>
+        <w:rPr>
+          <w:rFonts w:ascii="Times New Roman" w:hAnsi="Times New Roman" w:cs="Times New Roman"/>
+          <w:sz w:val="24"/>
+          <w:szCs w:val="24"/>
+        </w:rPr>
+      </w:pPr>
+      <w:r>
+        <w:rPr>
+          <w:rFonts w:ascii="Times New Roman" w:hAnsi="Times New Roman" w:cs="Times New Roman"/>
+          <w:sz w:val="24"/>
+          <w:szCs w:val="24"/>
+        </w:rPr>
+        <w:t>- 2. O sistema retorna uma mensagem de erro.</w:t>
+      </w:r>
+    </w:p>
+    <w:p>
+      <w:pPr>
+        <w:spacing w:after="0"/>
+        <w:ind w:firstLine="708"/>
+        <w:jc w:val="both"/>
+        <w:rPr>
+          <w:rFonts w:ascii="Times New Roman" w:hAnsi="Times New Roman" w:cs="Times New Roman"/>
+          <w:sz w:val="24"/>
+          <w:szCs w:val="24"/>
+        </w:rPr>
+      </w:pPr>
+      <w:r>
+        <w:rPr>
+          <w:rFonts w:ascii="Times New Roman" w:hAnsi="Times New Roman" w:cs="Times New Roman"/>
+          <w:sz w:val="24"/>
+          <w:szCs w:val="24"/>
+        </w:rPr>
+        <w:t>(1-4): A qualquer momento o usuário desiste da operação.</w:t>
+      </w:r>
+    </w:p>
+    <w:p>
+      <w:pPr>
+        <w:spacing w:after="0"/>
+        <w:ind w:firstLine="708"/>
+        <w:jc w:val="both"/>
+        <w:rPr>
+          <w:rFonts w:ascii="Times New Roman" w:hAnsi="Times New Roman" w:cs="Times New Roman"/>
+          <w:sz w:val="24"/>
+          <w:szCs w:val="24"/>
+        </w:rPr>
+      </w:pPr>
+      <w:r>
+        <w:rPr>
+          <w:rFonts w:ascii="Times New Roman" w:hAnsi="Times New Roman" w:cs="Times New Roman"/>
+          <w:sz w:val="24"/>
+          <w:szCs w:val="24"/>
+        </w:rPr>
+        <w:t>- 1. O sistema cancela a operação.</w:t>
+      </w:r>
+    </w:p>
+    <w:p>
+      <w:pPr>
+        <w:spacing w:after="0"/>
+        <w:ind w:firstLine="708"/>
+        <w:jc w:val="both"/>
+        <w:rPr>
+          <w:rFonts w:ascii="Times New Roman" w:hAnsi="Times New Roman" w:cs="Times New Roman"/>
+          <w:sz w:val="24"/>
+          <w:szCs w:val="24"/>
+        </w:rPr>
+      </w:pPr>
+      <w:r>
+        <w:rPr>
+          <w:rFonts w:ascii="Times New Roman" w:hAnsi="Times New Roman" w:cs="Times New Roman"/>
+          <w:sz w:val="24"/>
+          <w:szCs w:val="24"/>
+        </w:rPr>
+        <w:t>- 2. O sistema retorna a posição inicial.</w:t>
+      </w:r>
+    </w:p>
+    <w:p>
+      <w:pPr>
+        <w:spacing w:after="0"/>
+        <w:jc w:val="both"/>
+        <w:rPr>
+          <w:rFonts w:ascii="Times New Roman" w:hAnsi="Times New Roman" w:cs="Times New Roman"/>
+          <w:sz w:val="24"/>
+          <w:szCs w:val="24"/>
+        </w:rPr>
+      </w:pPr>
+    </w:p>
+    <w:p>
+      <w:pPr>
+        <w:spacing w:after="0"/>
+        <w:jc w:val="both"/>
+        <w:rPr>
+          <w:rFonts w:ascii="Times New Roman" w:hAnsi="Times New Roman" w:cs="Times New Roman"/>
+          <w:b/>
+          <w:sz w:val="24"/>
+          <w:szCs w:val="24"/>
+        </w:rPr>
+      </w:pPr>
+      <w:r>
+        <w:rPr>
+          <w:rFonts w:ascii="Times New Roman" w:hAnsi="Times New Roman" w:cs="Times New Roman"/>
+          <w:b/>
+          <w:sz w:val="24"/>
+          <w:szCs w:val="24"/>
+        </w:rPr>
+        <w:t xml:space="preserve">Identificador: </w:t>
+      </w:r>
+      <w:r>
+        <w:rPr>
+          <w:rFonts w:ascii="Times New Roman" w:hAnsi="Times New Roman" w:cs="Times New Roman"/>
+          <w:sz w:val="24"/>
+          <w:szCs w:val="24"/>
+        </w:rPr>
+        <w:t>UC3</w:t>
+      </w:r>
+    </w:p>
+    <w:p>
+      <w:pPr>
+        <w:spacing w:after="0"/>
+        <w:jc w:val="both"/>
+        <w:rPr>
+          <w:rFonts w:ascii="Times New Roman" w:hAnsi="Times New Roman" w:cs="Times New Roman"/>
+          <w:sz w:val="24"/>
+          <w:szCs w:val="24"/>
+        </w:rPr>
+      </w:pPr>
+      <w:r>
+        <w:rPr>
+          <w:rFonts w:ascii="Times New Roman" w:hAnsi="Times New Roman" w:cs="Times New Roman"/>
+          <w:b/>
+          <w:sz w:val="24"/>
+          <w:szCs w:val="24"/>
+        </w:rPr>
+        <w:t>Nome:</w:t>
+      </w:r>
+      <w:r>
+        <w:rPr>
+          <w:rFonts w:ascii="Times New Roman" w:hAnsi="Times New Roman" w:cs="Times New Roman"/>
+          <w:sz w:val="24"/>
+          <w:szCs w:val="24"/>
+        </w:rPr>
+        <w:t xml:space="preserve"> Escolha do tipo de média</w:t>
+      </w:r>
+    </w:p>
+    <w:p>
+      <w:pPr>
+        <w:spacing w:after="0"/>
+        <w:jc w:val="both"/>
+        <w:rPr>
+          <w:rFonts w:ascii="Times New Roman" w:hAnsi="Times New Roman" w:cs="Times New Roman"/>
+          <w:sz w:val="24"/>
+          <w:szCs w:val="24"/>
+        </w:rPr>
+      </w:pPr>
+      <w:r>
+        <w:rPr>
+          <w:rFonts w:ascii="Times New Roman" w:hAnsi="Times New Roman" w:cs="Times New Roman"/>
+          <w:b/>
+          <w:sz w:val="24"/>
+          <w:szCs w:val="24"/>
+        </w:rPr>
+        <w:t>Autores:</w:t>
+      </w:r>
+      <w:r>
+        <w:rPr>
+          <w:rFonts w:ascii="Times New Roman" w:hAnsi="Times New Roman" w:cs="Times New Roman"/>
+          <w:sz w:val="24"/>
+          <w:szCs w:val="24"/>
+        </w:rPr>
+        <w:t xml:space="preserve"> Lorena Zambaldi</w:t>
+      </w:r>
+    </w:p>
+    <w:p>
+      <w:pPr>
+        <w:spacing w:after="0"/>
+        <w:jc w:val="both"/>
+        <w:rPr>
+          <w:rFonts w:ascii="Times New Roman" w:hAnsi="Times New Roman" w:cs="Times New Roman"/>
+          <w:b/>
+          <w:sz w:val="24"/>
+          <w:szCs w:val="24"/>
+        </w:rPr>
+      </w:pPr>
+      <w:r>
+        <w:rPr>
+          <w:rFonts w:ascii="Times New Roman" w:hAnsi="Times New Roman" w:cs="Times New Roman"/>
+          <w:b/>
+          <w:sz w:val="24"/>
+          <w:szCs w:val="24"/>
+        </w:rPr>
+        <w:t>Fonte:</w:t>
+      </w:r>
+      <w:r>
+        <w:rPr>
+          <w:rFonts w:ascii="Times New Roman" w:hAnsi="Times New Roman" w:cs="Times New Roman"/>
+          <w:sz w:val="24"/>
+          <w:szCs w:val="24"/>
+        </w:rPr>
+        <w:t xml:space="preserve"> Juliana Moniz</w:t>
+      </w:r>
+    </w:p>
+    <w:p>
+      <w:pPr>
+        <w:spacing w:after="0"/>
+        <w:jc w:val="both"/>
+        <w:rPr>
+          <w:rFonts w:ascii="Times New Roman" w:hAnsi="Times New Roman" w:cs="Times New Roman"/>
+          <w:sz w:val="24"/>
+          <w:szCs w:val="24"/>
+        </w:rPr>
+      </w:pPr>
+      <w:r>
+        <w:rPr>
+          <w:rFonts w:ascii="Times New Roman" w:hAnsi="Times New Roman" w:cs="Times New Roman"/>
+          <w:b/>
+          <w:sz w:val="24"/>
+          <w:szCs w:val="24"/>
+        </w:rPr>
+        <w:t xml:space="preserve">Lista de atores: </w:t>
+      </w:r>
+      <w:r>
+        <w:rPr>
+          <w:rFonts w:ascii="Times New Roman" w:hAnsi="Times New Roman" w:cs="Times New Roman"/>
+          <w:sz w:val="24"/>
+          <w:szCs w:val="24"/>
+        </w:rPr>
+        <w:t>Usuário.</w:t>
+      </w:r>
+    </w:p>
+    <w:p>
+      <w:pPr>
+        <w:spacing w:after="0"/>
+        <w:jc w:val="both"/>
+        <w:rPr>
+          <w:rFonts w:ascii="Times New Roman" w:hAnsi="Times New Roman" w:cs="Times New Roman"/>
+          <w:b/>
+          <w:sz w:val="24"/>
+          <w:szCs w:val="24"/>
+        </w:rPr>
+      </w:pPr>
+      <w:r>
+        <w:rPr>
+          <w:rFonts w:ascii="Times New Roman" w:hAnsi="Times New Roman" w:cs="Times New Roman"/>
+          <w:b/>
+          <w:sz w:val="24"/>
+          <w:szCs w:val="24"/>
+        </w:rPr>
+        <w:t>Visão geral (descrição):</w:t>
+      </w:r>
+    </w:p>
+    <w:p>
+      <w:pPr>
+        <w:spacing w:after="0"/>
+        <w:ind w:firstLine="708"/>
+        <w:jc w:val="both"/>
+        <w:rPr>
+          <w:rFonts w:ascii="Times New Roman" w:hAnsi="Times New Roman" w:cs="Times New Roman"/>
+          <w:sz w:val="24"/>
+          <w:szCs w:val="24"/>
+        </w:rPr>
+      </w:pPr>
+      <w:r>
+        <w:rPr>
+          <w:rFonts w:ascii="Times New Roman" w:hAnsi="Times New Roman" w:cs="Times New Roman"/>
+          <w:sz w:val="24"/>
+          <w:szCs w:val="24"/>
+        </w:rPr>
+        <w:t>O usuário escolhe entre média aritmética e a média geométrica.</w:t>
+      </w:r>
+    </w:p>
+    <w:p>
+      <w:pPr>
+        <w:spacing w:after="0"/>
+        <w:jc w:val="both"/>
+        <w:rPr>
+          <w:rFonts w:ascii="Times New Roman" w:hAnsi="Times New Roman" w:cs="Times New Roman"/>
+          <w:b/>
+          <w:sz w:val="24"/>
+          <w:szCs w:val="24"/>
+        </w:rPr>
+      </w:pPr>
+    </w:p>
+    <w:p>
+      <w:pPr>
+        <w:spacing w:after="0"/>
+        <w:jc w:val="both"/>
+        <w:rPr>
+          <w:rFonts w:ascii="Times New Roman" w:hAnsi="Times New Roman" w:cs="Times New Roman"/>
+          <w:b/>
+          <w:sz w:val="24"/>
+          <w:szCs w:val="24"/>
+        </w:rPr>
+      </w:pPr>
+      <w:r>
+        <w:rPr>
+          <w:rFonts w:ascii="Times New Roman" w:hAnsi="Times New Roman" w:cs="Times New Roman"/>
+          <w:b/>
+          <w:sz w:val="24"/>
+          <w:szCs w:val="24"/>
+        </w:rPr>
+        <w:t>Referências cruzadas:</w:t>
+      </w:r>
+    </w:p>
+    <w:p>
+      <w:pPr>
+        <w:spacing w:after="0"/>
+        <w:ind w:left="708"/>
+        <w:jc w:val="both"/>
+        <w:rPr>
+          <w:rFonts w:ascii="Times New Roman" w:hAnsi="Times New Roman" w:cs="Times New Roman"/>
+          <w:sz w:val="24"/>
+          <w:szCs w:val="24"/>
+        </w:rPr>
+      </w:pPr>
+      <w:r>
+        <w:rPr>
+          <w:rFonts w:ascii="Times New Roman" w:hAnsi="Times New Roman" w:cs="Times New Roman"/>
+          <w:i/>
+          <w:sz w:val="24"/>
+          <w:szCs w:val="24"/>
+        </w:rPr>
+        <w:t>Outros casos de uso relacionados:</w:t>
+      </w:r>
+      <w:r>
+        <w:rPr>
+          <w:rFonts w:ascii="Times New Roman" w:hAnsi="Times New Roman" w:cs="Times New Roman"/>
+          <w:sz w:val="24"/>
+          <w:szCs w:val="24"/>
+        </w:rPr>
+        <w:t xml:space="preserve"> UC2 – Informação das notas</w:t>
+      </w:r>
+    </w:p>
+    <w:p>
+      <w:pPr>
+        <w:spacing w:after="0"/>
+        <w:jc w:val="both"/>
+        <w:rPr>
+          <w:rFonts w:ascii="Times New Roman" w:hAnsi="Times New Roman" w:cs="Times New Roman"/>
+          <w:b/>
+          <w:sz w:val="24"/>
+          <w:szCs w:val="24"/>
+        </w:rPr>
+      </w:pPr>
+      <w:r>
+        <w:rPr>
+          <w:rFonts w:ascii="Times New Roman" w:hAnsi="Times New Roman" w:cs="Times New Roman"/>
+          <w:b/>
+          <w:sz w:val="24"/>
+          <w:szCs w:val="24"/>
+        </w:rPr>
+        <w:t>Gatilho (condição de disparo):</w:t>
+      </w:r>
+    </w:p>
+    <w:p>
+      <w:pPr>
+        <w:spacing w:after="0"/>
+        <w:ind w:left="705"/>
+        <w:jc w:val="both"/>
+        <w:rPr>
+          <w:rFonts w:ascii="Times New Roman" w:hAnsi="Times New Roman" w:cs="Times New Roman"/>
+          <w:sz w:val="24"/>
+          <w:szCs w:val="24"/>
+        </w:rPr>
+      </w:pPr>
+      <w:r>
+        <w:rPr>
+          <w:rFonts w:ascii="Times New Roman" w:hAnsi="Times New Roman" w:cs="Times New Roman"/>
+          <w:sz w:val="24"/>
+          <w:szCs w:val="24"/>
+        </w:rPr>
+        <w:t>O caso de uso se inicia quando o usuário confirma as notas digitadas.</w:t>
+      </w:r>
+    </w:p>
+    <w:p>
+      <w:pPr>
+        <w:spacing w:after="0"/>
+        <w:jc w:val="both"/>
+        <w:rPr>
+          <w:rFonts w:ascii="Times New Roman" w:hAnsi="Times New Roman" w:cs="Times New Roman"/>
+          <w:b/>
+          <w:sz w:val="24"/>
+          <w:szCs w:val="24"/>
+        </w:rPr>
+      </w:pPr>
+      <w:r>
+        <w:rPr>
+          <w:rFonts w:ascii="Times New Roman" w:hAnsi="Times New Roman" w:cs="Times New Roman"/>
+          <w:b/>
+          <w:sz w:val="24"/>
+          <w:szCs w:val="24"/>
+        </w:rPr>
+        <w:t>Pré-condições:</w:t>
+      </w:r>
+    </w:p>
+    <w:p>
+      <w:pPr>
+        <w:spacing w:after="0"/>
+        <w:ind w:firstLine="708"/>
+        <w:jc w:val="both"/>
+        <w:rPr>
+          <w:rFonts w:ascii="Times New Roman" w:hAnsi="Times New Roman" w:cs="Times New Roman"/>
+          <w:sz w:val="24"/>
+          <w:szCs w:val="24"/>
+        </w:rPr>
+      </w:pPr>
+      <w:r>
+        <w:rPr>
+          <w:rFonts w:ascii="Times New Roman" w:hAnsi="Times New Roman" w:cs="Times New Roman"/>
+          <w:sz w:val="24"/>
+          <w:szCs w:val="24"/>
+        </w:rPr>
+        <w:t>Antes de escolher o tipo de médias, o usuário deve digitar as notas. (UC2 - Informação das notas)</w:t>
+      </w:r>
+    </w:p>
+    <w:p>
+      <w:pPr>
+        <w:spacing w:after="0"/>
+        <w:jc w:val="both"/>
+        <w:rPr>
+          <w:rFonts w:ascii="Times New Roman" w:hAnsi="Times New Roman" w:cs="Times New Roman"/>
+          <w:b/>
+          <w:sz w:val="24"/>
+          <w:szCs w:val="24"/>
+        </w:rPr>
+      </w:pPr>
+      <w:r>
+        <w:rPr>
+          <w:rFonts w:ascii="Times New Roman" w:hAnsi="Times New Roman" w:cs="Times New Roman"/>
+          <w:b/>
+          <w:sz w:val="24"/>
+          <w:szCs w:val="24"/>
+        </w:rPr>
+        <w:t>Pós-condições:</w:t>
+      </w:r>
+    </w:p>
+    <w:p>
+      <w:pPr>
+        <w:spacing w:after="0"/>
+        <w:ind w:firstLine="708"/>
+        <w:jc w:val="both"/>
+        <w:rPr>
+          <w:rFonts w:ascii="Times New Roman" w:hAnsi="Times New Roman" w:cs="Times New Roman"/>
+          <w:sz w:val="24"/>
+          <w:szCs w:val="24"/>
+        </w:rPr>
+      </w:pPr>
+      <w:r>
+        <w:rPr>
+          <w:rFonts w:ascii="Times New Roman" w:hAnsi="Times New Roman" w:cs="Times New Roman"/>
+          <w:sz w:val="24"/>
+          <w:szCs w:val="24"/>
+        </w:rPr>
+        <w:t>O sistema considera a escolha do tipo para o cálculo da média.</w:t>
+      </w:r>
+    </w:p>
+    <w:p>
+      <w:pPr>
+        <w:spacing w:after="0"/>
+        <w:jc w:val="both"/>
+        <w:rPr>
+          <w:rFonts w:ascii="Times New Roman" w:hAnsi="Times New Roman" w:cs="Times New Roman"/>
+          <w:b/>
+          <w:sz w:val="24"/>
+          <w:szCs w:val="24"/>
+        </w:rPr>
+      </w:pPr>
+      <w:r>
+        <w:rPr>
+          <w:rFonts w:ascii="Times New Roman" w:hAnsi="Times New Roman" w:cs="Times New Roman"/>
+          <w:b/>
+          <w:sz w:val="24"/>
+          <w:szCs w:val="24"/>
+        </w:rPr>
+        <w:t>Cenário típico:</w:t>
+      </w:r>
+    </w:p>
+    <w:p>
+      <w:pPr>
+        <w:spacing w:after="0"/>
+        <w:ind w:firstLine="708"/>
+        <w:jc w:val="both"/>
+        <w:rPr>
+          <w:rFonts w:ascii="Times New Roman" w:hAnsi="Times New Roman" w:cs="Times New Roman"/>
+          <w:sz w:val="24"/>
+          <w:szCs w:val="24"/>
+        </w:rPr>
+      </w:pPr>
+      <w:r>
+        <w:rPr>
+          <w:rFonts w:ascii="Times New Roman" w:hAnsi="Times New Roman" w:cs="Times New Roman"/>
+          <w:sz w:val="24"/>
+          <w:szCs w:val="24"/>
+        </w:rPr>
+        <w:t>1. O usuário digita ‘A’ para escolher média aritmética ou ‘G’ para escolher média geométrica.</w:t>
+      </w:r>
+    </w:p>
+    <w:p>
+      <w:pPr>
+        <w:spacing w:after="0"/>
+        <w:ind w:firstLine="708"/>
+        <w:jc w:val="both"/>
+        <w:rPr>
+          <w:rFonts w:ascii="Times New Roman" w:hAnsi="Times New Roman" w:cs="Times New Roman"/>
+          <w:sz w:val="24"/>
+          <w:szCs w:val="24"/>
+        </w:rPr>
+      </w:pPr>
+      <w:r>
+        <w:rPr>
+          <w:rFonts w:ascii="Times New Roman" w:hAnsi="Times New Roman" w:cs="Times New Roman"/>
+          <w:sz w:val="24"/>
+          <w:szCs w:val="24"/>
+        </w:rPr>
+        <w:t>2. O usuário confirma a operação.</w:t>
+      </w:r>
+    </w:p>
+    <w:p>
+      <w:pPr>
+        <w:spacing w:after="0"/>
+        <w:jc w:val="both"/>
+        <w:rPr>
+          <w:rFonts w:ascii="Times New Roman" w:hAnsi="Times New Roman" w:cs="Times New Roman"/>
+          <w:b/>
+          <w:sz w:val="24"/>
+          <w:szCs w:val="24"/>
+        </w:rPr>
+      </w:pPr>
+      <w:r>
+        <w:rPr>
+          <w:rFonts w:ascii="Times New Roman" w:hAnsi="Times New Roman" w:cs="Times New Roman"/>
+          <w:b/>
+          <w:sz w:val="24"/>
+          <w:szCs w:val="24"/>
+        </w:rPr>
+        <w:t>Cenários alternativos:</w:t>
+      </w:r>
+    </w:p>
+    <w:p>
+      <w:pPr>
+        <w:spacing w:after="0"/>
+        <w:ind w:firstLine="708"/>
+        <w:jc w:val="both"/>
+        <w:rPr>
+          <w:rFonts w:ascii="Times New Roman" w:hAnsi="Times New Roman" w:cs="Times New Roman"/>
+          <w:sz w:val="24"/>
+          <w:szCs w:val="24"/>
+        </w:rPr>
+      </w:pPr>
+      <w:r>
+        <w:rPr>
+          <w:rFonts w:ascii="Times New Roman" w:hAnsi="Times New Roman" w:cs="Times New Roman"/>
+          <w:sz w:val="24"/>
+          <w:szCs w:val="24"/>
+        </w:rPr>
+        <w:lastRenderedPageBreak/>
+        <w:t>2.a: O usuário digita qualquer coisa que não seja ‘A’ ou ‘G’:</w:t>
+      </w:r>
+    </w:p>
+    <w:p>
+      <w:pPr>
+        <w:spacing w:after="0"/>
+        <w:ind w:firstLine="708"/>
+        <w:jc w:val="both"/>
+        <w:rPr>
+          <w:rFonts w:ascii="Times New Roman" w:hAnsi="Times New Roman" w:cs="Times New Roman"/>
+          <w:sz w:val="24"/>
+          <w:szCs w:val="24"/>
+        </w:rPr>
+      </w:pPr>
+      <w:r>
+        <w:rPr>
+          <w:rFonts w:ascii="Times New Roman" w:hAnsi="Times New Roman" w:cs="Times New Roman"/>
+          <w:sz w:val="24"/>
+          <w:szCs w:val="24"/>
+        </w:rPr>
+        <w:t>- 1. O sistema desconsidera o que foi digitado.</w:t>
+      </w:r>
+    </w:p>
+    <w:p>
+      <w:pPr>
+        <w:spacing w:after="0"/>
+        <w:ind w:firstLine="708"/>
+        <w:jc w:val="both"/>
+        <w:rPr>
+          <w:rFonts w:ascii="Times New Roman" w:hAnsi="Times New Roman" w:cs="Times New Roman"/>
+          <w:sz w:val="24"/>
+          <w:szCs w:val="24"/>
+        </w:rPr>
+      </w:pPr>
+      <w:r>
+        <w:rPr>
+          <w:rFonts w:ascii="Times New Roman" w:hAnsi="Times New Roman" w:cs="Times New Roman"/>
+          <w:sz w:val="24"/>
+          <w:szCs w:val="24"/>
+        </w:rPr>
+        <w:t>- 2. O sistema retorna uma mensagem de erro.</w:t>
+      </w:r>
+    </w:p>
+    <w:p>
+      <w:pPr>
+        <w:spacing w:after="0"/>
+        <w:ind w:firstLine="708"/>
+        <w:jc w:val="both"/>
+        <w:rPr>
+          <w:rFonts w:ascii="Times New Roman" w:hAnsi="Times New Roman" w:cs="Times New Roman"/>
+          <w:sz w:val="24"/>
+          <w:szCs w:val="24"/>
+        </w:rPr>
+      </w:pPr>
+      <w:r>
+        <w:rPr>
+          <w:rFonts w:ascii="Times New Roman" w:hAnsi="Times New Roman" w:cs="Times New Roman"/>
+          <w:sz w:val="24"/>
+          <w:szCs w:val="24"/>
+        </w:rPr>
+        <w:t>(1-2): A qualquer momento o usuário desiste da operação.</w:t>
+      </w:r>
+    </w:p>
+    <w:p>
+      <w:pPr>
+        <w:spacing w:after="0"/>
+        <w:ind w:firstLine="708"/>
+        <w:jc w:val="both"/>
+        <w:rPr>
+          <w:rFonts w:ascii="Times New Roman" w:hAnsi="Times New Roman" w:cs="Times New Roman"/>
+          <w:sz w:val="24"/>
+          <w:szCs w:val="24"/>
+        </w:rPr>
+      </w:pPr>
+      <w:r>
+        <w:rPr>
+          <w:rFonts w:ascii="Times New Roman" w:hAnsi="Times New Roman" w:cs="Times New Roman"/>
+          <w:sz w:val="24"/>
+          <w:szCs w:val="24"/>
+        </w:rPr>
+        <w:t>- 1. O sistema cancela a operação.</w:t>
+      </w:r>
+    </w:p>
+    <w:p>
+      <w:pPr>
+        <w:spacing w:after="0"/>
+        <w:ind w:firstLine="708"/>
+        <w:jc w:val="both"/>
+        <w:rPr>
+          <w:rFonts w:ascii="Times New Roman" w:hAnsi="Times New Roman" w:cs="Times New Roman"/>
+          <w:sz w:val="24"/>
+          <w:szCs w:val="24"/>
+        </w:rPr>
+      </w:pPr>
+      <w:r>
+        <w:rPr>
+          <w:rFonts w:ascii="Times New Roman" w:hAnsi="Times New Roman" w:cs="Times New Roman"/>
+          <w:sz w:val="24"/>
+          <w:szCs w:val="24"/>
+        </w:rPr>
+        <w:t>- 2. O sistema retorna a posição inicial.</w:t>
+      </w:r>
+    </w:p>
+    <w:p>
+      <w:pPr>
+        <w:spacing w:after="0"/>
+        <w:jc w:val="both"/>
+        <w:rPr>
+          <w:rFonts w:ascii="Times New Roman" w:hAnsi="Times New Roman" w:cs="Times New Roman"/>
+          <w:b/>
+          <w:sz w:val="24"/>
+          <w:szCs w:val="24"/>
+        </w:rPr>
+      </w:pPr>
+    </w:p>
+    <w:p>
+      <w:pPr>
+        <w:spacing w:after="0"/>
+        <w:jc w:val="both"/>
+        <w:rPr>
+          <w:rFonts w:ascii="Times New Roman" w:hAnsi="Times New Roman" w:cs="Times New Roman"/>
+          <w:b/>
+          <w:sz w:val="24"/>
+          <w:szCs w:val="24"/>
+        </w:rPr>
+      </w:pPr>
+      <w:r>
+        <w:rPr>
+          <w:rFonts w:ascii="Times New Roman" w:hAnsi="Times New Roman" w:cs="Times New Roman"/>
+          <w:b/>
+          <w:sz w:val="24"/>
+          <w:szCs w:val="24"/>
+        </w:rPr>
+        <w:t xml:space="preserve">Identificador: </w:t>
+      </w:r>
+      <w:r>
+        <w:rPr>
+          <w:rFonts w:ascii="Times New Roman" w:hAnsi="Times New Roman" w:cs="Times New Roman"/>
+          <w:sz w:val="24"/>
+          <w:szCs w:val="24"/>
+        </w:rPr>
+        <w:t>UC4</w:t>
+      </w:r>
+    </w:p>
+    <w:p>
+      <w:pPr>
+        <w:spacing w:after="0"/>
+        <w:jc w:val="both"/>
+        <w:rPr>
+          <w:rFonts w:ascii="Times New Roman" w:hAnsi="Times New Roman" w:cs="Times New Roman"/>
+          <w:sz w:val="24"/>
+          <w:szCs w:val="24"/>
+        </w:rPr>
+      </w:pPr>
+      <w:r>
+        <w:rPr>
+          <w:rFonts w:ascii="Times New Roman" w:hAnsi="Times New Roman" w:cs="Times New Roman"/>
+          <w:b/>
+          <w:sz w:val="24"/>
+          <w:szCs w:val="24"/>
+        </w:rPr>
+        <w:t>Nome:</w:t>
+      </w:r>
+      <w:r>
+        <w:rPr>
+          <w:rFonts w:ascii="Times New Roman" w:hAnsi="Times New Roman" w:cs="Times New Roman"/>
+          <w:sz w:val="24"/>
+          <w:szCs w:val="24"/>
+        </w:rPr>
+        <w:t xml:space="preserve"> Cálculo da média</w:t>
+      </w:r>
+    </w:p>
+    <w:p>
+      <w:pPr>
+        <w:spacing w:after="0"/>
+        <w:jc w:val="both"/>
+        <w:rPr>
+          <w:rFonts w:ascii="Times New Roman" w:hAnsi="Times New Roman" w:cs="Times New Roman"/>
+          <w:sz w:val="24"/>
+          <w:szCs w:val="24"/>
+        </w:rPr>
+      </w:pPr>
+      <w:r>
+        <w:rPr>
+          <w:rFonts w:ascii="Times New Roman" w:hAnsi="Times New Roman" w:cs="Times New Roman"/>
+          <w:b/>
+          <w:sz w:val="24"/>
+          <w:szCs w:val="24"/>
+        </w:rPr>
+        <w:t>Autores:</w:t>
+      </w:r>
+      <w:r>
+        <w:rPr>
+          <w:rFonts w:ascii="Times New Roman" w:hAnsi="Times New Roman" w:cs="Times New Roman"/>
+          <w:sz w:val="24"/>
+          <w:szCs w:val="24"/>
+        </w:rPr>
+        <w:t xml:space="preserve"> Lorena Zambaldi</w:t>
+      </w:r>
+    </w:p>
+    <w:p>
+      <w:pPr>
+        <w:spacing w:after="0"/>
+        <w:jc w:val="both"/>
+        <w:rPr>
+          <w:rFonts w:ascii="Times New Roman" w:hAnsi="Times New Roman" w:cs="Times New Roman"/>
+          <w:sz w:val="24"/>
+          <w:szCs w:val="24"/>
+        </w:rPr>
+      </w:pPr>
+      <w:r>
+        <w:rPr>
+          <w:rFonts w:ascii="Times New Roman" w:hAnsi="Times New Roman" w:cs="Times New Roman"/>
+          <w:b/>
+          <w:sz w:val="24"/>
+          <w:szCs w:val="24"/>
+        </w:rPr>
+        <w:t>Fonte:</w:t>
+      </w:r>
+      <w:r>
+        <w:rPr>
+          <w:rFonts w:ascii="Times New Roman" w:hAnsi="Times New Roman" w:cs="Times New Roman"/>
+          <w:sz w:val="24"/>
+          <w:szCs w:val="24"/>
+        </w:rPr>
+        <w:t xml:space="preserve"> Juliana Moniz</w:t>
+      </w:r>
+    </w:p>
+    <w:p>
+      <w:pPr>
+        <w:spacing w:after="0"/>
+        <w:jc w:val="both"/>
+        <w:rPr>
+          <w:rFonts w:ascii="Times New Roman" w:hAnsi="Times New Roman" w:cs="Times New Roman"/>
+          <w:b/>
+          <w:sz w:val="24"/>
+          <w:szCs w:val="24"/>
+        </w:rPr>
+      </w:pPr>
+      <w:r>
+        <w:rPr>
+          <w:rFonts w:ascii="Times New Roman" w:hAnsi="Times New Roman" w:cs="Times New Roman"/>
+          <w:b/>
+          <w:sz w:val="24"/>
+          <w:szCs w:val="24"/>
+        </w:rPr>
+        <w:t xml:space="preserve">Lista de atores: </w:t>
+      </w:r>
+      <w:r>
+        <w:rPr>
+          <w:rFonts w:ascii="Times New Roman" w:hAnsi="Times New Roman" w:cs="Times New Roman"/>
+          <w:sz w:val="24"/>
+          <w:szCs w:val="24"/>
+        </w:rPr>
+        <w:t>Usuário</w:t>
+      </w:r>
+    </w:p>
+    <w:p>
+      <w:pPr>
+        <w:spacing w:after="0"/>
+        <w:jc w:val="both"/>
+        <w:rPr>
+          <w:rFonts w:ascii="Times New Roman" w:hAnsi="Times New Roman" w:cs="Times New Roman"/>
+          <w:b/>
+          <w:sz w:val="24"/>
+          <w:szCs w:val="24"/>
+        </w:rPr>
+      </w:pPr>
+      <w:r>
+        <w:rPr>
+          <w:rFonts w:ascii="Times New Roman" w:hAnsi="Times New Roman" w:cs="Times New Roman"/>
+          <w:b/>
+          <w:sz w:val="24"/>
+          <w:szCs w:val="24"/>
+        </w:rPr>
+        <w:t>Visão geral (descrição):</w:t>
+      </w:r>
+    </w:p>
+    <w:p>
+      <w:pPr>
+        <w:spacing w:after="0"/>
+        <w:ind w:firstLine="708"/>
+        <w:jc w:val="both"/>
+        <w:rPr>
+          <w:rFonts w:ascii="Times New Roman" w:hAnsi="Times New Roman" w:cs="Times New Roman"/>
+          <w:sz w:val="24"/>
+          <w:szCs w:val="24"/>
+        </w:rPr>
+      </w:pPr>
+      <w:r>
+        <w:rPr>
+          <w:rFonts w:ascii="Times New Roman" w:hAnsi="Times New Roman" w:cs="Times New Roman"/>
+          <w:sz w:val="24"/>
+          <w:szCs w:val="24"/>
+        </w:rPr>
+        <w:t xml:space="preserve">O sistema faz o </w:t>
+      </w:r>
+      <w:proofErr w:type="spellStart"/>
+      <w:r>
+        <w:rPr>
+          <w:rFonts w:ascii="Times New Roman" w:hAnsi="Times New Roman" w:cs="Times New Roman"/>
+          <w:sz w:val="24"/>
+          <w:szCs w:val="24"/>
+        </w:rPr>
+        <w:t>calculo</w:t>
+      </w:r>
+      <w:proofErr w:type="spellEnd"/>
+      <w:r>
+        <w:rPr>
+          <w:rFonts w:ascii="Times New Roman" w:hAnsi="Times New Roman" w:cs="Times New Roman"/>
+          <w:sz w:val="24"/>
+          <w:szCs w:val="24"/>
+        </w:rPr>
+        <w:t xml:space="preserve"> da média utilizando as notas e o tipo de médias, fornecidos anteriormente pelo usuário.</w:t>
+      </w:r>
+    </w:p>
+    <w:p>
+      <w:pPr>
+        <w:spacing w:after="0"/>
+        <w:jc w:val="both"/>
+        <w:rPr>
+          <w:rFonts w:ascii="Times New Roman" w:hAnsi="Times New Roman" w:cs="Times New Roman"/>
+          <w:b/>
+          <w:sz w:val="24"/>
+          <w:szCs w:val="24"/>
+        </w:rPr>
+      </w:pPr>
+      <w:r>
+        <w:rPr>
+          <w:rFonts w:ascii="Times New Roman" w:hAnsi="Times New Roman" w:cs="Times New Roman"/>
+          <w:b/>
+          <w:sz w:val="24"/>
+          <w:szCs w:val="24"/>
+        </w:rPr>
+        <w:t>Referências cruzadas:</w:t>
+      </w:r>
+    </w:p>
+    <w:p>
+      <w:pPr>
+        <w:spacing w:after="0"/>
+        <w:ind w:firstLine="708"/>
+        <w:jc w:val="both"/>
+        <w:rPr>
+          <w:rFonts w:ascii="Times New Roman" w:hAnsi="Times New Roman" w:cs="Times New Roman"/>
+          <w:sz w:val="24"/>
+          <w:szCs w:val="24"/>
+        </w:rPr>
+      </w:pPr>
+      <w:r>
+        <w:rPr>
+          <w:rFonts w:ascii="Times New Roman" w:hAnsi="Times New Roman" w:cs="Times New Roman"/>
+          <w:i/>
+          <w:sz w:val="24"/>
+          <w:szCs w:val="24"/>
+        </w:rPr>
+        <w:t>Outros casos de uso relacionados:</w:t>
+      </w:r>
+      <w:r>
+        <w:rPr>
+          <w:rFonts w:ascii="Times New Roman" w:hAnsi="Times New Roman" w:cs="Times New Roman"/>
+          <w:sz w:val="24"/>
+          <w:szCs w:val="24"/>
+        </w:rPr>
+        <w:t xml:space="preserve"> UC2 – Informação das notas</w:t>
+      </w:r>
+    </w:p>
+    <w:p>
+      <w:pPr>
+        <w:spacing w:after="0"/>
+        <w:ind w:left="708"/>
+        <w:jc w:val="both"/>
+        <w:rPr>
+          <w:rFonts w:ascii="Times New Roman" w:hAnsi="Times New Roman" w:cs="Times New Roman"/>
+          <w:sz w:val="24"/>
+          <w:szCs w:val="24"/>
+        </w:rPr>
+      </w:pPr>
+      <w:r>
+        <w:rPr>
+          <w:rFonts w:ascii="Times New Roman" w:hAnsi="Times New Roman" w:cs="Times New Roman"/>
+          <w:sz w:val="24"/>
+          <w:szCs w:val="24"/>
+        </w:rPr>
+        <w:t>UC3 – Escolha do tipo de média</w:t>
+      </w:r>
+    </w:p>
+    <w:p>
+      <w:pPr>
+        <w:spacing w:after="0"/>
+        <w:jc w:val="both"/>
+        <w:rPr>
+          <w:rFonts w:ascii="Times New Roman" w:hAnsi="Times New Roman" w:cs="Times New Roman"/>
+          <w:b/>
+          <w:sz w:val="24"/>
+          <w:szCs w:val="24"/>
+        </w:rPr>
+      </w:pPr>
+      <w:r>
+        <w:rPr>
+          <w:rFonts w:ascii="Times New Roman" w:hAnsi="Times New Roman" w:cs="Times New Roman"/>
+          <w:b/>
+          <w:sz w:val="24"/>
+          <w:szCs w:val="24"/>
+        </w:rPr>
+        <w:t>Gatilho (condição de disparo):</w:t>
+      </w:r>
+    </w:p>
+    <w:p>
+      <w:pPr>
+        <w:spacing w:after="0"/>
+        <w:ind w:left="705"/>
+        <w:jc w:val="both"/>
+        <w:rPr>
+          <w:rFonts w:ascii="Times New Roman" w:hAnsi="Times New Roman" w:cs="Times New Roman"/>
+          <w:sz w:val="24"/>
+          <w:szCs w:val="24"/>
+        </w:rPr>
+      </w:pPr>
+      <w:r>
+        <w:rPr>
+          <w:rFonts w:ascii="Times New Roman" w:hAnsi="Times New Roman" w:cs="Times New Roman"/>
+          <w:sz w:val="24"/>
+          <w:szCs w:val="24"/>
+        </w:rPr>
+        <w:t>O caso de uso se inicia quando o usuário confirma o peso digitado.</w:t>
+      </w:r>
+    </w:p>
+    <w:p>
+      <w:pPr>
+        <w:spacing w:after="0"/>
+        <w:jc w:val="both"/>
+        <w:rPr>
+          <w:rFonts w:ascii="Times New Roman" w:hAnsi="Times New Roman" w:cs="Times New Roman"/>
+          <w:b/>
+          <w:sz w:val="24"/>
+          <w:szCs w:val="24"/>
+        </w:rPr>
+      </w:pPr>
+      <w:r>
+        <w:rPr>
+          <w:rFonts w:ascii="Times New Roman" w:hAnsi="Times New Roman" w:cs="Times New Roman"/>
+          <w:b/>
+          <w:sz w:val="24"/>
+          <w:szCs w:val="24"/>
+        </w:rPr>
+        <w:t>Pré-condições:</w:t>
+      </w:r>
+    </w:p>
+    <w:p>
+      <w:pPr>
+        <w:spacing w:after="0"/>
+        <w:ind w:left="705"/>
+        <w:jc w:val="both"/>
+        <w:rPr>
+          <w:rFonts w:ascii="Times New Roman" w:hAnsi="Times New Roman" w:cs="Times New Roman"/>
+          <w:sz w:val="24"/>
+          <w:szCs w:val="24"/>
+        </w:rPr>
+      </w:pPr>
+      <w:r>
+        <w:rPr>
+          <w:rFonts w:ascii="Times New Roman" w:hAnsi="Times New Roman" w:cs="Times New Roman"/>
+          <w:sz w:val="24"/>
+          <w:szCs w:val="24"/>
+        </w:rPr>
+        <w:t>Antes de calcular a média, o usuário deve digitar as notas e o tipo de média (UC2 - Informação das notas e UC3 - Escolha do tipo de média).</w:t>
+      </w:r>
+    </w:p>
+    <w:p>
+      <w:pPr>
+        <w:spacing w:after="0"/>
+        <w:jc w:val="both"/>
+        <w:rPr>
+          <w:rFonts w:ascii="Times New Roman" w:hAnsi="Times New Roman" w:cs="Times New Roman"/>
+          <w:b/>
+          <w:sz w:val="24"/>
+          <w:szCs w:val="24"/>
+        </w:rPr>
+      </w:pPr>
+      <w:r>
+        <w:rPr>
+          <w:rFonts w:ascii="Times New Roman" w:hAnsi="Times New Roman" w:cs="Times New Roman"/>
+          <w:b/>
+          <w:sz w:val="24"/>
+          <w:szCs w:val="24"/>
+        </w:rPr>
+        <w:t>Pós-condições:</w:t>
+      </w:r>
+    </w:p>
+    <w:p>
+      <w:pPr>
+        <w:spacing w:after="0"/>
+        <w:ind w:firstLine="708"/>
+        <w:jc w:val="both"/>
+        <w:rPr>
+          <w:rFonts w:ascii="Times New Roman" w:hAnsi="Times New Roman" w:cs="Times New Roman"/>
+          <w:sz w:val="24"/>
+          <w:szCs w:val="24"/>
+        </w:rPr>
+      </w:pPr>
+      <w:r>
+        <w:rPr>
+          <w:rFonts w:ascii="Times New Roman" w:hAnsi="Times New Roman" w:cs="Times New Roman"/>
+          <w:sz w:val="24"/>
+          <w:szCs w:val="24"/>
+        </w:rPr>
+        <w:t>O sistema considera o valor da média calculado e o status do aluno.</w:t>
+      </w:r>
+    </w:p>
+    <w:p>
+      <w:pPr>
+        <w:spacing w:after="0"/>
+        <w:jc w:val="both"/>
+        <w:rPr>
+          <w:rFonts w:ascii="Times New Roman" w:hAnsi="Times New Roman" w:cs="Times New Roman"/>
+          <w:b/>
+          <w:sz w:val="24"/>
+          <w:szCs w:val="24"/>
+        </w:rPr>
+      </w:pPr>
+      <w:r>
+        <w:rPr>
+          <w:rFonts w:ascii="Times New Roman" w:hAnsi="Times New Roman" w:cs="Times New Roman"/>
+          <w:b/>
+          <w:sz w:val="24"/>
+          <w:szCs w:val="24"/>
+        </w:rPr>
+        <w:t>Cenário típico:</w:t>
+      </w:r>
+    </w:p>
+    <w:p>
+      <w:pPr>
+        <w:spacing w:after="0"/>
+        <w:ind w:firstLine="708"/>
+        <w:jc w:val="both"/>
+        <w:rPr>
+          <w:rFonts w:ascii="Times New Roman" w:hAnsi="Times New Roman" w:cs="Times New Roman"/>
+          <w:sz w:val="24"/>
+          <w:szCs w:val="24"/>
+        </w:rPr>
+      </w:pPr>
+      <w:r>
+        <w:rPr>
+          <w:rFonts w:ascii="Times New Roman" w:hAnsi="Times New Roman" w:cs="Times New Roman"/>
+          <w:sz w:val="24"/>
+          <w:szCs w:val="24"/>
+        </w:rPr>
+        <w:t>1. O sistema faz o cálculo da média.</w:t>
+      </w:r>
+    </w:p>
+    <w:p>
+      <w:pPr>
+        <w:spacing w:after="0"/>
+        <w:ind w:firstLine="708"/>
+        <w:jc w:val="both"/>
+        <w:rPr>
+          <w:rFonts w:ascii="Times New Roman" w:hAnsi="Times New Roman" w:cs="Times New Roman"/>
+          <w:sz w:val="24"/>
+          <w:szCs w:val="24"/>
+        </w:rPr>
+      </w:pPr>
+      <w:r>
+        <w:rPr>
+          <w:rFonts w:ascii="Times New Roman" w:hAnsi="Times New Roman" w:cs="Times New Roman"/>
+          <w:sz w:val="24"/>
+          <w:szCs w:val="24"/>
+        </w:rPr>
+        <w:t>2. O sistema verifica o status do aluno usando a média calculada.</w:t>
+      </w:r>
+    </w:p>
+    <w:p>
+      <w:pPr>
+        <w:spacing w:after="0"/>
+        <w:ind w:left="708"/>
+        <w:jc w:val="both"/>
+        <w:rPr>
+          <w:rFonts w:ascii="Times New Roman" w:hAnsi="Times New Roman" w:cs="Times New Roman"/>
+          <w:sz w:val="24"/>
+          <w:szCs w:val="24"/>
+        </w:rPr>
+      </w:pPr>
+      <w:r>
+        <w:rPr>
+          <w:rFonts w:ascii="Times New Roman" w:hAnsi="Times New Roman" w:cs="Times New Roman"/>
+          <w:sz w:val="24"/>
+          <w:szCs w:val="24"/>
+        </w:rPr>
+        <w:t>3. O sistema considera o valor da média e o status que o aluno se encontra.</w:t>
+      </w:r>
+    </w:p>
+    <w:p>
+      <w:pPr>
+        <w:spacing w:after="0"/>
+        <w:jc w:val="both"/>
+        <w:rPr>
+          <w:rFonts w:ascii="Times New Roman" w:hAnsi="Times New Roman" w:cs="Times New Roman"/>
+          <w:b/>
+          <w:sz w:val="24"/>
+          <w:szCs w:val="24"/>
+        </w:rPr>
+      </w:pPr>
+      <w:r>
+        <w:rPr>
+          <w:rFonts w:ascii="Times New Roman" w:hAnsi="Times New Roman" w:cs="Times New Roman"/>
+          <w:b/>
+          <w:sz w:val="24"/>
+          <w:szCs w:val="24"/>
+        </w:rPr>
+        <w:t>Cenários alternativos:</w:t>
+      </w:r>
+    </w:p>
+    <w:p>
+      <w:pPr>
+        <w:spacing w:after="0"/>
+        <w:ind w:firstLine="708"/>
+        <w:jc w:val="both"/>
+        <w:rPr>
+          <w:rFonts w:ascii="Times New Roman" w:hAnsi="Times New Roman" w:cs="Times New Roman"/>
+          <w:sz w:val="24"/>
+          <w:szCs w:val="24"/>
+        </w:rPr>
+      </w:pPr>
+      <w:r>
+        <w:rPr>
+          <w:rFonts w:ascii="Times New Roman" w:hAnsi="Times New Roman" w:cs="Times New Roman"/>
+          <w:sz w:val="24"/>
+          <w:szCs w:val="24"/>
+        </w:rPr>
         <w:t>(1-3): A qualquer momento o usuário desiste da operação.</w:t>
       </w:r>
     </w:p>
@@ -4469,7 +6375,7 @@
           <w:sz w:val="24"/>
           <w:szCs w:val="24"/>
         </w:rPr>
-        <w:t>UC2</w:t>
+        <w:t>UC5</w:t>
       </w:r>
     </w:p>
     <w:p>
@@ -4497,7 +6403,7 @@
           <w:sz w:val="24"/>
           <w:szCs w:val="24"/>
         </w:rPr>
-        <w:t xml:space="preserve"> Informação das notas</w:t>
+        <w:t xml:space="preserve"> Apresentação dos resultados</w:t>
       </w:r>
     </w:p>
     <w:p>
@@ -4609,21 +6515,39 @@
     <w:p>
       <w:pPr>
         <w:spacing w:after="0"/>
-        <w:ind w:firstLine="708"/>
-        <w:jc w:val="both"/>
-        <w:rPr>
-          <w:rFonts w:ascii="Times New Roman" w:hAnsi="Times New Roman" w:cs="Times New Roman"/>
-          <w:sz w:val="24"/>
-          <w:szCs w:val="24"/>
-        </w:rPr>
-      </w:pPr>
-      <w:r>
-        <w:rPr>
-          <w:rFonts w:ascii="Times New Roman" w:hAnsi="Times New Roman" w:cs="Times New Roman"/>
-          <w:sz w:val="24"/>
-          <w:szCs w:val="24"/>
-        </w:rPr>
-        <w:t>O usuário digita as notas (P1 e P2) e confirma a operação.</w:t>
+        <w:ind w:left="708"/>
+        <w:jc w:val="both"/>
+        <w:rPr>
+          <w:rFonts w:ascii="Times New Roman" w:hAnsi="Times New Roman" w:cs="Times New Roman"/>
+          <w:sz w:val="24"/>
+          <w:szCs w:val="24"/>
+        </w:rPr>
+      </w:pPr>
+      <w:r>
+        <w:rPr>
+          <w:rFonts w:ascii="Times New Roman" w:hAnsi="Times New Roman" w:cs="Times New Roman"/>
+          <w:sz w:val="24"/>
+          <w:szCs w:val="24"/>
+        </w:rPr>
+        <w:t xml:space="preserve">O sistema apresenta na tela os resultados obtidos através do </w:t>
+      </w:r>
+      <w:proofErr w:type="spellStart"/>
+      <w:r>
+        <w:rPr>
+          <w:rFonts w:ascii="Times New Roman" w:hAnsi="Times New Roman" w:cs="Times New Roman"/>
+          <w:sz w:val="24"/>
+          <w:szCs w:val="24"/>
+        </w:rPr>
+        <w:t>calculo</w:t>
+      </w:r>
+      <w:proofErr w:type="spellEnd"/>
+      <w:r>
+        <w:rPr>
+          <w:rFonts w:ascii="Times New Roman" w:hAnsi="Times New Roman" w:cs="Times New Roman"/>
+          <w:sz w:val="24"/>
+          <w:szCs w:val="24"/>
+        </w:rPr>
+        <w:t xml:space="preserve"> da média.</w:t>
       </w:r>
     </w:p>
     <w:p>
@@ -4661,6 +6585,14 @@
       <w:r>
         <w:rPr>
           <w:rFonts w:ascii="Times New Roman" w:hAnsi="Times New Roman" w:cs="Times New Roman"/>
+          <w:sz w:val="24"/>
+          <w:szCs w:val="24"/>
+        </w:rPr>
+        <w:t xml:space="preserve">– </w:t>
+      </w:r>
+      <w:r>
+        <w:rPr>
+          <w:rFonts w:ascii="Times New Roman" w:hAnsi="Times New Roman" w:cs="Times New Roman"/>
           <w:i/>
           <w:sz w:val="24"/>
           <w:szCs w:val="24"/>
@@ -4673,7 +6605,25 @@
           <w:sz w:val="24"/>
           <w:szCs w:val="24"/>
         </w:rPr>
-        <w:t xml:space="preserve"> UC1 – Informação do nome</w:t>
+        <w:t xml:space="preserve"> UC4 – </w:t>
+      </w:r>
+      <w:proofErr w:type="spellStart"/>
+      <w:r>
+        <w:rPr>
+          <w:rFonts w:ascii="Times New Roman" w:hAnsi="Times New Roman" w:cs="Times New Roman"/>
+          <w:sz w:val="24"/>
+          <w:szCs w:val="24"/>
+        </w:rPr>
+        <w:t>Calculo</w:t>
+      </w:r>
+      <w:proofErr w:type="spellEnd"/>
+      <w:r>
+        <w:rPr>
+          <w:rFonts w:ascii="Times New Roman" w:hAnsi="Times New Roman" w:cs="Times New Roman"/>
+          <w:sz w:val="24"/>
+          <w:szCs w:val="24"/>
+        </w:rPr>
+        <w:t xml:space="preserve"> da média</w:t>
       </w:r>
     </w:p>
     <w:p>
@@ -4714,7 +6664,7 @@
           <w:sz w:val="24"/>
           <w:szCs w:val="24"/>
         </w:rPr>
-        <w:t>O caso de uso se inicia quando o usuário acessa o sistema de médias.</w:t>
+        <w:t>O caso de uso se inicia quando o sistema termina de calcular a média.</w:t>
       </w:r>
     </w:p>
     <w:p>
@@ -4741,1860 +6691,21 @@
     <w:p>
       <w:pPr>
         <w:spacing w:after="0"/>
-        <w:ind w:firstLine="708"/>
-        <w:jc w:val="both"/>
-        <w:rPr>
-          <w:rFonts w:ascii="Times New Roman" w:hAnsi="Times New Roman" w:cs="Times New Roman"/>
-          <w:sz w:val="24"/>
-          <w:szCs w:val="24"/>
-        </w:rPr>
-      </w:pPr>
-      <w:r>
-        <w:rPr>
-          <w:rFonts w:ascii="Times New Roman" w:hAnsi="Times New Roman" w:cs="Times New Roman"/>
-          <w:sz w:val="24"/>
-          <w:szCs w:val="24"/>
-        </w:rPr>
-        <w:t>Antes de digitar as notas, o usuário deve digitar o nome do aluno. (UC1 - Informação do nome)</w:t>
-      </w:r>
-    </w:p>
-    <w:p>
-      <w:pPr>
-        <w:spacing w:after="0"/>
-        <w:jc w:val="both"/>
-        <w:rPr>
-          <w:rFonts w:ascii="Times New Roman" w:hAnsi="Times New Roman" w:cs="Times New Roman"/>
-          <w:b/>
-          <w:sz w:val="24"/>
-          <w:szCs w:val="24"/>
-        </w:rPr>
-      </w:pPr>
-      <w:r>
-        <w:rPr>
-          <w:rFonts w:ascii="Times New Roman" w:hAnsi="Times New Roman" w:cs="Times New Roman"/>
-          <w:b/>
-          <w:sz w:val="24"/>
-          <w:szCs w:val="24"/>
-        </w:rPr>
-        <w:t>Pós-condições:</w:t>
-      </w:r>
-    </w:p>
-    <w:p>
-      <w:pPr>
-        <w:spacing w:after="0"/>
-        <w:ind w:firstLine="708"/>
-        <w:jc w:val="both"/>
-        <w:rPr>
-          <w:rFonts w:ascii="Times New Roman" w:hAnsi="Times New Roman" w:cs="Times New Roman"/>
-          <w:sz w:val="24"/>
-          <w:szCs w:val="24"/>
-        </w:rPr>
-      </w:pPr>
-      <w:r>
-        <w:rPr>
-          <w:rFonts w:ascii="Times New Roman" w:hAnsi="Times New Roman" w:cs="Times New Roman"/>
-          <w:sz w:val="24"/>
-          <w:szCs w:val="24"/>
-        </w:rPr>
-        <w:t xml:space="preserve">O sistema considera os valores digitados para o </w:t>
-      </w:r>
-      <w:proofErr w:type="spellStart"/>
-      <w:r>
-        <w:rPr>
-          <w:rFonts w:ascii="Times New Roman" w:hAnsi="Times New Roman" w:cs="Times New Roman"/>
-          <w:sz w:val="24"/>
-          <w:szCs w:val="24"/>
-        </w:rPr>
-        <w:t>calculo</w:t>
-      </w:r>
-      <w:proofErr w:type="spellEnd"/>
-      <w:r>
-        <w:rPr>
-          <w:rFonts w:ascii="Times New Roman" w:hAnsi="Times New Roman" w:cs="Times New Roman"/>
-          <w:sz w:val="24"/>
-          <w:szCs w:val="24"/>
-        </w:rPr>
-        <w:t xml:space="preserve"> da média.</w:t>
-      </w:r>
-    </w:p>
-    <w:p>
-      <w:pPr>
-        <w:spacing w:after="0"/>
-        <w:jc w:val="both"/>
-        <w:rPr>
-          <w:rFonts w:ascii="Times New Roman" w:hAnsi="Times New Roman" w:cs="Times New Roman"/>
-          <w:b/>
-          <w:sz w:val="24"/>
-          <w:szCs w:val="24"/>
-        </w:rPr>
-      </w:pPr>
-      <w:r>
-        <w:rPr>
-          <w:rFonts w:ascii="Times New Roman" w:hAnsi="Times New Roman" w:cs="Times New Roman"/>
-          <w:b/>
-          <w:sz w:val="24"/>
-          <w:szCs w:val="24"/>
-        </w:rPr>
-        <w:t>Cenário típico:</w:t>
-      </w:r>
-    </w:p>
-    <w:p>
-      <w:pPr>
-        <w:spacing w:after="0"/>
-        <w:ind w:firstLine="708"/>
-        <w:jc w:val="both"/>
-        <w:rPr>
-          <w:rFonts w:ascii="Times New Roman" w:hAnsi="Times New Roman" w:cs="Times New Roman"/>
-          <w:sz w:val="24"/>
-          <w:szCs w:val="24"/>
-        </w:rPr>
-      </w:pPr>
-      <w:r>
-        <w:rPr>
-          <w:rFonts w:ascii="Times New Roman" w:hAnsi="Times New Roman" w:cs="Times New Roman"/>
-          <w:sz w:val="24"/>
-          <w:szCs w:val="24"/>
-        </w:rPr>
-        <w:t xml:space="preserve">1. O usuário acessa o sistema de </w:t>
-      </w:r>
-      <w:proofErr w:type="spellStart"/>
-      <w:r>
-        <w:rPr>
-          <w:rFonts w:ascii="Times New Roman" w:hAnsi="Times New Roman" w:cs="Times New Roman"/>
-          <w:sz w:val="24"/>
-          <w:szCs w:val="24"/>
-        </w:rPr>
-        <w:t>calculo</w:t>
-      </w:r>
-      <w:proofErr w:type="spellEnd"/>
-      <w:r>
-        <w:rPr>
-          <w:rFonts w:ascii="Times New Roman" w:hAnsi="Times New Roman" w:cs="Times New Roman"/>
-          <w:sz w:val="24"/>
-          <w:szCs w:val="24"/>
-        </w:rPr>
-        <w:t xml:space="preserve"> de médias.</w:t>
-      </w:r>
-    </w:p>
-    <w:p>
-      <w:pPr>
-        <w:spacing w:after="0"/>
-        <w:ind w:firstLine="708"/>
-        <w:jc w:val="both"/>
-        <w:rPr>
-          <w:rFonts w:ascii="Times New Roman" w:hAnsi="Times New Roman" w:cs="Times New Roman"/>
-          <w:sz w:val="24"/>
-          <w:szCs w:val="24"/>
-        </w:rPr>
-      </w:pPr>
-      <w:r>
-        <w:rPr>
-          <w:rFonts w:ascii="Times New Roman" w:hAnsi="Times New Roman" w:cs="Times New Roman"/>
-          <w:sz w:val="24"/>
-          <w:szCs w:val="24"/>
-        </w:rPr>
-        <w:t>2. O usuário digita a nota da P1.</w:t>
-      </w:r>
-    </w:p>
-    <w:p>
-      <w:pPr>
-        <w:spacing w:after="0"/>
-        <w:ind w:firstLine="708"/>
-        <w:jc w:val="both"/>
-        <w:rPr>
-          <w:rFonts w:ascii="Times New Roman" w:hAnsi="Times New Roman" w:cs="Times New Roman"/>
-          <w:sz w:val="24"/>
-          <w:szCs w:val="24"/>
-        </w:rPr>
-      </w:pPr>
-      <w:r>
-        <w:rPr>
-          <w:rFonts w:ascii="Times New Roman" w:hAnsi="Times New Roman" w:cs="Times New Roman"/>
-          <w:sz w:val="24"/>
-          <w:szCs w:val="24"/>
-        </w:rPr>
-        <w:t>3. O usuário digita a nota da P2.</w:t>
-      </w:r>
-    </w:p>
-    <w:p>
-      <w:pPr>
-        <w:spacing w:after="0"/>
-        <w:ind w:firstLine="708"/>
-        <w:jc w:val="both"/>
-        <w:rPr>
-          <w:rFonts w:ascii="Times New Roman" w:hAnsi="Times New Roman" w:cs="Times New Roman"/>
-          <w:sz w:val="24"/>
-          <w:szCs w:val="24"/>
-        </w:rPr>
-      </w:pPr>
-      <w:r>
-        <w:rPr>
-          <w:rFonts w:ascii="Times New Roman" w:hAnsi="Times New Roman" w:cs="Times New Roman"/>
-          <w:sz w:val="24"/>
-          <w:szCs w:val="24"/>
-        </w:rPr>
-        <w:t>4. O usuário confirma a operação.</w:t>
-      </w:r>
-    </w:p>
-    <w:p>
-      <w:pPr>
-        <w:spacing w:after="0"/>
-        <w:jc w:val="both"/>
-        <w:rPr>
-          <w:rFonts w:ascii="Times New Roman" w:hAnsi="Times New Roman" w:cs="Times New Roman"/>
-          <w:b/>
-          <w:sz w:val="24"/>
-          <w:szCs w:val="24"/>
-        </w:rPr>
-      </w:pPr>
-      <w:r>
-        <w:rPr>
-          <w:rFonts w:ascii="Times New Roman" w:hAnsi="Times New Roman" w:cs="Times New Roman"/>
-          <w:b/>
-          <w:sz w:val="24"/>
-          <w:szCs w:val="24"/>
-        </w:rPr>
-        <w:t>Cenários alternativos:</w:t>
-      </w:r>
-    </w:p>
-    <w:p>
-      <w:pPr>
-        <w:spacing w:after="0"/>
-        <w:ind w:firstLine="708"/>
-        <w:jc w:val="both"/>
-        <w:rPr>
-          <w:rFonts w:ascii="Times New Roman" w:hAnsi="Times New Roman" w:cs="Times New Roman"/>
-          <w:sz w:val="24"/>
-          <w:szCs w:val="24"/>
-        </w:rPr>
-      </w:pPr>
-      <w:r>
-        <w:rPr>
-          <w:rFonts w:ascii="Times New Roman" w:hAnsi="Times New Roman" w:cs="Times New Roman"/>
-          <w:sz w:val="24"/>
-          <w:szCs w:val="24"/>
-        </w:rPr>
-        <w:t>2.a: O usuário digita caracteres ao invés de números.</w:t>
-      </w:r>
-    </w:p>
-    <w:p>
-      <w:pPr>
-        <w:spacing w:after="0"/>
-        <w:ind w:firstLine="708"/>
-        <w:jc w:val="both"/>
-        <w:rPr>
-          <w:rFonts w:ascii="Times New Roman" w:hAnsi="Times New Roman" w:cs="Times New Roman"/>
-          <w:sz w:val="24"/>
-          <w:szCs w:val="24"/>
-        </w:rPr>
-      </w:pPr>
-      <w:r>
-        <w:rPr>
-          <w:rFonts w:ascii="Times New Roman" w:hAnsi="Times New Roman" w:cs="Times New Roman"/>
-          <w:sz w:val="24"/>
-          <w:szCs w:val="24"/>
-        </w:rPr>
-        <w:t>- 1. O sistema desconsidera o que foi digitado.</w:t>
-      </w:r>
-    </w:p>
-    <w:p>
-      <w:pPr>
-        <w:spacing w:after="0"/>
-        <w:ind w:firstLine="708"/>
-        <w:jc w:val="both"/>
-        <w:rPr>
-          <w:rFonts w:ascii="Times New Roman" w:hAnsi="Times New Roman" w:cs="Times New Roman"/>
-          <w:sz w:val="24"/>
-          <w:szCs w:val="24"/>
-        </w:rPr>
-      </w:pPr>
-      <w:r>
-        <w:rPr>
-          <w:rFonts w:ascii="Times New Roman" w:hAnsi="Times New Roman" w:cs="Times New Roman"/>
-          <w:sz w:val="24"/>
-          <w:szCs w:val="24"/>
-        </w:rPr>
-        <w:t>- 2. O sistema retorna uma mensagem de erro.</w:t>
-      </w:r>
-    </w:p>
-    <w:p>
-      <w:pPr>
-        <w:spacing w:after="0"/>
-        <w:ind w:firstLine="708"/>
-        <w:jc w:val="both"/>
-        <w:rPr>
-          <w:rFonts w:ascii="Times New Roman" w:hAnsi="Times New Roman" w:cs="Times New Roman"/>
-          <w:sz w:val="24"/>
-          <w:szCs w:val="24"/>
-        </w:rPr>
-      </w:pPr>
-      <w:r>
-        <w:rPr>
-          <w:rFonts w:ascii="Times New Roman" w:hAnsi="Times New Roman" w:cs="Times New Roman"/>
-          <w:sz w:val="24"/>
-          <w:szCs w:val="24"/>
-        </w:rPr>
-        <w:t>(1-4): A qualquer momento o usuário desiste da operação.</w:t>
-      </w:r>
-    </w:p>
-    <w:p>
-      <w:pPr>
-        <w:spacing w:after="0"/>
-        <w:ind w:firstLine="708"/>
-        <w:jc w:val="both"/>
-        <w:rPr>
-          <w:rFonts w:ascii="Times New Roman" w:hAnsi="Times New Roman" w:cs="Times New Roman"/>
-          <w:sz w:val="24"/>
-          <w:szCs w:val="24"/>
-        </w:rPr>
-      </w:pPr>
-      <w:r>
-        <w:rPr>
-          <w:rFonts w:ascii="Times New Roman" w:hAnsi="Times New Roman" w:cs="Times New Roman"/>
-          <w:sz w:val="24"/>
-          <w:szCs w:val="24"/>
-        </w:rPr>
-        <w:t>- 1. O sistema cancela a operação.</w:t>
-      </w:r>
-    </w:p>
-    <w:p>
-      <w:pPr>
-        <w:spacing w:after="0"/>
-        <w:ind w:firstLine="708"/>
-        <w:jc w:val="both"/>
-        <w:rPr>
-          <w:rFonts w:ascii="Times New Roman" w:hAnsi="Times New Roman" w:cs="Times New Roman"/>
-          <w:sz w:val="24"/>
-          <w:szCs w:val="24"/>
-        </w:rPr>
-      </w:pPr>
-      <w:r>
-        <w:rPr>
-          <w:rFonts w:ascii="Times New Roman" w:hAnsi="Times New Roman" w:cs="Times New Roman"/>
-          <w:sz w:val="24"/>
-          <w:szCs w:val="24"/>
-        </w:rPr>
-        <w:t>- 2. O sistema retorna a posição inicial.</w:t>
-      </w:r>
-    </w:p>
-    <w:p>
-      <w:pPr>
-        <w:spacing w:after="0"/>
-        <w:jc w:val="both"/>
-        <w:rPr>
-          <w:rFonts w:ascii="Times New Roman" w:hAnsi="Times New Roman" w:cs="Times New Roman"/>
-          <w:sz w:val="24"/>
-          <w:szCs w:val="24"/>
-        </w:rPr>
-      </w:pPr>
-    </w:p>
-    <w:p>
-      <w:pPr>
-        <w:spacing w:after="0"/>
-        <w:jc w:val="both"/>
-        <w:rPr>
-          <w:rFonts w:ascii="Times New Roman" w:hAnsi="Times New Roman" w:cs="Times New Roman"/>
-          <w:b/>
-          <w:sz w:val="24"/>
-          <w:szCs w:val="24"/>
-        </w:rPr>
-      </w:pPr>
-      <w:r>
-        <w:rPr>
-          <w:rFonts w:ascii="Times New Roman" w:hAnsi="Times New Roman" w:cs="Times New Roman"/>
-          <w:b/>
-          <w:sz w:val="24"/>
-          <w:szCs w:val="24"/>
-        </w:rPr>
-        <w:t xml:space="preserve">Identificador: </w:t>
-      </w:r>
-      <w:r>
-        <w:rPr>
-          <w:rFonts w:ascii="Times New Roman" w:hAnsi="Times New Roman" w:cs="Times New Roman"/>
-          <w:sz w:val="24"/>
-          <w:szCs w:val="24"/>
-        </w:rPr>
-        <w:t>UC3</w:t>
-      </w:r>
-    </w:p>
-    <w:p>
-      <w:pPr>
-        <w:spacing w:after="0"/>
-        <w:jc w:val="both"/>
-        <w:rPr>
-          <w:rFonts w:ascii="Times New Roman" w:hAnsi="Times New Roman" w:cs="Times New Roman"/>
-          <w:sz w:val="24"/>
-          <w:szCs w:val="24"/>
-        </w:rPr>
-      </w:pPr>
-      <w:r>
-        <w:rPr>
-          <w:rFonts w:ascii="Times New Roman" w:hAnsi="Times New Roman" w:cs="Times New Roman"/>
-          <w:b/>
-          <w:sz w:val="24"/>
-          <w:szCs w:val="24"/>
-        </w:rPr>
-        <w:t>Nome:</w:t>
-      </w:r>
-      <w:r>
-        <w:rPr>
-          <w:rFonts w:ascii="Times New Roman" w:hAnsi="Times New Roman" w:cs="Times New Roman"/>
-          <w:sz w:val="24"/>
-          <w:szCs w:val="24"/>
-        </w:rPr>
-        <w:t xml:space="preserve"> Escolha do tipo de média</w:t>
-      </w:r>
-    </w:p>
-    <w:p>
-      <w:pPr>
-        <w:spacing w:after="0"/>
-        <w:jc w:val="both"/>
-        <w:rPr>
-          <w:rFonts w:ascii="Times New Roman" w:hAnsi="Times New Roman" w:cs="Times New Roman"/>
-          <w:sz w:val="24"/>
-          <w:szCs w:val="24"/>
-        </w:rPr>
-      </w:pPr>
-      <w:r>
-        <w:rPr>
-          <w:rFonts w:ascii="Times New Roman" w:hAnsi="Times New Roman" w:cs="Times New Roman"/>
-          <w:b/>
-          <w:sz w:val="24"/>
-          <w:szCs w:val="24"/>
-        </w:rPr>
-        <w:t>Autores:</w:t>
-      </w:r>
-      <w:r>
-        <w:rPr>
-          <w:rFonts w:ascii="Times New Roman" w:hAnsi="Times New Roman" w:cs="Times New Roman"/>
-          <w:sz w:val="24"/>
-          <w:szCs w:val="24"/>
-        </w:rPr>
-        <w:t xml:space="preserve"> Lorena Zambaldi</w:t>
-      </w:r>
-    </w:p>
-    <w:p>
-      <w:pPr>
-        <w:spacing w:after="0"/>
-        <w:jc w:val="both"/>
-        <w:rPr>
-          <w:rFonts w:ascii="Times New Roman" w:hAnsi="Times New Roman" w:cs="Times New Roman"/>
-          <w:b/>
-          <w:sz w:val="24"/>
-          <w:szCs w:val="24"/>
-        </w:rPr>
-      </w:pPr>
-      <w:r>
-        <w:rPr>
-          <w:rFonts w:ascii="Times New Roman" w:hAnsi="Times New Roman" w:cs="Times New Roman"/>
-          <w:b/>
-          <w:sz w:val="24"/>
-          <w:szCs w:val="24"/>
-        </w:rPr>
-        <w:t>Fonte:</w:t>
-      </w:r>
-      <w:r>
-        <w:rPr>
-          <w:rFonts w:ascii="Times New Roman" w:hAnsi="Times New Roman" w:cs="Times New Roman"/>
-          <w:sz w:val="24"/>
-          <w:szCs w:val="24"/>
-        </w:rPr>
-        <w:t xml:space="preserve"> Juliana Moniz</w:t>
-      </w:r>
-    </w:p>
-    <w:p>
-      <w:pPr>
-        <w:spacing w:after="0"/>
-        <w:jc w:val="both"/>
-        <w:rPr>
-          <w:rFonts w:ascii="Times New Roman" w:hAnsi="Times New Roman" w:cs="Times New Roman"/>
-          <w:sz w:val="24"/>
-          <w:szCs w:val="24"/>
-        </w:rPr>
-      </w:pPr>
-      <w:r>
-        <w:rPr>
-          <w:rFonts w:ascii="Times New Roman" w:hAnsi="Times New Roman" w:cs="Times New Roman"/>
-          <w:b/>
-          <w:sz w:val="24"/>
-          <w:szCs w:val="24"/>
-        </w:rPr>
-        <w:t xml:space="preserve">Lista de atores: </w:t>
-      </w:r>
-      <w:r>
-        <w:rPr>
-          <w:rFonts w:ascii="Times New Roman" w:hAnsi="Times New Roman" w:cs="Times New Roman"/>
-          <w:sz w:val="24"/>
-          <w:szCs w:val="24"/>
-        </w:rPr>
-        <w:t>Usuário.</w:t>
-      </w:r>
-    </w:p>
-    <w:p>
-      <w:pPr>
-        <w:spacing w:after="0"/>
-        <w:jc w:val="both"/>
-        <w:rPr>
-          <w:rFonts w:ascii="Times New Roman" w:hAnsi="Times New Roman" w:cs="Times New Roman"/>
-          <w:b/>
-          <w:sz w:val="24"/>
-          <w:szCs w:val="24"/>
-        </w:rPr>
-      </w:pPr>
-      <w:r>
-        <w:rPr>
-          <w:rFonts w:ascii="Times New Roman" w:hAnsi="Times New Roman" w:cs="Times New Roman"/>
-          <w:b/>
-          <w:sz w:val="24"/>
-          <w:szCs w:val="24"/>
-        </w:rPr>
-        <w:t>Visão geral (descrição):</w:t>
-      </w:r>
-    </w:p>
-    <w:p>
-      <w:pPr>
-        <w:spacing w:after="0"/>
-        <w:ind w:firstLine="708"/>
-        <w:jc w:val="both"/>
-        <w:rPr>
-          <w:rFonts w:ascii="Times New Roman" w:hAnsi="Times New Roman" w:cs="Times New Roman"/>
-          <w:sz w:val="24"/>
-          <w:szCs w:val="24"/>
-        </w:rPr>
-      </w:pPr>
-      <w:r>
-        <w:rPr>
-          <w:rFonts w:ascii="Times New Roman" w:hAnsi="Times New Roman" w:cs="Times New Roman"/>
-          <w:sz w:val="24"/>
-          <w:szCs w:val="24"/>
-        </w:rPr>
-        <w:t>O usuário escolhe entre média aritmética e a média geométrica.</w:t>
-      </w:r>
-    </w:p>
-    <w:p>
-      <w:pPr>
-        <w:spacing w:after="0"/>
-        <w:jc w:val="both"/>
-        <w:rPr>
-          <w:rFonts w:ascii="Times New Roman" w:hAnsi="Times New Roman" w:cs="Times New Roman"/>
-          <w:b/>
-          <w:sz w:val="24"/>
-          <w:szCs w:val="24"/>
-        </w:rPr>
-      </w:pPr>
-    </w:p>
-    <w:p>
-      <w:pPr>
-        <w:spacing w:after="0"/>
-        <w:jc w:val="both"/>
-        <w:rPr>
-          <w:rFonts w:ascii="Times New Roman" w:hAnsi="Times New Roman" w:cs="Times New Roman"/>
-          <w:b/>
-          <w:sz w:val="24"/>
-          <w:szCs w:val="24"/>
-        </w:rPr>
-      </w:pPr>
-      <w:r>
-        <w:rPr>
-          <w:rFonts w:ascii="Times New Roman" w:hAnsi="Times New Roman" w:cs="Times New Roman"/>
-          <w:b/>
+        <w:ind w:left="705"/>
+        <w:jc w:val="both"/>
+        <w:rPr>
+          <w:rFonts w:ascii="Times New Roman" w:hAnsi="Times New Roman" w:cs="Times New Roman"/>
+          <w:sz w:val="24"/>
+          <w:szCs w:val="24"/>
+        </w:rPr>
+      </w:pPr>
+      <w:r>
+        <w:rPr>
+          <w:rFonts w:ascii="Times New Roman" w:hAnsi="Times New Roman" w:cs="Times New Roman"/>
           <w:sz w:val="24"/>
           <w:szCs w:val="24"/>
         </w:rPr>
         <w:lastRenderedPageBreak/>
-        <w:t>Referências cruzadas:</w:t>
-      </w:r>
-    </w:p>
-    <w:p>
-      <w:pPr>
-        <w:spacing w:after="0"/>
-        <w:ind w:left="708"/>
-        <w:jc w:val="both"/>
-        <w:rPr>
-          <w:rFonts w:ascii="Times New Roman" w:hAnsi="Times New Roman" w:cs="Times New Roman"/>
-          <w:sz w:val="24"/>
-          <w:szCs w:val="24"/>
-        </w:rPr>
-      </w:pPr>
-      <w:r>
-        <w:rPr>
-          <w:rFonts w:ascii="Times New Roman" w:hAnsi="Times New Roman" w:cs="Times New Roman"/>
-          <w:i/>
-          <w:sz w:val="24"/>
-          <w:szCs w:val="24"/>
-        </w:rPr>
-        <w:t>Outros casos de uso relacionados:</w:t>
-      </w:r>
-      <w:r>
-        <w:rPr>
-          <w:rFonts w:ascii="Times New Roman" w:hAnsi="Times New Roman" w:cs="Times New Roman"/>
-          <w:sz w:val="24"/>
-          <w:szCs w:val="24"/>
-        </w:rPr>
-        <w:t xml:space="preserve"> UC2 – Informação das notas</w:t>
-      </w:r>
-    </w:p>
-    <w:p>
-      <w:pPr>
-        <w:spacing w:after="0"/>
-        <w:jc w:val="both"/>
-        <w:rPr>
-          <w:rFonts w:ascii="Times New Roman" w:hAnsi="Times New Roman" w:cs="Times New Roman"/>
-          <w:b/>
-          <w:sz w:val="24"/>
-          <w:szCs w:val="24"/>
-        </w:rPr>
-      </w:pPr>
-      <w:r>
-        <w:rPr>
-          <w:rFonts w:ascii="Times New Roman" w:hAnsi="Times New Roman" w:cs="Times New Roman"/>
-          <w:b/>
-          <w:sz w:val="24"/>
-          <w:szCs w:val="24"/>
-        </w:rPr>
-        <w:t>Gatilho (condição de disparo):</w:t>
-      </w:r>
-    </w:p>
-    <w:p>
-      <w:pPr>
-        <w:spacing w:after="0"/>
-        <w:ind w:left="705"/>
-        <w:jc w:val="both"/>
-        <w:rPr>
-          <w:rFonts w:ascii="Times New Roman" w:hAnsi="Times New Roman" w:cs="Times New Roman"/>
-          <w:sz w:val="24"/>
-          <w:szCs w:val="24"/>
-        </w:rPr>
-      </w:pPr>
-      <w:r>
-        <w:rPr>
-          <w:rFonts w:ascii="Times New Roman" w:hAnsi="Times New Roman" w:cs="Times New Roman"/>
-          <w:sz w:val="24"/>
-          <w:szCs w:val="24"/>
-        </w:rPr>
-        <w:t>O caso de uso se inicia quando o usuário confirma as notas digitadas.</w:t>
-      </w:r>
-    </w:p>
-    <w:p>
-      <w:pPr>
-        <w:spacing w:after="0"/>
-        <w:jc w:val="both"/>
-        <w:rPr>
-          <w:rFonts w:ascii="Times New Roman" w:hAnsi="Times New Roman" w:cs="Times New Roman"/>
-          <w:b/>
-          <w:sz w:val="24"/>
-          <w:szCs w:val="24"/>
-        </w:rPr>
-      </w:pPr>
-      <w:r>
-        <w:rPr>
-          <w:rFonts w:ascii="Times New Roman" w:hAnsi="Times New Roman" w:cs="Times New Roman"/>
-          <w:b/>
-          <w:sz w:val="24"/>
-          <w:szCs w:val="24"/>
-        </w:rPr>
-        <w:t>Pré-condições:</w:t>
-      </w:r>
-    </w:p>
-    <w:p>
-      <w:pPr>
-        <w:spacing w:after="0"/>
-        <w:ind w:firstLine="708"/>
-        <w:jc w:val="both"/>
-        <w:rPr>
-          <w:rFonts w:ascii="Times New Roman" w:hAnsi="Times New Roman" w:cs="Times New Roman"/>
-          <w:sz w:val="24"/>
-          <w:szCs w:val="24"/>
-        </w:rPr>
-      </w:pPr>
-      <w:r>
-        <w:rPr>
-          <w:rFonts w:ascii="Times New Roman" w:hAnsi="Times New Roman" w:cs="Times New Roman"/>
-          <w:sz w:val="24"/>
-          <w:szCs w:val="24"/>
-        </w:rPr>
-        <w:t>Antes de escolher o tipo de médias, o usuário deve digitar as notas. (UC2 - Informação das notas)</w:t>
-      </w:r>
-    </w:p>
-    <w:p>
-      <w:pPr>
-        <w:spacing w:after="0"/>
-        <w:jc w:val="both"/>
-        <w:rPr>
-          <w:rFonts w:ascii="Times New Roman" w:hAnsi="Times New Roman" w:cs="Times New Roman"/>
-          <w:b/>
-          <w:sz w:val="24"/>
-          <w:szCs w:val="24"/>
-        </w:rPr>
-      </w:pPr>
-      <w:r>
-        <w:rPr>
-          <w:rFonts w:ascii="Times New Roman" w:hAnsi="Times New Roman" w:cs="Times New Roman"/>
-          <w:b/>
-          <w:sz w:val="24"/>
-          <w:szCs w:val="24"/>
-        </w:rPr>
-        <w:t>Pós-condições:</w:t>
-      </w:r>
-    </w:p>
-    <w:p>
-      <w:pPr>
-        <w:spacing w:after="0"/>
-        <w:ind w:firstLine="708"/>
-        <w:jc w:val="both"/>
-        <w:rPr>
-          <w:rFonts w:ascii="Times New Roman" w:hAnsi="Times New Roman" w:cs="Times New Roman"/>
-          <w:sz w:val="24"/>
-          <w:szCs w:val="24"/>
-        </w:rPr>
-      </w:pPr>
-      <w:r>
-        <w:rPr>
-          <w:rFonts w:ascii="Times New Roman" w:hAnsi="Times New Roman" w:cs="Times New Roman"/>
-          <w:sz w:val="24"/>
-          <w:szCs w:val="24"/>
-        </w:rPr>
-        <w:t>O sistema considera a escolha do tipo para o cálculo da média.</w:t>
-      </w:r>
-    </w:p>
-    <w:p>
-      <w:pPr>
-        <w:spacing w:after="0"/>
-        <w:jc w:val="both"/>
-        <w:rPr>
-          <w:rFonts w:ascii="Times New Roman" w:hAnsi="Times New Roman" w:cs="Times New Roman"/>
-          <w:b/>
-          <w:sz w:val="24"/>
-          <w:szCs w:val="24"/>
-        </w:rPr>
-      </w:pPr>
-      <w:r>
-        <w:rPr>
-          <w:rFonts w:ascii="Times New Roman" w:hAnsi="Times New Roman" w:cs="Times New Roman"/>
-          <w:b/>
-          <w:sz w:val="24"/>
-          <w:szCs w:val="24"/>
-        </w:rPr>
-        <w:t>Cenário típico:</w:t>
-      </w:r>
-    </w:p>
-    <w:p>
-      <w:pPr>
-        <w:spacing w:after="0"/>
-        <w:ind w:firstLine="708"/>
-        <w:jc w:val="both"/>
-        <w:rPr>
-          <w:rFonts w:ascii="Times New Roman" w:hAnsi="Times New Roman" w:cs="Times New Roman"/>
-          <w:sz w:val="24"/>
-          <w:szCs w:val="24"/>
-        </w:rPr>
-      </w:pPr>
-      <w:r>
-        <w:rPr>
-          <w:rFonts w:ascii="Times New Roman" w:hAnsi="Times New Roman" w:cs="Times New Roman"/>
-          <w:sz w:val="24"/>
-          <w:szCs w:val="24"/>
-        </w:rPr>
-        <w:t>1. O usuário digita ‘A’ para escolher média aritmética ou ‘G’ para escolher média geométrica.</w:t>
-      </w:r>
-    </w:p>
-    <w:p>
-      <w:pPr>
-        <w:spacing w:after="0"/>
-        <w:ind w:firstLine="708"/>
-        <w:jc w:val="both"/>
-        <w:rPr>
-          <w:rFonts w:ascii="Times New Roman" w:hAnsi="Times New Roman" w:cs="Times New Roman"/>
-          <w:sz w:val="24"/>
-          <w:szCs w:val="24"/>
-        </w:rPr>
-      </w:pPr>
-      <w:r>
-        <w:rPr>
-          <w:rFonts w:ascii="Times New Roman" w:hAnsi="Times New Roman" w:cs="Times New Roman"/>
-          <w:sz w:val="24"/>
-          <w:szCs w:val="24"/>
-        </w:rPr>
-        <w:t>2. O usuário confirma a operação.</w:t>
-      </w:r>
-    </w:p>
-    <w:p>
-      <w:pPr>
-        <w:spacing w:after="0"/>
-        <w:jc w:val="both"/>
-        <w:rPr>
-          <w:rFonts w:ascii="Times New Roman" w:hAnsi="Times New Roman" w:cs="Times New Roman"/>
-          <w:b/>
-          <w:sz w:val="24"/>
-          <w:szCs w:val="24"/>
-        </w:rPr>
-      </w:pPr>
-      <w:r>
-        <w:rPr>
-          <w:rFonts w:ascii="Times New Roman" w:hAnsi="Times New Roman" w:cs="Times New Roman"/>
-          <w:b/>
-          <w:sz w:val="24"/>
-          <w:szCs w:val="24"/>
-        </w:rPr>
-        <w:t>Cenários alternativos:</w:t>
-      </w:r>
-    </w:p>
-    <w:p>
-      <w:pPr>
-        <w:spacing w:after="0"/>
-        <w:ind w:firstLine="708"/>
-        <w:jc w:val="both"/>
-        <w:rPr>
-          <w:rFonts w:ascii="Times New Roman" w:hAnsi="Times New Roman" w:cs="Times New Roman"/>
-          <w:sz w:val="24"/>
-          <w:szCs w:val="24"/>
-        </w:rPr>
-      </w:pPr>
-      <w:r>
-        <w:rPr>
-          <w:rFonts w:ascii="Times New Roman" w:hAnsi="Times New Roman" w:cs="Times New Roman"/>
-          <w:sz w:val="24"/>
-          <w:szCs w:val="24"/>
-        </w:rPr>
-        <w:t>2.a: O usuário digita qualquer coisa que não seja ‘A’ ou ‘G’:</w:t>
-      </w:r>
-    </w:p>
-    <w:p>
-      <w:pPr>
-        <w:spacing w:after="0"/>
-        <w:ind w:firstLine="708"/>
-        <w:jc w:val="both"/>
-        <w:rPr>
-          <w:rFonts w:ascii="Times New Roman" w:hAnsi="Times New Roman" w:cs="Times New Roman"/>
-          <w:sz w:val="24"/>
-          <w:szCs w:val="24"/>
-        </w:rPr>
-      </w:pPr>
-      <w:r>
-        <w:rPr>
-          <w:rFonts w:ascii="Times New Roman" w:hAnsi="Times New Roman" w:cs="Times New Roman"/>
-          <w:sz w:val="24"/>
-          <w:szCs w:val="24"/>
-        </w:rPr>
-        <w:t>- 1. O sistema desconsidera o que foi digitado.</w:t>
-      </w:r>
-    </w:p>
-    <w:p>
-      <w:pPr>
-        <w:spacing w:after="0"/>
-        <w:ind w:firstLine="708"/>
-        <w:jc w:val="both"/>
-        <w:rPr>
-          <w:rFonts w:ascii="Times New Roman" w:hAnsi="Times New Roman" w:cs="Times New Roman"/>
-          <w:sz w:val="24"/>
-          <w:szCs w:val="24"/>
-        </w:rPr>
-      </w:pPr>
-      <w:r>
-        <w:rPr>
-          <w:rFonts w:ascii="Times New Roman" w:hAnsi="Times New Roman" w:cs="Times New Roman"/>
-          <w:sz w:val="24"/>
-          <w:szCs w:val="24"/>
-        </w:rPr>
-        <w:t>- 2. O sistema retorna uma mensagem de erro.</w:t>
-      </w:r>
-    </w:p>
-    <w:p>
-      <w:pPr>
-        <w:spacing w:after="0"/>
-        <w:ind w:firstLine="708"/>
-        <w:jc w:val="both"/>
-        <w:rPr>
-          <w:rFonts w:ascii="Times New Roman" w:hAnsi="Times New Roman" w:cs="Times New Roman"/>
-          <w:sz w:val="24"/>
-          <w:szCs w:val="24"/>
-        </w:rPr>
-      </w:pPr>
-      <w:r>
-        <w:rPr>
-          <w:rFonts w:ascii="Times New Roman" w:hAnsi="Times New Roman" w:cs="Times New Roman"/>
-          <w:sz w:val="24"/>
-          <w:szCs w:val="24"/>
-        </w:rPr>
-        <w:t>(1-2): A qualquer momento o usuário desiste da operação.</w:t>
-      </w:r>
-    </w:p>
-    <w:p>
-      <w:pPr>
-        <w:spacing w:after="0"/>
-        <w:ind w:firstLine="708"/>
-        <w:jc w:val="both"/>
-        <w:rPr>
-          <w:rFonts w:ascii="Times New Roman" w:hAnsi="Times New Roman" w:cs="Times New Roman"/>
-          <w:sz w:val="24"/>
-          <w:szCs w:val="24"/>
-        </w:rPr>
-      </w:pPr>
-      <w:r>
-        <w:rPr>
-          <w:rFonts w:ascii="Times New Roman" w:hAnsi="Times New Roman" w:cs="Times New Roman"/>
-          <w:sz w:val="24"/>
-          <w:szCs w:val="24"/>
-        </w:rPr>
-        <w:t>- 1. O sistema cancela a operação.</w:t>
-      </w:r>
-    </w:p>
-    <w:p>
-      <w:pPr>
-        <w:spacing w:after="0"/>
-        <w:ind w:firstLine="708"/>
-        <w:jc w:val="both"/>
-        <w:rPr>
-          <w:rFonts w:ascii="Times New Roman" w:hAnsi="Times New Roman" w:cs="Times New Roman"/>
-          <w:sz w:val="24"/>
-          <w:szCs w:val="24"/>
-        </w:rPr>
-      </w:pPr>
-      <w:r>
-        <w:rPr>
-          <w:rFonts w:ascii="Times New Roman" w:hAnsi="Times New Roman" w:cs="Times New Roman"/>
-          <w:sz w:val="24"/>
-          <w:szCs w:val="24"/>
-        </w:rPr>
-        <w:t>- 2. O sistema retorna a posição inicial.</w:t>
-      </w:r>
-    </w:p>
-    <w:p>
-      <w:pPr>
-        <w:spacing w:after="0"/>
-        <w:jc w:val="both"/>
-        <w:rPr>
-          <w:rFonts w:ascii="Times New Roman" w:hAnsi="Times New Roman" w:cs="Times New Roman"/>
-          <w:b/>
-          <w:sz w:val="24"/>
-          <w:szCs w:val="24"/>
-        </w:rPr>
-      </w:pPr>
-    </w:p>
-    <w:p>
-      <w:pPr>
-        <w:spacing w:after="0"/>
-        <w:jc w:val="both"/>
-        <w:rPr>
-          <w:rFonts w:ascii="Times New Roman" w:hAnsi="Times New Roman" w:cs="Times New Roman"/>
-          <w:b/>
-          <w:sz w:val="24"/>
-          <w:szCs w:val="24"/>
-        </w:rPr>
-      </w:pPr>
-      <w:r>
-        <w:rPr>
-          <w:rFonts w:ascii="Times New Roman" w:hAnsi="Times New Roman" w:cs="Times New Roman"/>
-          <w:b/>
-          <w:sz w:val="24"/>
-          <w:szCs w:val="24"/>
-        </w:rPr>
-        <w:t xml:space="preserve">Identificador: </w:t>
-      </w:r>
-      <w:r>
-        <w:rPr>
-          <w:rFonts w:ascii="Times New Roman" w:hAnsi="Times New Roman" w:cs="Times New Roman"/>
-          <w:sz w:val="24"/>
-          <w:szCs w:val="24"/>
-        </w:rPr>
-        <w:t>UC4</w:t>
-      </w:r>
-    </w:p>
-    <w:p>
-      <w:pPr>
-        <w:spacing w:after="0"/>
-        <w:jc w:val="both"/>
-        <w:rPr>
-          <w:rFonts w:ascii="Times New Roman" w:hAnsi="Times New Roman" w:cs="Times New Roman"/>
-          <w:sz w:val="24"/>
-          <w:szCs w:val="24"/>
-        </w:rPr>
-      </w:pPr>
-      <w:r>
-        <w:rPr>
-          <w:rFonts w:ascii="Times New Roman" w:hAnsi="Times New Roman" w:cs="Times New Roman"/>
-          <w:b/>
-          <w:sz w:val="24"/>
-          <w:szCs w:val="24"/>
-        </w:rPr>
-        <w:t>Nome:</w:t>
-      </w:r>
-      <w:r>
-        <w:rPr>
-          <w:rFonts w:ascii="Times New Roman" w:hAnsi="Times New Roman" w:cs="Times New Roman"/>
-          <w:sz w:val="24"/>
-          <w:szCs w:val="24"/>
-        </w:rPr>
-        <w:t xml:space="preserve"> Cálculo da média</w:t>
-      </w:r>
-    </w:p>
-    <w:p>
-      <w:pPr>
-        <w:spacing w:after="0"/>
-        <w:jc w:val="both"/>
-        <w:rPr>
-          <w:rFonts w:ascii="Times New Roman" w:hAnsi="Times New Roman" w:cs="Times New Roman"/>
-          <w:sz w:val="24"/>
-          <w:szCs w:val="24"/>
-        </w:rPr>
-      </w:pPr>
-      <w:r>
-        <w:rPr>
-          <w:rFonts w:ascii="Times New Roman" w:hAnsi="Times New Roman" w:cs="Times New Roman"/>
-          <w:b/>
-          <w:sz w:val="24"/>
-          <w:szCs w:val="24"/>
-        </w:rPr>
-        <w:t>Autores:</w:t>
-      </w:r>
-      <w:r>
-        <w:rPr>
-          <w:rFonts w:ascii="Times New Roman" w:hAnsi="Times New Roman" w:cs="Times New Roman"/>
-          <w:sz w:val="24"/>
-          <w:szCs w:val="24"/>
-        </w:rPr>
-        <w:t xml:space="preserve"> Lorena Zambaldi</w:t>
-      </w:r>
-    </w:p>
-    <w:p>
-      <w:pPr>
-        <w:spacing w:after="0"/>
-        <w:jc w:val="both"/>
-        <w:rPr>
-          <w:rFonts w:ascii="Times New Roman" w:hAnsi="Times New Roman" w:cs="Times New Roman"/>
-          <w:sz w:val="24"/>
-          <w:szCs w:val="24"/>
-        </w:rPr>
-      </w:pPr>
-      <w:r>
-        <w:rPr>
-          <w:rFonts w:ascii="Times New Roman" w:hAnsi="Times New Roman" w:cs="Times New Roman"/>
-          <w:b/>
-          <w:sz w:val="24"/>
-          <w:szCs w:val="24"/>
-        </w:rPr>
-        <w:t>Fonte:</w:t>
-      </w:r>
-      <w:r>
-        <w:rPr>
-          <w:rFonts w:ascii="Times New Roman" w:hAnsi="Times New Roman" w:cs="Times New Roman"/>
-          <w:sz w:val="24"/>
-          <w:szCs w:val="24"/>
-        </w:rPr>
-        <w:t xml:space="preserve"> Juliana Moniz</w:t>
-      </w:r>
-    </w:p>
-    <w:p>
-      <w:pPr>
-        <w:spacing w:after="0"/>
-        <w:jc w:val="both"/>
-        <w:rPr>
-          <w:rFonts w:ascii="Times New Roman" w:hAnsi="Times New Roman" w:cs="Times New Roman"/>
-          <w:b/>
-          <w:sz w:val="24"/>
-          <w:szCs w:val="24"/>
-        </w:rPr>
-      </w:pPr>
-      <w:r>
-        <w:rPr>
-          <w:rFonts w:ascii="Times New Roman" w:hAnsi="Times New Roman" w:cs="Times New Roman"/>
-          <w:b/>
-          <w:sz w:val="24"/>
-          <w:szCs w:val="24"/>
-        </w:rPr>
-        <w:t xml:space="preserve">Lista de atores: </w:t>
-      </w:r>
-      <w:r>
-        <w:rPr>
-          <w:rFonts w:ascii="Times New Roman" w:hAnsi="Times New Roman" w:cs="Times New Roman"/>
-          <w:sz w:val="24"/>
-          <w:szCs w:val="24"/>
-        </w:rPr>
-        <w:t>Usuário</w:t>
-      </w:r>
-    </w:p>
-    <w:p>
-      <w:pPr>
-        <w:spacing w:after="0"/>
-        <w:jc w:val="both"/>
-        <w:rPr>
-          <w:rFonts w:ascii="Times New Roman" w:hAnsi="Times New Roman" w:cs="Times New Roman"/>
-          <w:b/>
-          <w:sz w:val="24"/>
-          <w:szCs w:val="24"/>
-        </w:rPr>
-      </w:pPr>
-      <w:r>
-        <w:rPr>
-          <w:rFonts w:ascii="Times New Roman" w:hAnsi="Times New Roman" w:cs="Times New Roman"/>
-          <w:b/>
-          <w:sz w:val="24"/>
-          <w:szCs w:val="24"/>
-        </w:rPr>
-        <w:t>Visão geral (descrição):</w:t>
-      </w:r>
-    </w:p>
-    <w:p>
-      <w:pPr>
-        <w:spacing w:after="0"/>
-        <w:ind w:firstLine="708"/>
-        <w:jc w:val="both"/>
-        <w:rPr>
-          <w:rFonts w:ascii="Times New Roman" w:hAnsi="Times New Roman" w:cs="Times New Roman"/>
-          <w:sz w:val="24"/>
-          <w:szCs w:val="24"/>
-        </w:rPr>
-      </w:pPr>
-      <w:r>
-        <w:rPr>
-          <w:rFonts w:ascii="Times New Roman" w:hAnsi="Times New Roman" w:cs="Times New Roman"/>
-          <w:sz w:val="24"/>
-          <w:szCs w:val="24"/>
-        </w:rPr>
-        <w:t xml:space="preserve">O sistema faz o </w:t>
-      </w:r>
-      <w:proofErr w:type="spellStart"/>
-      <w:r>
-        <w:rPr>
-          <w:rFonts w:ascii="Times New Roman" w:hAnsi="Times New Roman" w:cs="Times New Roman"/>
-          <w:sz w:val="24"/>
-          <w:szCs w:val="24"/>
-        </w:rPr>
-        <w:t>calculo</w:t>
-      </w:r>
-      <w:proofErr w:type="spellEnd"/>
-      <w:r>
-        <w:rPr>
-          <w:rFonts w:ascii="Times New Roman" w:hAnsi="Times New Roman" w:cs="Times New Roman"/>
-          <w:sz w:val="24"/>
-          <w:szCs w:val="24"/>
-        </w:rPr>
-        <w:t xml:space="preserve"> da média utilizando as notas e o tipo de médias, fornecidos anteriormente pelo usuário.</w:t>
-      </w:r>
-    </w:p>
-    <w:p>
-      <w:pPr>
-        <w:spacing w:after="0"/>
-        <w:jc w:val="both"/>
-        <w:rPr>
-          <w:rFonts w:ascii="Times New Roman" w:hAnsi="Times New Roman" w:cs="Times New Roman"/>
-          <w:b/>
-          <w:sz w:val="24"/>
-          <w:szCs w:val="24"/>
-        </w:rPr>
-      </w:pPr>
-      <w:r>
-        <w:rPr>
-          <w:rFonts w:ascii="Times New Roman" w:hAnsi="Times New Roman" w:cs="Times New Roman"/>
-          <w:b/>
-          <w:sz w:val="24"/>
-          <w:szCs w:val="24"/>
-        </w:rPr>
-        <w:t>Referências cruzadas:</w:t>
-      </w:r>
-    </w:p>
-    <w:p>
-      <w:pPr>
-        <w:spacing w:after="0"/>
-        <w:ind w:firstLine="708"/>
-        <w:jc w:val="both"/>
-        <w:rPr>
-          <w:rFonts w:ascii="Times New Roman" w:hAnsi="Times New Roman" w:cs="Times New Roman"/>
-          <w:sz w:val="24"/>
-          <w:szCs w:val="24"/>
-        </w:rPr>
-      </w:pPr>
-      <w:r>
-        <w:rPr>
-          <w:rFonts w:ascii="Times New Roman" w:hAnsi="Times New Roman" w:cs="Times New Roman"/>
-          <w:i/>
-          <w:sz w:val="24"/>
-          <w:szCs w:val="24"/>
-        </w:rPr>
-        <w:t>Outros casos de uso relacionados:</w:t>
-      </w:r>
-      <w:r>
-        <w:rPr>
-          <w:rFonts w:ascii="Times New Roman" w:hAnsi="Times New Roman" w:cs="Times New Roman"/>
-          <w:sz w:val="24"/>
-          <w:szCs w:val="24"/>
-        </w:rPr>
-        <w:t xml:space="preserve"> UC2 – Informação das notas</w:t>
-      </w:r>
-    </w:p>
-    <w:p>
-      <w:pPr>
-        <w:spacing w:after="0"/>
-        <w:ind w:left="708"/>
-        <w:jc w:val="both"/>
-        <w:rPr>
-          <w:rFonts w:ascii="Times New Roman" w:hAnsi="Times New Roman" w:cs="Times New Roman"/>
-          <w:sz w:val="24"/>
-          <w:szCs w:val="24"/>
-        </w:rPr>
-      </w:pPr>
-      <w:r>
-        <w:rPr>
-          <w:rFonts w:ascii="Times New Roman" w:hAnsi="Times New Roman" w:cs="Times New Roman"/>
-          <w:sz w:val="24"/>
-          <w:szCs w:val="24"/>
-        </w:rPr>
-        <w:t>UC3 – Escolha do tipo de média</w:t>
-      </w:r>
-    </w:p>
-    <w:p>
-      <w:pPr>
-        <w:spacing w:after="0"/>
-        <w:jc w:val="both"/>
-        <w:rPr>
-          <w:rFonts w:ascii="Times New Roman" w:hAnsi="Times New Roman" w:cs="Times New Roman"/>
-          <w:b/>
-          <w:sz w:val="24"/>
-          <w:szCs w:val="24"/>
-        </w:rPr>
-      </w:pPr>
-      <w:r>
-        <w:rPr>
-          <w:rFonts w:ascii="Times New Roman" w:hAnsi="Times New Roman" w:cs="Times New Roman"/>
-          <w:b/>
-          <w:sz w:val="24"/>
-          <w:szCs w:val="24"/>
-        </w:rPr>
-        <w:t>Gatilho (condição de disparo):</w:t>
-      </w:r>
-    </w:p>
-    <w:p>
-      <w:pPr>
-        <w:spacing w:after="0"/>
-        <w:ind w:left="705"/>
-        <w:jc w:val="both"/>
-        <w:rPr>
-          <w:rFonts w:ascii="Times New Roman" w:hAnsi="Times New Roman" w:cs="Times New Roman"/>
-          <w:sz w:val="24"/>
-          <w:szCs w:val="24"/>
-        </w:rPr>
-      </w:pPr>
-      <w:r>
-        <w:rPr>
-          <w:rFonts w:ascii="Times New Roman" w:hAnsi="Times New Roman" w:cs="Times New Roman"/>
-          <w:sz w:val="24"/>
-          <w:szCs w:val="24"/>
-        </w:rPr>
-        <w:t>O caso de uso se inicia quando o usuário confirma o peso digitado.</w:t>
-      </w:r>
-    </w:p>
-    <w:p>
-      <w:pPr>
-        <w:spacing w:after="0"/>
-        <w:jc w:val="both"/>
-        <w:rPr>
-          <w:rFonts w:ascii="Times New Roman" w:hAnsi="Times New Roman" w:cs="Times New Roman"/>
-          <w:b/>
-          <w:sz w:val="24"/>
-          <w:szCs w:val="24"/>
-        </w:rPr>
-      </w:pPr>
-      <w:r>
-        <w:rPr>
-          <w:rFonts w:ascii="Times New Roman" w:hAnsi="Times New Roman" w:cs="Times New Roman"/>
-          <w:b/>
-          <w:sz w:val="24"/>
-          <w:szCs w:val="24"/>
-        </w:rPr>
-        <w:t>Pré-condições:</w:t>
-      </w:r>
-    </w:p>
-    <w:p>
-      <w:pPr>
-        <w:spacing w:after="0"/>
-        <w:ind w:left="705"/>
-        <w:jc w:val="both"/>
-        <w:rPr>
-          <w:rFonts w:ascii="Times New Roman" w:hAnsi="Times New Roman" w:cs="Times New Roman"/>
-          <w:sz w:val="24"/>
-          <w:szCs w:val="24"/>
-        </w:rPr>
-      </w:pPr>
-      <w:r>
-        <w:rPr>
-          <w:rFonts w:ascii="Times New Roman" w:hAnsi="Times New Roman" w:cs="Times New Roman"/>
-          <w:sz w:val="24"/>
-          <w:szCs w:val="24"/>
-        </w:rPr>
-        <w:t>Antes de calcular a média, o usuário deve digitar as notas e o tipo de média (UC2 - Informação das notas e UC3 - Escolha do tipo de média).</w:t>
-      </w:r>
-    </w:p>
-    <w:p>
-      <w:pPr>
-        <w:spacing w:after="0"/>
-        <w:jc w:val="both"/>
-        <w:rPr>
-          <w:rFonts w:ascii="Times New Roman" w:hAnsi="Times New Roman" w:cs="Times New Roman"/>
-          <w:b/>
-          <w:sz w:val="24"/>
-          <w:szCs w:val="24"/>
-        </w:rPr>
-      </w:pPr>
-      <w:r>
-        <w:rPr>
-          <w:rFonts w:ascii="Times New Roman" w:hAnsi="Times New Roman" w:cs="Times New Roman"/>
-          <w:b/>
-          <w:sz w:val="24"/>
-          <w:szCs w:val="24"/>
-        </w:rPr>
-        <w:t>Pós-condições:</w:t>
-      </w:r>
-    </w:p>
-    <w:p>
-      <w:pPr>
-        <w:spacing w:after="0"/>
-        <w:ind w:firstLine="708"/>
-        <w:jc w:val="both"/>
-        <w:rPr>
-          <w:rFonts w:ascii="Times New Roman" w:hAnsi="Times New Roman" w:cs="Times New Roman"/>
-          <w:sz w:val="24"/>
-          <w:szCs w:val="24"/>
-        </w:rPr>
-      </w:pPr>
-      <w:r>
-        <w:rPr>
-          <w:rFonts w:ascii="Times New Roman" w:hAnsi="Times New Roman" w:cs="Times New Roman"/>
-          <w:sz w:val="24"/>
-          <w:szCs w:val="24"/>
-        </w:rPr>
-        <w:t>O sistema considera o valor da média calculado e o status do aluno.</w:t>
-      </w:r>
-    </w:p>
-    <w:p>
-      <w:pPr>
-        <w:spacing w:after="0"/>
-        <w:jc w:val="both"/>
-        <w:rPr>
-          <w:rFonts w:ascii="Times New Roman" w:hAnsi="Times New Roman" w:cs="Times New Roman"/>
-          <w:b/>
-          <w:sz w:val="24"/>
-          <w:szCs w:val="24"/>
-        </w:rPr>
-      </w:pPr>
-      <w:r>
-        <w:rPr>
-          <w:rFonts w:ascii="Times New Roman" w:hAnsi="Times New Roman" w:cs="Times New Roman"/>
-          <w:b/>
-          <w:sz w:val="24"/>
-          <w:szCs w:val="24"/>
-        </w:rPr>
-        <w:t>Cenário típico:</w:t>
-      </w:r>
-    </w:p>
-    <w:p>
-      <w:pPr>
-        <w:spacing w:after="0"/>
-        <w:ind w:firstLine="708"/>
-        <w:jc w:val="both"/>
-        <w:rPr>
-          <w:rFonts w:ascii="Times New Roman" w:hAnsi="Times New Roman" w:cs="Times New Roman"/>
-          <w:sz w:val="24"/>
-          <w:szCs w:val="24"/>
-        </w:rPr>
-      </w:pPr>
-      <w:r>
-        <w:rPr>
-          <w:rFonts w:ascii="Times New Roman" w:hAnsi="Times New Roman" w:cs="Times New Roman"/>
-          <w:sz w:val="24"/>
-          <w:szCs w:val="24"/>
-        </w:rPr>
-        <w:t>1. O sistema faz o cálculo da média.</w:t>
-      </w:r>
-    </w:p>
-    <w:p>
-      <w:pPr>
-        <w:spacing w:after="0"/>
-        <w:ind w:firstLine="708"/>
-        <w:jc w:val="both"/>
-        <w:rPr>
-          <w:rFonts w:ascii="Times New Roman" w:hAnsi="Times New Roman" w:cs="Times New Roman"/>
-          <w:sz w:val="24"/>
-          <w:szCs w:val="24"/>
-        </w:rPr>
-      </w:pPr>
-      <w:r>
-        <w:rPr>
-          <w:rFonts w:ascii="Times New Roman" w:hAnsi="Times New Roman" w:cs="Times New Roman"/>
-          <w:sz w:val="24"/>
-          <w:szCs w:val="24"/>
-        </w:rPr>
-        <w:t>2. O sistema verifica o status do aluno usando a média calculada.</w:t>
-      </w:r>
-    </w:p>
-    <w:p>
-      <w:pPr>
-        <w:spacing w:after="0"/>
-        <w:ind w:left="708"/>
-        <w:jc w:val="both"/>
-        <w:rPr>
-          <w:rFonts w:ascii="Times New Roman" w:hAnsi="Times New Roman" w:cs="Times New Roman"/>
-          <w:sz w:val="24"/>
-          <w:szCs w:val="24"/>
-        </w:rPr>
-      </w:pPr>
-      <w:r>
-        <w:rPr>
-          <w:rFonts w:ascii="Times New Roman" w:hAnsi="Times New Roman" w:cs="Times New Roman"/>
-          <w:sz w:val="24"/>
-          <w:szCs w:val="24"/>
-        </w:rPr>
-        <w:t>3. O sistema considera o valor da média e o status que o aluno se encontra.</w:t>
-      </w:r>
-    </w:p>
-    <w:p>
-      <w:pPr>
-        <w:spacing w:after="0"/>
-        <w:jc w:val="both"/>
-        <w:rPr>
-          <w:rFonts w:ascii="Times New Roman" w:hAnsi="Times New Roman" w:cs="Times New Roman"/>
-          <w:b/>
-          <w:sz w:val="24"/>
-          <w:szCs w:val="24"/>
-        </w:rPr>
-      </w:pPr>
-      <w:r>
-        <w:rPr>
-          <w:rFonts w:ascii="Times New Roman" w:hAnsi="Times New Roman" w:cs="Times New Roman"/>
-          <w:b/>
-          <w:sz w:val="24"/>
-          <w:szCs w:val="24"/>
-        </w:rPr>
-        <w:t>Cenários alternativos:</w:t>
-      </w:r>
-    </w:p>
-    <w:p>
-      <w:pPr>
-        <w:spacing w:after="0"/>
-        <w:ind w:firstLine="708"/>
-        <w:jc w:val="both"/>
-        <w:rPr>
-          <w:rFonts w:ascii="Times New Roman" w:hAnsi="Times New Roman" w:cs="Times New Roman"/>
-          <w:sz w:val="24"/>
-          <w:szCs w:val="24"/>
-        </w:rPr>
-      </w:pPr>
-      <w:r>
-        <w:rPr>
-          <w:rFonts w:ascii="Times New Roman" w:hAnsi="Times New Roman" w:cs="Times New Roman"/>
-          <w:sz w:val="24"/>
-          <w:szCs w:val="24"/>
-        </w:rPr>
-        <w:t>(1-3): A qualquer momento o usuário desiste da operação.</w:t>
-      </w:r>
-    </w:p>
-    <w:p>
-      <w:pPr>
-        <w:spacing w:after="0"/>
-        <w:ind w:firstLine="708"/>
-        <w:jc w:val="both"/>
-        <w:rPr>
-          <w:rFonts w:ascii="Times New Roman" w:hAnsi="Times New Roman" w:cs="Times New Roman"/>
-          <w:sz w:val="24"/>
-          <w:szCs w:val="24"/>
-        </w:rPr>
-      </w:pPr>
-      <w:r>
-        <w:rPr>
-          <w:rFonts w:ascii="Times New Roman" w:hAnsi="Times New Roman" w:cs="Times New Roman"/>
-          <w:sz w:val="24"/>
-          <w:szCs w:val="24"/>
-        </w:rPr>
-        <w:t>- 1. O sistema cancela a operação.</w:t>
-      </w:r>
-    </w:p>
-    <w:p>
-      <w:pPr>
-        <w:spacing w:after="0"/>
-        <w:ind w:firstLine="708"/>
-        <w:jc w:val="both"/>
-        <w:rPr>
-          <w:rFonts w:ascii="Times New Roman" w:hAnsi="Times New Roman" w:cs="Times New Roman"/>
-          <w:sz w:val="24"/>
-          <w:szCs w:val="24"/>
-        </w:rPr>
-      </w:pPr>
-      <w:r>
-        <w:rPr>
-          <w:rFonts w:ascii="Times New Roman" w:hAnsi="Times New Roman" w:cs="Times New Roman"/>
-          <w:sz w:val="24"/>
-          <w:szCs w:val="24"/>
-        </w:rPr>
-        <w:t>- 2. O sistema retorna a posição inicial.</w:t>
-      </w:r>
-    </w:p>
-    <w:p>
-      <w:pPr>
-        <w:spacing w:after="0"/>
-        <w:jc w:val="both"/>
-        <w:rPr>
-          <w:rFonts w:ascii="Times New Roman" w:hAnsi="Times New Roman" w:cs="Times New Roman"/>
-          <w:b/>
-          <w:sz w:val="24"/>
-          <w:szCs w:val="24"/>
-        </w:rPr>
-      </w:pPr>
-    </w:p>
-    <w:p>
-      <w:pPr>
-        <w:spacing w:after="0"/>
-        <w:jc w:val="both"/>
-        <w:rPr>
-          <w:rFonts w:ascii="Times New Roman" w:hAnsi="Times New Roman" w:cs="Times New Roman"/>
-          <w:b/>
-          <w:sz w:val="24"/>
-          <w:szCs w:val="24"/>
-        </w:rPr>
-      </w:pPr>
-      <w:r>
-        <w:rPr>
-          <w:rFonts w:ascii="Times New Roman" w:hAnsi="Times New Roman" w:cs="Times New Roman"/>
-          <w:b/>
-          <w:sz w:val="24"/>
-          <w:szCs w:val="24"/>
-        </w:rPr>
-        <w:t xml:space="preserve">Identificador: </w:t>
-      </w:r>
-      <w:r>
-        <w:rPr>
-          <w:rFonts w:ascii="Times New Roman" w:hAnsi="Times New Roman" w:cs="Times New Roman"/>
-          <w:sz w:val="24"/>
-          <w:szCs w:val="24"/>
-        </w:rPr>
-        <w:t>UC5</w:t>
-      </w:r>
-    </w:p>
-    <w:p>
-      <w:pPr>
-        <w:spacing w:after="0"/>
-        <w:jc w:val="both"/>
-        <w:rPr>
-          <w:rFonts w:ascii="Times New Roman" w:hAnsi="Times New Roman" w:cs="Times New Roman"/>
-          <w:sz w:val="24"/>
-          <w:szCs w:val="24"/>
-        </w:rPr>
-      </w:pPr>
-      <w:r>
-        <w:rPr>
-          <w:rFonts w:ascii="Times New Roman" w:hAnsi="Times New Roman" w:cs="Times New Roman"/>
-          <w:b/>
-          <w:sz w:val="24"/>
-          <w:szCs w:val="24"/>
-        </w:rPr>
-        <w:t>Nome:</w:t>
-      </w:r>
-      <w:r>
-        <w:rPr>
-          <w:rFonts w:ascii="Times New Roman" w:hAnsi="Times New Roman" w:cs="Times New Roman"/>
-          <w:sz w:val="24"/>
-          <w:szCs w:val="24"/>
-        </w:rPr>
-        <w:t xml:space="preserve"> Apresentação dos resultados</w:t>
-      </w:r>
-    </w:p>
-    <w:p>
-      <w:pPr>
-        <w:spacing w:after="0"/>
-        <w:jc w:val="both"/>
-        <w:rPr>
-          <w:rFonts w:ascii="Times New Roman" w:hAnsi="Times New Roman" w:cs="Times New Roman"/>
-          <w:sz w:val="24"/>
-          <w:szCs w:val="24"/>
-        </w:rPr>
-      </w:pPr>
-      <w:r>
-        <w:rPr>
-          <w:rFonts w:ascii="Times New Roman" w:hAnsi="Times New Roman" w:cs="Times New Roman"/>
-          <w:b/>
-          <w:sz w:val="24"/>
-          <w:szCs w:val="24"/>
-        </w:rPr>
-        <w:t>Autores:</w:t>
-      </w:r>
-      <w:r>
-        <w:rPr>
-          <w:rFonts w:ascii="Times New Roman" w:hAnsi="Times New Roman" w:cs="Times New Roman"/>
-          <w:sz w:val="24"/>
-          <w:szCs w:val="24"/>
-        </w:rPr>
-        <w:t xml:space="preserve"> Lorena Zambaldi</w:t>
-      </w:r>
-    </w:p>
-    <w:p>
-      <w:pPr>
-        <w:spacing w:after="0"/>
-        <w:jc w:val="both"/>
-        <w:rPr>
-          <w:rFonts w:ascii="Times New Roman" w:hAnsi="Times New Roman" w:cs="Times New Roman"/>
-          <w:sz w:val="24"/>
-          <w:szCs w:val="24"/>
-        </w:rPr>
-      </w:pPr>
-      <w:r>
-        <w:rPr>
-          <w:rFonts w:ascii="Times New Roman" w:hAnsi="Times New Roman" w:cs="Times New Roman"/>
-          <w:b/>
-          <w:sz w:val="24"/>
-          <w:szCs w:val="24"/>
-        </w:rPr>
-        <w:t>Fonte:</w:t>
-      </w:r>
-      <w:r>
-        <w:rPr>
-          <w:rFonts w:ascii="Times New Roman" w:hAnsi="Times New Roman" w:cs="Times New Roman"/>
-          <w:sz w:val="24"/>
-          <w:szCs w:val="24"/>
-        </w:rPr>
-        <w:t xml:space="preserve"> Juliana Moniz</w:t>
-      </w:r>
-    </w:p>
-    <w:p>
-      <w:pPr>
-        <w:spacing w:after="0"/>
-        <w:jc w:val="both"/>
-        <w:rPr>
-          <w:rFonts w:ascii="Times New Roman" w:hAnsi="Times New Roman" w:cs="Times New Roman"/>
-          <w:b/>
-          <w:sz w:val="24"/>
-          <w:szCs w:val="24"/>
-        </w:rPr>
-      </w:pPr>
-      <w:r>
-        <w:rPr>
-          <w:rFonts w:ascii="Times New Roman" w:hAnsi="Times New Roman" w:cs="Times New Roman"/>
-          <w:b/>
-          <w:sz w:val="24"/>
-          <w:szCs w:val="24"/>
-        </w:rPr>
-        <w:t xml:space="preserve">Lista de atores: </w:t>
-      </w:r>
-      <w:r>
-        <w:rPr>
-          <w:rFonts w:ascii="Times New Roman" w:hAnsi="Times New Roman" w:cs="Times New Roman"/>
-          <w:sz w:val="24"/>
-          <w:szCs w:val="24"/>
-        </w:rPr>
-        <w:t>Usuário</w:t>
-      </w:r>
-    </w:p>
-    <w:p>
-      <w:pPr>
-        <w:spacing w:after="0"/>
-        <w:jc w:val="both"/>
-        <w:rPr>
-          <w:rFonts w:ascii="Times New Roman" w:hAnsi="Times New Roman" w:cs="Times New Roman"/>
-          <w:b/>
-          <w:sz w:val="24"/>
-          <w:szCs w:val="24"/>
-        </w:rPr>
-      </w:pPr>
-      <w:r>
-        <w:rPr>
-          <w:rFonts w:ascii="Times New Roman" w:hAnsi="Times New Roman" w:cs="Times New Roman"/>
-          <w:b/>
-          <w:sz w:val="24"/>
-          <w:szCs w:val="24"/>
-        </w:rPr>
-        <w:t>Visão geral (descrição):</w:t>
-      </w:r>
-    </w:p>
-    <w:p>
-      <w:pPr>
-        <w:spacing w:after="0"/>
-        <w:ind w:left="708"/>
-        <w:jc w:val="both"/>
-        <w:rPr>
-          <w:rFonts w:ascii="Times New Roman" w:hAnsi="Times New Roman" w:cs="Times New Roman"/>
-          <w:sz w:val="24"/>
-          <w:szCs w:val="24"/>
-        </w:rPr>
-      </w:pPr>
-      <w:r>
-        <w:rPr>
-          <w:rFonts w:ascii="Times New Roman" w:hAnsi="Times New Roman" w:cs="Times New Roman"/>
-          <w:sz w:val="24"/>
-          <w:szCs w:val="24"/>
-        </w:rPr>
-        <w:t xml:space="preserve">O sistema apresenta na tela os resultados obtidos através do </w:t>
-      </w:r>
-      <w:proofErr w:type="spellStart"/>
-      <w:r>
-        <w:rPr>
-          <w:rFonts w:ascii="Times New Roman" w:hAnsi="Times New Roman" w:cs="Times New Roman"/>
-          <w:sz w:val="24"/>
-          <w:szCs w:val="24"/>
-        </w:rPr>
-        <w:t>calculo</w:t>
-      </w:r>
-      <w:proofErr w:type="spellEnd"/>
-      <w:r>
-        <w:rPr>
-          <w:rFonts w:ascii="Times New Roman" w:hAnsi="Times New Roman" w:cs="Times New Roman"/>
-          <w:sz w:val="24"/>
-          <w:szCs w:val="24"/>
-        </w:rPr>
-        <w:t xml:space="preserve"> da média.</w:t>
-      </w:r>
-    </w:p>
-    <w:p>
-      <w:pPr>
-        <w:spacing w:after="0"/>
-        <w:jc w:val="both"/>
-        <w:rPr>
-          <w:rFonts w:ascii="Times New Roman" w:hAnsi="Times New Roman" w:cs="Times New Roman"/>
-          <w:b/>
-          <w:sz w:val="24"/>
-          <w:szCs w:val="24"/>
-        </w:rPr>
-      </w:pPr>
-      <w:r>
-        <w:rPr>
-          <w:rFonts w:ascii="Times New Roman" w:hAnsi="Times New Roman" w:cs="Times New Roman"/>
-          <w:b/>
-          <w:sz w:val="24"/>
-          <w:szCs w:val="24"/>
-        </w:rPr>
-        <w:t>Referências cruzadas:</w:t>
-      </w:r>
-    </w:p>
-    <w:p>
-      <w:pPr>
-        <w:spacing w:after="0"/>
-        <w:ind w:left="708"/>
-        <w:jc w:val="both"/>
-        <w:rPr>
-          <w:rFonts w:ascii="Times New Roman" w:hAnsi="Times New Roman" w:cs="Times New Roman"/>
-          <w:sz w:val="24"/>
-          <w:szCs w:val="24"/>
-        </w:rPr>
-      </w:pPr>
-      <w:r>
-        <w:rPr>
-          <w:rFonts w:ascii="Times New Roman" w:hAnsi="Times New Roman" w:cs="Times New Roman"/>
-          <w:sz w:val="24"/>
-          <w:szCs w:val="24"/>
-        </w:rPr>
-        <w:t xml:space="preserve">– </w:t>
-      </w:r>
-      <w:r>
-        <w:rPr>
-          <w:rFonts w:ascii="Times New Roman" w:hAnsi="Times New Roman" w:cs="Times New Roman"/>
-          <w:i/>
-          <w:sz w:val="24"/>
-          <w:szCs w:val="24"/>
-        </w:rPr>
-        <w:t>Outros casos de uso relacionados:</w:t>
-      </w:r>
-      <w:r>
-        <w:rPr>
-          <w:rFonts w:ascii="Times New Roman" w:hAnsi="Times New Roman" w:cs="Times New Roman"/>
-          <w:sz w:val="24"/>
-          <w:szCs w:val="24"/>
-        </w:rPr>
-        <w:t xml:space="preserve"> UC4 – </w:t>
-      </w:r>
-      <w:proofErr w:type="spellStart"/>
-      <w:r>
-        <w:rPr>
-          <w:rFonts w:ascii="Times New Roman" w:hAnsi="Times New Roman" w:cs="Times New Roman"/>
-          <w:sz w:val="24"/>
-          <w:szCs w:val="24"/>
-        </w:rPr>
-        <w:t>Calculo</w:t>
-      </w:r>
-      <w:proofErr w:type="spellEnd"/>
-      <w:r>
-        <w:rPr>
-          <w:rFonts w:ascii="Times New Roman" w:hAnsi="Times New Roman" w:cs="Times New Roman"/>
-          <w:sz w:val="24"/>
-          <w:szCs w:val="24"/>
-        </w:rPr>
-        <w:t xml:space="preserve"> da média</w:t>
-      </w:r>
-    </w:p>
-    <w:p>
-      <w:pPr>
-        <w:spacing w:after="0"/>
-        <w:jc w:val="both"/>
-        <w:rPr>
-          <w:rFonts w:ascii="Times New Roman" w:hAnsi="Times New Roman" w:cs="Times New Roman"/>
-          <w:b/>
-          <w:sz w:val="24"/>
-          <w:szCs w:val="24"/>
-        </w:rPr>
-      </w:pPr>
-      <w:r>
-        <w:rPr>
-          <w:rFonts w:ascii="Times New Roman" w:hAnsi="Times New Roman" w:cs="Times New Roman"/>
-          <w:b/>
-          <w:sz w:val="24"/>
-          <w:szCs w:val="24"/>
-        </w:rPr>
-        <w:t>Gatilho (condição de disparo):</w:t>
-      </w:r>
-    </w:p>
-    <w:p>
-      <w:pPr>
-        <w:spacing w:after="0"/>
-        <w:ind w:left="705"/>
-        <w:jc w:val="both"/>
-        <w:rPr>
-          <w:rFonts w:ascii="Times New Roman" w:hAnsi="Times New Roman" w:cs="Times New Roman"/>
-          <w:sz w:val="24"/>
-          <w:szCs w:val="24"/>
-        </w:rPr>
-      </w:pPr>
-      <w:r>
-        <w:rPr>
-          <w:rFonts w:ascii="Times New Roman" w:hAnsi="Times New Roman" w:cs="Times New Roman"/>
-          <w:sz w:val="24"/>
-          <w:szCs w:val="24"/>
-        </w:rPr>
-        <w:t>O caso de uso se inicia quando o sistema termina de calcular a média.</w:t>
-      </w:r>
-    </w:p>
-    <w:p>
-      <w:pPr>
-        <w:spacing w:after="0"/>
-        <w:jc w:val="both"/>
-        <w:rPr>
-          <w:rFonts w:ascii="Times New Roman" w:hAnsi="Times New Roman" w:cs="Times New Roman"/>
-          <w:b/>
-          <w:sz w:val="24"/>
-          <w:szCs w:val="24"/>
-        </w:rPr>
-      </w:pPr>
-      <w:r>
-        <w:rPr>
-          <w:rFonts w:ascii="Times New Roman" w:hAnsi="Times New Roman" w:cs="Times New Roman"/>
-          <w:b/>
-          <w:sz w:val="24"/>
-          <w:szCs w:val="24"/>
-        </w:rPr>
-        <w:t>Pré-condições:</w:t>
-      </w:r>
-    </w:p>
-    <w:p>
-      <w:pPr>
-        <w:spacing w:after="0"/>
-        <w:ind w:left="705"/>
-        <w:jc w:val="both"/>
-        <w:rPr>
-          <w:rFonts w:ascii="Times New Roman" w:hAnsi="Times New Roman" w:cs="Times New Roman"/>
-          <w:sz w:val="24"/>
-          <w:szCs w:val="24"/>
-        </w:rPr>
-      </w:pPr>
-      <w:r>
-        <w:rPr>
-          <w:rFonts w:ascii="Times New Roman" w:hAnsi="Times New Roman" w:cs="Times New Roman"/>
-          <w:sz w:val="24"/>
-          <w:szCs w:val="24"/>
-        </w:rPr>
         <w:t xml:space="preserve">Antes de mostrar o resultado, o sistema deve calcular a média (UC4 – </w:t>
       </w:r>
       <w:proofErr w:type="spellStart"/>
@@ -7062,69 +7173,6 @@
           <w:szCs w:val="24"/>
         </w:rPr>
       </w:pPr>
-    </w:p>
-    <w:p>
-      <w:pPr>
-        <w:rPr>
-          <w:rFonts w:ascii="Times New Roman" w:hAnsi="Times New Roman" w:cs="Times New Roman"/>
-          <w:sz w:val="24"/>
-          <w:szCs w:val="24"/>
-        </w:rPr>
-      </w:pPr>
-    </w:p>
-    <w:p>
-      <w:pPr>
-        <w:rPr>
-          <w:rFonts w:ascii="Times New Roman" w:hAnsi="Times New Roman" w:cs="Times New Roman"/>
-          <w:sz w:val="24"/>
-          <w:szCs w:val="24"/>
-        </w:rPr>
-      </w:pPr>
-    </w:p>
-    <w:p>
-      <w:pPr>
-        <w:rPr>
-          <w:rFonts w:ascii="Times New Roman" w:hAnsi="Times New Roman" w:cs="Times New Roman"/>
-          <w:sz w:val="24"/>
-          <w:szCs w:val="24"/>
-        </w:rPr>
-      </w:pPr>
-    </w:p>
-    <w:p>
-      <w:pPr>
-        <w:rPr>
-          <w:rFonts w:ascii="Times New Roman" w:hAnsi="Times New Roman" w:cs="Times New Roman"/>
-          <w:sz w:val="24"/>
-          <w:szCs w:val="24"/>
-        </w:rPr>
-      </w:pPr>
-    </w:p>
-    <w:p>
-      <w:pPr>
-        <w:rPr>
-          <w:rFonts w:ascii="Times New Roman" w:hAnsi="Times New Roman" w:cs="Times New Roman"/>
-          <w:sz w:val="24"/>
-          <w:szCs w:val="24"/>
-        </w:rPr>
-      </w:pPr>
-    </w:p>
-    <w:p>
-      <w:pPr>
-        <w:rPr>
-          <w:rFonts w:ascii="Times New Roman" w:hAnsi="Times New Roman" w:cs="Times New Roman"/>
-          <w:sz w:val="24"/>
-          <w:szCs w:val="24"/>
-        </w:rPr>
-      </w:pPr>
-    </w:p>
-    <w:p>
-      <w:pPr>
-        <w:rPr>
-          <w:rFonts w:ascii="Times New Roman" w:hAnsi="Times New Roman" w:cs="Times New Roman"/>
-          <w:sz w:val="24"/>
-          <w:szCs w:val="24"/>
-        </w:rPr>
-      </w:pPr>
       <w:r>
         <w:rPr>
           <w:rFonts w:ascii="Times New Roman" w:hAnsi="Times New Roman" w:cs="Times New Roman"/>
@@ -7140,7 +7188,6 @@
       </w:pPr>
       <w:bookmarkStart w:id="8" w:name="_Toc450914873"/>
       <w:r>
-        <w:lastRenderedPageBreak/>
         <w:t>Índice</w:t>
       </w:r>
       <w:bookmarkEnd w:id="8"/>
@@ -7481,6 +7528,7 @@
           <w:sz w:val="24"/>
           <w:szCs w:val="24"/>
         </w:rPr>
+        <w:lastRenderedPageBreak/>
         <w:t>S</w:t>
       </w:r>
     </w:p>
@@ -8490,7 +8538,6 @@
   <w:style w:type="character" w:default="1" w:styleId="Fontepargpadro">
     <w:name w:val="Default Paragraph Font"/>
     <w:uiPriority w:val="1"/>
-    <w:semiHidden/>
     <w:unhideWhenUsed/>
   </w:style>
   <w:style w:type="table" w:default="1" w:styleId="Tabelanormal">
@@ -9134,7 +9181,7 @@
 </file>
 
 <file path=customXml/itemProps1.xml><?xml version="1.0" encoding="utf-8"?>
-<ds:datastoreItem xmlns:ds="http://schemas.openxmlformats.org/officeDocument/2006/customXml" ds:itemID="{7B3573B9-DFAC-4F90-A37F-4D1675CB0496}">
+<ds:datastoreItem xmlns:ds="http://schemas.openxmlformats.org/officeDocument/2006/customXml" ds:itemID="{2B72C22C-8497-4457-AF93-F7AB562C5C60}">
   <ds:schemaRefs>
     <ds:schemaRef ds:uri="http://schemas.openxmlformats.org/officeDocument/2006/bibliography"/>
   </ds:schemaRefs>

</xml_diff>